<commit_message>
dodan graf za accuracy klasifikatora
</commit_message>
<xml_diff>
--- a/templateNOVI.docx
+++ b/templateNOVI.docx
@@ -1,6 +1,6 @@
 
 <file path=word/document.xml><?xml version="1.0" encoding="utf-8"?>
-<w:document xmlns:cx="http://schemas.microsoft.com/office/drawing/2014/chartex" xmlns:cx1="http://schemas.microsoft.com/office/drawing/2015/9/8/chartex" xmlns:cx2="http://schemas.microsoft.com/office/drawing/2015/10/21/chartex" xmlns:cx3="http://schemas.microsoft.com/office/drawing/2016/5/9/chartex" xmlns:cx4="http://schemas.microsoft.com/office/drawing/2016/5/10/chartex" xmlns:cx5="http://schemas.microsoft.com/office/drawing/2016/5/11/chartex" xmlns:cx6="http://schemas.microsoft.com/office/drawing/2016/5/12/chartex" xmlns:cx7="http://schemas.microsoft.com/office/drawing/2016/5/13/chartex" xmlns:cx8="http://schemas.microsoft.com/office/drawing/2016/5/14/chartex" xmlns:mc="http://schemas.openxmlformats.org/markup-compatibility/2006" xmlns:aink="http://schemas.microsoft.com/office/drawing/2016/ink" xmlns:am3d="http://schemas.microsoft.com/office/drawing/2017/model3d" xmlns:o="urn:schemas-microsoft-com:office:office" xmlns:oel="http://schemas.microsoft.com/office/2019/extlst" xmlns:r="http://purl.oclc.org/ooxml/officeDocument/relationships" xmlns:m="http://purl.oclc.org/ooxml/officeDocument/math" xmlns:v="urn:schemas-microsoft-com:vml" xmlns:wp14="http://schemas.microsoft.com/office/word/2010/wordprocessingDrawing" xmlns:wp="http://purl.oclc.org/ooxml/drawingml/wordprocessingDrawing" xmlns:w10="urn:schemas-microsoft-com:office:word" xmlns:w="http://purl.oclc.org/ooxml/wordprocessingml/main" xmlns:w14="http://schemas.microsoft.com/office/word/2010/wordml" xmlns:w15="http://schemas.microsoft.com/office/word/2012/wordml" xmlns:w16cex="http://schemas.microsoft.com/office/word/2018/wordml/cex" xmlns:w16cid="http://schemas.microsoft.com/office/word/2016/wordml/cid" xmlns:w16="http://schemas.microsoft.com/office/word/2018/wordml" xmlns:w16sdtdh="http://schemas.microsoft.com/office/word/2020/wordml/sdtdatahash" xmlns:w16se="http://schemas.microsoft.com/office/word/2015/wordml/symex" xmlns:wpi="http://schemas.microsoft.com/office/word/2010/wordprocessingInk" xmlns:wne="http://schemas.microsoft.com/office/word/2006/wordml" mc:Ignorable="w14 w15 w16se w16cid w16 w16cex w16sdtdh wne wp14" w:conformance="strict">
+<w:document xmlns:cx="http://schemas.microsoft.com/office/drawing/2014/chartex" xmlns:mc="http://schemas.openxmlformats.org/markup-compatibility/2006" xmlns:o="urn:schemas-microsoft-com:office:office" xmlns:r="http://purl.oclc.org/ooxml/officeDocument/relationships" xmlns:m="http://purl.oclc.org/ooxml/officeDocument/math" xmlns:v="urn:schemas-microsoft-com:vml" xmlns:wp14="http://schemas.microsoft.com/office/word/2010/wordprocessingDrawing" xmlns:wp="http://purl.oclc.org/ooxml/drawingml/wordprocessingDrawing" xmlns:w10="urn:schemas-microsoft-com:office:word" xmlns:w="http://purl.oclc.org/ooxml/wordprocessingml/main" xmlns:w14="http://schemas.microsoft.com/office/word/2010/wordml" xmlns:w15="http://schemas.microsoft.com/office/word/2012/wordml" xmlns:w16se="http://schemas.microsoft.com/office/word/2015/wordml/symex" xmlns:wpi="http://schemas.microsoft.com/office/word/2010/wordprocessingInk" xmlns:wne="http://schemas.microsoft.com/office/word/2006/wordml" mc:Ignorable="w14 w15 w16se wne wp14" w:conformance="strict">
   <w:body>
     <w:p>
       <w:pPr>
@@ -116,6 +116,7 @@
           <w:iCs/>
           <w:lang w:val="hr-HR"/>
         </w:rPr>
+        <w:lastRenderedPageBreak/>
         <w:t>Sažetak</w:t>
       </w:r>
       <w:r>
@@ -459,6 +460,7 @@
         <w:rPr>
           <w:lang w:val="hr-HR"/>
         </w:rPr>
+        <w:lastRenderedPageBreak/>
         <w:t>stroja potpornih vektora (engl. support vector machine), ali tehnike dubokog učenja, prvenstveno konvolucijske neuronske mreže, su se pokazale prim</w:t>
       </w:r>
       <w:r>
@@ -2682,6 +2684,7 @@
           <w:spacing w:val="-1"/>
           <w:lang w:val="hr-HR" w:eastAsia="x-none"/>
         </w:rPr>
+        <w:lastRenderedPageBreak/>
         <w:t>pristranos</w:t>
       </w:r>
       <w:r>
@@ -3319,13 +3322,19 @@
         <w:rPr>
           <w:lang w:val="hr-HR"/>
         </w:rPr>
-        <w:t>[3]</w:t>
-      </w:r>
-      <w:r>
-        <w:rPr>
-          <w:lang w:val="hr-HR"/>
-        </w:rPr>
-        <w:t xml:space="preserve"> )</w:t>
+        <w:t>[4</w:t>
+      </w:r>
+      <w:r>
+        <w:rPr>
+          <w:lang w:val="hr-HR"/>
+        </w:rPr>
+        <w:t>]</w:t>
+      </w:r>
+      <w:r>
+        <w:rPr>
+          <w:lang w:val="hr-HR"/>
+        </w:rPr>
+        <w:t>)</w:t>
       </w:r>
     </w:p>
     <w:p>
@@ -3340,22 +3349,26 @@
         <w:rPr>
           <w:lang w:val="hr-HR"/>
         </w:rPr>
-        <w:t>Omjer klasa podatkovnog skupa nije jednak. Najmanji dio slika pripada klasi slika bez tumora, a preostale tri klase imaju slične omjere</w:t>
-      </w:r>
-      <w:r>
-        <w:rPr>
-          <w:lang w:val="hr-HR"/>
-        </w:rPr>
-        <w:t xml:space="preserve">, no najveća je klasa slika tumora </w:t>
-      </w:r>
-      <w:proofErr w:type="spellStart"/>
-      <w:r>
-        <w:rPr>
-          <w:lang w:val="hr-HR"/>
-        </w:rPr>
-        <w:t>meningeoma</w:t>
-      </w:r>
-      <w:proofErr w:type="spellEnd"/>
+        <w:t>Omjer klasa podatkovnog skupa nije jednak.</w:t>
+      </w:r>
+      <w:r>
+        <w:rPr>
+          <w:lang w:val="hr-HR"/>
+        </w:rPr>
+        <w:t xml:space="preserve"> Distribucija tumora mozga je prikazana na slici 2.</w:t>
+      </w:r>
+      <w:r>
+        <w:rPr>
+          <w:lang w:val="hr-HR"/>
+        </w:rPr>
+        <w:t xml:space="preserve"> Najmanji dio slika pripada klasi slika bez tumora, a preostale tri klase imaju slične omjere</w:t>
+      </w:r>
+      <w:r>
+        <w:rPr>
+          <w:lang w:val="hr-HR"/>
+        </w:rPr>
+        <w:t>, no najveća je klasa slika tumora meningeoma</w:t>
+      </w:r>
       <w:r>
         <w:rPr>
           <w:lang w:val="hr-HR"/>
@@ -3386,23 +3399,13 @@
         </w:rPr>
         <w:t xml:space="preserve">Za to je korištena je funkcija </w:t>
       </w:r>
-      <w:proofErr w:type="spellStart"/>
       <w:r>
         <w:rPr>
           <w:i/>
           <w:iCs/>
           <w:lang w:val="hr-HR"/>
         </w:rPr>
-        <w:t>train_test_split</w:t>
-      </w:r>
-      <w:proofErr w:type="spellEnd"/>
-      <w:r>
-        <w:rPr>
-          <w:i/>
-          <w:iCs/>
-          <w:lang w:val="hr-HR"/>
-        </w:rPr>
-        <w:t>.</w:t>
+        <w:t>train_test_split.</w:t>
       </w:r>
     </w:p>
     <w:p>
@@ -3417,6 +3420,7 @@
       <w:r>
         <w:rPr>
           <w:noProof/>
+          <w:lang w:val="hr-HR" w:eastAsia="hr-HR"/>
         </w:rPr>
         <w:drawing>
           <wp:inline distT="0" distB="0" distL="0" distR="0" wp14:anchorId="4876B320" wp14:editId="76B2A83D">
@@ -3647,6 +3651,7 @@
         <w:rPr>
           <w:lang w:val="hr-HR"/>
         </w:rPr>
+        <w:lastRenderedPageBreak/>
         <w:t xml:space="preserve">vrijednost (engl. F1-score) koja je kombinacije prethodne dvije.  Također je prikazana točnost izgrađenih modela. </w:t>
       </w:r>
     </w:p>
@@ -3799,13 +3804,7 @@
         <w:rPr>
           <w:lang w:val="hr-HR"/>
         </w:rPr>
-        <w:t>SVM ili stroj potpornih vektora je</w:t>
-      </w:r>
-      <w:r>
-        <w:rPr>
-          <w:lang w:val="hr-HR"/>
-        </w:rPr>
-        <w:t xml:space="preserve">… </w:t>
+        <w:t xml:space="preserve">SVM ili stroj potpornih vektora je… </w:t>
       </w:r>
     </w:p>
     <w:p>
@@ -3910,14 +3909,7 @@
         <w:rPr>
           <w:lang w:val="hr-HR"/>
         </w:rPr>
-        <w:t xml:space="preserve">je preciznost najveća za klasu tumora </w:t>
-      </w:r>
-      <w:proofErr w:type="spellStart"/>
-      <w:r>
-        <w:rPr>
-          <w:lang w:val="hr-HR"/>
-        </w:rPr>
-        <w:t>meningeom</w:t>
+        <w:t>je preciznost najveća za klasu tumora meningeom</w:t>
       </w:r>
       <w:r>
         <w:rPr>
@@ -3925,7 +3917,6 @@
         </w:rPr>
         <w:t>a</w:t>
       </w:r>
-      <w:proofErr w:type="spellEnd"/>
       <w:r>
         <w:rPr>
           <w:lang w:val="hr-HR"/>
@@ -3936,33 +3927,7 @@
         <w:rPr>
           <w:lang w:val="hr-HR"/>
         </w:rPr>
-        <w:t xml:space="preserve"> da od ukupno svih slika koje su klasificirane kao tumor </w:t>
-      </w:r>
-      <w:proofErr w:type="spellStart"/>
-      <w:r>
-        <w:rPr>
-          <w:lang w:val="hr-HR"/>
-        </w:rPr>
-        <w:t>meningeoma</w:t>
-      </w:r>
-      <w:proofErr w:type="spellEnd"/>
-      <w:r>
-        <w:rPr>
-          <w:lang w:val="hr-HR"/>
-        </w:rPr>
-        <w:t xml:space="preserve"> njih 97% to i jest. </w:t>
-      </w:r>
-      <w:r>
-        <w:rPr>
-          <w:lang w:val="hr-HR"/>
-        </w:rPr>
-        <w:t>Odziv je najveći za klasu tumora hipofize te iznosi 99% što znači da</w:t>
-      </w:r>
-      <w:r>
-        <w:rPr>
-          <w:lang w:val="hr-HR"/>
-        </w:rPr>
-        <w:t xml:space="preserve"> od </w:t>
+        <w:t xml:space="preserve"> da od ukupno svih slika koje su klasificirane kao tumor meningeoma njih 97% to i jest. Odziv je najveći za klasu tumora hipofize te iznosi 99% što znači da od </w:t>
       </w:r>
       <w:r>
         <w:rPr>
@@ -3992,35 +3957,7 @@
         <w:rPr>
           <w:lang w:val="hr-HR"/>
         </w:rPr>
-        <w:t xml:space="preserve"> Najgoru preciznost ima klasa tumor </w:t>
-      </w:r>
-      <w:proofErr w:type="spellStart"/>
-      <w:r>
-        <w:rPr>
-          <w:lang w:val="hr-HR"/>
-        </w:rPr>
-        <w:t>gliomi</w:t>
-      </w:r>
-      <w:proofErr w:type="spellEnd"/>
-      <w:r>
-        <w:rPr>
-          <w:lang w:val="hr-HR"/>
-        </w:rPr>
-        <w:t xml:space="preserve">, a najgori odziv klasa tumora </w:t>
-      </w:r>
-      <w:proofErr w:type="spellStart"/>
-      <w:r>
-        <w:rPr>
-          <w:lang w:val="hr-HR"/>
-        </w:rPr>
-        <w:t>meningeomi</w:t>
-      </w:r>
-      <w:proofErr w:type="spellEnd"/>
-      <w:r>
-        <w:rPr>
-          <w:lang w:val="hr-HR"/>
-        </w:rPr>
-        <w:t>. F1- vrijednost je najbolja za klasu tumora hipofize i iznosi 97%. Za preostale klase F1-vrijednost iznosi 92%. Uoč</w:t>
+        <w:t xml:space="preserve"> Najgoru preciznost ima klasa tumor gliomi, a najgori odziv klasa tumora meningeomi. F1- vrijednost je najbolja za klasu tumora hipofize i iznosi 97%. Za preostale klase F1-vrijednost iznosi 92%. Uoč</w:t>
       </w:r>
       <w:r>
         <w:rPr>
@@ -4132,33 +4069,13 @@
           <w:szCs w:val="15"/>
           <w:lang w:val="hr-HR"/>
         </w:rPr>
-        <w:t xml:space="preserve">. Prikaz mjera validacije za model izgrađen </w:t>
-      </w:r>
-      <w:proofErr w:type="spellStart"/>
-      <w:r>
-        <w:rPr>
-          <w:color w:val="000000" w:themeColor="text1"/>
-          <w:sz w:val="15"/>
-          <w:szCs w:val="15"/>
-          <w:lang w:val="hr-HR"/>
-        </w:rPr>
-        <w:t>GoogLeNet</w:t>
-      </w:r>
-      <w:proofErr w:type="spellEnd"/>
-      <w:r>
-        <w:rPr>
-          <w:color w:val="000000" w:themeColor="text1"/>
-          <w:sz w:val="15"/>
-          <w:szCs w:val="15"/>
-          <w:lang w:val="hr-HR"/>
-        </w:rPr>
-        <w:t xml:space="preserve"> arhitekturom</w:t>
+        <w:t>. Prikaz mjera validacije za model izgrađen GoogLeNet arhitekturom</w:t>
       </w:r>
     </w:p>
     <w:tbl>
       <w:tblPr>
         <w:tblStyle w:val="TableGrid"/>
-        <w:tblW w:w="0pt" w:type="auto"/>
+        <w:tblW w:w="0pt" w:type="dxa"/>
         <w:tblLook w:firstRow="1" w:lastRow="0" w:firstColumn="1" w:lastColumn="0" w:noHBand="0" w:noVBand="1"/>
       </w:tblPr>
       <w:tblGrid>
@@ -4399,15 +4316,7 @@
                 <w:szCs w:val="15"/>
                 <w:lang w:val="hr-HR"/>
               </w:rPr>
-              <w:t>0.9</w:t>
-            </w:r>
-            <w:r>
-              <w:rPr>
-                <w:sz w:val="15"/>
-                <w:szCs w:val="15"/>
-                <w:lang w:val="hr-HR"/>
-              </w:rPr>
-              <w:t>5</w:t>
+              <w:t>0.95</w:t>
             </w:r>
           </w:p>
         </w:tc>
@@ -4459,15 +4368,7 @@
                 <w:szCs w:val="15"/>
                 <w:lang w:val="hr-HR"/>
               </w:rPr>
-              <w:t>0.9</w:t>
-            </w:r>
-            <w:r>
-              <w:rPr>
-                <w:sz w:val="15"/>
-                <w:szCs w:val="15"/>
-                <w:lang w:val="hr-HR"/>
-              </w:rPr>
-              <w:t>2</w:t>
+              <w:t>0.92</w:t>
             </w:r>
           </w:p>
         </w:tc>
@@ -4520,7 +4421,6 @@
                 <w:lang w:val="hr-HR"/>
               </w:rPr>
             </w:pPr>
-            <w:proofErr w:type="spellStart"/>
             <w:r>
               <w:rPr>
                 <w:b/>
@@ -4531,7 +4431,6 @@
               </w:rPr>
               <w:t>meningeomi</w:t>
             </w:r>
-            <w:proofErr w:type="spellEnd"/>
           </w:p>
         </w:tc>
         <w:tc>
@@ -4582,23 +4481,7 @@
                 <w:szCs w:val="15"/>
                 <w:lang w:val="hr-HR"/>
               </w:rPr>
-              <w:t>0.</w:t>
-            </w:r>
-            <w:r>
-              <w:rPr>
-                <w:sz w:val="15"/>
-                <w:szCs w:val="15"/>
-                <w:lang w:val="hr-HR"/>
-              </w:rPr>
-              <w:t>8</w:t>
-            </w:r>
-            <w:r>
-              <w:rPr>
-                <w:sz w:val="15"/>
-                <w:szCs w:val="15"/>
-                <w:lang w:val="hr-HR"/>
-              </w:rPr>
-              <w:t>8</w:t>
+              <w:t>0.88</w:t>
             </w:r>
           </w:p>
         </w:tc>
@@ -4624,15 +4507,7 @@
                 <w:szCs w:val="15"/>
                 <w:lang w:val="hr-HR"/>
               </w:rPr>
-              <w:t>0.9</w:t>
-            </w:r>
-            <w:r>
-              <w:rPr>
-                <w:sz w:val="15"/>
-                <w:szCs w:val="15"/>
-                <w:lang w:val="hr-HR"/>
-              </w:rPr>
-              <w:t>2</w:t>
+              <w:t>0.92</w:t>
             </w:r>
           </w:p>
         </w:tc>
@@ -4658,15 +4533,7 @@
                 <w:szCs w:val="15"/>
                 <w:lang w:val="hr-HR"/>
               </w:rPr>
-              <w:t>20</w:t>
-            </w:r>
-            <w:r>
-              <w:rPr>
-                <w:sz w:val="15"/>
-                <w:szCs w:val="15"/>
-                <w:lang w:val="hr-HR"/>
-              </w:rPr>
-              <w:t>8</w:t>
+              <w:t>208</w:t>
             </w:r>
           </w:p>
         </w:tc>
@@ -4693,7 +4560,6 @@
                 <w:lang w:val="hr-HR"/>
               </w:rPr>
             </w:pPr>
-            <w:proofErr w:type="spellStart"/>
             <w:r>
               <w:rPr>
                 <w:b/>
@@ -4704,7 +4570,6 @@
               </w:rPr>
               <w:t>gliomi</w:t>
             </w:r>
-            <w:proofErr w:type="spellEnd"/>
           </w:p>
         </w:tc>
         <w:tc>
@@ -4729,23 +4594,7 @@
                 <w:szCs w:val="15"/>
                 <w:lang w:val="hr-HR"/>
               </w:rPr>
-              <w:t>0.</w:t>
-            </w:r>
-            <w:r>
-              <w:rPr>
-                <w:sz w:val="15"/>
-                <w:szCs w:val="15"/>
-                <w:lang w:val="hr-HR"/>
-              </w:rPr>
-              <w:t>8</w:t>
-            </w:r>
-            <w:r>
-              <w:rPr>
-                <w:sz w:val="15"/>
-                <w:szCs w:val="15"/>
-                <w:lang w:val="hr-HR"/>
-              </w:rPr>
-              <w:t>8</w:t>
+              <w:t>0.88</w:t>
             </w:r>
           </w:p>
         </w:tc>
@@ -4797,15 +4646,7 @@
                 <w:szCs w:val="15"/>
                 <w:lang w:val="hr-HR"/>
               </w:rPr>
-              <w:t>0.9</w:t>
-            </w:r>
-            <w:r>
-              <w:rPr>
-                <w:sz w:val="15"/>
-                <w:szCs w:val="15"/>
-                <w:lang w:val="hr-HR"/>
-              </w:rPr>
-              <w:t>2</w:t>
+              <w:t>0.92</w:t>
             </w:r>
           </w:p>
         </w:tc>
@@ -4892,15 +4733,7 @@
                 <w:szCs w:val="15"/>
                 <w:lang w:val="hr-HR"/>
               </w:rPr>
-              <w:t>0.9</w:t>
-            </w:r>
-            <w:r>
-              <w:rPr>
-                <w:sz w:val="15"/>
-                <w:szCs w:val="15"/>
-                <w:lang w:val="hr-HR"/>
-              </w:rPr>
-              <w:t>4</w:t>
+              <w:t>0.94</w:t>
             </w:r>
           </w:p>
         </w:tc>
@@ -4952,15 +4785,7 @@
                 <w:szCs w:val="15"/>
                 <w:lang w:val="hr-HR"/>
               </w:rPr>
-              <w:t>0.9</w:t>
-            </w:r>
-            <w:r>
-              <w:rPr>
-                <w:sz w:val="15"/>
-                <w:szCs w:val="15"/>
-                <w:lang w:val="hr-HR"/>
-              </w:rPr>
-              <w:t>7</w:t>
+              <w:t>0.97</w:t>
             </w:r>
           </w:p>
         </w:tc>
@@ -5034,23 +4859,13 @@
           <w:szCs w:val="13"/>
         </w:rPr>
       </w:pPr>
-      <w:proofErr w:type="spellStart"/>
       <w:r>
         <w:rPr>
           <w:color w:val="000000" w:themeColor="text1"/>
           <w:sz w:val="13"/>
           <w:szCs w:val="13"/>
         </w:rPr>
-        <w:t>Tablica</w:t>
-      </w:r>
-      <w:proofErr w:type="spellEnd"/>
-      <w:r>
-        <w:rPr>
-          <w:color w:val="000000" w:themeColor="text1"/>
-          <w:sz w:val="13"/>
-          <w:szCs w:val="13"/>
-        </w:rPr>
-        <w:t xml:space="preserve"> </w:t>
+        <w:t xml:space="preserve">Tablica </w:t>
       </w:r>
       <w:r>
         <w:rPr>
@@ -5099,95 +4914,13 @@
           <w:sz w:val="13"/>
           <w:szCs w:val="13"/>
         </w:rPr>
-        <w:t xml:space="preserve">.  </w:t>
-      </w:r>
-      <w:proofErr w:type="spellStart"/>
-      <w:r>
-        <w:rPr>
-          <w:color w:val="000000" w:themeColor="text1"/>
-          <w:sz w:val="13"/>
-          <w:szCs w:val="13"/>
-        </w:rPr>
-        <w:t>Prikaz</w:t>
-      </w:r>
-      <w:proofErr w:type="spellEnd"/>
-      <w:r>
-        <w:rPr>
-          <w:color w:val="000000" w:themeColor="text1"/>
-          <w:sz w:val="13"/>
-          <w:szCs w:val="13"/>
-        </w:rPr>
-        <w:t xml:space="preserve"> </w:t>
-      </w:r>
-      <w:proofErr w:type="spellStart"/>
-      <w:r>
-        <w:rPr>
-          <w:color w:val="000000" w:themeColor="text1"/>
-          <w:sz w:val="13"/>
-          <w:szCs w:val="13"/>
-        </w:rPr>
-        <w:t>mjera</w:t>
-      </w:r>
-      <w:proofErr w:type="spellEnd"/>
-      <w:r>
-        <w:rPr>
-          <w:color w:val="000000" w:themeColor="text1"/>
-          <w:sz w:val="13"/>
-          <w:szCs w:val="13"/>
-        </w:rPr>
-        <w:t xml:space="preserve"> </w:t>
-      </w:r>
-      <w:proofErr w:type="spellStart"/>
-      <w:r>
-        <w:rPr>
-          <w:color w:val="000000" w:themeColor="text1"/>
-          <w:sz w:val="13"/>
-          <w:szCs w:val="13"/>
-        </w:rPr>
-        <w:t>validacije</w:t>
-      </w:r>
-      <w:proofErr w:type="spellEnd"/>
-      <w:r>
-        <w:rPr>
-          <w:color w:val="000000" w:themeColor="text1"/>
-          <w:sz w:val="13"/>
-          <w:szCs w:val="13"/>
-        </w:rPr>
-        <w:t xml:space="preserve"> za model </w:t>
-      </w:r>
-      <w:proofErr w:type="spellStart"/>
-      <w:r>
-        <w:rPr>
-          <w:color w:val="000000" w:themeColor="text1"/>
-          <w:sz w:val="13"/>
-          <w:szCs w:val="13"/>
-        </w:rPr>
-        <w:t>izgrađen</w:t>
-      </w:r>
-      <w:proofErr w:type="spellEnd"/>
-      <w:r>
-        <w:rPr>
-          <w:color w:val="000000" w:themeColor="text1"/>
-          <w:sz w:val="13"/>
-          <w:szCs w:val="13"/>
-        </w:rPr>
-        <w:t xml:space="preserve"> EfficientNetV2L </w:t>
-      </w:r>
-      <w:proofErr w:type="spellStart"/>
-      <w:r>
-        <w:rPr>
-          <w:color w:val="000000" w:themeColor="text1"/>
-          <w:sz w:val="13"/>
-          <w:szCs w:val="13"/>
-        </w:rPr>
-        <w:t>arhitekturom</w:t>
-      </w:r>
-      <w:proofErr w:type="spellEnd"/>
+        <w:t>.  Prikaz mjera validacije za model izgrađen EfficientNetV2L arhitekturom</w:t>
+      </w:r>
     </w:p>
     <w:tbl>
       <w:tblPr>
         <w:tblStyle w:val="TableGrid"/>
-        <w:tblW w:w="0pt" w:type="auto"/>
+        <w:tblW w:w="0pt" w:type="dxa"/>
         <w:tblLook w:firstRow="1" w:lastRow="0" w:firstColumn="1" w:lastColumn="0" w:noHBand="0" w:noVBand="1"/>
       </w:tblPr>
       <w:tblGrid>
@@ -5534,7 +5267,6 @@
                 <w:lang w:val="hr-HR"/>
               </w:rPr>
             </w:pPr>
-            <w:proofErr w:type="spellStart"/>
             <w:r>
               <w:rPr>
                 <w:b/>
@@ -5545,7 +5277,6 @@
               </w:rPr>
               <w:t>meningeomi</w:t>
             </w:r>
-            <w:proofErr w:type="spellEnd"/>
           </w:p>
         </w:tc>
         <w:tc>
@@ -5675,7 +5406,6 @@
                 <w:lang w:val="hr-HR"/>
               </w:rPr>
             </w:pPr>
-            <w:proofErr w:type="spellStart"/>
             <w:r>
               <w:rPr>
                 <w:b/>
@@ -5686,7 +5416,6 @@
               </w:rPr>
               <w:t>gliomi</w:t>
             </w:r>
-            <w:proofErr w:type="spellEnd"/>
           </w:p>
         </w:tc>
         <w:tc>
@@ -5983,23 +5712,13 @@
           <w:szCs w:val="15"/>
         </w:rPr>
       </w:pPr>
-      <w:proofErr w:type="spellStart"/>
       <w:r>
         <w:rPr>
           <w:color w:val="000000" w:themeColor="text1"/>
           <w:sz w:val="15"/>
           <w:szCs w:val="15"/>
         </w:rPr>
-        <w:t>Tablica</w:t>
-      </w:r>
-      <w:proofErr w:type="spellEnd"/>
-      <w:r>
-        <w:rPr>
-          <w:color w:val="000000" w:themeColor="text1"/>
-          <w:sz w:val="15"/>
-          <w:szCs w:val="15"/>
-        </w:rPr>
-        <w:t xml:space="preserve"> </w:t>
+        <w:t xml:space="preserve">Tablica </w:t>
       </w:r>
       <w:r>
         <w:rPr>
@@ -6048,103 +5767,13 @@
           <w:sz w:val="15"/>
           <w:szCs w:val="15"/>
         </w:rPr>
-        <w:t xml:space="preserve">.  </w:t>
-      </w:r>
-      <w:proofErr w:type="spellStart"/>
-      <w:r>
-        <w:rPr>
-          <w:color w:val="000000" w:themeColor="text1"/>
-          <w:sz w:val="15"/>
-          <w:szCs w:val="15"/>
-        </w:rPr>
-        <w:t>Prikaz</w:t>
-      </w:r>
-      <w:proofErr w:type="spellEnd"/>
-      <w:r>
-        <w:rPr>
-          <w:color w:val="000000" w:themeColor="text1"/>
-          <w:sz w:val="15"/>
-          <w:szCs w:val="15"/>
-        </w:rPr>
-        <w:t xml:space="preserve"> </w:t>
-      </w:r>
-      <w:proofErr w:type="spellStart"/>
-      <w:r>
-        <w:rPr>
-          <w:color w:val="000000" w:themeColor="text1"/>
-          <w:sz w:val="15"/>
-          <w:szCs w:val="15"/>
-        </w:rPr>
-        <w:t>mjera</w:t>
-      </w:r>
-      <w:proofErr w:type="spellEnd"/>
-      <w:r>
-        <w:rPr>
-          <w:color w:val="000000" w:themeColor="text1"/>
-          <w:sz w:val="15"/>
-          <w:szCs w:val="15"/>
-        </w:rPr>
-        <w:t xml:space="preserve"> </w:t>
-      </w:r>
-      <w:proofErr w:type="spellStart"/>
-      <w:r>
-        <w:rPr>
-          <w:color w:val="000000" w:themeColor="text1"/>
-          <w:sz w:val="15"/>
-          <w:szCs w:val="15"/>
-        </w:rPr>
-        <w:t>validacije</w:t>
-      </w:r>
-      <w:proofErr w:type="spellEnd"/>
-      <w:r>
-        <w:rPr>
-          <w:color w:val="000000" w:themeColor="text1"/>
-          <w:sz w:val="15"/>
-          <w:szCs w:val="15"/>
-        </w:rPr>
-        <w:t xml:space="preserve"> za model </w:t>
-      </w:r>
-      <w:proofErr w:type="spellStart"/>
-      <w:r>
-        <w:rPr>
-          <w:color w:val="000000" w:themeColor="text1"/>
-          <w:sz w:val="15"/>
-          <w:szCs w:val="15"/>
-        </w:rPr>
-        <w:t>izgrađen</w:t>
-      </w:r>
-      <w:proofErr w:type="spellEnd"/>
-      <w:r>
-        <w:rPr>
-          <w:color w:val="000000" w:themeColor="text1"/>
-          <w:sz w:val="15"/>
-          <w:szCs w:val="15"/>
-        </w:rPr>
-        <w:t xml:space="preserve"> </w:t>
-      </w:r>
-      <w:proofErr w:type="spellStart"/>
-      <w:r>
-        <w:rPr>
-          <w:color w:val="000000" w:themeColor="text1"/>
-          <w:sz w:val="15"/>
-          <w:szCs w:val="15"/>
-        </w:rPr>
-        <w:t>algoritmom</w:t>
-      </w:r>
-      <w:proofErr w:type="spellEnd"/>
-      <w:r>
-        <w:rPr>
-          <w:color w:val="000000" w:themeColor="text1"/>
-          <w:sz w:val="15"/>
-          <w:szCs w:val="15"/>
-        </w:rPr>
-        <w:t xml:space="preserve"> SVM</w:t>
+        <w:t>.  Prikaz mjera validacije za model izgrađen algoritmom SVM</w:t>
       </w:r>
     </w:p>
     <w:tbl>
       <w:tblPr>
         <w:tblStyle w:val="TableGrid"/>
-        <w:tblW w:w="0pt" w:type="auto"/>
+        <w:tblW w:w="0pt" w:type="dxa"/>
         <w:tblLook w:firstRow="1" w:lastRow="0" w:firstColumn="1" w:lastColumn="0" w:noHBand="0" w:noVBand="1"/>
       </w:tblPr>
       <w:tblGrid>
@@ -6514,7 +6143,6 @@
                 <w:lang w:val="hr-HR"/>
               </w:rPr>
             </w:pPr>
-            <w:proofErr w:type="spellStart"/>
             <w:r>
               <w:rPr>
                 <w:b/>
@@ -6525,7 +6153,6 @@
               </w:rPr>
               <w:t>meningeomi</w:t>
             </w:r>
-            <w:proofErr w:type="spellEnd"/>
           </w:p>
         </w:tc>
         <w:tc>
@@ -6679,7 +6306,6 @@
                 <w:lang w:val="hr-HR"/>
               </w:rPr>
             </w:pPr>
-            <w:proofErr w:type="spellStart"/>
             <w:r>
               <w:rPr>
                 <w:b/>
@@ -6690,7 +6316,6 @@
               </w:rPr>
               <w:t>gliomi</w:t>
             </w:r>
-            <w:proofErr w:type="spellEnd"/>
           </w:p>
         </w:tc>
         <w:tc>
@@ -6715,15 +6340,7 @@
                 <w:szCs w:val="15"/>
                 <w:lang w:val="hr-HR"/>
               </w:rPr>
-              <w:t>0.</w:t>
-            </w:r>
-            <w:r>
-              <w:rPr>
-                <w:sz w:val="15"/>
-                <w:szCs w:val="15"/>
-                <w:lang w:val="hr-HR"/>
-              </w:rPr>
-              <w:t>78</w:t>
+              <w:t>0.78</w:t>
             </w:r>
           </w:p>
         </w:tc>
@@ -6749,15 +6366,7 @@
                 <w:szCs w:val="15"/>
                 <w:lang w:val="hr-HR"/>
               </w:rPr>
-              <w:t>0.</w:t>
-            </w:r>
-            <w:r>
-              <w:rPr>
-                <w:sz w:val="15"/>
-                <w:szCs w:val="15"/>
-                <w:lang w:val="hr-HR"/>
-              </w:rPr>
-              <w:t>78</w:t>
+              <w:t>0.78</w:t>
             </w:r>
           </w:p>
         </w:tc>
@@ -6783,15 +6392,7 @@
                 <w:szCs w:val="15"/>
                 <w:lang w:val="hr-HR"/>
               </w:rPr>
-              <w:t>0.</w:t>
-            </w:r>
-            <w:r>
-              <w:rPr>
-                <w:sz w:val="15"/>
-                <w:szCs w:val="15"/>
-                <w:lang w:val="hr-HR"/>
-              </w:rPr>
-              <w:t>79</w:t>
+              <w:t>0.79</w:t>
             </w:r>
           </w:p>
         </w:tc>
@@ -7019,49 +6620,85 @@
     <w:p>
       <w:pPr>
         <w:pStyle w:val="BodyText"/>
-        <w:rPr>
-          <w:lang w:val="hr-HR"/>
-        </w:rPr>
-      </w:pPr>
-      <w:r>
-        <w:rPr>
-          <w:lang w:val="hr-HR"/>
-        </w:rPr>
-        <w:t xml:space="preserve">Model izgrađen pomoću </w:t>
-      </w:r>
-      <w:proofErr w:type="spellStart"/>
-      <w:r>
-        <w:rPr>
-          <w:lang w:val="hr-HR"/>
-        </w:rPr>
-        <w:t>GoogLeNet</w:t>
-      </w:r>
-      <w:proofErr w:type="spellEnd"/>
-      <w:r>
-        <w:rPr>
-          <w:lang w:val="hr-HR"/>
-        </w:rPr>
-        <w:t xml:space="preserve"> arhitekture ima točnost od 93.3%, model izgrađen pomoću EfficientNetV2L arhitekture ima točnost od 97,9%, a model izgrađen pomoću stroj potpornih vektora ima točnost od 83,8%.</w:t>
-      </w:r>
-      <w:r>
-        <w:rPr>
-          <w:lang w:val="hr-HR"/>
-        </w:rPr>
-        <w:t xml:space="preserve"> </w:t>
+        <w:keepNext/>
+      </w:pPr>
+      <w:r>
+        <w:rPr>
+          <w:noProof/>
+          <w:lang w:val="hr-HR" w:eastAsia="hr-HR"/>
+        </w:rPr>
+        <w:drawing>
+          <wp:inline distT="0" distB="0" distL="0" distR="0" wp14:anchorId="40E9BE03" wp14:editId="79128BBA">
+            <wp:extent cx="2743848" cy="2455452"/>
+            <wp:effectExtent l="0" t="0" r="0" b="2540"/>
+            <wp:docPr id="4" name="Picture 4"/>
+            <wp:cNvGraphicFramePr>
+              <a:graphicFrameLocks xmlns:a="http://purl.oclc.org/ooxml/drawingml/main" noChangeAspect="1"/>
+            </wp:cNvGraphicFramePr>
+            <a:graphic xmlns:a="http://purl.oclc.org/ooxml/drawingml/main">
+              <a:graphicData uri="http://purl.oclc.org/ooxml/drawingml/picture">
+                <pic:pic xmlns:pic="http://purl.oclc.org/ooxml/drawingml/picture">
+                  <pic:nvPicPr>
+                    <pic:cNvPr id="4" name="accuracy.JPG"/>
+                    <pic:cNvPicPr/>
+                  </pic:nvPicPr>
+                  <pic:blipFill>
+                    <a:blip r:embed="rId11">
+                      <a:extLst>
+                        <a:ext uri="{28A0092B-C50C-407E-A947-70E740481C1C}">
+                          <a14:useLocalDpi xmlns:a14="http://schemas.microsoft.com/office/drawing/2010/main" val="0"/>
+                        </a:ext>
+                      </a:extLst>
+                    </a:blip>
+                    <a:stretch>
+                      <a:fillRect/>
+                    </a:stretch>
+                  </pic:blipFill>
+                  <pic:spPr>
+                    <a:xfrm>
+                      <a:off x="0" y="0"/>
+                      <a:ext cx="2754186" cy="2464703"/>
+                    </a:xfrm>
+                    <a:prstGeom prst="rect">
+                      <a:avLst/>
+                    </a:prstGeom>
+                  </pic:spPr>
+                </pic:pic>
+              </a:graphicData>
+            </a:graphic>
+          </wp:inline>
+        </w:drawing>
       </w:r>
     </w:p>
     <w:p>
       <w:pPr>
-        <w:pStyle w:val="Heading1"/>
-        <w:rPr>
-          <w:lang w:val="hr-HR"/>
-        </w:rPr>
-      </w:pPr>
-      <w:r>
-        <w:rPr>
-          <w:lang w:val="hr-HR"/>
-        </w:rPr>
-        <w:t>diskusija</w:t>
+        <w:pStyle w:val="figurecaption"/>
+        <w:numPr>
+          <w:ilvl w:val="0"/>
+          <w:numId w:val="0"/>
+        </w:numPr>
+        <w:ind w:start="18pt"/>
+        <w:rPr>
+          <w:lang w:val="hr-HR"/>
+        </w:rPr>
+      </w:pPr>
+      <w:r>
+        <w:rPr>
+          <w:lang w:val="hr-HR"/>
+        </w:rPr>
+        <w:t xml:space="preserve">Slika </w:t>
+      </w:r>
+      <w:r>
+        <w:rPr>
+          <w:lang w:val="hr-HR"/>
+        </w:rPr>
+        <w:t>3.</w:t>
+      </w:r>
+      <w:r>
+        <w:rPr>
+          <w:lang w:val="hr-HR"/>
+        </w:rPr>
+        <w:t xml:space="preserve"> Točnost klasifikatora na skupu za testiranje</w:t>
       </w:r>
     </w:p>
     <w:p>
@@ -7075,7 +6712,37 @@
         <w:rPr>
           <w:lang w:val="hr-HR"/>
         </w:rPr>
-        <w:t>After the text edit has been completed, the paper is ready for the template. Duplicate the template file by using the Save As command, and use the naming convention prescribed by your conference for the name of your paper. In this newly created file, highlight all of the contents and import your prepared text file. You are now ready to style your paper; use the scroll down window on the left of the MS Word Formatting toolbar.</w:t>
+        <w:t>Točnost</w:t>
+      </w:r>
+      <w:r>
+        <w:rPr>
+          <w:lang w:val="hr-HR"/>
+        </w:rPr>
+        <w:t xml:space="preserve"> isprobanih klasifikatora na skupu za testiranje</w:t>
+      </w:r>
+      <w:r>
+        <w:rPr>
+          <w:lang w:val="hr-HR"/>
+        </w:rPr>
+        <w:t xml:space="preserve"> je prikazana na slici 3</w:t>
+      </w:r>
+      <w:r>
+        <w:rPr>
+          <w:lang w:val="hr-HR"/>
+        </w:rPr>
+        <w:t xml:space="preserve">. </w:t>
+      </w:r>
+      <w:r>
+        <w:rPr>
+          <w:lang w:val="hr-HR"/>
+        </w:rPr>
+        <w:t>Model izgrađen pomoću GoogLeNet arhitekture ima točnost od 93.3%, model izgrađen pomoću EfficientNetV2L arhitekture ima točnost od 97,9%, a model izgrađen pomoću stroj potpornih vektora ima točnost od 83,8%.</w:t>
+      </w:r>
+      <w:r>
+        <w:rPr>
+          <w:lang w:val="hr-HR"/>
+        </w:rPr>
+        <w:t xml:space="preserve"> </w:t>
       </w:r>
     </w:p>
     <w:p>
@@ -7089,63 +6756,39 @@
         <w:rPr>
           <w:lang w:val="hr-HR"/>
         </w:rPr>
-        <w:t>zaključak</w:t>
+        <w:t>diskusija</w:t>
       </w:r>
     </w:p>
     <w:p>
       <w:pPr>
         <w:pStyle w:val="BodyText"/>
-        <w:ind w:firstLine="0pt"/>
-        <w:rPr>
-          <w:lang w:val="hr-HR"/>
-        </w:rPr>
-      </w:pPr>
-      <w:r>
-        <w:rPr>
-          <w:lang w:val="hr-HR"/>
-        </w:rPr>
-        <w:tab/>
-        <w:t xml:space="preserve">Klasifikacija medicinskih slika fokus je sve većeg broja znanstvenih članaka. Metode dubokog učenja, poput konvolucijskih mreža podržanih prijenosnim učenjem,  uz asistenciju neuroznanstvenika mogle bi olakšati i ubrzati proces detekcije moždanih tumora. U ovom je radu naglasak bio na klasifikaciji </w:t>
-      </w:r>
-      <w:r>
-        <w:rPr>
-          <w:lang w:val="hr-HR"/>
-        </w:rPr>
-        <w:t>MRI snimki</w:t>
-      </w:r>
-      <w:r>
-        <w:rPr>
-          <w:lang w:val="hr-HR"/>
-        </w:rPr>
-        <w:t xml:space="preserve"> mozga: radilo se o jednom od 3 vrste moždanih tumora</w:t>
-      </w:r>
-      <w:r>
-        <w:rPr>
-          <w:lang w:val="hr-HR"/>
-        </w:rPr>
-        <w:t xml:space="preserve"> (</w:t>
-      </w:r>
-      <w:r>
-        <w:rPr>
-          <w:lang w:val="hr-HR"/>
-        </w:rPr>
-        <w:t>gliomi, meningeomi, tumor hipofize</w:t>
-      </w:r>
-      <w:r>
-        <w:rPr>
-          <w:lang w:val="hr-HR"/>
-        </w:rPr>
-        <w:t>)</w:t>
-      </w:r>
-      <w:r>
-        <w:rPr>
-          <w:lang w:val="hr-HR"/>
-        </w:rPr>
-        <w:t xml:space="preserve"> ili o mozgu bez tumora.</w:t>
+        <w:rPr>
+          <w:lang w:val="hr-HR"/>
+        </w:rPr>
+      </w:pPr>
+      <w:r>
+        <w:rPr>
+          <w:lang w:val="hr-HR"/>
+        </w:rPr>
+        <w:t>After the text edit has been completed, the paper is ready for the template. Duplicate the template file by using the Save As command, and use the naming convention prescribed by your conference for the name of your paper. In this newly created file, highlight all of the contents and import your prepared text file. You are now ready to style your paper; use the scroll down window on the left of the MS Word Formatting toolbar.</w:t>
       </w:r>
     </w:p>
     <w:p>
       <w:pPr>
+        <w:pStyle w:val="Heading1"/>
+        <w:rPr>
+          <w:lang w:val="hr-HR"/>
+        </w:rPr>
+      </w:pPr>
+      <w:r>
+        <w:rPr>
+          <w:lang w:val="hr-HR"/>
+        </w:rPr>
+        <w:t>zaključak</w:t>
+      </w:r>
+    </w:p>
+    <w:p>
+      <w:pPr>
         <w:pStyle w:val="BodyText"/>
         <w:ind w:firstLine="0pt"/>
         <w:rPr>
@@ -7156,6 +6799,65 @@
         <w:rPr>
           <w:lang w:val="hr-HR"/>
         </w:rPr>
+        <w:tab/>
+        <w:t xml:space="preserve">Klasifikacija medicinskih slika fokus je sve većeg broja znanstvenih članaka. Metode dubokog učenja, poput </w:t>
+      </w:r>
+      <w:r>
+        <w:rPr>
+          <w:lang w:val="hr-HR"/>
+        </w:rPr>
+        <w:lastRenderedPageBreak/>
+        <w:t xml:space="preserve">konvolucijskih mreža podržanih prijenosnim učenjem,  uz asistenciju neuroznanstvenika mogle bi olakšati i ubrzati proces detekcije moždanih tumora. U ovom je radu naglasak bio na klasifikaciji </w:t>
+      </w:r>
+      <w:r>
+        <w:rPr>
+          <w:lang w:val="hr-HR"/>
+        </w:rPr>
+        <w:t>MRI snimki</w:t>
+      </w:r>
+      <w:r>
+        <w:rPr>
+          <w:lang w:val="hr-HR"/>
+        </w:rPr>
+        <w:t xml:space="preserve"> mozga: radilo se o jednom od 3 vrste moždanih tumora</w:t>
+      </w:r>
+      <w:r>
+        <w:rPr>
+          <w:lang w:val="hr-HR"/>
+        </w:rPr>
+        <w:t xml:space="preserve"> (</w:t>
+      </w:r>
+      <w:r>
+        <w:rPr>
+          <w:lang w:val="hr-HR"/>
+        </w:rPr>
+        <w:t>gliomi, meningeomi, tumor hipofize</w:t>
+      </w:r>
+      <w:r>
+        <w:rPr>
+          <w:lang w:val="hr-HR"/>
+        </w:rPr>
+        <w:t>)</w:t>
+      </w:r>
+      <w:r>
+        <w:rPr>
+          <w:lang w:val="hr-HR"/>
+        </w:rPr>
+        <w:t xml:space="preserve"> ili o mozgu bez tumora.</w:t>
+      </w:r>
+    </w:p>
+    <w:p>
+      <w:pPr>
+        <w:pStyle w:val="BodyText"/>
+        <w:ind w:firstLine="0pt"/>
+        <w:rPr>
+          <w:lang w:val="hr-HR"/>
+        </w:rPr>
+      </w:pPr>
+      <w:r>
+        <w:rPr>
+          <w:lang w:val="hr-HR"/>
+        </w:rPr>
         <w:t xml:space="preserve"> Prije treniranja modela, provedena je predobrada slika: primjenjen je median filtar i min-max normalizacija intenziteta slika kako bi se uklonio šum i poboljšao kontrast slika. Na odabranom podatkovnom skupu trenirana su 3 modela: tradicionalni model strojnog učenja SVM i 2 arhitekture neuronskih mreža GoogLeNet i </w:t>
       </w:r>
       <w:r>
@@ -7163,14 +6865,7 @@
           <w:iCs/>
           <w:lang w:val="hr-HR"/>
         </w:rPr>
-        <w:t xml:space="preserve">EfficientNetVL2. Kao i u većini znanstvenih radova, paradigma prijenosnog učenja i </w:t>
-      </w:r>
-      <w:r>
-        <w:rPr>
-          <w:iCs/>
-          <w:lang w:val="hr-HR"/>
-        </w:rPr>
-        <w:t xml:space="preserve">konvolucijske neuronske mreže su se pokazale prikladnijim klasifikatorom slika moždanih tumora od SVM-a. </w:t>
+        <w:t xml:space="preserve">EfficientNetVL2. Kao i u većini znanstvenih radova, paradigma prijenosnog učenja i konvolucijske neuronske mreže su se pokazale prikladnijim klasifikatorom slika moždanih tumora od SVM-a. </w:t>
       </w:r>
     </w:p>
     <w:p>
@@ -7334,7 +7029,7 @@
           <w:lang w:val="hr-HR"/>
         </w:rPr>
       </w:pPr>
-      <w:hyperlink r:id="rId11" w:history="1">
+      <w:hyperlink r:id="rId12" w:history="1">
         <w:r>
           <w:rPr>
             <w:rStyle w:val="Hyperlink"/>
@@ -7496,7 +7191,7 @@
           <w:lang w:val="hr-HR"/>
         </w:rPr>
       </w:pPr>
-      <w:hyperlink r:id="rId12" w:history="1">
+      <w:hyperlink r:id="rId13" w:history="1">
         <w:r>
           <w:rPr>
             <w:rStyle w:val="Hyperlink"/>
@@ -7577,7 +7272,7 @@
         </w:rPr>
         <w:br/>
       </w:r>
-      <w:hyperlink r:id="rId13" w:history="1">
+      <w:hyperlink r:id="rId14" w:history="1">
         <w:r>
           <w:rPr>
             <w:rStyle w:val="Hyperlink"/>
@@ -7905,7 +7600,7 @@
 </file>
 
 <file path=word/endnotes.xml><?xml version="1.0" encoding="utf-8"?>
-<w:endnotes xmlns:cx="http://schemas.microsoft.com/office/drawing/2014/chartex" xmlns:cx1="http://schemas.microsoft.com/office/drawing/2015/9/8/chartex" xmlns:cx2="http://schemas.microsoft.com/office/drawing/2015/10/21/chartex" xmlns:cx3="http://schemas.microsoft.com/office/drawing/2016/5/9/chartex" xmlns:cx4="http://schemas.microsoft.com/office/drawing/2016/5/10/chartex" xmlns:cx5="http://schemas.microsoft.com/office/drawing/2016/5/11/chartex" xmlns:cx6="http://schemas.microsoft.com/office/drawing/2016/5/12/chartex" xmlns:cx7="http://schemas.microsoft.com/office/drawing/2016/5/13/chartex" xmlns:cx8="http://schemas.microsoft.com/office/drawing/2016/5/14/chartex" xmlns:mc="http://schemas.openxmlformats.org/markup-compatibility/2006" xmlns:aink="http://schemas.microsoft.com/office/drawing/2016/ink" xmlns:am3d="http://schemas.microsoft.com/office/drawing/2017/model3d" xmlns:o="urn:schemas-microsoft-com:office:office" xmlns:oel="http://schemas.microsoft.com/office/2019/extlst" xmlns:r="http://purl.oclc.org/ooxml/officeDocument/relationships" xmlns:m="http://purl.oclc.org/ooxml/officeDocument/math" xmlns:v="urn:schemas-microsoft-com:vml" xmlns:wp14="http://schemas.microsoft.com/office/word/2010/wordprocessingDrawing" xmlns:wp="http://purl.oclc.org/ooxml/drawingml/wordprocessingDrawing" xmlns:w10="urn:schemas-microsoft-com:office:word" xmlns:w="http://purl.oclc.org/ooxml/wordprocessingml/main" xmlns:w14="http://schemas.microsoft.com/office/word/2010/wordml" xmlns:w15="http://schemas.microsoft.com/office/word/2012/wordml" xmlns:w16cex="http://schemas.microsoft.com/office/word/2018/wordml/cex" xmlns:w16cid="http://schemas.microsoft.com/office/word/2016/wordml/cid" xmlns:w16="http://schemas.microsoft.com/office/word/2018/wordml" xmlns:w16sdtdh="http://schemas.microsoft.com/office/word/2020/wordml/sdtdatahash" xmlns:w16se="http://schemas.microsoft.com/office/word/2015/wordml/symex" xmlns:wpi="http://schemas.microsoft.com/office/word/2010/wordprocessingInk" xmlns:wne="http://schemas.microsoft.com/office/word/2006/wordml" mc:Ignorable="w14 w15 w16se w16cid w16 w16cex w16sdtdh wne wp14">
+<w:endnotes xmlns:cx="http://schemas.microsoft.com/office/drawing/2014/chartex" xmlns:mc="http://schemas.openxmlformats.org/markup-compatibility/2006" xmlns:o="urn:schemas-microsoft-com:office:office" xmlns:r="http://purl.oclc.org/ooxml/officeDocument/relationships" xmlns:m="http://purl.oclc.org/ooxml/officeDocument/math" xmlns:v="urn:schemas-microsoft-com:vml" xmlns:wp14="http://schemas.microsoft.com/office/word/2010/wordprocessingDrawing" xmlns:wp="http://purl.oclc.org/ooxml/drawingml/wordprocessingDrawing" xmlns:w10="urn:schemas-microsoft-com:office:word" xmlns:w="http://purl.oclc.org/ooxml/wordprocessingml/main" xmlns:w14="http://schemas.microsoft.com/office/word/2010/wordml" xmlns:w15="http://schemas.microsoft.com/office/word/2012/wordml" xmlns:w16se="http://schemas.microsoft.com/office/word/2015/wordml/symex" xmlns:wpi="http://schemas.microsoft.com/office/word/2010/wordprocessingInk" xmlns:wne="http://schemas.microsoft.com/office/word/2006/wordml" mc:Ignorable="w14 w15 w16se wne wp14">
   <w:endnote w:type="separator" w:id="-1">
     <w:p>
       <w:r>
@@ -7924,7 +7619,7 @@
 </file>
 
 <file path=word/footer1.xml><?xml version="1.0" encoding="utf-8"?>
-<w:ftr xmlns:cx="http://schemas.microsoft.com/office/drawing/2014/chartex" xmlns:cx1="http://schemas.microsoft.com/office/drawing/2015/9/8/chartex" xmlns:cx2="http://schemas.microsoft.com/office/drawing/2015/10/21/chartex" xmlns:cx3="http://schemas.microsoft.com/office/drawing/2016/5/9/chartex" xmlns:cx4="http://schemas.microsoft.com/office/drawing/2016/5/10/chartex" xmlns:cx5="http://schemas.microsoft.com/office/drawing/2016/5/11/chartex" xmlns:cx6="http://schemas.microsoft.com/office/drawing/2016/5/12/chartex" xmlns:cx7="http://schemas.microsoft.com/office/drawing/2016/5/13/chartex" xmlns:cx8="http://schemas.microsoft.com/office/drawing/2016/5/14/chartex" xmlns:mc="http://schemas.openxmlformats.org/markup-compatibility/2006" xmlns:aink="http://schemas.microsoft.com/office/drawing/2016/ink" xmlns:am3d="http://schemas.microsoft.com/office/drawing/2017/model3d" xmlns:o="urn:schemas-microsoft-com:office:office" xmlns:oel="http://schemas.microsoft.com/office/2019/extlst" xmlns:r="http://purl.oclc.org/ooxml/officeDocument/relationships" xmlns:m="http://purl.oclc.org/ooxml/officeDocument/math" xmlns:v="urn:schemas-microsoft-com:vml" xmlns:wp14="http://schemas.microsoft.com/office/word/2010/wordprocessingDrawing" xmlns:wp="http://purl.oclc.org/ooxml/drawingml/wordprocessingDrawing" xmlns:w10="urn:schemas-microsoft-com:office:word" xmlns:w="http://purl.oclc.org/ooxml/wordprocessingml/main" xmlns:w14="http://schemas.microsoft.com/office/word/2010/wordml" xmlns:w15="http://schemas.microsoft.com/office/word/2012/wordml" xmlns:w16cex="http://schemas.microsoft.com/office/word/2018/wordml/cex" xmlns:w16cid="http://schemas.microsoft.com/office/word/2016/wordml/cid" xmlns:w16="http://schemas.microsoft.com/office/word/2018/wordml" xmlns:w16sdtdh="http://schemas.microsoft.com/office/word/2020/wordml/sdtdatahash" xmlns:w16se="http://schemas.microsoft.com/office/word/2015/wordml/symex" xmlns:wpi="http://schemas.microsoft.com/office/word/2010/wordprocessingInk" xmlns:wne="http://schemas.microsoft.com/office/word/2006/wordml" mc:Ignorable="w14 w15 w16se w16cid w16 w16cex w16sdtdh wne wp14">
+<w:ftr xmlns:cx="http://schemas.microsoft.com/office/drawing/2014/chartex" xmlns:mc="http://schemas.openxmlformats.org/markup-compatibility/2006" xmlns:o="urn:schemas-microsoft-com:office:office" xmlns:r="http://purl.oclc.org/ooxml/officeDocument/relationships" xmlns:m="http://purl.oclc.org/ooxml/officeDocument/math" xmlns:v="urn:schemas-microsoft-com:vml" xmlns:wp14="http://schemas.microsoft.com/office/word/2010/wordprocessingDrawing" xmlns:wp="http://purl.oclc.org/ooxml/drawingml/wordprocessingDrawing" xmlns:w10="urn:schemas-microsoft-com:office:word" xmlns:w="http://purl.oclc.org/ooxml/wordprocessingml/main" xmlns:w14="http://schemas.microsoft.com/office/word/2010/wordml" xmlns:w15="http://schemas.microsoft.com/office/word/2012/wordml" xmlns:w16se="http://schemas.microsoft.com/office/word/2015/wordml/symex" xmlns:wpi="http://schemas.microsoft.com/office/word/2010/wordprocessingInk" xmlns:wne="http://schemas.microsoft.com/office/word/2006/wordml" mc:Ignorable="w14 w15 w16se wne wp14">
   <w:p>
     <w:pPr>
       <w:pStyle w:val="Footer"/>
@@ -7939,7 +7634,7 @@
 </file>
 
 <file path=word/footnotes.xml><?xml version="1.0" encoding="utf-8"?>
-<w:footnotes xmlns:cx="http://schemas.microsoft.com/office/drawing/2014/chartex" xmlns:cx1="http://schemas.microsoft.com/office/drawing/2015/9/8/chartex" xmlns:cx2="http://schemas.microsoft.com/office/drawing/2015/10/21/chartex" xmlns:cx3="http://schemas.microsoft.com/office/drawing/2016/5/9/chartex" xmlns:cx4="http://schemas.microsoft.com/office/drawing/2016/5/10/chartex" xmlns:cx5="http://schemas.microsoft.com/office/drawing/2016/5/11/chartex" xmlns:cx6="http://schemas.microsoft.com/office/drawing/2016/5/12/chartex" xmlns:cx7="http://schemas.microsoft.com/office/drawing/2016/5/13/chartex" xmlns:cx8="http://schemas.microsoft.com/office/drawing/2016/5/14/chartex" xmlns:mc="http://schemas.openxmlformats.org/markup-compatibility/2006" xmlns:aink="http://schemas.microsoft.com/office/drawing/2016/ink" xmlns:am3d="http://schemas.microsoft.com/office/drawing/2017/model3d" xmlns:o="urn:schemas-microsoft-com:office:office" xmlns:oel="http://schemas.microsoft.com/office/2019/extlst" xmlns:r="http://purl.oclc.org/ooxml/officeDocument/relationships" xmlns:m="http://purl.oclc.org/ooxml/officeDocument/math" xmlns:v="urn:schemas-microsoft-com:vml" xmlns:wp14="http://schemas.microsoft.com/office/word/2010/wordprocessingDrawing" xmlns:wp="http://purl.oclc.org/ooxml/drawingml/wordprocessingDrawing" xmlns:w10="urn:schemas-microsoft-com:office:word" xmlns:w="http://purl.oclc.org/ooxml/wordprocessingml/main" xmlns:w14="http://schemas.microsoft.com/office/word/2010/wordml" xmlns:w15="http://schemas.microsoft.com/office/word/2012/wordml" xmlns:w16cex="http://schemas.microsoft.com/office/word/2018/wordml/cex" xmlns:w16cid="http://schemas.microsoft.com/office/word/2016/wordml/cid" xmlns:w16="http://schemas.microsoft.com/office/word/2018/wordml" xmlns:w16sdtdh="http://schemas.microsoft.com/office/word/2020/wordml/sdtdatahash" xmlns:w16se="http://schemas.microsoft.com/office/word/2015/wordml/symex" xmlns:wpi="http://schemas.microsoft.com/office/word/2010/wordprocessingInk" xmlns:wne="http://schemas.microsoft.com/office/word/2006/wordml" mc:Ignorable="w14 w15 w16se w16cid w16 w16cex w16sdtdh wne wp14">
+<w:footnotes xmlns:cx="http://schemas.microsoft.com/office/drawing/2014/chartex" xmlns:mc="http://schemas.openxmlformats.org/markup-compatibility/2006" xmlns:o="urn:schemas-microsoft-com:office:office" xmlns:r="http://purl.oclc.org/ooxml/officeDocument/relationships" xmlns:m="http://purl.oclc.org/ooxml/officeDocument/math" xmlns:v="urn:schemas-microsoft-com:vml" xmlns:wp14="http://schemas.microsoft.com/office/word/2010/wordprocessingDrawing" xmlns:wp="http://purl.oclc.org/ooxml/drawingml/wordprocessingDrawing" xmlns:w10="urn:schemas-microsoft-com:office:word" xmlns:w="http://purl.oclc.org/ooxml/wordprocessingml/main" xmlns:w14="http://schemas.microsoft.com/office/word/2010/wordml" xmlns:w15="http://schemas.microsoft.com/office/word/2012/wordml" xmlns:w16se="http://schemas.microsoft.com/office/word/2015/wordml/symex" xmlns:wpi="http://schemas.microsoft.com/office/word/2010/wordprocessingInk" xmlns:wne="http://schemas.microsoft.com/office/word/2006/wordml" mc:Ignorable="w14 w15 w16se wne wp14">
   <w:footnote w:type="separator" w:id="-1">
     <w:p>
       <w:r>
@@ -7958,7 +7653,7 @@
 </file>
 
 <file path=word/numbering.xml><?xml version="1.0" encoding="utf-8"?>
-<w:numbering xmlns:cx="http://schemas.microsoft.com/office/drawing/2014/chartex" xmlns:cx1="http://schemas.microsoft.com/office/drawing/2015/9/8/chartex" xmlns:cx2="http://schemas.microsoft.com/office/drawing/2015/10/21/chartex" xmlns:cx3="http://schemas.microsoft.com/office/drawing/2016/5/9/chartex" xmlns:cx4="http://schemas.microsoft.com/office/drawing/2016/5/10/chartex" xmlns:cx5="http://schemas.microsoft.com/office/drawing/2016/5/11/chartex" xmlns:cx6="http://schemas.microsoft.com/office/drawing/2016/5/12/chartex" xmlns:cx7="http://schemas.microsoft.com/office/drawing/2016/5/13/chartex" xmlns:cx8="http://schemas.microsoft.com/office/drawing/2016/5/14/chartex" xmlns:mc="http://schemas.openxmlformats.org/markup-compatibility/2006" xmlns:aink="http://schemas.microsoft.com/office/drawing/2016/ink" xmlns:am3d="http://schemas.microsoft.com/office/drawing/2017/model3d" xmlns:o="urn:schemas-microsoft-com:office:office" xmlns:oel="http://schemas.microsoft.com/office/2019/extlst" xmlns:r="http://purl.oclc.org/ooxml/officeDocument/relationships" xmlns:m="http://purl.oclc.org/ooxml/officeDocument/math" xmlns:v="urn:schemas-microsoft-com:vml" xmlns:wp14="http://schemas.microsoft.com/office/word/2010/wordprocessingDrawing" xmlns:wp="http://purl.oclc.org/ooxml/drawingml/wordprocessingDrawing" xmlns:w10="urn:schemas-microsoft-com:office:word" xmlns:w="http://purl.oclc.org/ooxml/wordprocessingml/main" xmlns:w14="http://schemas.microsoft.com/office/word/2010/wordml" xmlns:w15="http://schemas.microsoft.com/office/word/2012/wordml" xmlns:w16cex="http://schemas.microsoft.com/office/word/2018/wordml/cex" xmlns:w16cid="http://schemas.microsoft.com/office/word/2016/wordml/cid" xmlns:w16="http://schemas.microsoft.com/office/word/2018/wordml" xmlns:w16sdtdh="http://schemas.microsoft.com/office/word/2020/wordml/sdtdatahash" xmlns:w16se="http://schemas.microsoft.com/office/word/2015/wordml/symex" xmlns:wpi="http://schemas.microsoft.com/office/word/2010/wordprocessingInk" xmlns:wne="http://schemas.microsoft.com/office/word/2006/wordml" mc:Ignorable="w14 w15 w16se w16cid w16 w16cex w16sdtdh wne wp14">
+<w:numbering xmlns:cx="http://schemas.microsoft.com/office/drawing/2014/chartex" xmlns:mc="http://schemas.openxmlformats.org/markup-compatibility/2006" xmlns:o="urn:schemas-microsoft-com:office:office" xmlns:r="http://purl.oclc.org/ooxml/officeDocument/relationships" xmlns:m="http://purl.oclc.org/ooxml/officeDocument/math" xmlns:v="urn:schemas-microsoft-com:vml" xmlns:wp14="http://schemas.microsoft.com/office/word/2010/wordprocessingDrawing" xmlns:wp="http://purl.oclc.org/ooxml/drawingml/wordprocessingDrawing" xmlns:w10="urn:schemas-microsoft-com:office:word" xmlns:w="http://purl.oclc.org/ooxml/wordprocessingml/main" xmlns:w14="http://schemas.microsoft.com/office/word/2010/wordml" xmlns:w15="http://schemas.microsoft.com/office/word/2012/wordml" xmlns:w16se="http://schemas.microsoft.com/office/word/2015/wordml/symex" xmlns:wpi="http://schemas.microsoft.com/office/word/2010/wordprocessingInk" xmlns:wne="http://schemas.microsoft.com/office/word/2006/wordml" mc:Ignorable="w14 w15 w16se wne wp14">
   <w:abstractNum w:abstractNumId="0" w15:restartNumberingAfterBreak="0">
     <w:nsid w:val="FFFFFF1D"/>
     <w:multiLevelType w:val="multilevel"/>
@@ -10366,125 +10061,128 @@
       </w:rPr>
     </w:lvl>
   </w:abstractNum>
-  <w:num w:numId="1" w16cid:durableId="2083679979">
+  <w:num w:numId="1">
     <w:abstractNumId w:val="19"/>
   </w:num>
-  <w:num w:numId="2" w16cid:durableId="1998654669">
+  <w:num w:numId="2">
     <w:abstractNumId w:val="25"/>
   </w:num>
-  <w:num w:numId="3" w16cid:durableId="1085106803">
+  <w:num w:numId="3">
     <w:abstractNumId w:val="16"/>
   </w:num>
-  <w:num w:numId="4" w16cid:durableId="141124798">
+  <w:num w:numId="4">
     <w:abstractNumId w:val="21"/>
   </w:num>
-  <w:num w:numId="5" w16cid:durableId="970400611">
+  <w:num w:numId="5">
     <w:abstractNumId w:val="21"/>
   </w:num>
-  <w:num w:numId="6" w16cid:durableId="959726555">
+  <w:num w:numId="6">
     <w:abstractNumId w:val="21"/>
   </w:num>
-  <w:num w:numId="7" w16cid:durableId="495540163">
+  <w:num w:numId="7">
     <w:abstractNumId w:val="21"/>
   </w:num>
-  <w:num w:numId="8" w16cid:durableId="305941546">
+  <w:num w:numId="8">
     <w:abstractNumId w:val="23"/>
   </w:num>
-  <w:num w:numId="9" w16cid:durableId="507910766">
+  <w:num w:numId="9">
     <w:abstractNumId w:val="26"/>
   </w:num>
-  <w:num w:numId="10" w16cid:durableId="1398432089">
+  <w:num w:numId="10">
     <w:abstractNumId w:val="20"/>
   </w:num>
-  <w:num w:numId="11" w16cid:durableId="856580605">
+  <w:num w:numId="11">
     <w:abstractNumId w:val="14"/>
   </w:num>
-  <w:num w:numId="12" w16cid:durableId="1231381374">
+  <w:num w:numId="12">
     <w:abstractNumId w:val="13"/>
   </w:num>
-  <w:num w:numId="13" w16cid:durableId="193885175">
+  <w:num w:numId="13">
     <w:abstractNumId w:val="0"/>
   </w:num>
-  <w:num w:numId="14" w16cid:durableId="1051542967">
+  <w:num w:numId="14">
     <w:abstractNumId w:val="10"/>
   </w:num>
-  <w:num w:numId="15" w16cid:durableId="1062020624">
+  <w:num w:numId="15">
     <w:abstractNumId w:val="8"/>
   </w:num>
-  <w:num w:numId="16" w16cid:durableId="378407827">
+  <w:num w:numId="16">
     <w:abstractNumId w:val="7"/>
   </w:num>
-  <w:num w:numId="17" w16cid:durableId="1021709304">
+  <w:num w:numId="17">
     <w:abstractNumId w:val="6"/>
   </w:num>
-  <w:num w:numId="18" w16cid:durableId="562374616">
+  <w:num w:numId="18">
     <w:abstractNumId w:val="5"/>
   </w:num>
-  <w:num w:numId="19" w16cid:durableId="399987702">
+  <w:num w:numId="19">
     <w:abstractNumId w:val="9"/>
   </w:num>
-  <w:num w:numId="20" w16cid:durableId="1004554535">
+  <w:num w:numId="20">
     <w:abstractNumId w:val="4"/>
   </w:num>
-  <w:num w:numId="21" w16cid:durableId="889075270">
+  <w:num w:numId="21">
     <w:abstractNumId w:val="3"/>
   </w:num>
-  <w:num w:numId="22" w16cid:durableId="1772890699">
+  <w:num w:numId="22">
     <w:abstractNumId w:val="2"/>
   </w:num>
-  <w:num w:numId="23" w16cid:durableId="1762799601">
+  <w:num w:numId="23">
     <w:abstractNumId w:val="1"/>
   </w:num>
-  <w:num w:numId="24" w16cid:durableId="2035032551">
+  <w:num w:numId="24">
     <w:abstractNumId w:val="22"/>
   </w:num>
-  <w:num w:numId="25" w16cid:durableId="1509246151">
+  <w:num w:numId="25">
     <w:abstractNumId w:val="15"/>
   </w:num>
-  <w:num w:numId="26" w16cid:durableId="1518348042">
+  <w:num w:numId="26">
     <w:abstractNumId w:val="26"/>
   </w:num>
-  <w:num w:numId="27" w16cid:durableId="2020691007">
+  <w:num w:numId="27">
     <w:abstractNumId w:val="12"/>
   </w:num>
-  <w:num w:numId="28" w16cid:durableId="395974132">
+  <w:num w:numId="28">
     <w:abstractNumId w:val="18"/>
   </w:num>
-  <w:num w:numId="29" w16cid:durableId="931164450">
+  <w:num w:numId="29">
     <w:abstractNumId w:val="24"/>
   </w:num>
-  <w:num w:numId="30" w16cid:durableId="406417695">
+  <w:num w:numId="30">
     <w:abstractNumId w:val="29"/>
   </w:num>
-  <w:num w:numId="31" w16cid:durableId="1563903518">
+  <w:num w:numId="31">
     <w:abstractNumId w:val="27"/>
   </w:num>
-  <w:num w:numId="32" w16cid:durableId="1067916111">
+  <w:num w:numId="32">
     <w:abstractNumId w:val="17"/>
   </w:num>
-  <w:num w:numId="33" w16cid:durableId="821507763">
+  <w:num w:numId="33">
     <w:abstractNumId w:val="11"/>
   </w:num>
-  <w:num w:numId="34" w16cid:durableId="423065932">
+  <w:num w:numId="34">
     <w:abstractNumId w:val="28"/>
   </w:num>
-  <w:num w:numId="35" w16cid:durableId="1860119570">
+  <w:num w:numId="35">
     <w:abstractNumId w:val="25"/>
   </w:num>
-  <w:num w:numId="36" w16cid:durableId="1926070000">
+  <w:num w:numId="36">
     <w:abstractNumId w:val="25"/>
   </w:num>
-  <w:num w:numId="37" w16cid:durableId="1626690854">
+  <w:num w:numId="37">
     <w:abstractNumId w:val="25"/>
   </w:num>
-  <w:num w:numId="38" w16cid:durableId="2114279191">
+  <w:num w:numId="38">
+    <w:abstractNumId w:val="25"/>
+  </w:num>
+  <w:num w:numId="39">
     <w:abstractNumId w:val="25"/>
   </w:num>
 </w:numbering>
 </file>
 
 <file path=word/styles.xml><?xml version="1.0" encoding="utf-8"?>
-<w:styles xmlns:mc="http://schemas.openxmlformats.org/markup-compatibility/2006" xmlns:r="http://purl.oclc.org/ooxml/officeDocument/relationships" xmlns:w="http://purl.oclc.org/ooxml/wordprocessingml/main" xmlns:w14="http://schemas.microsoft.com/office/word/2010/wordml" xmlns:w15="http://schemas.microsoft.com/office/word/2012/wordml" xmlns:w16cex="http://schemas.microsoft.com/office/word/2018/wordml/cex" xmlns:w16cid="http://schemas.microsoft.com/office/word/2016/wordml/cid" xmlns:w16="http://schemas.microsoft.com/office/word/2018/wordml" xmlns:w16sdtdh="http://schemas.microsoft.com/office/word/2020/wordml/sdtdatahash" xmlns:w16se="http://schemas.microsoft.com/office/word/2015/wordml/symex" mc:Ignorable="w14 w15 w16se w16cid w16 w16cex w16sdtdh">
+<w:styles xmlns:mc="http://schemas.openxmlformats.org/markup-compatibility/2006" xmlns:r="http://purl.oclc.org/ooxml/officeDocument/relationships" xmlns:w="http://purl.oclc.org/ooxml/wordprocessingml/main" xmlns:w14="http://schemas.microsoft.com/office/word/2010/wordml" xmlns:w15="http://schemas.microsoft.com/office/word/2012/wordml" xmlns:w16se="http://schemas.microsoft.com/office/word/2015/wordml/symex" mc:Ignorable="w14 w15 w16se">
   <w:docDefaults>
     <w:rPrDefault>
       <w:rPr>
@@ -10494,7 +10192,7 @@
     </w:rPrDefault>
     <w:pPrDefault/>
   </w:docDefaults>
-  <w:latentStyles w:defLockedState="0" w:defUIPriority="0" w:defSemiHidden="0" w:defUnhideWhenUsed="0" w:defQFormat="0" w:count="376">
+  <w:latentStyles w:defLockedState="0" w:defUIPriority="0" w:defSemiHidden="0" w:defUnhideWhenUsed="0" w:defQFormat="0" w:count="371">
     <w:lsdException w:name="Normal" w:qFormat="1"/>
     <w:lsdException w:name="heading 1" w:qFormat="1"/>
     <w:lsdException w:name="heading 2" w:qFormat="1"/>
@@ -10511,6 +10209,7 @@
     <w:lsdException w:name="Strong" w:qFormat="1"/>
     <w:lsdException w:name="Emphasis" w:qFormat="1"/>
     <w:lsdException w:name="HTML Keyboard" w:semiHidden="1" w:unhideWhenUsed="1"/>
+    <w:lsdException w:name="Normal Table" w:semiHidden="1" w:unhideWhenUsed="1"/>
     <w:lsdException w:name="annotation subject" w:semiHidden="1" w:unhideWhenUsed="1"/>
     <w:lsdException w:name="No List" w:semiHidden="1" w:unhideWhenUsed="1"/>
     <w:lsdException w:name="Outline List 1" w:semiHidden="1" w:unhideWhenUsed="1"/>
@@ -10553,8 +10252,11 @@
     <w:lsdException w:name="Table Contemporary" w:semiHidden="1" w:unhideWhenUsed="1"/>
     <w:lsdException w:name="Table Elegant" w:semiHidden="1" w:unhideWhenUsed="1"/>
     <w:lsdException w:name="Table Professional" w:semiHidden="1" w:unhideWhenUsed="1"/>
+    <w:lsdException w:name="Table Subtle 1" w:semiHidden="1" w:unhideWhenUsed="1"/>
     <w:lsdException w:name="Table Subtle 2" w:semiHidden="1" w:unhideWhenUsed="1"/>
     <w:lsdException w:name="Table Web 1" w:semiHidden="1" w:unhideWhenUsed="1"/>
+    <w:lsdException w:name="Table Web 2" w:semiHidden="1" w:unhideWhenUsed="1"/>
+    <w:lsdException w:name="Table Web 3" w:semiHidden="1" w:unhideWhenUsed="1"/>
     <w:lsdException w:name="Balloon Text" w:semiHidden="1" w:unhideWhenUsed="1"/>
     <w:lsdException w:name="Table Theme" w:semiHidden="1" w:unhideWhenUsed="1"/>
     <w:lsdException w:name="Placeholder Text" w:semiHidden="1" w:uiPriority="99"/>
@@ -10772,11 +10474,6 @@
     <w:lsdException w:name="List Table 5 Dark Accent 6" w:uiPriority="50"/>
     <w:lsdException w:name="List Table 6 Colorful Accent 6" w:uiPriority="51"/>
     <w:lsdException w:name="List Table 7 Colorful Accent 6" w:uiPriority="52"/>
-    <w:lsdException w:name="Mention" w:semiHidden="1" w:uiPriority="99" w:unhideWhenUsed="1"/>
-    <w:lsdException w:name="Smart Hyperlink" w:semiHidden="1" w:uiPriority="99" w:unhideWhenUsed="1"/>
-    <w:lsdException w:name="Hashtag" w:semiHidden="1" w:uiPriority="99" w:unhideWhenUsed="1"/>
-    <w:lsdException w:name="Unresolved Mention" w:semiHidden="1" w:uiPriority="99" w:unhideWhenUsed="1"/>
-    <w:lsdException w:name="Smart Link" w:semiHidden="1" w:uiPriority="99" w:unhideWhenUsed="1"/>
   </w:latentStyles>
   <w:style w:type="paragraph" w:default="1" w:styleId="Normal">
     <w:name w:val="Normal"/>
@@ -11549,7 +11246,7 @@
 </file>
 
 <file path=customXml/itemProps1.xml><?xml version="1.0" encoding="utf-8"?>
-<ds:datastoreItem xmlns:ds="http://purl.oclc.org/ooxml/officeDocument/customXml" ds:itemID="{EC37D871-8C7C-4AA0-A318-8B690C0B7892}">
+<ds:datastoreItem xmlns:ds="http://purl.oclc.org/ooxml/officeDocument/customXml" ds:itemID="{4E619FBB-1133-4C9A-9936-BCA506B9E800}">
   <ds:schemaRefs>
     <ds:schemaRef ds:uri="http://schemas.openxmlformats.org/officeDocument/2006/bibliography"/>
   </ds:schemaRefs>

</xml_diff>

<commit_message>
Proofreading, diskusija, analiza tablica, rezultati u sažetak i zaključak
</commit_message>
<xml_diff>
--- a/templateNOVI.docx
+++ b/templateNOVI.docx
@@ -1,6 +1,6 @@
 
 <file path=word/document.xml><?xml version="1.0" encoding="utf-8"?>
-<w:document xmlns:cx="http://schemas.microsoft.com/office/drawing/2014/chartex" xmlns:mc="http://schemas.openxmlformats.org/markup-compatibility/2006" xmlns:o="urn:schemas-microsoft-com:office:office" xmlns:r="http://purl.oclc.org/ooxml/officeDocument/relationships" xmlns:m="http://purl.oclc.org/ooxml/officeDocument/math" xmlns:v="urn:schemas-microsoft-com:vml" xmlns:wp14="http://schemas.microsoft.com/office/word/2010/wordprocessingDrawing" xmlns:wp="http://purl.oclc.org/ooxml/drawingml/wordprocessingDrawing" xmlns:w10="urn:schemas-microsoft-com:office:word" xmlns:w="http://purl.oclc.org/ooxml/wordprocessingml/main" xmlns:w14="http://schemas.microsoft.com/office/word/2010/wordml" xmlns:w15="http://schemas.microsoft.com/office/word/2012/wordml" xmlns:w16se="http://schemas.microsoft.com/office/word/2015/wordml/symex" xmlns:wpi="http://schemas.microsoft.com/office/word/2010/wordprocessingInk" xmlns:wne="http://schemas.microsoft.com/office/word/2006/wordml" mc:Ignorable="w14 w15 w16se wne wp14" w:conformance="strict">
+<w:document xmlns:cx="http://schemas.microsoft.com/office/drawing/2014/chartex" xmlns:cx1="http://schemas.microsoft.com/office/drawing/2015/9/8/chartex" xmlns:cx2="http://schemas.microsoft.com/office/drawing/2015/10/21/chartex" xmlns:cx3="http://schemas.microsoft.com/office/drawing/2016/5/9/chartex" xmlns:cx4="http://schemas.microsoft.com/office/drawing/2016/5/10/chartex" xmlns:cx5="http://schemas.microsoft.com/office/drawing/2016/5/11/chartex" xmlns:cx6="http://schemas.microsoft.com/office/drawing/2016/5/12/chartex" xmlns:cx7="http://schemas.microsoft.com/office/drawing/2016/5/13/chartex" xmlns:cx8="http://schemas.microsoft.com/office/drawing/2016/5/14/chartex" xmlns:mc="http://schemas.openxmlformats.org/markup-compatibility/2006" xmlns:aink="http://schemas.microsoft.com/office/drawing/2016/ink" xmlns:am3d="http://schemas.microsoft.com/office/drawing/2017/model3d" xmlns:o="urn:schemas-microsoft-com:office:office" xmlns:oel="http://schemas.microsoft.com/office/2019/extlst" xmlns:r="http://purl.oclc.org/ooxml/officeDocument/relationships" xmlns:m="http://purl.oclc.org/ooxml/officeDocument/math" xmlns:v="urn:schemas-microsoft-com:vml" xmlns:wp14="http://schemas.microsoft.com/office/word/2010/wordprocessingDrawing" xmlns:wp="http://purl.oclc.org/ooxml/drawingml/wordprocessingDrawing" xmlns:w10="urn:schemas-microsoft-com:office:word" xmlns:w="http://purl.oclc.org/ooxml/wordprocessingml/main" xmlns:w14="http://schemas.microsoft.com/office/word/2010/wordml" xmlns:w15="http://schemas.microsoft.com/office/word/2012/wordml" xmlns:w16cex="http://schemas.microsoft.com/office/word/2018/wordml/cex" xmlns:w16cid="http://schemas.microsoft.com/office/word/2016/wordml/cid" xmlns:w16="http://schemas.microsoft.com/office/word/2018/wordml" xmlns:w16sdtdh="http://schemas.microsoft.com/office/word/2020/wordml/sdtdatahash" xmlns:w16se="http://schemas.microsoft.com/office/word/2015/wordml/symex" xmlns:wpi="http://schemas.microsoft.com/office/word/2010/wordprocessingInk" xmlns:wne="http://schemas.microsoft.com/office/word/2006/wordml" mc:Ignorable="w14 w15 w16se w16cid w16 w16cex w16sdtdh wne wp14" w:conformance="strict">
   <w:body>
     <w:p>
       <w:pPr>
@@ -116,7 +116,6 @@
           <w:iCs/>
           <w:lang w:val="hr-HR"/>
         </w:rPr>
-        <w:lastRenderedPageBreak/>
         <w:t>Sažetak</w:t>
       </w:r>
       <w:r>
@@ -155,7 +154,30 @@
           <w:iCs/>
           <w:lang w:val="hr-HR"/>
         </w:rPr>
-        <w:t>Za klasifikaciju slika najčešće se koriste konvolucijske neuronske mreže, u ovom su radu isprobane 2 arhitekture konvolucijskih neuronskih mreža: EfficientNetVL2 i GoogLeNet. Osim navedenih mreža čije se treniranje temelji na prijenosnom učenju, isproban je i tracionalan model strojnog učenja: stroj potpornih vektora (SVM). Model SVM je očekivano značajno lošije preciznosti od modela dubokog učenja koji se danas učestalo rabe pri različitim problemima klasifikacije slika. +rezultati za ove mreže fale</w:t>
+        <w:t xml:space="preserve">Za klasifikaciju slika najčešće se koriste konvolucijske neuronske mreže, u ovom su radu isprobane 2 arhitekture konvolucijskih neuronskih mreža: EfficientNetVL2 i GoogLeNet. Osim navedenih mreža čije se treniranje temelji na prijenosnom učenju, isproban je i tracionalan model strojnog učenja: stroj potpornih vektora (SVM). </w:t>
+      </w:r>
+      <w:r>
+        <w:rPr>
+          <w:iCs/>
+          <w:lang w:val="hr-HR"/>
+        </w:rPr>
+        <w:t xml:space="preserve">Najbolje rezultate dala je arhitektura EfficientNetVL2, sa značajno većom točnosti od arhitekture </w:t>
+      </w:r>
+      <w:proofErr w:type="spellStart"/>
+      <w:r>
+        <w:rPr>
+          <w:iCs/>
+          <w:lang w:val="hr-HR"/>
+        </w:rPr>
+        <w:t>GoogLeNet</w:t>
+      </w:r>
+      <w:proofErr w:type="spellEnd"/>
+      <w:r>
+        <w:rPr>
+          <w:iCs/>
+          <w:lang w:val="hr-HR"/>
+        </w:rPr>
+        <w:t>. Model SVM je očekivano značajno lošije preciznosti od modela dubokog učenja koji se danas učestalo rabe pri različitim problemima klasifikacije slika.</w:t>
       </w:r>
     </w:p>
     <w:p>
@@ -297,7 +319,55 @@
         <w:rPr>
           <w:lang w:val="hr-HR"/>
         </w:rPr>
-        <w:t>U ovom smo radu proveli višeklasnu klasifikaciju slika mo</w:t>
+        <w:t>U ovom</w:t>
+      </w:r>
+      <w:r>
+        <w:rPr>
+          <w:lang w:val="hr-HR"/>
+        </w:rPr>
+        <w:t>e</w:t>
+      </w:r>
+      <w:r>
+        <w:rPr>
+          <w:lang w:val="hr-HR"/>
+        </w:rPr>
+        <w:t xml:space="preserve"> radu </w:t>
+      </w:r>
+      <w:r>
+        <w:rPr>
+          <w:lang w:val="hr-HR"/>
+        </w:rPr>
+        <w:t xml:space="preserve">provedena je </w:t>
+      </w:r>
+      <w:r>
+        <w:rPr>
+          <w:lang w:val="hr-HR"/>
+        </w:rPr>
+        <w:t>višeklasn</w:t>
+      </w:r>
+      <w:r>
+        <w:rPr>
+          <w:lang w:val="hr-HR"/>
+        </w:rPr>
+        <w:t>a</w:t>
+      </w:r>
+      <w:r>
+        <w:rPr>
+          <w:lang w:val="hr-HR"/>
+        </w:rPr>
+        <w:t xml:space="preserve"> klasifikacij</w:t>
+      </w:r>
+      <w:r>
+        <w:rPr>
+          <w:lang w:val="hr-HR"/>
+        </w:rPr>
+        <w:t>a</w:t>
+      </w:r>
+      <w:r>
+        <w:rPr>
+          <w:lang w:val="hr-HR"/>
+        </w:rPr>
+        <w:t xml:space="preserve"> slika mo</w:t>
       </w:r>
       <w:r>
         <w:rPr>
@@ -327,7 +397,19 @@
         <w:rPr>
           <w:lang w:val="hr-HR"/>
         </w:rPr>
-        <w:t xml:space="preserve"> čine 85% - 90% tumora centralnog živčanog sustava te se procijenjuje da je 2020. na svjetskoj razini dijagnosticirano 308</w:t>
+        <w:t xml:space="preserve"> čine 85% - 90% tumora centralnog živčanog sustava te se procijenjuje da je 2020. </w:t>
+      </w:r>
+      <w:r>
+        <w:rPr>
+          <w:lang w:val="hr-HR"/>
+        </w:rPr>
+        <w:t xml:space="preserve">godine </w:t>
+      </w:r>
+      <w:r>
+        <w:rPr>
+          <w:lang w:val="hr-HR"/>
+        </w:rPr>
+        <w:t>na svjetskoj razini dijagnosticirano 308</w:t>
       </w:r>
       <w:r>
         <w:rPr>
@@ -345,7 +427,57 @@
         <w:rPr>
           <w:lang w:val="hr-HR"/>
         </w:rPr>
-        <w:t xml:space="preserve"> Magnetska rezonancija je relativni novi modalitet medicinskog snimanja temeljen na principima kvantne elektrodinamike. 1974. je Peter Mansfield predstavio matematičku teoriju iza medicinskog oslikavanja i registracije slike</w:t>
+        <w:t xml:space="preserve"> Magnetska rezonancija je relativn</w:t>
+      </w:r>
+      <w:r>
+        <w:rPr>
+          <w:lang w:val="hr-HR"/>
+        </w:rPr>
+        <w:t>o</w:t>
+      </w:r>
+      <w:r>
+        <w:rPr>
+          <w:lang w:val="hr-HR"/>
+        </w:rPr>
+        <w:t xml:space="preserve"> nov modalitet medicinskog snimanja temeljen na principima kvantne elektrodinamike. 1974. </w:t>
+      </w:r>
+      <w:r>
+        <w:rPr>
+          <w:lang w:val="hr-HR"/>
+        </w:rPr>
+        <w:t>godine</w:t>
+      </w:r>
+      <w:r>
+        <w:rPr>
+          <w:lang w:val="hr-HR"/>
+        </w:rPr>
+        <w:t xml:space="preserve"> Peter </w:t>
+      </w:r>
+      <w:proofErr w:type="spellStart"/>
+      <w:r>
+        <w:rPr>
+          <w:lang w:val="hr-HR"/>
+        </w:rPr>
+        <w:t>Mansfield</w:t>
+      </w:r>
+      <w:proofErr w:type="spellEnd"/>
+      <w:r>
+        <w:rPr>
+          <w:lang w:val="hr-HR"/>
+        </w:rPr>
+        <w:t xml:space="preserve"> predstavio </w:t>
+      </w:r>
+      <w:r>
+        <w:rPr>
+          <w:lang w:val="hr-HR"/>
+        </w:rPr>
+        <w:t xml:space="preserve">je </w:t>
+      </w:r>
+      <w:r>
+        <w:rPr>
+          <w:lang w:val="hr-HR"/>
+        </w:rPr>
+        <w:t>matematičku teoriju iza medicinskog oslikavanja i registracije slike</w:t>
       </w:r>
       <w:r>
         <w:rPr>
@@ -391,7 +523,7 @@
         <w:rPr>
           <w:lang w:val="hr-HR"/>
         </w:rPr>
-        <w:t xml:space="preserve"> su </w:t>
+        <w:t xml:space="preserve"> </w:t>
       </w:r>
       <w:r>
         <w:rPr>
@@ -403,7 +535,19 @@
         <w:rPr>
           <w:lang w:val="hr-HR"/>
         </w:rPr>
-        <w:t xml:space="preserve">vom radu </w:t>
+        <w:t xml:space="preserve">vom </w:t>
+      </w:r>
+      <w:r>
+        <w:rPr>
+          <w:lang w:val="hr-HR"/>
+        </w:rPr>
+        <w:t xml:space="preserve">su </w:t>
+      </w:r>
+      <w:r>
+        <w:rPr>
+          <w:lang w:val="hr-HR"/>
+        </w:rPr>
+        <w:t xml:space="preserve">radu </w:t>
       </w:r>
       <w:r>
         <w:rPr>
@@ -454,14 +598,101 @@
         <w:rPr>
           <w:lang w:val="hr-HR"/>
         </w:rPr>
-        <w:t xml:space="preserve"> Za klasifikaciju slika se mogu koristititi i tradicionalni pristupi strojnog učenja poput modela </w:t>
-      </w:r>
-      <w:r>
-        <w:rPr>
-          <w:lang w:val="hr-HR"/>
-        </w:rPr>
-        <w:lastRenderedPageBreak/>
-        <w:t>stroja potpornih vektora (engl. support vector machine), ali tehnike dubokog učenja, prvenstveno konvolucijske neuronske mreže, su se pokazale prim</w:t>
+        <w:t xml:space="preserve"> Za klasifikaciju slika mogu </w:t>
+      </w:r>
+      <w:r>
+        <w:rPr>
+          <w:lang w:val="hr-HR"/>
+        </w:rPr>
+        <w:t xml:space="preserve">se </w:t>
+      </w:r>
+      <w:r>
+        <w:rPr>
+          <w:lang w:val="hr-HR"/>
+        </w:rPr>
+        <w:t xml:space="preserve">koristiti </w:t>
+      </w:r>
+      <w:r>
+        <w:rPr>
+          <w:lang w:val="hr-HR"/>
+        </w:rPr>
+        <w:t xml:space="preserve">i tradicionalni pristupi strojnog učenja poput modela stroja potpornih vektora (engl. </w:t>
+      </w:r>
+      <w:proofErr w:type="spellStart"/>
+      <w:r>
+        <w:rPr>
+          <w:i/>
+          <w:iCs/>
+          <w:lang w:val="hr-HR"/>
+        </w:rPr>
+        <w:t>support</w:t>
+      </w:r>
+      <w:proofErr w:type="spellEnd"/>
+      <w:r>
+        <w:rPr>
+          <w:i/>
+          <w:iCs/>
+          <w:lang w:val="hr-HR"/>
+        </w:rPr>
+        <w:t xml:space="preserve"> </w:t>
+      </w:r>
+      <w:proofErr w:type="spellStart"/>
+      <w:r>
+        <w:rPr>
+          <w:i/>
+          <w:iCs/>
+          <w:lang w:val="hr-HR"/>
+        </w:rPr>
+        <w:t>vector</w:t>
+      </w:r>
+      <w:proofErr w:type="spellEnd"/>
+      <w:r>
+        <w:rPr>
+          <w:i/>
+          <w:iCs/>
+          <w:lang w:val="hr-HR"/>
+        </w:rPr>
+        <w:t xml:space="preserve"> </w:t>
+      </w:r>
+      <w:proofErr w:type="spellStart"/>
+      <w:r>
+        <w:rPr>
+          <w:i/>
+          <w:iCs/>
+          <w:lang w:val="hr-HR"/>
+        </w:rPr>
+        <w:t>machine</w:t>
+      </w:r>
+      <w:proofErr w:type="spellEnd"/>
+      <w:r>
+        <w:rPr>
+          <w:lang w:val="hr-HR"/>
+        </w:rPr>
+        <w:t xml:space="preserve">), ali </w:t>
+      </w:r>
+      <w:r>
+        <w:rPr>
+          <w:lang w:val="hr-HR"/>
+        </w:rPr>
+        <w:t xml:space="preserve">i </w:t>
+      </w:r>
+      <w:r>
+        <w:rPr>
+          <w:lang w:val="hr-HR"/>
+        </w:rPr>
+        <w:t xml:space="preserve">tehnike dubokog učenja, prvenstveno konvolucijske neuronske mreže, </w:t>
+      </w:r>
+      <w:r>
+        <w:rPr>
+          <w:lang w:val="hr-HR"/>
+        </w:rPr>
+        <w:t xml:space="preserve">koje </w:t>
+      </w:r>
+      <w:r>
+        <w:rPr>
+          <w:lang w:val="hr-HR"/>
+        </w:rPr>
+        <w:t>su se pokazale prim</w:t>
       </w:r>
       <w:r>
         <w:rPr>
@@ -491,7 +722,43 @@
         <w:rPr>
           <w:lang w:val="hr-HR"/>
         </w:rPr>
-        <w:t xml:space="preserve"> Prije klasfikacije slika modelima temeljenim na prijenosnom učenju, isprobali smo klasifikator SVM koji, očekivano, nije dao zadovoljavajuće rezultate. Rezultati bi se potencijalno mogli poboljšati kvalitetnijim pristupom ekstrakcije značajki, ali u ovom smo radu stavili naglasak na primjenu konvolucijskih neuronskih mreža</w:t>
+        <w:t xml:space="preserve"> Prije klasfikacije slika modelima temeljenim na prijenosnom učenju, isproba</w:t>
+      </w:r>
+      <w:r>
+        <w:rPr>
+          <w:lang w:val="hr-HR"/>
+        </w:rPr>
+        <w:t>n je</w:t>
+      </w:r>
+      <w:r>
+        <w:rPr>
+          <w:lang w:val="hr-HR"/>
+        </w:rPr>
+        <w:t xml:space="preserve"> klasifikator SVM koji, očekivano, nije dao zadovoljavajuće rezultate. Rezultati bi se potencijalno mogli poboljšati kvalitetnijim pristupom ekstrakcije značajki, ali u ovom</w:t>
+      </w:r>
+      <w:r>
+        <w:rPr>
+          <w:lang w:val="hr-HR"/>
+        </w:rPr>
+        <w:t xml:space="preserve"> je</w:t>
+      </w:r>
+      <w:r>
+        <w:rPr>
+          <w:lang w:val="hr-HR"/>
+        </w:rPr>
+        <w:t xml:space="preserve"> radu stav</w:t>
+      </w:r>
+      <w:r>
+        <w:rPr>
+          <w:lang w:val="hr-HR"/>
+        </w:rPr>
+        <w:t>ljen</w:t>
+      </w:r>
+      <w:r>
+        <w:rPr>
+          <w:lang w:val="hr-HR"/>
+        </w:rPr>
+        <w:t xml:space="preserve"> naglasak na primjenu konvolucijskih neuronskih mreža</w:t>
       </w:r>
       <w:r>
         <w:rPr>
@@ -515,7 +782,7 @@
         <w:rPr>
           <w:lang w:val="hr-HR"/>
         </w:rPr>
-        <w:t xml:space="preserve">građenu ekstrakciju značajki, što je jedan od razloga, njihove česte primjene </w:t>
+        <w:t xml:space="preserve">građenu ekstrakciju značajki, što je jedan od razloga njihove česte primjene </w:t>
       </w:r>
       <w:r>
         <w:rPr>
@@ -597,13 +864,6 @@
           <w:lang w:val="hr-HR"/>
         </w:rPr>
         <w:t xml:space="preserve">koje se pokazalo vrlo uspješnim u ovom području primjene. </w:t>
-      </w:r>
-      <w:r>
-        <w:rPr>
-          <w:iCs/>
-          <w:lang w:val="hr-HR"/>
-        </w:rPr>
-        <w:t xml:space="preserve">SAD TU FALI KAKVI SU REZULTATI I JOŠ NEKA REČENICA ZA KRAJ. </w:t>
       </w:r>
     </w:p>
     <w:p>
@@ -618,7 +878,67 @@
         <w:rPr>
           <w:lang w:val="hr-HR"/>
         </w:rPr>
-        <w:t>U nastavku rada dan je pregled postojećih pristupa klasfikacije slika moždanih tumora. U 3. je poglavlju  opisana metodologija rada, a u 4. su poglavlju predstavljeni dobiveni rezultati. 5. poglavlje sadrži diskusiju dobivenih rezultatu uz us</w:t>
+        <w:t xml:space="preserve">U nastavku rada dan je pregled postojećih pristupa klasfikacije slika moždanih tumora. U </w:t>
+      </w:r>
+      <w:r>
+        <w:rPr>
+          <w:lang w:val="hr-HR"/>
+        </w:rPr>
+        <w:t>trećem</w:t>
+      </w:r>
+      <w:r>
+        <w:rPr>
+          <w:lang w:val="hr-HR"/>
+        </w:rPr>
+        <w:t xml:space="preserve"> poglavlju  opisana </w:t>
+      </w:r>
+      <w:r>
+        <w:rPr>
+          <w:lang w:val="hr-HR"/>
+        </w:rPr>
+        <w:t xml:space="preserve">je </w:t>
+      </w:r>
+      <w:r>
+        <w:rPr>
+          <w:lang w:val="hr-HR"/>
+        </w:rPr>
+        <w:t xml:space="preserve">metodologija rada, a u </w:t>
+      </w:r>
+      <w:r>
+        <w:rPr>
+          <w:lang w:val="hr-HR"/>
+        </w:rPr>
+        <w:t>četvrtom</w:t>
+      </w:r>
+      <w:r>
+        <w:rPr>
+          <w:lang w:val="hr-HR"/>
+        </w:rPr>
+        <w:t xml:space="preserve"> poglavlju predstavljeni </w:t>
+      </w:r>
+      <w:r>
+        <w:rPr>
+          <w:lang w:val="hr-HR"/>
+        </w:rPr>
+        <w:t xml:space="preserve">su </w:t>
+      </w:r>
+      <w:r>
+        <w:rPr>
+          <w:lang w:val="hr-HR"/>
+        </w:rPr>
+        <w:t xml:space="preserve">dobiveni rezultati. </w:t>
+      </w:r>
+      <w:r>
+        <w:rPr>
+          <w:lang w:val="hr-HR"/>
+        </w:rPr>
+        <w:t>peto</w:t>
+      </w:r>
+      <w:r>
+        <w:rPr>
+          <w:lang w:val="hr-HR"/>
+        </w:rPr>
+        <w:t xml:space="preserve"> poglavlje sadrži diskusiju dobivenih rezultatu uz us</w:t>
       </w:r>
       <w:r>
         <w:rPr>
@@ -636,14 +956,28 @@
         <w:rPr>
           <w:lang w:val="hr-HR"/>
         </w:rPr>
-        <w:t xml:space="preserve"> 6. </w:t>
-      </w:r>
+        <w:t xml:space="preserve"> </w:t>
+      </w:r>
+      <w:r>
+        <w:rPr>
+          <w:lang w:val="hr-HR"/>
+        </w:rPr>
+        <w:t>šestom</w:t>
+      </w:r>
+      <w:r>
+        <w:rPr>
+          <w:lang w:val="hr-HR"/>
+        </w:rPr>
+        <w:t xml:space="preserve"> </w:t>
+      </w:r>
+      <w:proofErr w:type="spellStart"/>
       <w:r>
         <w:rPr>
           <w:lang w:val="hr-HR"/>
         </w:rPr>
         <w:t>pogljavlju</w:t>
       </w:r>
+      <w:proofErr w:type="spellEnd"/>
       <w:r>
         <w:rPr>
           <w:lang w:val="hr-HR"/>
@@ -888,14 +1222,21 @@
           <w:spacing w:val="-1"/>
           <w:lang w:val="hr-HR" w:eastAsia="x-none"/>
         </w:rPr>
-        <w:t>. Podatkovni skup odabran u n</w:t>
-      </w:r>
-      <w:r>
-        <w:rPr>
-          <w:spacing w:val="-1"/>
-          <w:lang w:val="hr-HR" w:eastAsia="x-none"/>
-        </w:rPr>
-        <w:t>ašem radu također sadrži ove 3 klase, ali i četvrtu klasu: slike</w:t>
+        <w:t xml:space="preserve">. Podatkovni skup odabran u </w:t>
+      </w:r>
+      <w:r>
+        <w:rPr>
+          <w:spacing w:val="-1"/>
+          <w:lang w:val="hr-HR" w:eastAsia="x-none"/>
+        </w:rPr>
+        <w:t>ovom</w:t>
+      </w:r>
+      <w:r>
+        <w:rPr>
+          <w:spacing w:val="-1"/>
+          <w:lang w:val="hr-HR" w:eastAsia="x-none"/>
+        </w:rPr>
+        <w:t xml:space="preserve"> radu također sadrži ove 3 klase, ali i četvrtu klasu: slike</w:t>
       </w:r>
       <w:r>
         <w:rPr>
@@ -993,32 +1334,32 @@
         <w:rPr>
           <w:lang w:val="hr-HR"/>
         </w:rPr>
-        <w:t xml:space="preserve">pima stojnog učenja </w:t>
+        <w:t>pima stojnog učenja kao što su a</w:t>
+      </w:r>
+      <w:r>
+        <w:rPr>
+          <w:lang w:val="hr-HR"/>
+        </w:rPr>
+        <w:t>lgoritam SVM</w:t>
+      </w:r>
+      <w:r>
+        <w:rPr>
+          <w:lang w:val="hr-HR"/>
+        </w:rPr>
+        <w:t xml:space="preserve"> [7</w:t>
+      </w:r>
+      <w:r>
+        <w:rPr>
+          <w:lang w:val="hr-HR"/>
+        </w:rPr>
+        <w:t xml:space="preserve">]. Dio znastvenih članaka navodi i </w:t>
       </w:r>
       <w:r>
         <w:rPr>
           <w:lang w:val="hr-HR"/>
         </w:rPr>
         <w:lastRenderedPageBreak/>
-        <w:t>kao što su a</w:t>
-      </w:r>
-      <w:r>
-        <w:rPr>
-          <w:lang w:val="hr-HR"/>
-        </w:rPr>
-        <w:t>lgoritam SVM</w:t>
-      </w:r>
-      <w:r>
-        <w:rPr>
-          <w:lang w:val="hr-HR"/>
-        </w:rPr>
-        <w:t xml:space="preserve"> [7</w:t>
-      </w:r>
-      <w:r>
-        <w:rPr>
-          <w:lang w:val="hr-HR"/>
-        </w:rPr>
-        <w:t>]. Dio znastvenih članaka navodi i primjenu neparametarskog tradicionalnog modela k-NN</w:t>
+        <w:t>primjenu neparametarskog tradicionalnog modela k-NN</w:t>
       </w:r>
       <w:r>
         <w:rPr>
@@ -2420,7 +2761,53 @@
           <w:spacing w:val="-1"/>
           <w:lang w:val="hr-HR" w:eastAsia="x-none"/>
         </w:rPr>
-        <w:t>] se slike tumora mozga klasificiraju u 3 grupe: gliomi, meningeomi i tumor hipofize.</w:t>
+        <w:t xml:space="preserve">] slike tumora mozga klasificiraju </w:t>
+      </w:r>
+      <w:r>
+        <w:rPr>
+          <w:spacing w:val="-1"/>
+          <w:lang w:val="hr-HR" w:eastAsia="x-none"/>
+        </w:rPr>
+        <w:t xml:space="preserve">se </w:t>
+      </w:r>
+      <w:r>
+        <w:rPr>
+          <w:spacing w:val="-1"/>
+          <w:lang w:val="hr-HR" w:eastAsia="x-none"/>
+        </w:rPr>
+        <w:t xml:space="preserve">u 3 grupe: </w:t>
+      </w:r>
+      <w:proofErr w:type="spellStart"/>
+      <w:r>
+        <w:rPr>
+          <w:spacing w:val="-1"/>
+          <w:lang w:val="hr-HR" w:eastAsia="x-none"/>
+        </w:rPr>
+        <w:t>gliomi</w:t>
+      </w:r>
+      <w:proofErr w:type="spellEnd"/>
+      <w:r>
+        <w:rPr>
+          <w:spacing w:val="-1"/>
+          <w:lang w:val="hr-HR" w:eastAsia="x-none"/>
+        </w:rPr>
+        <w:t xml:space="preserve">, </w:t>
+      </w:r>
+      <w:proofErr w:type="spellStart"/>
+      <w:r>
+        <w:rPr>
+          <w:spacing w:val="-1"/>
+          <w:lang w:val="hr-HR" w:eastAsia="x-none"/>
+        </w:rPr>
+        <w:t>meningeomi</w:t>
+      </w:r>
+      <w:proofErr w:type="spellEnd"/>
+      <w:r>
+        <w:rPr>
+          <w:spacing w:val="-1"/>
+          <w:lang w:val="hr-HR" w:eastAsia="x-none"/>
+        </w:rPr>
+        <w:t xml:space="preserve"> i tumor hipofize.</w:t>
       </w:r>
       <w:r>
         <w:rPr>
@@ -2441,7 +2828,21 @@
           <w:spacing w:val="-1"/>
           <w:lang w:val="hr-HR" w:eastAsia="x-none"/>
         </w:rPr>
-        <w:t xml:space="preserve">se slike klasificiraju u 3 grupe: astrocitomi (engl. Astrocytoma), glioblastomi </w:t>
+        <w:t xml:space="preserve">slike </w:t>
+      </w:r>
+      <w:r>
+        <w:rPr>
+          <w:spacing w:val="-1"/>
+          <w:lang w:val="hr-HR" w:eastAsia="x-none"/>
+        </w:rPr>
+        <w:t xml:space="preserve">se </w:t>
+      </w:r>
+      <w:r>
+        <w:rPr>
+          <w:spacing w:val="-1"/>
+          <w:lang w:val="hr-HR" w:eastAsia="x-none"/>
+        </w:rPr>
+        <w:t xml:space="preserve">klasificiraju u 3 grupe: astrocitomi (engl. Astrocytoma), glioblastomi </w:t>
       </w:r>
       <w:r>
         <w:rPr>
@@ -2677,15 +3078,49 @@
           <w:spacing w:val="-1"/>
           <w:lang w:val="hr-HR" w:eastAsia="x-none"/>
         </w:rPr>
-        <w:t xml:space="preserve">] je prije treniranja modela provedena min-max normalizacija intenziteta slika. Oni su također povećali podatkovni skup kako bi izbjegli </w:t>
-      </w:r>
-      <w:r>
-        <w:rPr>
-          <w:spacing w:val="-1"/>
-          <w:lang w:val="hr-HR" w:eastAsia="x-none"/>
-        </w:rPr>
-        <w:lastRenderedPageBreak/>
-        <w:t>pristranos</w:t>
+        <w:t xml:space="preserve">] je prije treniranja modela provedena min-max normalizacija intenziteta slika. </w:t>
+      </w:r>
+      <w:r>
+        <w:rPr>
+          <w:spacing w:val="-1"/>
+          <w:lang w:val="hr-HR" w:eastAsia="x-none"/>
+        </w:rPr>
+        <w:t>U tom je radu</w:t>
+      </w:r>
+      <w:r>
+        <w:rPr>
+          <w:spacing w:val="-1"/>
+          <w:lang w:val="hr-HR" w:eastAsia="x-none"/>
+        </w:rPr>
+        <w:t xml:space="preserve"> također poveća</w:t>
+      </w:r>
+      <w:r>
+        <w:rPr>
+          <w:spacing w:val="-1"/>
+          <w:lang w:val="hr-HR" w:eastAsia="x-none"/>
+        </w:rPr>
+        <w:t>n</w:t>
+      </w:r>
+      <w:r>
+        <w:rPr>
+          <w:spacing w:val="-1"/>
+          <w:lang w:val="hr-HR" w:eastAsia="x-none"/>
+        </w:rPr>
+        <w:t xml:space="preserve"> podatkovni skup kako bi</w:t>
+      </w:r>
+      <w:r>
+        <w:rPr>
+          <w:spacing w:val="-1"/>
+          <w:lang w:val="hr-HR" w:eastAsia="x-none"/>
+        </w:rPr>
+        <w:t xml:space="preserve"> se</w:t>
+      </w:r>
+      <w:r>
+        <w:rPr>
+          <w:spacing w:val="-1"/>
+          <w:lang w:val="hr-HR" w:eastAsia="x-none"/>
+        </w:rPr>
+        <w:t xml:space="preserve"> izbjegli pristranos</w:t>
       </w:r>
       <w:r>
         <w:rPr>
@@ -2699,7 +3134,14 @@
           <w:spacing w:val="-1"/>
           <w:lang w:val="hr-HR" w:eastAsia="x-none"/>
         </w:rPr>
-        <w:t xml:space="preserve">koristeći pritom sljedeće tehnike: rotacija, zrcaljenje i </w:t>
+        <w:t xml:space="preserve">koristeći </w:t>
+      </w:r>
+      <w:r>
+        <w:rPr>
+          <w:spacing w:val="-1"/>
+          <w:lang w:val="hr-HR" w:eastAsia="x-none"/>
+        </w:rPr>
+        <w:t xml:space="preserve">pritom sljedeće tehnike: rotacija, zrcaljenje i </w:t>
       </w:r>
       <w:r>
         <w:rPr>
@@ -2713,14 +3155,49 @@
           <w:spacing w:val="-1"/>
           <w:lang w:val="hr-HR" w:eastAsia="x-none"/>
         </w:rPr>
-        <w:t xml:space="preserve">] su pak normalizirali izvorne slike i </w:t>
-      </w:r>
-      <w:r>
-        <w:rPr>
-          <w:spacing w:val="-1"/>
-          <w:lang w:val="hr-HR" w:eastAsia="x-none"/>
-        </w:rPr>
-        <w:t xml:space="preserve">konvertitrali ih u RGB format. </w:t>
+        <w:t xml:space="preserve">] </w:t>
+      </w:r>
+      <w:r>
+        <w:rPr>
+          <w:spacing w:val="-1"/>
+          <w:lang w:val="hr-HR" w:eastAsia="x-none"/>
+        </w:rPr>
+        <w:t>su</w:t>
+      </w:r>
+      <w:r>
+        <w:rPr>
+          <w:spacing w:val="-1"/>
+          <w:lang w:val="hr-HR" w:eastAsia="x-none"/>
+        </w:rPr>
+        <w:t xml:space="preserve"> pak normalizira</w:t>
+      </w:r>
+      <w:r>
+        <w:rPr>
+          <w:spacing w:val="-1"/>
+          <w:lang w:val="hr-HR" w:eastAsia="x-none"/>
+        </w:rPr>
+        <w:t>ne</w:t>
+      </w:r>
+      <w:r>
+        <w:rPr>
+          <w:spacing w:val="-1"/>
+          <w:lang w:val="hr-HR" w:eastAsia="x-none"/>
+        </w:rPr>
+        <w:t xml:space="preserve"> izvorne slike i </w:t>
+      </w:r>
+      <w:r>
+        <w:rPr>
+          <w:spacing w:val="-1"/>
+          <w:lang w:val="hr-HR" w:eastAsia="x-none"/>
+        </w:rPr>
+        <w:t>konvertirane</w:t>
+      </w:r>
+      <w:r>
+        <w:rPr>
+          <w:spacing w:val="-1"/>
+          <w:lang w:val="hr-HR" w:eastAsia="x-none"/>
+        </w:rPr>
+        <w:t xml:space="preserve"> u RGB format. </w:t>
       </w:r>
       <w:r>
         <w:rPr>
@@ -2765,7 +3242,49 @@
           <w:spacing w:val="-1"/>
           <w:lang w:val="hr-HR" w:eastAsia="x-none"/>
         </w:rPr>
-        <w:t>] su proveli klasifikaciju k-NN algoritmom.  Korištene značajke su: centorid (na temelju x i y koordinata središta tumora određene su 2 diskretne koordinate tumora) i površina objekta (udio površine</w:t>
+        <w:t xml:space="preserve">] </w:t>
+      </w:r>
+      <w:r>
+        <w:rPr>
+          <w:spacing w:val="-1"/>
+          <w:lang w:val="hr-HR" w:eastAsia="x-none"/>
+        </w:rPr>
+        <w:t>je</w:t>
+      </w:r>
+      <w:r>
+        <w:rPr>
+          <w:spacing w:val="-1"/>
+          <w:lang w:val="hr-HR" w:eastAsia="x-none"/>
+        </w:rPr>
+        <w:t xml:space="preserve"> prove</w:t>
+      </w:r>
+      <w:r>
+        <w:rPr>
+          <w:spacing w:val="-1"/>
+          <w:lang w:val="hr-HR" w:eastAsia="x-none"/>
+        </w:rPr>
+        <w:t>dena</w:t>
+      </w:r>
+      <w:r>
+        <w:rPr>
+          <w:spacing w:val="-1"/>
+          <w:lang w:val="hr-HR" w:eastAsia="x-none"/>
+        </w:rPr>
+        <w:t xml:space="preserve"> klasifikacij</w:t>
+      </w:r>
+      <w:r>
+        <w:rPr>
+          <w:spacing w:val="-1"/>
+          <w:lang w:val="hr-HR" w:eastAsia="x-none"/>
+        </w:rPr>
+        <w:t>a</w:t>
+      </w:r>
+      <w:r>
+        <w:rPr>
+          <w:spacing w:val="-1"/>
+          <w:lang w:val="hr-HR" w:eastAsia="x-none"/>
+        </w:rPr>
+        <w:t xml:space="preserve"> k-NN algoritmom.  Korištene značajke su: centorid (na temelju x i y koordinata središta tumora određene su 2 diskretne koordinate tumora) i površina objekta (udio površine</w:t>
       </w:r>
       <w:r>
         <w:rPr>
@@ -2779,7 +3298,93 @@
           <w:spacing w:val="-1"/>
           <w:lang w:val="hr-HR" w:eastAsia="x-none"/>
         </w:rPr>
-        <w:t xml:space="preserve">] su osim algoritma najbližih susjeda (kNN) isprobali i stroj potpornih vektora (SVM). Primijenili su GLCM (engl. Gray Level Co-occurence Matrix)  za ekstrakciju značajki. Neke od značajki koje se koriste u ovom i sličnim radovima su:  kontrast, korelacija, entropija, energija i homogenost. Prema njihovim rezultatima stroj potpornih vektora se pokazao boljim klasifikatorom od </w:t>
+        <w:t xml:space="preserve">] </w:t>
+      </w:r>
+      <w:r>
+        <w:rPr>
+          <w:spacing w:val="-1"/>
+          <w:lang w:val="hr-HR" w:eastAsia="x-none"/>
+        </w:rPr>
+        <w:t>je</w:t>
+      </w:r>
+      <w:r>
+        <w:rPr>
+          <w:spacing w:val="-1"/>
+          <w:lang w:val="hr-HR" w:eastAsia="x-none"/>
+        </w:rPr>
+        <w:t xml:space="preserve"> osim algoritma najbližih susjeda (k</w:t>
+      </w:r>
+      <w:r>
+        <w:rPr>
+          <w:spacing w:val="-1"/>
+          <w:lang w:val="hr-HR" w:eastAsia="x-none"/>
+        </w:rPr>
+        <w:t>-</w:t>
+      </w:r>
+      <w:r>
+        <w:rPr>
+          <w:spacing w:val="-1"/>
+          <w:lang w:val="hr-HR" w:eastAsia="x-none"/>
+        </w:rPr>
+        <w:t>NN) isproba</w:t>
+      </w:r>
+      <w:r>
+        <w:rPr>
+          <w:spacing w:val="-1"/>
+          <w:lang w:val="hr-HR" w:eastAsia="x-none"/>
+        </w:rPr>
+        <w:t>n</w:t>
+      </w:r>
+      <w:r>
+        <w:rPr>
+          <w:spacing w:val="-1"/>
+          <w:lang w:val="hr-HR" w:eastAsia="x-none"/>
+        </w:rPr>
+        <w:t xml:space="preserve"> i stroj potpornih vektora (SVM). Primijen</w:t>
+      </w:r>
+      <w:r>
+        <w:rPr>
+          <w:spacing w:val="-1"/>
+          <w:lang w:val="hr-HR" w:eastAsia="x-none"/>
+        </w:rPr>
+        <w:t>jen</w:t>
+      </w:r>
+      <w:r>
+        <w:rPr>
+          <w:spacing w:val="-1"/>
+          <w:lang w:val="hr-HR" w:eastAsia="x-none"/>
+        </w:rPr>
+        <w:t xml:space="preserve"> </w:t>
+      </w:r>
+      <w:r>
+        <w:rPr>
+          <w:spacing w:val="-1"/>
+          <w:lang w:val="hr-HR" w:eastAsia="x-none"/>
+        </w:rPr>
+        <w:t>je</w:t>
+      </w:r>
+      <w:r>
+        <w:rPr>
+          <w:spacing w:val="-1"/>
+          <w:lang w:val="hr-HR" w:eastAsia="x-none"/>
+        </w:rPr>
+        <w:t xml:space="preserve"> GLCM (engl. </w:t>
+      </w:r>
+      <w:r>
+        <w:rPr>
+          <w:i/>
+          <w:iCs/>
+          <w:spacing w:val="-1"/>
+          <w:lang w:val="hr-HR" w:eastAsia="x-none"/>
+        </w:rPr>
+        <w:t>Gray Level Co-occurence Matrix</w:t>
+      </w:r>
+      <w:r>
+        <w:rPr>
+          <w:spacing w:val="-1"/>
+          <w:lang w:val="hr-HR" w:eastAsia="x-none"/>
+        </w:rPr>
+        <w:t xml:space="preserve">)  za ekstrakciju značajki. Neke od značajki koje se koriste u ovom i sličnim radovima su:  kontrast, korelacija, entropija, energija i homogenost. Prema njihovim rezultatima stroj potpornih vektora se pokazao boljim klasifikatorom od </w:t>
       </w:r>
       <w:r>
         <w:rPr>
@@ -2827,7 +3432,35 @@
           <w:spacing w:val="-1"/>
           <w:lang w:val="hr-HR" w:eastAsia="x-none"/>
         </w:rPr>
-        <w:t xml:space="preserve"> ipa se najčešće </w:t>
+        <w:t xml:space="preserve"> </w:t>
+      </w:r>
+      <w:r>
+        <w:rPr>
+          <w:spacing w:val="-1"/>
+          <w:lang w:val="hr-HR" w:eastAsia="x-none"/>
+        </w:rPr>
+        <w:t xml:space="preserve">danas se </w:t>
+      </w:r>
+      <w:r>
+        <w:rPr>
+          <w:spacing w:val="-1"/>
+          <w:lang w:val="hr-HR" w:eastAsia="x-none"/>
+        </w:rPr>
+        <w:t>ipa</w:t>
+      </w:r>
+      <w:r>
+        <w:rPr>
+          <w:spacing w:val="-1"/>
+          <w:lang w:val="hr-HR" w:eastAsia="x-none"/>
+        </w:rPr>
+        <w:t>k</w:t>
+      </w:r>
+      <w:r>
+        <w:rPr>
+          <w:spacing w:val="-1"/>
+          <w:lang w:val="hr-HR" w:eastAsia="x-none"/>
+        </w:rPr>
+        <w:t xml:space="preserve"> najčešće </w:t>
       </w:r>
       <w:r>
         <w:rPr>
@@ -2862,7 +3495,23 @@
           <w:spacing w:val="-1"/>
           <w:lang w:val="hr-HR" w:eastAsia="x-none"/>
         </w:rPr>
-        <w:t xml:space="preserve">(engl. transfer learning) </w:t>
+        <w:t xml:space="preserve">(engl. </w:t>
+      </w:r>
+      <w:r>
+        <w:rPr>
+          <w:i/>
+          <w:iCs/>
+          <w:spacing w:val="-1"/>
+          <w:lang w:val="hr-HR" w:eastAsia="x-none"/>
+        </w:rPr>
+        <w:t>transfer learning</w:t>
+      </w:r>
+      <w:r>
+        <w:rPr>
+          <w:spacing w:val="-1"/>
+          <w:lang w:val="hr-HR" w:eastAsia="x-none"/>
+        </w:rPr>
+        <w:t xml:space="preserve">) </w:t>
       </w:r>
       <w:r>
         <w:rPr>
@@ -2925,7 +3574,21 @@
           <w:spacing w:val="-1"/>
           <w:lang w:val="hr-HR" w:eastAsia="x-none"/>
         </w:rPr>
-        <w:t xml:space="preserve">] su testirali 9 CNN arhitektura uz prijenosno učenje: AlexNet, GoogleNet, VGG16, VGG19, Residual Networks (ResNet18, ResNet50, ResNet101), Residual Networks and Inception-v2 (ResNet-Inception-v2), Squeeze </w:t>
+        <w:t>] testira</w:t>
+      </w:r>
+      <w:r>
+        <w:rPr>
+          <w:spacing w:val="-1"/>
+          <w:lang w:val="hr-HR" w:eastAsia="x-none"/>
+        </w:rPr>
+        <w:t>no je</w:t>
+      </w:r>
+      <w:r>
+        <w:rPr>
+          <w:spacing w:val="-1"/>
+          <w:lang w:val="hr-HR" w:eastAsia="x-none"/>
+        </w:rPr>
+        <w:t xml:space="preserve"> 9 CNN arhitektura uz prijenosno učenje: AlexNet, GoogleNet, VGG16, VGG19, Residual Networks (ResNet18, ResNet50, ResNet101), Residual Networks and Inception-v2 (ResNet-Inception-v2), Squeeze </w:t>
       </w:r>
       <w:r>
         <w:rPr>
@@ -2953,7 +3616,79 @@
           <w:spacing w:val="-1"/>
           <w:lang w:val="hr-HR" w:eastAsia="x-none"/>
         </w:rPr>
-        <w:t xml:space="preserve"> iskoristiti znanje naučeno na jednom skupu za učenje na drugim skupovima podataka. Mreže su trenirane stohastičkim gradijentnim spustom u skupinama (engl. minibatch) od 128 slika. Za broj epoha isprobali su 25, 50 i 90, a pokazalo se da povećanje ne doprinosi značajno klasifikaciji. Sve su arhitekture osim SENet postigle točnost veću od 90</w:t>
+        <w:t xml:space="preserve"> iskoristiti znanje naučeno na jednom skupu za učenje na drugim skupovima podataka. Mreže su trenirane stohastičkim gradijentnim spustom u skupinama (engl. </w:t>
+      </w:r>
+      <w:r>
+        <w:rPr>
+          <w:i/>
+          <w:iCs/>
+          <w:spacing w:val="-1"/>
+          <w:lang w:val="hr-HR" w:eastAsia="x-none"/>
+        </w:rPr>
+        <w:t>minibatch</w:t>
+      </w:r>
+      <w:r>
+        <w:rPr>
+          <w:spacing w:val="-1"/>
+          <w:lang w:val="hr-HR" w:eastAsia="x-none"/>
+        </w:rPr>
+        <w:t xml:space="preserve">) od 128 slika. </w:t>
+      </w:r>
+      <w:r>
+        <w:rPr>
+          <w:spacing w:val="-1"/>
+          <w:lang w:val="hr-HR" w:eastAsia="x-none"/>
+        </w:rPr>
+        <w:t>Kao</w:t>
+      </w:r>
+      <w:r>
+        <w:rPr>
+          <w:spacing w:val="-1"/>
+          <w:lang w:val="hr-HR" w:eastAsia="x-none"/>
+        </w:rPr>
+        <w:t xml:space="preserve"> broj epoha isproba</w:t>
+      </w:r>
+      <w:r>
+        <w:rPr>
+          <w:spacing w:val="-1"/>
+          <w:lang w:val="hr-HR" w:eastAsia="x-none"/>
+        </w:rPr>
+        <w:t>ni</w:t>
+      </w:r>
+      <w:r>
+        <w:rPr>
+          <w:spacing w:val="-1"/>
+          <w:lang w:val="hr-HR" w:eastAsia="x-none"/>
+        </w:rPr>
+        <w:t xml:space="preserve"> su 25, 50 i 90, a pokazalo se da povećanje ne doprinosi značajno </w:t>
+      </w:r>
+      <w:r>
+        <w:rPr>
+          <w:spacing w:val="-1"/>
+          <w:lang w:val="hr-HR" w:eastAsia="x-none"/>
+        </w:rPr>
+        <w:t xml:space="preserve">točnosti </w:t>
+      </w:r>
+      <w:r>
+        <w:rPr>
+          <w:spacing w:val="-1"/>
+          <w:lang w:val="hr-HR" w:eastAsia="x-none"/>
+        </w:rPr>
+        <w:t>klasifikacij</w:t>
+      </w:r>
+      <w:r>
+        <w:rPr>
+          <w:spacing w:val="-1"/>
+          <w:lang w:val="hr-HR" w:eastAsia="x-none"/>
+        </w:rPr>
+        <w:t>e</w:t>
+      </w:r>
+      <w:r>
+        <w:rPr>
+          <w:spacing w:val="-1"/>
+          <w:lang w:val="hr-HR" w:eastAsia="x-none"/>
+        </w:rPr>
+        <w:t>. Sve su arhitekture osim SENet postigle točnost veću od 90</w:t>
       </w:r>
       <w:r>
         <w:rPr>
@@ -2981,27 +3716,289 @@
           <w:spacing w:val="-1"/>
           <w:lang w:val="hr-HR" w:eastAsia="x-none"/>
         </w:rPr>
-        <w:t>] su trenirali</w:t>
-      </w:r>
-      <w:r>
-        <w:rPr>
-          <w:spacing w:val="-1"/>
-          <w:lang w:val="hr-HR" w:eastAsia="x-none"/>
-        </w:rPr>
-        <w:t xml:space="preserve"> neuronsku</w:t>
-      </w:r>
-      <w:r>
-        <w:rPr>
-          <w:spacing w:val="-1"/>
-          <w:lang w:val="hr-HR" w:eastAsia="x-none"/>
-        </w:rPr>
-        <w:t xml:space="preserve"> mrežu sa 3</w:t>
-      </w:r>
-      <w:r>
-        <w:rPr>
-          <w:lang w:val="hr-HR"/>
-        </w:rPr>
-        <w:t xml:space="preserve"> konvolucijska sloja s konvolucijskom jezgrom (engl. kernel) veličine 5x5 i 2 sloja sažimanja (engl. subsampling layer) s veličinom podmatrice 2x2. Kako bi smanjili prenaučenost koriste tzv. dropout slojeve u kojim se ignorira dio neurona u daljnjem prolazu kroz mrežu. Koriste 2 gusta sloja (engl. dense layer), od kojih zadnji koriste kao poveznicu između konvolucijskih slojeva i softmax izlaznog sloja. Predloženi model postiže visoku točnost na skupu za ispitivanje: 94.39%. Ipak, </w:t>
+        <w:t xml:space="preserve">] </w:t>
+      </w:r>
+      <w:r>
+        <w:rPr>
+          <w:spacing w:val="-1"/>
+          <w:lang w:val="hr-HR" w:eastAsia="x-none"/>
+        </w:rPr>
+        <w:t xml:space="preserve">je </w:t>
+      </w:r>
+      <w:r>
+        <w:rPr>
+          <w:spacing w:val="-1"/>
+          <w:lang w:val="hr-HR" w:eastAsia="x-none"/>
+        </w:rPr>
+        <w:t>trenira</w:t>
+      </w:r>
+      <w:r>
+        <w:rPr>
+          <w:spacing w:val="-1"/>
+          <w:lang w:val="hr-HR" w:eastAsia="x-none"/>
+        </w:rPr>
+        <w:t>na</w:t>
+      </w:r>
+      <w:r>
+        <w:rPr>
+          <w:spacing w:val="-1"/>
+          <w:lang w:val="hr-HR" w:eastAsia="x-none"/>
+        </w:rPr>
+        <w:t xml:space="preserve"> neuronsk</w:t>
+      </w:r>
+      <w:r>
+        <w:rPr>
+          <w:spacing w:val="-1"/>
+          <w:lang w:val="hr-HR" w:eastAsia="x-none"/>
+        </w:rPr>
+        <w:t>a</w:t>
+      </w:r>
+      <w:r>
+        <w:rPr>
+          <w:spacing w:val="-1"/>
+          <w:lang w:val="hr-HR" w:eastAsia="x-none"/>
+        </w:rPr>
+        <w:t xml:space="preserve"> mrež</w:t>
+      </w:r>
+      <w:r>
+        <w:rPr>
+          <w:spacing w:val="-1"/>
+          <w:lang w:val="hr-HR" w:eastAsia="x-none"/>
+        </w:rPr>
+        <w:t>a</w:t>
+      </w:r>
+      <w:r>
+        <w:rPr>
+          <w:spacing w:val="-1"/>
+          <w:lang w:val="hr-HR" w:eastAsia="x-none"/>
+        </w:rPr>
+        <w:t xml:space="preserve"> s 3</w:t>
+      </w:r>
+      <w:r>
+        <w:rPr>
+          <w:lang w:val="hr-HR"/>
+        </w:rPr>
+        <w:t xml:space="preserve"> konvolucijska sloja s konvolucijskom jezgrom (engl. </w:t>
+      </w:r>
+      <w:r>
+        <w:rPr>
+          <w:i/>
+          <w:iCs/>
+          <w:lang w:val="hr-HR"/>
+        </w:rPr>
+        <w:t>kernel</w:t>
+      </w:r>
+      <w:r>
+        <w:rPr>
+          <w:lang w:val="hr-HR"/>
+        </w:rPr>
+        <w:t xml:space="preserve">) veličine 5x5 i </w:t>
+      </w:r>
+      <w:r>
+        <w:rPr>
+          <w:lang w:val="hr-HR"/>
+        </w:rPr>
+        <w:t xml:space="preserve">s </w:t>
+      </w:r>
+      <w:r>
+        <w:rPr>
+          <w:lang w:val="hr-HR"/>
+        </w:rPr>
+        <w:t xml:space="preserve">2 sloja sažimanja (engl. </w:t>
+      </w:r>
+      <w:r>
+        <w:rPr>
+          <w:i/>
+          <w:iCs/>
+          <w:lang w:val="hr-HR"/>
+        </w:rPr>
+        <w:t>subsampling layer</w:t>
+      </w:r>
+      <w:r>
+        <w:rPr>
+          <w:lang w:val="hr-HR"/>
+        </w:rPr>
+        <w:t xml:space="preserve">) s veličinom podmatrice 2x2. Kako bi </w:t>
+      </w:r>
+      <w:r>
+        <w:rPr>
+          <w:lang w:val="hr-HR"/>
+        </w:rPr>
+        <w:t xml:space="preserve">se </w:t>
+      </w:r>
+      <w:r>
+        <w:rPr>
+          <w:lang w:val="hr-HR"/>
+        </w:rPr>
+        <w:t>smanjil</w:t>
+      </w:r>
+      <w:r>
+        <w:rPr>
+          <w:lang w:val="hr-HR"/>
+        </w:rPr>
+        <w:t>a</w:t>
+      </w:r>
+      <w:r>
+        <w:rPr>
+          <w:lang w:val="hr-HR"/>
+        </w:rPr>
+        <w:t xml:space="preserve"> prenaučenost kori</w:t>
+      </w:r>
+      <w:r>
+        <w:rPr>
+          <w:lang w:val="hr-HR"/>
+        </w:rPr>
+        <w:t>šteni su</w:t>
+      </w:r>
+      <w:r>
+        <w:rPr>
+          <w:lang w:val="hr-HR"/>
+        </w:rPr>
+        <w:t xml:space="preserve"> tzv. </w:t>
+      </w:r>
+      <w:r>
+        <w:rPr>
+          <w:i/>
+          <w:iCs/>
+          <w:lang w:val="hr-HR"/>
+        </w:rPr>
+        <w:t>dropout</w:t>
+      </w:r>
+      <w:r>
+        <w:rPr>
+          <w:lang w:val="hr-HR"/>
+        </w:rPr>
+        <w:t xml:space="preserve"> </w:t>
+      </w:r>
+      <w:r>
+        <w:rPr>
+          <w:i/>
+          <w:iCs/>
+          <w:lang w:val="hr-HR"/>
+        </w:rPr>
+        <w:t>slojev</w:t>
+      </w:r>
+      <w:r>
+        <w:rPr>
+          <w:i/>
+          <w:iCs/>
+          <w:lang w:val="hr-HR"/>
+        </w:rPr>
+        <w:t>i</w:t>
+      </w:r>
+      <w:r>
+        <w:rPr>
+          <w:lang w:val="hr-HR"/>
+        </w:rPr>
+        <w:t xml:space="preserve"> u kojim se </w:t>
+      </w:r>
+      <w:r>
+        <w:rPr>
+          <w:lang w:val="hr-HR"/>
+        </w:rPr>
+        <w:t>zanemaruje</w:t>
+      </w:r>
+      <w:r>
+        <w:rPr>
+          <w:lang w:val="hr-HR"/>
+        </w:rPr>
+        <w:t xml:space="preserve"> dio neurona u daljnjem prolazu kroz mrežu. Kori</w:t>
+      </w:r>
+      <w:r>
+        <w:rPr>
+          <w:lang w:val="hr-HR"/>
+        </w:rPr>
+        <w:t>štena su</w:t>
+      </w:r>
+      <w:r>
+        <w:rPr>
+          <w:lang w:val="hr-HR"/>
+        </w:rPr>
+        <w:t xml:space="preserve"> 2 gusta sloja (engl. </w:t>
+      </w:r>
+      <w:proofErr w:type="spellStart"/>
+      <w:r>
+        <w:rPr>
+          <w:i/>
+          <w:iCs/>
+          <w:lang w:val="hr-HR"/>
+        </w:rPr>
+        <w:t>dense</w:t>
+      </w:r>
+      <w:proofErr w:type="spellEnd"/>
+      <w:r>
+        <w:rPr>
+          <w:i/>
+          <w:iCs/>
+          <w:lang w:val="hr-HR"/>
+        </w:rPr>
+        <w:t xml:space="preserve"> </w:t>
+      </w:r>
+      <w:proofErr w:type="spellStart"/>
+      <w:r>
+        <w:rPr>
+          <w:i/>
+          <w:iCs/>
+          <w:lang w:val="hr-HR"/>
+        </w:rPr>
+        <w:t>layer</w:t>
+      </w:r>
+      <w:proofErr w:type="spellEnd"/>
+      <w:r>
+        <w:rPr>
+          <w:lang w:val="hr-HR"/>
+        </w:rPr>
+        <w:t xml:space="preserve">), od kojih </w:t>
+      </w:r>
+      <w:r>
+        <w:rPr>
+          <w:lang w:val="hr-HR"/>
+        </w:rPr>
+        <w:t xml:space="preserve">se </w:t>
+      </w:r>
+      <w:r>
+        <w:rPr>
+          <w:lang w:val="hr-HR"/>
+        </w:rPr>
+        <w:t>zadnji korist</w:t>
+      </w:r>
+      <w:r>
+        <w:rPr>
+          <w:lang w:val="hr-HR"/>
+        </w:rPr>
+        <w:t>i</w:t>
+      </w:r>
+      <w:r>
+        <w:rPr>
+          <w:lang w:val="hr-HR"/>
+        </w:rPr>
+        <w:t xml:space="preserve"> kao poveznic</w:t>
+      </w:r>
+      <w:r>
+        <w:rPr>
+          <w:lang w:val="hr-HR"/>
+        </w:rPr>
+        <w:t>a</w:t>
+      </w:r>
+      <w:r>
+        <w:rPr>
+          <w:lang w:val="hr-HR"/>
+        </w:rPr>
+        <w:t xml:space="preserve"> između konvolucijskih slojeva i </w:t>
+      </w:r>
+      <w:r>
+        <w:rPr>
+          <w:i/>
+          <w:iCs/>
+          <w:lang w:val="hr-HR"/>
+        </w:rPr>
+        <w:t>softmax</w:t>
+      </w:r>
+      <w:r>
+        <w:rPr>
+          <w:lang w:val="hr-HR"/>
+        </w:rPr>
+        <w:t xml:space="preserve"> izlaznog sloja. Predloženi model postiže visoku točnost na skupu za ispitivanje: 94.39%. Ipak, </w:t>
       </w:r>
       <w:r>
         <w:rPr>
@@ -3082,7 +4079,21 @@
           <w:spacing w:val="-1"/>
           <w:lang w:val="hr-HR" w:eastAsia="x-none"/>
         </w:rPr>
-        <w:t xml:space="preserve">%), ali treniranje traje 1950 minuta. S druge </w:t>
+        <w:t xml:space="preserve">%), ali treniranje </w:t>
+      </w:r>
+      <w:r>
+        <w:rPr>
+          <w:spacing w:val="-1"/>
+          <w:lang w:val="hr-HR" w:eastAsia="x-none"/>
+        </w:rPr>
+        <w:t xml:space="preserve">u prosjeku </w:t>
+      </w:r>
+      <w:r>
+        <w:rPr>
+          <w:spacing w:val="-1"/>
+          <w:lang w:val="hr-HR" w:eastAsia="x-none"/>
+        </w:rPr>
+        <w:t xml:space="preserve">traje 1950 minuta. </w:t>
       </w:r>
       <w:r>
         <w:rPr>
@@ -3090,7 +4101,21 @@
           <w:lang w:val="hr-HR" w:eastAsia="x-none"/>
         </w:rPr>
         <w:lastRenderedPageBreak/>
-        <w:t>strane, treniranje mreže AlexNet u 90 epoha traje 91 minutu, a rezultira točnošću 98.22</w:t>
+        <w:t xml:space="preserve">S druge strane, treniranje mreže AlexNet u 90 epoha </w:t>
+      </w:r>
+      <w:r>
+        <w:rPr>
+          <w:spacing w:val="-1"/>
+          <w:lang w:val="hr-HR" w:eastAsia="x-none"/>
+        </w:rPr>
+        <w:t xml:space="preserve">u prosjeku </w:t>
+      </w:r>
+      <w:r>
+        <w:rPr>
+          <w:spacing w:val="-1"/>
+          <w:lang w:val="hr-HR" w:eastAsia="x-none"/>
+        </w:rPr>
+        <w:t>traje 91 minutu, a rezultira točnošću 98.22</w:t>
       </w:r>
       <w:r>
         <w:rPr>
@@ -3202,8 +4227,30 @@
         <w:rPr>
           <w:lang w:val="hr-HR"/>
         </w:rPr>
-        <w:t>Za ovaj je rad odabran javno dostupan podatkovni skup sa stranice Kaggle</w:t>
-      </w:r>
+        <w:t xml:space="preserve">Za ovaj je rad odabran javno dostupan skup </w:t>
+      </w:r>
+      <w:r>
+        <w:rPr>
+          <w:lang w:val="hr-HR"/>
+        </w:rPr>
+        <w:t xml:space="preserve">podataka </w:t>
+      </w:r>
+      <w:r>
+        <w:rPr>
+          <w:lang w:val="hr-HR"/>
+        </w:rPr>
+        <w:t xml:space="preserve">sa stranice </w:t>
+      </w:r>
+      <w:proofErr w:type="spellStart"/>
+      <w:r>
+        <w:rPr>
+          <w:i/>
+          <w:iCs/>
+          <w:lang w:val="hr-HR"/>
+        </w:rPr>
+        <w:t>Kaggle</w:t>
+      </w:r>
+      <w:proofErr w:type="spellEnd"/>
       <w:r>
         <w:rPr>
           <w:lang w:val="hr-HR"/>
@@ -3226,13 +4273,61 @@
         <w:rPr>
           <w:lang w:val="hr-HR"/>
         </w:rPr>
-        <w:t xml:space="preserve">. Podatkovni skup sadrži </w:t>
-      </w:r>
-      <w:r>
-        <w:rPr>
-          <w:lang w:val="hr-HR"/>
-        </w:rPr>
-        <w:t xml:space="preserve">3264 slika mozga dobivenih magnetskom rezonancijom. Slike su podijeljene u </w:t>
+        <w:t xml:space="preserve">. </w:t>
+      </w:r>
+      <w:r>
+        <w:rPr>
+          <w:lang w:val="hr-HR"/>
+        </w:rPr>
+        <w:t>S</w:t>
+      </w:r>
+      <w:r>
+        <w:rPr>
+          <w:lang w:val="hr-HR"/>
+        </w:rPr>
+        <w:t xml:space="preserve">kup </w:t>
+      </w:r>
+      <w:r>
+        <w:rPr>
+          <w:lang w:val="hr-HR"/>
+        </w:rPr>
+        <w:t xml:space="preserve">podataka </w:t>
+      </w:r>
+      <w:r>
+        <w:rPr>
+          <w:lang w:val="hr-HR"/>
+        </w:rPr>
+        <w:t xml:space="preserve">sadrži </w:t>
+      </w:r>
+      <w:r>
+        <w:rPr>
+          <w:lang w:val="hr-HR"/>
+        </w:rPr>
+        <w:t>3264 slik</w:t>
+      </w:r>
+      <w:r>
+        <w:rPr>
+          <w:lang w:val="hr-HR"/>
+        </w:rPr>
+        <w:t>e</w:t>
+      </w:r>
+      <w:r>
+        <w:rPr>
+          <w:lang w:val="hr-HR"/>
+        </w:rPr>
+        <w:t xml:space="preserve"> mozga dobiven</w:t>
+      </w:r>
+      <w:r>
+        <w:rPr>
+          <w:lang w:val="hr-HR"/>
+        </w:rPr>
+        <w:t>e</w:t>
+      </w:r>
+      <w:r>
+        <w:rPr>
+          <w:lang w:val="hr-HR"/>
+        </w:rPr>
+        <w:t xml:space="preserve"> magnetskom rezonancijom. Slike su podijeljene u </w:t>
       </w:r>
       <w:r>
         <w:rPr>
@@ -3322,19 +4417,13 @@
         <w:rPr>
           <w:lang w:val="hr-HR"/>
         </w:rPr>
-        <w:t>[4</w:t>
-      </w:r>
-      <w:r>
-        <w:rPr>
-          <w:lang w:val="hr-HR"/>
-        </w:rPr>
-        <w:t>]</w:t>
-      </w:r>
-      <w:r>
-        <w:rPr>
-          <w:lang w:val="hr-HR"/>
-        </w:rPr>
-        <w:t>)</w:t>
+        <w:t>[3]</w:t>
+      </w:r>
+      <w:r>
+        <w:rPr>
+          <w:lang w:val="hr-HR"/>
+        </w:rPr>
+        <w:t xml:space="preserve"> )</w:t>
       </w:r>
     </w:p>
     <w:p>
@@ -3349,19 +4438,31 @@
         <w:rPr>
           <w:lang w:val="hr-HR"/>
         </w:rPr>
-        <w:t>Omjer klasa podatkovnog skupa nije jednak.</w:t>
-      </w:r>
-      <w:r>
-        <w:rPr>
-          <w:lang w:val="hr-HR"/>
-        </w:rPr>
-        <w:t xml:space="preserve"> Distribucija tumora mozga je prikazana na slici 2.</w:t>
-      </w:r>
-      <w:r>
-        <w:rPr>
-          <w:lang w:val="hr-HR"/>
-        </w:rPr>
-        <w:t xml:space="preserve"> Najmanji dio slika pripada klasi slika bez tumora, a preostale tri klase imaju slične omjere</w:t>
+        <w:t xml:space="preserve">Omjer </w:t>
+      </w:r>
+      <w:r>
+        <w:rPr>
+          <w:lang w:val="hr-HR"/>
+        </w:rPr>
+        <w:t>klasa skupa podataka</w:t>
+      </w:r>
+      <w:r>
+        <w:rPr>
+          <w:lang w:val="hr-HR"/>
+        </w:rPr>
+        <w:t xml:space="preserve"> nije jednak. Najmanji dio slika pripada klasi slika bez tumora, a preostale tri klase imaju </w:t>
+      </w:r>
+      <w:r>
+        <w:rPr>
+          <w:lang w:val="hr-HR"/>
+        </w:rPr>
+        <w:t>usporedive</w:t>
+      </w:r>
+      <w:r>
+        <w:rPr>
+          <w:lang w:val="hr-HR"/>
+        </w:rPr>
+        <w:t xml:space="preserve"> omjere</w:t>
       </w:r>
       <w:r>
         <w:rPr>
@@ -3399,13 +4500,23 @@
         </w:rPr>
         <w:t xml:space="preserve">Za to je korištena je funkcija </w:t>
       </w:r>
+      <w:proofErr w:type="spellStart"/>
       <w:r>
         <w:rPr>
           <w:i/>
           <w:iCs/>
           <w:lang w:val="hr-HR"/>
         </w:rPr>
-        <w:t>train_test_split.</w:t>
+        <w:t>train_test_split</w:t>
+      </w:r>
+      <w:proofErr w:type="spellEnd"/>
+      <w:r>
+        <w:rPr>
+          <w:i/>
+          <w:iCs/>
+          <w:lang w:val="hr-HR"/>
+        </w:rPr>
+        <w:t>.</w:t>
       </w:r>
     </w:p>
     <w:p>
@@ -3420,7 +4531,6 @@
       <w:r>
         <w:rPr>
           <w:noProof/>
-          <w:lang w:val="hr-HR" w:eastAsia="hr-HR"/>
         </w:rPr>
         <w:drawing>
           <wp:inline distT="0" distB="0" distL="0" distR="0" wp14:anchorId="4876B320" wp14:editId="76B2A83D">
@@ -3537,7 +4647,43 @@
         <w:rPr>
           <w:lang w:val="hr-HR"/>
         </w:rPr>
-        <w:t>Kako bi postigli što bolju točnost modela, slike su predobrađene po uzoru na navedene radove. Odabrano je</w:t>
+        <w:t>Kako</w:t>
+      </w:r>
+      <w:r>
+        <w:rPr>
+          <w:lang w:val="hr-HR"/>
+        </w:rPr>
+        <w:t xml:space="preserve"> bi se</w:t>
+      </w:r>
+      <w:r>
+        <w:rPr>
+          <w:lang w:val="hr-HR"/>
+        </w:rPr>
+        <w:t xml:space="preserve"> postigl</w:t>
+      </w:r>
+      <w:r>
+        <w:rPr>
+          <w:lang w:val="hr-HR"/>
+        </w:rPr>
+        <w:t>a</w:t>
+      </w:r>
+      <w:r>
+        <w:rPr>
+          <w:lang w:val="hr-HR"/>
+        </w:rPr>
+        <w:t xml:space="preserve"> što bolj</w:t>
+      </w:r>
+      <w:r>
+        <w:rPr>
+          <w:lang w:val="hr-HR"/>
+        </w:rPr>
+        <w:t>a</w:t>
+      </w:r>
+      <w:r>
+        <w:rPr>
+          <w:lang w:val="hr-HR"/>
+        </w:rPr>
+        <w:t xml:space="preserve"> točnost modela, slike su predobrađene po uzoru na navedene radove. Odabrano je</w:t>
       </w:r>
       <w:r>
         <w:rPr>
@@ -3597,7 +4743,19 @@
         <w:rPr>
           <w:lang w:val="hr-HR"/>
         </w:rPr>
-        <w:t xml:space="preserve">ma konvolucijskih neuronskih mreža i stroj potpornih vektora. Odabrane arhitekture za učenje pomoću konvolucijskih neuronskih mreža su GoogLeNet </w:t>
+        <w:t>ma konvolucijskih neuronskih mreža i stroj</w:t>
+      </w:r>
+      <w:r>
+        <w:rPr>
+          <w:lang w:val="hr-HR"/>
+        </w:rPr>
+        <w:t>a</w:t>
+      </w:r>
+      <w:r>
+        <w:rPr>
+          <w:lang w:val="hr-HR"/>
+        </w:rPr>
+        <w:t xml:space="preserve"> potpornih vektora. Odabrane arhitekture za učenje pomoću konvolucijskih neuronskih mreža su GoogLeNet </w:t>
       </w:r>
       <w:r>
         <w:rPr>
@@ -3645,14 +4803,55 @@
         <w:rPr>
           <w:lang w:val="hr-HR"/>
         </w:rPr>
-        <w:t>neke mjere validacije kao što su odziv (engl. recall), preciznost (engl. precision) i F1-</w:t>
-      </w:r>
-      <w:r>
-        <w:rPr>
-          <w:lang w:val="hr-HR"/>
-        </w:rPr>
-        <w:lastRenderedPageBreak/>
-        <w:t xml:space="preserve">vrijednost (engl. F1-score) koja je kombinacije prethodne dvije.  Također je prikazana točnost izgrađenih modela. </w:t>
+        <w:t xml:space="preserve">neke mjere validacije kao što su odziv (engl. </w:t>
+      </w:r>
+      <w:r>
+        <w:rPr>
+          <w:i/>
+          <w:iCs/>
+          <w:lang w:val="hr-HR"/>
+        </w:rPr>
+        <w:t>recall</w:t>
+      </w:r>
+      <w:r>
+        <w:rPr>
+          <w:lang w:val="hr-HR"/>
+        </w:rPr>
+        <w:t xml:space="preserve">), preciznost (engl. </w:t>
+      </w:r>
+      <w:r>
+        <w:rPr>
+          <w:i/>
+          <w:iCs/>
+          <w:lang w:val="hr-HR"/>
+        </w:rPr>
+        <w:t>precision</w:t>
+      </w:r>
+      <w:r>
+        <w:rPr>
+          <w:lang w:val="hr-HR"/>
+        </w:rPr>
+        <w:t>) i F1-</w:t>
+      </w:r>
+      <w:r>
+        <w:rPr>
+          <w:lang w:val="hr-HR"/>
+        </w:rPr>
+        <w:t xml:space="preserve">vrijednost (engl. </w:t>
+      </w:r>
+      <w:r>
+        <w:rPr>
+          <w:i/>
+          <w:iCs/>
+          <w:lang w:val="hr-HR"/>
+        </w:rPr>
+        <w:t>F1-score</w:t>
+      </w:r>
+      <w:r>
+        <w:rPr>
+          <w:lang w:val="hr-HR"/>
+        </w:rPr>
+        <w:t xml:space="preserve">) koja je kombinacije prethodne dvije.  Također je prikazana točnost izgrađenih modela. </w:t>
       </w:r>
     </w:p>
     <w:p>
@@ -3688,25 +4887,195 @@
         <w:rPr>
           <w:lang w:val="hr-HR"/>
         </w:rPr>
-        <w:t xml:space="preserve">GoogLeNet arhitehtura temelji se na algoritmu dubokih konvolucijskih neuronskih mreža. Sastoji se od 22 sloja, to jest 27 ako računamo i slojeve udruživanja (engl. pooling layers), a 9 od njih su slojevi početnih modeula (engl. Inception </w:t>
-      </w:r>
-      <w:r>
-        <w:rPr>
+        <w:t>GoogLeNet arhite</w:t>
+      </w:r>
+      <w:r>
+        <w:rPr>
+          <w:lang w:val="hr-HR"/>
+        </w:rPr>
+        <w:t>k</w:t>
+      </w:r>
+      <w:r>
+        <w:rPr>
+          <w:lang w:val="hr-HR"/>
+        </w:rPr>
+        <w:t>tura temelji se na algoritmu dubokih konvolucijskih neuronskih mreža. Sastoji se od 22 sloja, to</w:t>
+      </w:r>
+      <w:r>
+        <w:rPr>
+          <w:lang w:val="hr-HR"/>
+        </w:rPr>
+        <w:t>čnije</w:t>
+      </w:r>
+      <w:r>
+        <w:rPr>
+          <w:lang w:val="hr-HR"/>
+        </w:rPr>
+        <w:t xml:space="preserve"> 27 </w:t>
+      </w:r>
+      <w:r>
+        <w:rPr>
+          <w:lang w:val="hr-HR"/>
+        </w:rPr>
+        <w:t xml:space="preserve">slojeva </w:t>
+      </w:r>
+      <w:r>
+        <w:rPr>
+          <w:lang w:val="hr-HR"/>
+        </w:rPr>
+        <w:t xml:space="preserve">ako računamo i slojeve udruživanja (engl. </w:t>
+      </w:r>
+      <w:r>
+        <w:rPr>
+          <w:i/>
+          <w:iCs/>
+          <w:lang w:val="hr-HR"/>
+        </w:rPr>
+        <w:t>pooling layers</w:t>
+      </w:r>
+      <w:r>
+        <w:rPr>
+          <w:lang w:val="hr-HR"/>
+        </w:rPr>
+        <w:t xml:space="preserve">), a 9 od njih su slojevi početnih modula (engl. </w:t>
+      </w:r>
+      <w:proofErr w:type="spellStart"/>
+      <w:r>
+        <w:rPr>
+          <w:i/>
+          <w:iCs/>
+          <w:lang w:val="hr-HR"/>
+        </w:rPr>
+        <w:t>i</w:t>
+      </w:r>
+      <w:r>
+        <w:rPr>
+          <w:i/>
+          <w:iCs/>
+          <w:lang w:val="hr-HR"/>
+        </w:rPr>
+        <w:t>nception</w:t>
+      </w:r>
+      <w:proofErr w:type="spellEnd"/>
+      <w:r>
+        <w:rPr>
+          <w:i/>
+          <w:iCs/>
+          <w:lang w:val="hr-HR"/>
+        </w:rPr>
+        <w:t xml:space="preserve"> </w:t>
+      </w:r>
+      <w:proofErr w:type="spellStart"/>
+      <w:r>
+        <w:rPr>
+          <w:i/>
+          <w:iCs/>
           <w:lang w:val="hr-HR"/>
         </w:rPr>
         <w:t>m</w:t>
       </w:r>
       <w:r>
         <w:rPr>
-          <w:lang w:val="hr-HR"/>
-        </w:rPr>
-        <w:t xml:space="preserve">odules). </w:t>
-      </w:r>
-      <w:r>
-        <w:rPr>
-          <w:lang w:val="hr-HR"/>
-        </w:rPr>
-        <w:t xml:space="preserve">Odabrana veličina slika za izgradnju ovog modela je 224x224 što je preporučeno za GoogLeNet arhitekturu. Odabrani broj epoha je 25, a broj uzoraka korištenih u jednoj iteraciji je 30 (engl. batch size). Korištene aktivacijske funkcije su ReLu i softmax. Softmax se koristi samo kod izlaznog sloja kako </w:t>
+          <w:i/>
+          <w:iCs/>
+          <w:lang w:val="hr-HR"/>
+        </w:rPr>
+        <w:t>odules</w:t>
+      </w:r>
+      <w:proofErr w:type="spellEnd"/>
+      <w:r>
+        <w:rPr>
+          <w:lang w:val="hr-HR"/>
+        </w:rPr>
+        <w:t xml:space="preserve">). </w:t>
+      </w:r>
+      <w:r>
+        <w:rPr>
+          <w:lang w:val="hr-HR"/>
+        </w:rPr>
+        <w:t>Odabrana veličina slika za izgradnju ovog modela je 224x224</w:t>
+      </w:r>
+      <w:r>
+        <w:rPr>
+          <w:lang w:val="hr-HR"/>
+        </w:rPr>
+        <w:t>,</w:t>
+      </w:r>
+      <w:r>
+        <w:rPr>
+          <w:lang w:val="hr-HR"/>
+        </w:rPr>
+        <w:t xml:space="preserve"> što je preporučeno za GoogLeNet arhitekturu. Odabrani broj epoha je 25, a </w:t>
+      </w:r>
+      <w:r>
+        <w:rPr>
+          <w:lang w:val="hr-HR"/>
+        </w:rPr>
+        <w:t xml:space="preserve">veličina grupe (engl. </w:t>
+      </w:r>
+      <w:proofErr w:type="spellStart"/>
+      <w:r>
+        <w:rPr>
+          <w:i/>
+          <w:iCs/>
+          <w:lang w:val="hr-HR"/>
+        </w:rPr>
+        <w:t>batch</w:t>
+      </w:r>
+      <w:proofErr w:type="spellEnd"/>
+      <w:r>
+        <w:rPr>
+          <w:i/>
+          <w:iCs/>
+          <w:lang w:val="hr-HR"/>
+        </w:rPr>
+        <w:t xml:space="preserve"> </w:t>
+      </w:r>
+      <w:proofErr w:type="spellStart"/>
+      <w:r>
+        <w:rPr>
+          <w:i/>
+          <w:iCs/>
+          <w:lang w:val="hr-HR"/>
+        </w:rPr>
+        <w:t>size</w:t>
+      </w:r>
+      <w:proofErr w:type="spellEnd"/>
+      <w:r>
+        <w:rPr>
+          <w:lang w:val="hr-HR"/>
+        </w:rPr>
+        <w:t xml:space="preserve">) </w:t>
+      </w:r>
+      <w:r>
+        <w:rPr>
+          <w:lang w:val="hr-HR"/>
+        </w:rPr>
+        <w:t>korišten</w:t>
+      </w:r>
+      <w:r>
+        <w:rPr>
+          <w:lang w:val="hr-HR"/>
+        </w:rPr>
+        <w:t>a</w:t>
+      </w:r>
+      <w:r>
+        <w:rPr>
+          <w:lang w:val="hr-HR"/>
+        </w:rPr>
+        <w:t xml:space="preserve"> u </w:t>
+      </w:r>
+      <w:r>
+        <w:rPr>
+          <w:lang w:val="hr-HR"/>
+        </w:rPr>
+        <w:t>svakoj</w:t>
+      </w:r>
+      <w:r>
+        <w:rPr>
+          <w:lang w:val="hr-HR"/>
+        </w:rPr>
+        <w:t xml:space="preserve"> iteraciji je 30. Korištene aktivacijske funkcije su ReLu i softmax. Softmax se koristi samo kod izlaznog sloja kako </w:t>
       </w:r>
       <w:r>
         <w:rPr>
@@ -3762,21 +5131,30 @@
       </w:pPr>
       <w:r>
         <w:rPr>
+          <w:highlight w:val="yellow"/>
           <w:lang w:val="hr-HR"/>
         </w:rPr>
         <w:t xml:space="preserve">EfficientNetV2L arhitektura… </w:t>
       </w:r>
       <w:r>
         <w:rPr>
+          <w:highlight w:val="yellow"/>
           <w:lang w:val="hr-HR"/>
         </w:rPr>
         <w:t>Odabrana veličina slika je 112</w:t>
       </w:r>
       <w:r>
         <w:rPr>
-          <w:lang w:val="hr-HR"/>
-        </w:rPr>
-        <w:t xml:space="preserve">x112. </w:t>
+          <w:highlight w:val="yellow"/>
+          <w:lang w:val="hr-HR"/>
+        </w:rPr>
+        <w:t>x112.</w:t>
+      </w:r>
+      <w:r>
+        <w:rPr>
+          <w:lang w:val="hr-HR"/>
+        </w:rPr>
+        <w:t xml:space="preserve"> </w:t>
       </w:r>
     </w:p>
     <w:p>
@@ -3790,7 +5168,7 @@
         <w:rPr>
           <w:lang w:val="hr-HR"/>
         </w:rPr>
-        <w:t>Support vector machine</w:t>
+        <w:t>Stroj potpornih vektora</w:t>
       </w:r>
     </w:p>
     <w:p>
@@ -3802,9 +5180,90 @@
       </w:pPr>
       <w:r>
         <w:rPr>
-          <w:lang w:val="hr-HR"/>
-        </w:rPr>
-        <w:t xml:space="preserve">SVM ili stroj potpornih vektora je… </w:t>
+          <w:highlight w:val="yellow"/>
+          <w:lang w:val="hr-HR"/>
+        </w:rPr>
+        <w:t xml:space="preserve">SVM ili stroj potpornih vektora </w:t>
+      </w:r>
+      <w:r>
+        <w:rPr>
+          <w:highlight w:val="yellow"/>
+          <w:lang w:val="hr-HR"/>
+        </w:rPr>
+        <w:t xml:space="preserve">(engl. </w:t>
+      </w:r>
+      <w:proofErr w:type="spellStart"/>
+      <w:r>
+        <w:rPr>
+          <w:i/>
+          <w:iCs/>
+          <w:highlight w:val="yellow"/>
+          <w:lang w:val="hr-HR"/>
+        </w:rPr>
+        <w:t>Support</w:t>
+      </w:r>
+      <w:proofErr w:type="spellEnd"/>
+      <w:r>
+        <w:rPr>
+          <w:i/>
+          <w:iCs/>
+          <w:highlight w:val="yellow"/>
+          <w:lang w:val="hr-HR"/>
+        </w:rPr>
+        <w:t xml:space="preserve"> </w:t>
+      </w:r>
+      <w:proofErr w:type="spellStart"/>
+      <w:r>
+        <w:rPr>
+          <w:i/>
+          <w:iCs/>
+          <w:highlight w:val="yellow"/>
+          <w:lang w:val="hr-HR"/>
+        </w:rPr>
+        <w:t>Vector</w:t>
+      </w:r>
+      <w:proofErr w:type="spellEnd"/>
+      <w:r>
+        <w:rPr>
+          <w:i/>
+          <w:iCs/>
+          <w:highlight w:val="yellow"/>
+          <w:lang w:val="hr-HR"/>
+        </w:rPr>
+        <w:t xml:space="preserve"> </w:t>
+      </w:r>
+      <w:proofErr w:type="spellStart"/>
+      <w:r>
+        <w:rPr>
+          <w:i/>
+          <w:iCs/>
+          <w:highlight w:val="yellow"/>
+          <w:lang w:val="hr-HR"/>
+        </w:rPr>
+        <w:t>Machine</w:t>
+      </w:r>
+      <w:proofErr w:type="spellEnd"/>
+      <w:r>
+        <w:rPr>
+          <w:i/>
+          <w:iCs/>
+          <w:highlight w:val="yellow"/>
+          <w:lang w:val="hr-HR"/>
+        </w:rPr>
+        <w:t xml:space="preserve">) </w:t>
+      </w:r>
+      <w:r>
+        <w:rPr>
+          <w:highlight w:val="yellow"/>
+          <w:lang w:val="hr-HR"/>
+        </w:rPr>
+        <w:t>je…</w:t>
+      </w:r>
+      <w:r>
+        <w:rPr>
+          <w:lang w:val="hr-HR"/>
+        </w:rPr>
+        <w:t xml:space="preserve"> </w:t>
       </w:r>
     </w:p>
     <w:p>
@@ -3831,21 +5290,40 @@
     <w:p>
       <w:pPr>
         <w:pStyle w:val="BodyText"/>
-        <w:rPr>
-          <w:lang w:val="hr-HR"/>
-        </w:rPr>
-      </w:pPr>
-      <w:r>
-        <w:rPr>
-          <w:lang w:val="hr-HR"/>
-        </w:rPr>
-        <w:t>U nastavku su prikazane mjere validacije za sva tri izgrađena model</w:t>
-      </w:r>
-      <w:r>
-        <w:rPr>
-          <w:lang w:val="hr-HR"/>
-        </w:rPr>
-        <w:t>a, a to su preciznost, odziv i F1-vrijednsot.</w:t>
+        <w:spacing w:line="12pt" w:lineRule="auto"/>
+        <w:rPr>
+          <w:lang w:val="hr-HR"/>
+        </w:rPr>
+      </w:pPr>
+      <w:r>
+        <w:rPr>
+          <w:lang w:val="hr-HR"/>
+        </w:rPr>
+        <w:t>M</w:t>
+      </w:r>
+      <w:r>
+        <w:rPr>
+          <w:lang w:val="hr-HR"/>
+        </w:rPr>
+        <w:t xml:space="preserve">jere validacije </w:t>
+      </w:r>
+      <w:r>
+        <w:rPr>
+          <w:lang w:val="hr-HR"/>
+        </w:rPr>
+        <w:t xml:space="preserve">koje su korištene za </w:t>
+      </w:r>
+      <w:r>
+        <w:rPr>
+          <w:lang w:val="hr-HR"/>
+        </w:rPr>
+        <w:t>sva tri izgrađena model</w:t>
+      </w:r>
+      <w:r>
+        <w:rPr>
+          <w:lang w:val="hr-HR"/>
+        </w:rPr>
+        <w:t>a</w:t>
       </w:r>
       <w:r>
         <w:rPr>
@@ -3857,6 +5335,18 @@
         <w:rPr>
           <w:lang w:val="hr-HR"/>
         </w:rPr>
+        <w:t>su preciznost, odziv i F1-vrijednsot.</w:t>
+      </w:r>
+      <w:r>
+        <w:rPr>
+          <w:lang w:val="hr-HR"/>
+        </w:rPr>
+        <w:t xml:space="preserve"> </w:t>
+      </w:r>
+      <w:r>
+        <w:rPr>
+          <w:lang w:val="hr-HR"/>
+        </w:rPr>
         <w:t xml:space="preserve"> Preciznost je</w:t>
       </w:r>
       <w:r>
@@ -3869,31 +5359,231 @@
         <w:rPr>
           <w:lang w:val="hr-HR"/>
         </w:rPr>
-        <w:t>.... Odziv je  … F1-vrijednost je…</w:t>
-      </w:r>
-      <w:r>
-        <w:rPr>
-          <w:lang w:val="hr-HR"/>
-        </w:rPr>
-        <w:t xml:space="preserve"> potrebno napisati osnovne definicije</w:t>
-      </w:r>
+        <w:t xml:space="preserve">udio stvarno pozitivnih primjera u svim primjerima koji su klasificirani kao pozitivni, tj. </w:t>
+      </w:r>
+      <m:oMath>
+        <m:r>
+          <w:rPr>
+            <w:rFonts w:ascii="Cambria Math" w:hAnsi="Cambria Math"/>
+            <w:lang w:val="hr-HR"/>
+          </w:rPr>
+          <m:t xml:space="preserve">preciznost= </m:t>
+        </m:r>
+        <m:f>
+          <m:fPr>
+            <m:ctrlPr>
+              <w:rPr>
+                <w:rFonts w:ascii="Cambria Math" w:hAnsi="Cambria Math"/>
+                <w:i/>
+                <w:lang w:val="hr-HR"/>
+              </w:rPr>
+            </m:ctrlPr>
+          </m:fPr>
+          <m:num>
+            <m:r>
+              <w:rPr>
+                <w:rFonts w:ascii="Cambria Math" w:hAnsi="Cambria Math"/>
+                <w:lang w:val="hr-HR"/>
+              </w:rPr>
+              <m:t>TP</m:t>
+            </m:r>
+          </m:num>
+          <m:den>
+            <m:r>
+              <w:rPr>
+                <w:rFonts w:ascii="Cambria Math" w:hAnsi="Cambria Math"/>
+                <w:lang w:val="hr-HR"/>
+              </w:rPr>
+              <m:t>TP+FP</m:t>
+            </m:r>
+          </m:den>
+        </m:f>
+      </m:oMath>
+      <w:r>
+        <w:rPr>
+          <w:lang w:val="hr-HR"/>
+        </w:rPr>
+        <w:t>.</w:t>
+      </w:r>
+      <w:r>
+        <w:rPr>
+          <w:lang w:val="hr-HR"/>
+        </w:rPr>
+        <w:t xml:space="preserve"> Odziv je </w:t>
+      </w:r>
+      <w:r>
+        <w:rPr>
+          <w:lang w:val="hr-HR"/>
+        </w:rPr>
+        <w:t xml:space="preserve">udio pozitivno klasificiranih primjera u skupu svih koji su stvarno pozitivni, tj. </w:t>
+      </w:r>
+      <m:oMath>
+        <m:r>
+          <w:rPr>
+            <w:rFonts w:ascii="Cambria Math" w:hAnsi="Cambria Math"/>
+            <w:lang w:val="hr-HR"/>
+          </w:rPr>
+          <m:t xml:space="preserve">odziv= </m:t>
+        </m:r>
+        <m:f>
+          <m:fPr>
+            <m:ctrlPr>
+              <w:rPr>
+                <w:rFonts w:ascii="Cambria Math" w:hAnsi="Cambria Math"/>
+                <w:i/>
+                <w:lang w:val="hr-HR"/>
+              </w:rPr>
+            </m:ctrlPr>
+          </m:fPr>
+          <m:num>
+            <m:r>
+              <w:rPr>
+                <w:rFonts w:ascii="Cambria Math" w:hAnsi="Cambria Math"/>
+                <w:lang w:val="hr-HR"/>
+              </w:rPr>
+              <m:t>TP</m:t>
+            </m:r>
+          </m:num>
+          <m:den>
+            <m:r>
+              <w:rPr>
+                <w:rFonts w:ascii="Cambria Math" w:hAnsi="Cambria Math"/>
+                <w:lang w:val="hr-HR"/>
+              </w:rPr>
+              <m:t>TP+FN</m:t>
+            </m:r>
+          </m:den>
+        </m:f>
+      </m:oMath>
+      <w:r>
+        <w:rPr>
+          <w:lang w:val="hr-HR"/>
+        </w:rPr>
+        <w:t xml:space="preserve">. </w:t>
+      </w:r>
+      <w:r>
+        <w:rPr>
+          <w:lang w:val="hr-HR"/>
+        </w:rPr>
+        <w:t>F1-vrijednost j</w:t>
+      </w:r>
+      <w:r>
+        <w:rPr>
+          <w:lang w:val="hr-HR"/>
+        </w:rPr>
+        <w:t>e definirana kao</w:t>
+      </w:r>
+      <w:r>
+        <w:rPr>
+          <w:lang w:val="hr-HR"/>
+        </w:rPr>
+        <w:t xml:space="preserve"> harmonijska sredina preciznosti i odziva, tj.</w:t>
+      </w:r>
+      <w:r>
+        <w:rPr>
+          <w:lang w:val="hr-HR"/>
+        </w:rPr>
+        <w:t xml:space="preserve"> </w:t>
+      </w:r>
+      <m:oMath>
+        <m:sSub>
+          <m:sSubPr>
+            <m:ctrlPr>
+              <w:rPr>
+                <w:rFonts w:ascii="Cambria Math" w:hAnsi="Cambria Math"/>
+                <w:i/>
+                <w:lang w:val="hr-HR"/>
+              </w:rPr>
+            </m:ctrlPr>
+          </m:sSubPr>
+          <m:e>
+            <m:r>
+              <w:rPr>
+                <w:rFonts w:ascii="Cambria Math" w:hAnsi="Cambria Math"/>
+                <w:lang w:val="hr-HR"/>
+              </w:rPr>
+              <m:t>F</m:t>
+            </m:r>
+          </m:e>
+          <m:sub>
+            <m:r>
+              <w:rPr>
+                <w:rFonts w:ascii="Cambria Math" w:hAnsi="Cambria Math"/>
+                <w:lang w:val="hr-HR"/>
+              </w:rPr>
+              <m:t>1</m:t>
+            </m:r>
+          </m:sub>
+        </m:sSub>
+        <m:r>
+          <w:rPr>
+            <w:rFonts w:ascii="Cambria Math" w:hAnsi="Cambria Math"/>
+            <w:lang w:val="hr-HR"/>
+          </w:rPr>
+          <m:t>=2</m:t>
+        </m:r>
+        <m:f>
+          <m:fPr>
+            <m:ctrlPr>
+              <w:rPr>
+                <w:rFonts w:ascii="Cambria Math" w:hAnsi="Cambria Math"/>
+                <w:i/>
+                <w:lang w:val="hr-HR"/>
+              </w:rPr>
+            </m:ctrlPr>
+          </m:fPr>
+          <m:num>
+            <m:r>
+              <w:rPr>
+                <w:rFonts w:ascii="Cambria Math" w:hAnsi="Cambria Math"/>
+                <w:lang w:val="hr-HR"/>
+              </w:rPr>
+              <m:t>preciznost ∙ odziv</m:t>
+            </m:r>
+          </m:num>
+          <m:den>
+            <m:r>
+              <w:rPr>
+                <w:rFonts w:ascii="Cambria Math" w:hAnsi="Cambria Math"/>
+                <w:lang w:val="hr-HR"/>
+              </w:rPr>
+              <m:t>preciznost + odziv</m:t>
+            </m:r>
+          </m:den>
+        </m:f>
+      </m:oMath>
     </w:p>
     <w:p>
       <w:pPr>
-        <w:pStyle w:val="Heading2"/>
-        <w:rPr>
-          <w:lang w:val="hr-HR"/>
-        </w:rPr>
-      </w:pPr>
-      <w:r>
-        <w:rPr>
-          <w:lang w:val="hr-HR"/>
-        </w:rPr>
-        <w:t>GoogLeNet</w:t>
+        <w:pStyle w:val="BodyText"/>
+        <w:spacing w:line="12pt" w:lineRule="auto"/>
+        <w:rPr>
+          <w:lang w:val="hr-HR"/>
+        </w:rPr>
+      </w:pPr>
+      <w:r>
+        <w:rPr>
+          <w:lang w:val="hr-HR"/>
+        </w:rPr>
+        <w:t>U nastavku su za svaki od tri izgrađena modela detaljno prikazani i opisani dobiveni rezultati.</w:t>
       </w:r>
     </w:p>
     <w:p>
       <w:pPr>
+        <w:pStyle w:val="Heading2"/>
+        <w:rPr>
+          <w:lang w:val="hr-HR"/>
+        </w:rPr>
+      </w:pPr>
+      <w:r>
+        <w:rPr>
+          <w:lang w:val="hr-HR"/>
+        </w:rPr>
+        <w:t>GoogLeNet</w:t>
+      </w:r>
+    </w:p>
+    <w:p>
+      <w:pPr>
         <w:pStyle w:val="BodyText"/>
         <w:rPr>
           <w:lang w:val="hr-HR"/>
@@ -3903,7 +5593,31 @@
         <w:rPr>
           <w:lang w:val="hr-HR"/>
         </w:rPr>
-        <w:t xml:space="preserve">U tablici 1. je vidljivo da </w:t>
+        <w:t>U tablici 1</w:t>
+      </w:r>
+      <w:r>
+        <w:rPr>
+          <w:lang w:val="hr-HR"/>
+        </w:rPr>
+        <w:t>.</w:t>
+      </w:r>
+      <w:r>
+        <w:rPr>
+          <w:lang w:val="hr-HR"/>
+        </w:rPr>
+        <w:t xml:space="preserve"> vidljivo </w:t>
+      </w:r>
+      <w:r>
+        <w:rPr>
+          <w:lang w:val="hr-HR"/>
+        </w:rPr>
+        <w:t xml:space="preserve">je </w:t>
+      </w:r>
+      <w:r>
+        <w:rPr>
+          <w:lang w:val="hr-HR"/>
+        </w:rPr>
+        <w:t xml:space="preserve">da </w:t>
       </w:r>
       <w:r>
         <w:rPr>
@@ -3927,19 +5641,7 @@
         <w:rPr>
           <w:lang w:val="hr-HR"/>
         </w:rPr>
-        <w:t xml:space="preserve"> da od ukupno svih slika koje su klasificirane kao tumor meningeoma njih 97% to i jest. Odziv je najveći za klasu tumora hipofize te iznosi 99% što znači da od </w:t>
-      </w:r>
-      <w:r>
-        <w:rPr>
-          <w:lang w:val="hr-HR"/>
-        </w:rPr>
-        <w:t>ukupno</w:t>
-      </w:r>
-      <w:r>
-        <w:rPr>
-          <w:lang w:val="hr-HR"/>
-        </w:rPr>
-        <w:t xml:space="preserve"> s</w:t>
+        <w:t xml:space="preserve"> da od svih slika koje su klasificirane kao tumor meningeoma njih 97% to i jest. Odziv je najveći za klasu tumora hipofize te iznosi 99% što znači da od s</w:t>
       </w:r>
       <w:r>
         <w:rPr>
@@ -3957,7 +5659,59 @@
         <w:rPr>
           <w:lang w:val="hr-HR"/>
         </w:rPr>
-        <w:t xml:space="preserve"> Najgoru preciznost ima klasa tumor gliomi, a najgori odziv klasa tumora meningeomi. F1- vrijednost je najbolja za klasu tumora hipofize i iznosi 97%. Za preostale klase F1-vrijednost iznosi 92%. Uoč</w:t>
+        <w:t xml:space="preserve"> Naj</w:t>
+      </w:r>
+      <w:r>
+        <w:rPr>
+          <w:lang w:val="hr-HR"/>
+        </w:rPr>
+        <w:t>manju</w:t>
+      </w:r>
+      <w:r>
+        <w:rPr>
+          <w:lang w:val="hr-HR"/>
+        </w:rPr>
+        <w:t xml:space="preserve"> preciznost ima klasa tumor </w:t>
+      </w:r>
+      <w:proofErr w:type="spellStart"/>
+      <w:r>
+        <w:rPr>
+          <w:lang w:val="hr-HR"/>
+        </w:rPr>
+        <w:t>gliomi</w:t>
+      </w:r>
+      <w:proofErr w:type="spellEnd"/>
+      <w:r>
+        <w:rPr>
+          <w:lang w:val="hr-HR"/>
+        </w:rPr>
+        <w:t>, a naj</w:t>
+      </w:r>
+      <w:r>
+        <w:rPr>
+          <w:lang w:val="hr-HR"/>
+        </w:rPr>
+        <w:t>manji</w:t>
+      </w:r>
+      <w:r>
+        <w:rPr>
+          <w:lang w:val="hr-HR"/>
+        </w:rPr>
+        <w:t xml:space="preserve"> odziv klasa tumora </w:t>
+      </w:r>
+      <w:proofErr w:type="spellStart"/>
+      <w:r>
+        <w:rPr>
+          <w:lang w:val="hr-HR"/>
+        </w:rPr>
+        <w:t>meningeomi</w:t>
+      </w:r>
+      <w:proofErr w:type="spellEnd"/>
+      <w:r>
+        <w:rPr>
+          <w:lang w:val="hr-HR"/>
+        </w:rPr>
+        <w:t>. F1-vrijednost je najbolja za klasu tumora hipofize i iznosi 97%. Za preostale klase F1-vrijednost iznosi 92%. Uoč</w:t>
       </w:r>
       <w:r>
         <w:rPr>
@@ -4069,7 +5823,27 @@
           <w:szCs w:val="15"/>
           <w:lang w:val="hr-HR"/>
         </w:rPr>
-        <w:t>. Prikaz mjera validacije za model izgrađen GoogLeNet arhitekturom</w:t>
+        <w:t xml:space="preserve">. Prikaz mjera validacije za model izgrađen </w:t>
+      </w:r>
+      <w:proofErr w:type="spellStart"/>
+      <w:r>
+        <w:rPr>
+          <w:color w:val="000000" w:themeColor="text1"/>
+          <w:sz w:val="15"/>
+          <w:szCs w:val="15"/>
+          <w:lang w:val="hr-HR"/>
+        </w:rPr>
+        <w:t>GoogLeNet</w:t>
+      </w:r>
+      <w:proofErr w:type="spellEnd"/>
+      <w:r>
+        <w:rPr>
+          <w:color w:val="000000" w:themeColor="text1"/>
+          <w:sz w:val="15"/>
+          <w:szCs w:val="15"/>
+          <w:lang w:val="hr-HR"/>
+        </w:rPr>
+        <w:t xml:space="preserve"> arhitekturom</w:t>
       </w:r>
     </w:p>
     <w:tbl>
@@ -4421,6 +6195,7 @@
                 <w:lang w:val="hr-HR"/>
               </w:rPr>
             </w:pPr>
+            <w:proofErr w:type="spellStart"/>
             <w:r>
               <w:rPr>
                 <w:b/>
@@ -4431,6 +6206,7 @@
               </w:rPr>
               <w:t>meningeomi</w:t>
             </w:r>
+            <w:proofErr w:type="spellEnd"/>
           </w:p>
         </w:tc>
         <w:tc>
@@ -4560,6 +6336,7 @@
                 <w:lang w:val="hr-HR"/>
               </w:rPr>
             </w:pPr>
+            <w:proofErr w:type="spellStart"/>
             <w:r>
               <w:rPr>
                 <w:b/>
@@ -4568,8 +6345,10 @@
                 <w:szCs w:val="15"/>
                 <w:lang w:val="hr-HR"/>
               </w:rPr>
+              <w:lastRenderedPageBreak/>
               <w:t>gliomi</w:t>
             </w:r>
+            <w:proofErr w:type="spellEnd"/>
           </w:p>
         </w:tc>
         <w:tc>
@@ -4848,6 +6627,26 @@
           <w:lang w:val="hr-HR"/>
         </w:rPr>
       </w:pPr>
+      <w:r>
+        <w:rPr>
+          <w:lang w:val="hr-HR"/>
+        </w:rPr>
+        <w:t xml:space="preserve">U tablici 2. prikazani su rezultati treniranja pomoću </w:t>
+      </w:r>
+      <w:r>
+        <w:rPr>
+          <w:i/>
+          <w:iCs/>
+          <w:lang w:val="hr-HR"/>
+        </w:rPr>
+        <w:t>EfficientNetV2L</w:t>
+      </w:r>
+      <w:r>
+        <w:rPr>
+          <w:lang w:val="hr-HR"/>
+        </w:rPr>
+        <w:t>. Najveća preciznost postignuta je za tumore hipofize, a najveći odziv, i to čak 100%, postignut je za klasu bez tumora. F1-vrijednost ipak je najveća za klasu tumora hipofize. U ovom slučaju nije vidljiva negativna korelacija preciznosti i odziva.</w:t>
+      </w:r>
     </w:p>
     <w:p>
       <w:pPr>
@@ -4859,13 +6658,23 @@
           <w:szCs w:val="13"/>
         </w:rPr>
       </w:pPr>
+      <w:proofErr w:type="spellStart"/>
       <w:r>
         <w:rPr>
           <w:color w:val="000000" w:themeColor="text1"/>
           <w:sz w:val="13"/>
           <w:szCs w:val="13"/>
         </w:rPr>
-        <w:t xml:space="preserve">Tablica </w:t>
+        <w:t>Tablica</w:t>
+      </w:r>
+      <w:proofErr w:type="spellEnd"/>
+      <w:r>
+        <w:rPr>
+          <w:color w:val="000000" w:themeColor="text1"/>
+          <w:sz w:val="13"/>
+          <w:szCs w:val="13"/>
+        </w:rPr>
+        <w:t xml:space="preserve"> </w:t>
       </w:r>
       <w:r>
         <w:rPr>
@@ -4914,8 +6723,90 @@
           <w:sz w:val="13"/>
           <w:szCs w:val="13"/>
         </w:rPr>
-        <w:t>.  Prikaz mjera validacije za model izgrađen EfficientNetV2L arhitekturom</w:t>
-      </w:r>
+        <w:t xml:space="preserve">.  </w:t>
+      </w:r>
+      <w:proofErr w:type="spellStart"/>
+      <w:r>
+        <w:rPr>
+          <w:color w:val="000000" w:themeColor="text1"/>
+          <w:sz w:val="13"/>
+          <w:szCs w:val="13"/>
+        </w:rPr>
+        <w:t>Prikaz</w:t>
+      </w:r>
+      <w:proofErr w:type="spellEnd"/>
+      <w:r>
+        <w:rPr>
+          <w:color w:val="000000" w:themeColor="text1"/>
+          <w:sz w:val="13"/>
+          <w:szCs w:val="13"/>
+        </w:rPr>
+        <w:t xml:space="preserve"> </w:t>
+      </w:r>
+      <w:proofErr w:type="spellStart"/>
+      <w:r>
+        <w:rPr>
+          <w:color w:val="000000" w:themeColor="text1"/>
+          <w:sz w:val="13"/>
+          <w:szCs w:val="13"/>
+        </w:rPr>
+        <w:t>mjera</w:t>
+      </w:r>
+      <w:proofErr w:type="spellEnd"/>
+      <w:r>
+        <w:rPr>
+          <w:color w:val="000000" w:themeColor="text1"/>
+          <w:sz w:val="13"/>
+          <w:szCs w:val="13"/>
+        </w:rPr>
+        <w:t xml:space="preserve"> </w:t>
+      </w:r>
+      <w:proofErr w:type="spellStart"/>
+      <w:r>
+        <w:rPr>
+          <w:color w:val="000000" w:themeColor="text1"/>
+          <w:sz w:val="13"/>
+          <w:szCs w:val="13"/>
+        </w:rPr>
+        <w:t>validacije</w:t>
+      </w:r>
+      <w:proofErr w:type="spellEnd"/>
+      <w:r>
+        <w:rPr>
+          <w:color w:val="000000" w:themeColor="text1"/>
+          <w:sz w:val="13"/>
+          <w:szCs w:val="13"/>
+        </w:rPr>
+        <w:t xml:space="preserve"> za model </w:t>
+      </w:r>
+      <w:proofErr w:type="spellStart"/>
+      <w:r>
+        <w:rPr>
+          <w:color w:val="000000" w:themeColor="text1"/>
+          <w:sz w:val="13"/>
+          <w:szCs w:val="13"/>
+        </w:rPr>
+        <w:t>izgrađen</w:t>
+      </w:r>
+      <w:proofErr w:type="spellEnd"/>
+      <w:r>
+        <w:rPr>
+          <w:color w:val="000000" w:themeColor="text1"/>
+          <w:sz w:val="13"/>
+          <w:szCs w:val="13"/>
+        </w:rPr>
+        <w:t xml:space="preserve"> EfficientNetV2L </w:t>
+      </w:r>
+      <w:proofErr w:type="spellStart"/>
+      <w:r>
+        <w:rPr>
+          <w:color w:val="000000" w:themeColor="text1"/>
+          <w:sz w:val="13"/>
+          <w:szCs w:val="13"/>
+        </w:rPr>
+        <w:t>arhitekturom</w:t>
+      </w:r>
+      <w:proofErr w:type="spellEnd"/>
     </w:p>
     <w:tbl>
       <w:tblPr>
@@ -5135,7 +7026,6 @@
                 <w:szCs w:val="15"/>
                 <w:lang w:val="hr-HR"/>
               </w:rPr>
-              <w:lastRenderedPageBreak/>
               <w:t>bez tumora</w:t>
             </w:r>
           </w:p>
@@ -5267,6 +7157,7 @@
                 <w:lang w:val="hr-HR"/>
               </w:rPr>
             </w:pPr>
+            <w:proofErr w:type="spellStart"/>
             <w:r>
               <w:rPr>
                 <w:b/>
@@ -5277,6 +7168,7 @@
               </w:rPr>
               <w:t>meningeomi</w:t>
             </w:r>
+            <w:proofErr w:type="spellEnd"/>
           </w:p>
         </w:tc>
         <w:tc>
@@ -5406,6 +7298,7 @@
                 <w:lang w:val="hr-HR"/>
               </w:rPr>
             </w:pPr>
+            <w:proofErr w:type="spellStart"/>
             <w:r>
               <w:rPr>
                 <w:b/>
@@ -5416,6 +7309,7 @@
               </w:rPr>
               <w:t>gliomi</w:t>
             </w:r>
+            <w:proofErr w:type="spellEnd"/>
           </w:p>
         </w:tc>
         <w:tc>
@@ -5693,6 +7587,12 @@
           <w:lang w:val="hr-HR"/>
         </w:rPr>
       </w:pPr>
+      <w:r>
+        <w:rPr>
+          <w:lang w:val="hr-HR"/>
+        </w:rPr>
+        <w:t>U tablici 3. prikazani su rezultati treniranja pomoću stroja potpornih vektora (SVM). Najveća je preciznost postignuta za klasu bez tumora, a najveći odziv i najveća F1-vrijednost postignuti su za klasu tumora hipofize.</w:t>
+      </w:r>
     </w:p>
     <w:p>
       <w:pPr>
@@ -5712,13 +7612,23 @@
           <w:szCs w:val="15"/>
         </w:rPr>
       </w:pPr>
+      <w:proofErr w:type="spellStart"/>
       <w:r>
         <w:rPr>
           <w:color w:val="000000" w:themeColor="text1"/>
           <w:sz w:val="15"/>
           <w:szCs w:val="15"/>
         </w:rPr>
-        <w:t xml:space="preserve">Tablica </w:t>
+        <w:t>Tablica</w:t>
+      </w:r>
+      <w:proofErr w:type="spellEnd"/>
+      <w:r>
+        <w:rPr>
+          <w:color w:val="000000" w:themeColor="text1"/>
+          <w:sz w:val="15"/>
+          <w:szCs w:val="15"/>
+        </w:rPr>
+        <w:t xml:space="preserve"> </w:t>
       </w:r>
       <w:r>
         <w:rPr>
@@ -5767,7 +7677,97 @@
           <w:sz w:val="15"/>
           <w:szCs w:val="15"/>
         </w:rPr>
-        <w:t>.  Prikaz mjera validacije za model izgrađen algoritmom SVM</w:t>
+        <w:t xml:space="preserve">.  </w:t>
+      </w:r>
+      <w:proofErr w:type="spellStart"/>
+      <w:r>
+        <w:rPr>
+          <w:color w:val="000000" w:themeColor="text1"/>
+          <w:sz w:val="15"/>
+          <w:szCs w:val="15"/>
+        </w:rPr>
+        <w:t>Prikaz</w:t>
+      </w:r>
+      <w:proofErr w:type="spellEnd"/>
+      <w:r>
+        <w:rPr>
+          <w:color w:val="000000" w:themeColor="text1"/>
+          <w:sz w:val="15"/>
+          <w:szCs w:val="15"/>
+        </w:rPr>
+        <w:t xml:space="preserve"> </w:t>
+      </w:r>
+      <w:proofErr w:type="spellStart"/>
+      <w:r>
+        <w:rPr>
+          <w:color w:val="000000" w:themeColor="text1"/>
+          <w:sz w:val="15"/>
+          <w:szCs w:val="15"/>
+        </w:rPr>
+        <w:t>mjera</w:t>
+      </w:r>
+      <w:proofErr w:type="spellEnd"/>
+      <w:r>
+        <w:rPr>
+          <w:color w:val="000000" w:themeColor="text1"/>
+          <w:sz w:val="15"/>
+          <w:szCs w:val="15"/>
+        </w:rPr>
+        <w:t xml:space="preserve"> </w:t>
+      </w:r>
+      <w:proofErr w:type="spellStart"/>
+      <w:r>
+        <w:rPr>
+          <w:color w:val="000000" w:themeColor="text1"/>
+          <w:sz w:val="15"/>
+          <w:szCs w:val="15"/>
+        </w:rPr>
+        <w:t>validacije</w:t>
+      </w:r>
+      <w:proofErr w:type="spellEnd"/>
+      <w:r>
+        <w:rPr>
+          <w:color w:val="000000" w:themeColor="text1"/>
+          <w:sz w:val="15"/>
+          <w:szCs w:val="15"/>
+        </w:rPr>
+        <w:t xml:space="preserve"> za model </w:t>
+      </w:r>
+      <w:proofErr w:type="spellStart"/>
+      <w:r>
+        <w:rPr>
+          <w:color w:val="000000" w:themeColor="text1"/>
+          <w:sz w:val="15"/>
+          <w:szCs w:val="15"/>
+        </w:rPr>
+        <w:t>izgrađen</w:t>
+      </w:r>
+      <w:proofErr w:type="spellEnd"/>
+      <w:r>
+        <w:rPr>
+          <w:color w:val="000000" w:themeColor="text1"/>
+          <w:sz w:val="15"/>
+          <w:szCs w:val="15"/>
+        </w:rPr>
+        <w:t xml:space="preserve"> </w:t>
+      </w:r>
+      <w:proofErr w:type="spellStart"/>
+      <w:r>
+        <w:rPr>
+          <w:color w:val="000000" w:themeColor="text1"/>
+          <w:sz w:val="15"/>
+          <w:szCs w:val="15"/>
+        </w:rPr>
+        <w:t>algoritmom</w:t>
+      </w:r>
+      <w:proofErr w:type="spellEnd"/>
+      <w:r>
+        <w:rPr>
+          <w:color w:val="000000" w:themeColor="text1"/>
+          <w:sz w:val="15"/>
+          <w:szCs w:val="15"/>
+        </w:rPr>
+        <w:t xml:space="preserve"> SVM</w:t>
       </w:r>
     </w:p>
     <w:tbl>
@@ -6143,6 +8143,7 @@
                 <w:lang w:val="hr-HR"/>
               </w:rPr>
             </w:pPr>
+            <w:proofErr w:type="spellStart"/>
             <w:r>
               <w:rPr>
                 <w:b/>
@@ -6153,6 +8154,7 @@
               </w:rPr>
               <w:t>meningeomi</w:t>
             </w:r>
+            <w:proofErr w:type="spellEnd"/>
           </w:p>
         </w:tc>
         <w:tc>
@@ -6306,6 +8308,7 @@
                 <w:lang w:val="hr-HR"/>
               </w:rPr>
             </w:pPr>
+            <w:proofErr w:type="spellStart"/>
             <w:r>
               <w:rPr>
                 <w:b/>
@@ -6316,6 +8319,7 @@
               </w:rPr>
               <w:t>gliomi</w:t>
             </w:r>
+            <w:proofErr w:type="spellEnd"/>
           </w:p>
         </w:tc>
         <w:tc>
@@ -6605,20 +8609,6 @@
     </w:p>
     <w:p>
       <w:pPr>
-        <w:rPr>
-          <w:lang w:val="hr-HR"/>
-        </w:rPr>
-      </w:pPr>
-    </w:p>
-    <w:p>
-      <w:pPr>
-        <w:rPr>
-          <w:lang w:val="hr-HR"/>
-        </w:rPr>
-      </w:pPr>
-    </w:p>
-    <w:p>
-      <w:pPr>
         <w:pStyle w:val="BodyText"/>
         <w:keepNext/>
       </w:pPr>
@@ -6628,10 +8618,10 @@
           <w:lang w:val="hr-HR" w:eastAsia="hr-HR"/>
         </w:rPr>
         <w:drawing>
-          <wp:inline distT="0" distB="0" distL="0" distR="0" wp14:anchorId="40E9BE03" wp14:editId="79128BBA">
+          <wp:inline distT="0" distB="0" distL="0" distR="0" wp14:anchorId="77739EA2" wp14:editId="29999886">
             <wp:extent cx="2743848" cy="2455452"/>
             <wp:effectExtent l="0" t="0" r="0" b="2540"/>
-            <wp:docPr id="4" name="Picture 4"/>
+            <wp:docPr id="4" name="Picture 4" descr="Chart, bar chart&#10;&#10;Description automatically generated"/>
             <wp:cNvGraphicFramePr>
               <a:graphicFrameLocks xmlns:a="http://purl.oclc.org/ooxml/drawingml/main" noChangeAspect="1"/>
             </wp:cNvGraphicFramePr>
@@ -6639,7 +8629,7 @@
               <a:graphicData uri="http://purl.oclc.org/ooxml/drawingml/picture">
                 <pic:pic xmlns:pic="http://purl.oclc.org/ooxml/drawingml/picture">
                   <pic:nvPicPr>
-                    <pic:cNvPr id="4" name="accuracy.JPG"/>
+                    <pic:cNvPr id="4" name="Picture 4" descr="Chart, bar chart&#10;&#10;Description automatically generated"/>
                     <pic:cNvPicPr/>
                   </pic:nvPicPr>
                   <pic:blipFill>
@@ -6712,31 +8702,145 @@
         <w:rPr>
           <w:lang w:val="hr-HR"/>
         </w:rPr>
-        <w:t>Točnost</w:t>
-      </w:r>
-      <w:r>
-        <w:rPr>
-          <w:lang w:val="hr-HR"/>
-        </w:rPr>
-        <w:t xml:space="preserve"> isprobanih klasifikatora na skupu za testiranje</w:t>
-      </w:r>
-      <w:r>
-        <w:rPr>
-          <w:lang w:val="hr-HR"/>
-        </w:rPr>
-        <w:t xml:space="preserve"> je prikazana na slici 3</w:t>
-      </w:r>
-      <w:r>
-        <w:rPr>
-          <w:lang w:val="hr-HR"/>
-        </w:rPr>
-        <w:t xml:space="preserve">. </w:t>
-      </w:r>
-      <w:r>
-        <w:rPr>
-          <w:lang w:val="hr-HR"/>
-        </w:rPr>
-        <w:t>Model izgrađen pomoću GoogLeNet arhitekture ima točnost od 93.3%, model izgrađen pomoću EfficientNetV2L arhitekture ima točnost od 97,9%, a model izgrađen pomoću stroj potpornih vektora ima točnost od 83,8%.</w:t>
+        <w:t xml:space="preserve">Točnost isprobanih </w:t>
+      </w:r>
+      <w:proofErr w:type="spellStart"/>
+      <w:r>
+        <w:rPr>
+          <w:lang w:val="hr-HR"/>
+        </w:rPr>
+        <w:t>klasifikatora</w:t>
+      </w:r>
+      <w:proofErr w:type="spellEnd"/>
+      <w:r>
+        <w:rPr>
+          <w:lang w:val="hr-HR"/>
+        </w:rPr>
+        <w:t xml:space="preserve"> na skupu za testiranje je prikazana na slici 3. </w:t>
+      </w:r>
+      <w:r>
+        <w:rPr>
+          <w:lang w:val="hr-HR"/>
+        </w:rPr>
+        <w:t xml:space="preserve">Model izgrađen pomoću </w:t>
+      </w:r>
+      <w:proofErr w:type="spellStart"/>
+      <w:r>
+        <w:rPr>
+          <w:i/>
+          <w:iCs/>
+          <w:lang w:val="hr-HR"/>
+        </w:rPr>
+        <w:t>GoogLeNet</w:t>
+      </w:r>
+      <w:proofErr w:type="spellEnd"/>
+      <w:r>
+        <w:rPr>
+          <w:lang w:val="hr-HR"/>
+        </w:rPr>
+        <w:t xml:space="preserve"> </w:t>
+      </w:r>
+      <w:r>
+        <w:rPr>
+          <w:lang w:val="hr-HR"/>
+        </w:rPr>
+        <w:t>arhitekture ima</w:t>
+      </w:r>
+      <w:r>
+        <w:rPr>
+          <w:lang w:val="hr-HR"/>
+        </w:rPr>
+        <w:t xml:space="preserve"> ukupnu</w:t>
+      </w:r>
+      <w:r>
+        <w:rPr>
+          <w:lang w:val="hr-HR"/>
+        </w:rPr>
+        <w:t xml:space="preserve"> točnost od 93</w:t>
+      </w:r>
+      <w:r>
+        <w:rPr>
+          <w:lang w:val="hr-HR"/>
+        </w:rPr>
+        <w:t>,</w:t>
+      </w:r>
+      <w:r>
+        <w:rPr>
+          <w:lang w:val="hr-HR"/>
+        </w:rPr>
+        <w:t>3</w:t>
+      </w:r>
+      <w:r>
+        <w:rPr>
+          <w:lang w:val="hr-HR"/>
+        </w:rPr>
+        <w:t xml:space="preserve"> </w:t>
+      </w:r>
+      <w:r>
+        <w:rPr>
+          <w:lang w:val="hr-HR"/>
+        </w:rPr>
+        <w:t xml:space="preserve">%, model izgrađen pomoću EfficientNetV2L arhitekture ima </w:t>
+      </w:r>
+      <w:r>
+        <w:rPr>
+          <w:lang w:val="hr-HR"/>
+        </w:rPr>
+        <w:t xml:space="preserve">ukupnu </w:t>
+      </w:r>
+      <w:r>
+        <w:rPr>
+          <w:lang w:val="hr-HR"/>
+        </w:rPr>
+        <w:t>točnost od 97,9</w:t>
+      </w:r>
+      <w:r>
+        <w:rPr>
+          <w:lang w:val="hr-HR"/>
+        </w:rPr>
+        <w:t xml:space="preserve"> </w:t>
+      </w:r>
+      <w:r>
+        <w:rPr>
+          <w:lang w:val="hr-HR"/>
+        </w:rPr>
+        <w:t>%, a model izgrađen pomoću stroj</w:t>
+      </w:r>
+      <w:r>
+        <w:rPr>
+          <w:lang w:val="hr-HR"/>
+        </w:rPr>
+        <w:t>a</w:t>
+      </w:r>
+      <w:r>
+        <w:rPr>
+          <w:lang w:val="hr-HR"/>
+        </w:rPr>
+        <w:t xml:space="preserve"> potpornih vektora ima </w:t>
+      </w:r>
+      <w:r>
+        <w:rPr>
+          <w:lang w:val="hr-HR"/>
+        </w:rPr>
+        <w:t xml:space="preserve">ukupnu </w:t>
+      </w:r>
+      <w:r>
+        <w:rPr>
+          <w:lang w:val="hr-HR"/>
+        </w:rPr>
+        <w:t>točnost od 83,8</w:t>
+      </w:r>
+      <w:r>
+        <w:rPr>
+          <w:lang w:val="hr-HR"/>
+        </w:rPr>
+        <w:t xml:space="preserve"> </w:t>
+      </w:r>
+      <w:r>
+        <w:rPr>
+          <w:lang w:val="hr-HR"/>
+        </w:rPr>
+        <w:t>%.</w:t>
       </w:r>
       <w:r>
         <w:rPr>
@@ -6770,84 +8874,139 @@
         <w:rPr>
           <w:lang w:val="hr-HR"/>
         </w:rPr>
-        <w:t>After the text edit has been completed, the paper is ready for the template. Duplicate the template file by using the Save As command, and use the naming convention prescribed by your conference for the name of your paper. In this newly created file, highlight all of the contents and import your prepared text file. You are now ready to style your paper; use the scroll down window on the left of the MS Word Formatting toolbar.</w:t>
+        <w:t xml:space="preserve">Vidljivo je da je po svim korištenim metrikama model </w:t>
+      </w:r>
+      <w:r>
+        <w:rPr>
+          <w:i/>
+          <w:iCs/>
+          <w:lang w:val="hr-HR"/>
+        </w:rPr>
+        <w:t>EfficientNetV2L</w:t>
+      </w:r>
+      <w:r>
+        <w:rPr>
+          <w:lang w:val="hr-HR"/>
+        </w:rPr>
+        <w:t xml:space="preserve"> dao najbolje rezultate. Dobivena točnost veća je od točnosti dobivene </w:t>
+      </w:r>
+      <w:proofErr w:type="spellStart"/>
+      <w:r>
+        <w:rPr>
+          <w:i/>
+          <w:iCs/>
+          <w:lang w:val="hr-HR"/>
+        </w:rPr>
+        <w:t>GoogLeNet</w:t>
+      </w:r>
+      <w:proofErr w:type="spellEnd"/>
+      <w:r>
+        <w:rPr>
+          <w:lang w:val="hr-HR"/>
+        </w:rPr>
+        <w:t xml:space="preserve"> modelom za 4,6 %.</w:t>
+      </w:r>
+      <w:r>
+        <w:rPr>
+          <w:lang w:val="hr-HR"/>
+        </w:rPr>
+        <w:t xml:space="preserve"> S obzirom na to da je u testnom skupu 653 slike, to predstavlja razliku u predviđanju na čak 30 slika.</w:t>
       </w:r>
     </w:p>
     <w:p>
       <w:pPr>
-        <w:pStyle w:val="Heading1"/>
-        <w:rPr>
-          <w:lang w:val="hr-HR"/>
-        </w:rPr>
-      </w:pPr>
-      <w:r>
-        <w:rPr>
-          <w:lang w:val="hr-HR"/>
-        </w:rPr>
-        <w:t>zaključak</w:t>
+        <w:pStyle w:val="BodyText"/>
+        <w:rPr>
+          <w:lang w:val="hr-HR"/>
+        </w:rPr>
+      </w:pPr>
+      <w:r>
+        <w:rPr>
+          <w:lang w:val="hr-HR"/>
+        </w:rPr>
+        <w:t xml:space="preserve">Kao što je i očekivano, stroj potpornih vektora dao je značajno lošije rezultate, s točnosti od samo 83,8 %, što je </w:t>
+      </w:r>
+      <w:r>
+        <w:rPr>
+          <w:lang w:val="hr-HR"/>
+        </w:rPr>
+        <w:t xml:space="preserve">za 9,5 % manje od </w:t>
+      </w:r>
+      <w:proofErr w:type="spellStart"/>
+      <w:r>
+        <w:rPr>
+          <w:i/>
+          <w:iCs/>
+          <w:lang w:val="hr-HR"/>
+        </w:rPr>
+        <w:t>GoogLeNet</w:t>
+      </w:r>
+      <w:proofErr w:type="spellEnd"/>
+      <w:r>
+        <w:rPr>
+          <w:lang w:val="hr-HR"/>
+        </w:rPr>
+        <w:t xml:space="preserve"> modela i čak 14,1 % manje od </w:t>
+      </w:r>
+      <w:r>
+        <w:rPr>
+          <w:i/>
+          <w:iCs/>
+          <w:lang w:val="hr-HR"/>
+        </w:rPr>
+        <w:t>EfficientNetV2L</w:t>
+      </w:r>
+      <w:r>
+        <w:rPr>
+          <w:lang w:val="hr-HR"/>
+        </w:rPr>
+        <w:t xml:space="preserve"> modela.</w:t>
       </w:r>
     </w:p>
     <w:p>
       <w:pPr>
         <w:pStyle w:val="BodyText"/>
-        <w:ind w:firstLine="0pt"/>
-        <w:rPr>
-          <w:lang w:val="hr-HR"/>
-        </w:rPr>
-      </w:pPr>
-      <w:r>
-        <w:rPr>
-          <w:lang w:val="hr-HR"/>
-        </w:rPr>
-        <w:tab/>
-        <w:t xml:space="preserve">Klasifikacija medicinskih slika fokus je sve većeg broja znanstvenih članaka. Metode dubokog učenja, poput </w:t>
-      </w:r>
-      <w:r>
-        <w:rPr>
-          <w:lang w:val="hr-HR"/>
-        </w:rPr>
-        <w:lastRenderedPageBreak/>
-        <w:t xml:space="preserve">konvolucijskih mreža podržanih prijenosnim učenjem,  uz asistenciju neuroznanstvenika mogle bi olakšati i ubrzati proces detekcije moždanih tumora. U ovom je radu naglasak bio na klasifikaciji </w:t>
-      </w:r>
-      <w:r>
-        <w:rPr>
-          <w:lang w:val="hr-HR"/>
-        </w:rPr>
-        <w:t>MRI snimki</w:t>
-      </w:r>
-      <w:r>
-        <w:rPr>
-          <w:lang w:val="hr-HR"/>
-        </w:rPr>
-        <w:t xml:space="preserve"> mozga: radilo se o jednom od 3 vrste moždanih tumora</w:t>
-      </w:r>
-      <w:r>
-        <w:rPr>
-          <w:lang w:val="hr-HR"/>
-        </w:rPr>
-        <w:t xml:space="preserve"> (</w:t>
-      </w:r>
-      <w:r>
-        <w:rPr>
-          <w:lang w:val="hr-HR"/>
-        </w:rPr>
-        <w:t>gliomi, meningeomi, tumor hipofize</w:t>
-      </w:r>
-      <w:r>
-        <w:rPr>
-          <w:lang w:val="hr-HR"/>
-        </w:rPr>
-        <w:t>)</w:t>
-      </w:r>
-      <w:r>
-        <w:rPr>
-          <w:lang w:val="hr-HR"/>
-        </w:rPr>
-        <w:t xml:space="preserve"> ili o mozgu bez tumora.</w:t>
+        <w:rPr>
+          <w:lang w:val="hr-HR"/>
+        </w:rPr>
+      </w:pPr>
+      <w:r>
+        <w:rPr>
+          <w:lang w:val="hr-HR"/>
+        </w:rPr>
+        <w:t xml:space="preserve">Prikladno daljnje istraživanje moglo bi biti usmjereno na povećavanje i augmentaciju skupa podataka, bilo snimanjem novih slika, ili </w:t>
+      </w:r>
+      <w:proofErr w:type="spellStart"/>
+      <w:r>
+        <w:rPr>
+          <w:lang w:val="hr-HR"/>
+        </w:rPr>
+        <w:t>predobradom</w:t>
+      </w:r>
+      <w:proofErr w:type="spellEnd"/>
+      <w:r>
+        <w:rPr>
+          <w:lang w:val="hr-HR"/>
+        </w:rPr>
+        <w:t xml:space="preserve"> postojećih slika.</w:t>
       </w:r>
     </w:p>
     <w:p>
       <w:pPr>
+        <w:pStyle w:val="Heading1"/>
+        <w:rPr>
+          <w:lang w:val="hr-HR"/>
+        </w:rPr>
+      </w:pPr>
+      <w:r>
+        <w:rPr>
+          <w:lang w:val="hr-HR"/>
+        </w:rPr>
+        <w:t>zaključak</w:t>
+      </w:r>
+    </w:p>
+    <w:p>
+      <w:pPr>
         <w:pStyle w:val="BodyText"/>
         <w:ind w:firstLine="0pt"/>
         <w:rPr>
@@ -6858,14 +9017,44 @@
         <w:rPr>
           <w:lang w:val="hr-HR"/>
         </w:rPr>
-        <w:t xml:space="preserve"> Prije treniranja modela, provedena je predobrada slika: primjenjen je median filtar i min-max normalizacija intenziteta slika kako bi se uklonio šum i poboljšao kontrast slika. Na odabranom podatkovnom skupu trenirana su 3 modela: tradicionalni model strojnog učenja SVM i 2 arhitekture neuronskih mreža GoogLeNet i </w:t>
-      </w:r>
-      <w:r>
-        <w:rPr>
-          <w:iCs/>
-          <w:lang w:val="hr-HR"/>
-        </w:rPr>
-        <w:t xml:space="preserve">EfficientNetVL2. Kao i u većini znanstvenih radova, paradigma prijenosnog učenja i konvolucijske neuronske mreže su se pokazale prikladnijim klasifikatorom slika moždanih tumora od SVM-a. </w:t>
+        <w:tab/>
+        <w:t xml:space="preserve">Klasifikacija medicinskih slika fokus je sve većeg broja znanstvenih članaka. Metode dubokog učenja, poput konvolucijskih mreža podržanih prijenosnim učenjem,  uz asistenciju neuroznanstvenika mogle bi olakšati i ubrzati proces detekcije moždanih tumora. U ovom je radu naglasak bio na klasifikaciji </w:t>
+      </w:r>
+      <w:r>
+        <w:rPr>
+          <w:lang w:val="hr-HR"/>
+        </w:rPr>
+        <w:t>MRI snimki</w:t>
+      </w:r>
+      <w:r>
+        <w:rPr>
+          <w:lang w:val="hr-HR"/>
+        </w:rPr>
+        <w:t xml:space="preserve"> mozga: radilo se o jednom od 3 vrste moždanih tumora</w:t>
+      </w:r>
+      <w:r>
+        <w:rPr>
+          <w:lang w:val="hr-HR"/>
+        </w:rPr>
+        <w:t xml:space="preserve"> (</w:t>
+      </w:r>
+      <w:r>
+        <w:rPr>
+          <w:lang w:val="hr-HR"/>
+        </w:rPr>
+        <w:t>gliomi, meningeomi, tumor hipofize</w:t>
+      </w:r>
+      <w:r>
+        <w:rPr>
+          <w:lang w:val="hr-HR"/>
+        </w:rPr>
+        <w:t>)</w:t>
+      </w:r>
+      <w:r>
+        <w:rPr>
+          <w:lang w:val="hr-HR"/>
+        </w:rPr>
+        <w:t xml:space="preserve"> ili o mozgu bez tumora.</w:t>
       </w:r>
     </w:p>
     <w:p>
@@ -6880,7 +9069,35 @@
         <w:rPr>
           <w:lang w:val="hr-HR"/>
         </w:rPr>
-        <w:t>-postignuta točnost fali-</w:t>
+        <w:t xml:space="preserve"> Prije treniranja modela, provedena je predobrada slika: primjenjen je median filtar i min-max normalizacija intenziteta slika kako bi se uklonio šum i poboljšao kontrast slika. Na odabranom podatkovnom skupu trenirana su 3 modela: tradicionalni model strojnog učenja SVM i 2 arhitekture neuronskih mreža </w:t>
+      </w:r>
+      <w:r>
+        <w:rPr>
+          <w:i/>
+          <w:iCs/>
+          <w:lang w:val="hr-HR"/>
+        </w:rPr>
+        <w:t>GoogLeNet</w:t>
+      </w:r>
+      <w:r>
+        <w:rPr>
+          <w:lang w:val="hr-HR"/>
+        </w:rPr>
+        <w:t xml:space="preserve"> i </w:t>
+      </w:r>
+      <w:r>
+        <w:rPr>
+          <w:i/>
+          <w:lang w:val="hr-HR"/>
+        </w:rPr>
+        <w:t>EfficientNetVL2</w:t>
+      </w:r>
+      <w:r>
+        <w:rPr>
+          <w:iCs/>
+          <w:lang w:val="hr-HR"/>
+        </w:rPr>
+        <w:t xml:space="preserve">. Kao i u većini znanstvenih radova, paradigma prijenosnog učenja i konvolucijske neuronske mreže su se pokazale prikladnijim klasifikatorom slika moždanih tumora od SVM-a. </w:t>
       </w:r>
     </w:p>
     <w:p>
@@ -6895,7 +9112,78 @@
         <w:rPr>
           <w:lang w:val="hr-HR"/>
         </w:rPr>
-        <w:t>Premda je podatkovni skup malen (3264</w:t>
+        <w:t xml:space="preserve">Arhitektura </w:t>
+      </w:r>
+      <w:r>
+        <w:rPr>
+          <w:i/>
+          <w:lang w:val="hr-HR"/>
+        </w:rPr>
+        <w:t>EfficientNetVL2</w:t>
+      </w:r>
+      <w:r>
+        <w:rPr>
+          <w:i/>
+          <w:lang w:val="hr-HR"/>
+        </w:rPr>
+        <w:t xml:space="preserve"> </w:t>
+      </w:r>
+      <w:r>
+        <w:rPr>
+          <w:iCs/>
+          <w:lang w:val="hr-HR"/>
+        </w:rPr>
+        <w:t>dala je najbolje rezultate, s točnosti</w:t>
+      </w:r>
+      <w:r>
+        <w:rPr>
+          <w:iCs/>
+          <w:lang w:val="hr-HR"/>
+        </w:rPr>
+        <w:t xml:space="preserve"> 97,9 %. Nešto lošije rezultate dala je arhitektura </w:t>
+      </w:r>
+      <w:proofErr w:type="spellStart"/>
+      <w:r>
+        <w:rPr>
+          <w:i/>
+          <w:iCs/>
+          <w:lang w:val="hr-HR"/>
+        </w:rPr>
+        <w:t>GoogLeNet</w:t>
+      </w:r>
+      <w:proofErr w:type="spellEnd"/>
+      <w:r>
+        <w:rPr>
+          <w:lang w:val="hr-HR"/>
+        </w:rPr>
+        <w:t>, s točnosti 93,3 %. Očekivano najmanju točnost dao je model SVM, 83,8 %.</w:t>
+      </w:r>
+    </w:p>
+    <w:p>
+      <w:pPr>
+        <w:pStyle w:val="BodyText"/>
+        <w:ind w:firstLine="0pt"/>
+        <w:rPr>
+          <w:lang w:val="hr-HR"/>
+        </w:rPr>
+      </w:pPr>
+      <w:r>
+        <w:rPr>
+          <w:lang w:val="hr-HR"/>
+        </w:rPr>
+        <w:t xml:space="preserve">Premda je skup </w:t>
+      </w:r>
+      <w:r>
+        <w:rPr>
+          <w:lang w:val="hr-HR"/>
+        </w:rPr>
+        <w:t xml:space="preserve">podataka </w:t>
+      </w:r>
+      <w:r>
+        <w:rPr>
+          <w:lang w:val="hr-HR"/>
+        </w:rPr>
+        <w:t>malen (3264</w:t>
       </w:r>
       <w:r>
         <w:rPr>
@@ -7224,6 +9512,7 @@
         <w:rPr>
           <w:lang w:val="hr-HR"/>
         </w:rPr>
+        <w:lastRenderedPageBreak/>
         <w:t xml:space="preserve">Posjećeno: 5.1.2023. </w:t>
       </w:r>
     </w:p>
@@ -7421,123 +9710,6 @@
         </w:rPr>
         <w:t>2019 International Electronics Symposium (IES). IEEE, 2019, pp. 660–667</w:t>
       </w:r>
-    </w:p>
-    <w:p>
-      <w:pPr>
-        <w:pStyle w:val="references"/>
-        <w:numPr>
-          <w:ilvl w:val="0"/>
-          <w:numId w:val="0"/>
-        </w:numPr>
-        <w:ind w:start="17.70pt"/>
-        <w:rPr>
-          <w:lang w:val="hr-HR"/>
-        </w:rPr>
-      </w:pPr>
-    </w:p>
-    <w:p>
-      <w:pPr>
-        <w:pStyle w:val="references"/>
-        <w:numPr>
-          <w:ilvl w:val="0"/>
-          <w:numId w:val="0"/>
-        </w:numPr>
-        <w:ind w:start="18pt" w:hanging="18pt"/>
-        <w:rPr>
-          <w:lang w:val="hr-HR"/>
-        </w:rPr>
-      </w:pPr>
-    </w:p>
-    <w:p>
-      <w:pPr>
-        <w:pStyle w:val="references"/>
-        <w:numPr>
-          <w:ilvl w:val="0"/>
-          <w:numId w:val="0"/>
-        </w:numPr>
-        <w:ind w:start="18pt" w:hanging="18pt"/>
-        <w:rPr>
-          <w:lang w:val="hr-HR"/>
-        </w:rPr>
-      </w:pPr>
-    </w:p>
-    <w:p>
-      <w:pPr>
-        <w:pStyle w:val="references"/>
-        <w:numPr>
-          <w:ilvl w:val="0"/>
-          <w:numId w:val="0"/>
-        </w:numPr>
-        <w:ind w:start="18pt" w:hanging="18pt"/>
-        <w:rPr>
-          <w:lang w:val="hr-HR"/>
-        </w:rPr>
-      </w:pPr>
-    </w:p>
-    <w:p>
-      <w:pPr>
-        <w:pStyle w:val="references"/>
-        <w:numPr>
-          <w:ilvl w:val="0"/>
-          <w:numId w:val="0"/>
-        </w:numPr>
-        <w:ind w:start="17.70pt"/>
-        <w:rPr>
-          <w:lang w:val="hr-HR"/>
-        </w:rPr>
-      </w:pPr>
-    </w:p>
-    <w:p>
-      <w:pPr>
-        <w:pStyle w:val="references"/>
-        <w:numPr>
-          <w:ilvl w:val="0"/>
-          <w:numId w:val="0"/>
-        </w:numPr>
-        <w:ind w:start="17.70pt"/>
-        <w:rPr>
-          <w:lang w:val="hr-HR"/>
-        </w:rPr>
-      </w:pPr>
-    </w:p>
-    <w:p>
-      <w:pPr>
-        <w:pStyle w:val="references"/>
-        <w:numPr>
-          <w:ilvl w:val="0"/>
-          <w:numId w:val="0"/>
-        </w:numPr>
-        <w:rPr>
-          <w:lang w:val="hr-HR"/>
-        </w:rPr>
-      </w:pPr>
-    </w:p>
-    <w:p>
-      <w:pPr>
-        <w:pStyle w:val="references"/>
-        <w:numPr>
-          <w:ilvl w:val="0"/>
-          <w:numId w:val="0"/>
-        </w:numPr>
-        <w:ind w:start="17.70pt"/>
-        <w:jc w:val="start"/>
-        <w:rPr>
-          <w:lang w:val="hr-HR"/>
-        </w:rPr>
-      </w:pPr>
-    </w:p>
-    <w:p>
-      <w:pPr>
-        <w:pStyle w:val="references"/>
-        <w:numPr>
-          <w:ilvl w:val="0"/>
-          <w:numId w:val="0"/>
-        </w:numPr>
-        <w:jc w:val="start"/>
-        <w:rPr>
-          <w:lang w:val="hr-HR"/>
-        </w:rPr>
-      </w:pPr>
     </w:p>
     <w:p>
       <w:pPr>
@@ -7600,7 +9772,7 @@
 </file>
 
 <file path=word/endnotes.xml><?xml version="1.0" encoding="utf-8"?>
-<w:endnotes xmlns:cx="http://schemas.microsoft.com/office/drawing/2014/chartex" xmlns:mc="http://schemas.openxmlformats.org/markup-compatibility/2006" xmlns:o="urn:schemas-microsoft-com:office:office" xmlns:r="http://purl.oclc.org/ooxml/officeDocument/relationships" xmlns:m="http://purl.oclc.org/ooxml/officeDocument/math" xmlns:v="urn:schemas-microsoft-com:vml" xmlns:wp14="http://schemas.microsoft.com/office/word/2010/wordprocessingDrawing" xmlns:wp="http://purl.oclc.org/ooxml/drawingml/wordprocessingDrawing" xmlns:w10="urn:schemas-microsoft-com:office:word" xmlns:w="http://purl.oclc.org/ooxml/wordprocessingml/main" xmlns:w14="http://schemas.microsoft.com/office/word/2010/wordml" xmlns:w15="http://schemas.microsoft.com/office/word/2012/wordml" xmlns:w16se="http://schemas.microsoft.com/office/word/2015/wordml/symex" xmlns:wpi="http://schemas.microsoft.com/office/word/2010/wordprocessingInk" xmlns:wne="http://schemas.microsoft.com/office/word/2006/wordml" mc:Ignorable="w14 w15 w16se wne wp14">
+<w:endnotes xmlns:cx="http://schemas.microsoft.com/office/drawing/2014/chartex" xmlns:cx1="http://schemas.microsoft.com/office/drawing/2015/9/8/chartex" xmlns:cx2="http://schemas.microsoft.com/office/drawing/2015/10/21/chartex" xmlns:cx3="http://schemas.microsoft.com/office/drawing/2016/5/9/chartex" xmlns:cx4="http://schemas.microsoft.com/office/drawing/2016/5/10/chartex" xmlns:cx5="http://schemas.microsoft.com/office/drawing/2016/5/11/chartex" xmlns:cx6="http://schemas.microsoft.com/office/drawing/2016/5/12/chartex" xmlns:cx7="http://schemas.microsoft.com/office/drawing/2016/5/13/chartex" xmlns:cx8="http://schemas.microsoft.com/office/drawing/2016/5/14/chartex" xmlns:mc="http://schemas.openxmlformats.org/markup-compatibility/2006" xmlns:aink="http://schemas.microsoft.com/office/drawing/2016/ink" xmlns:am3d="http://schemas.microsoft.com/office/drawing/2017/model3d" xmlns:o="urn:schemas-microsoft-com:office:office" xmlns:oel="http://schemas.microsoft.com/office/2019/extlst" xmlns:r="http://purl.oclc.org/ooxml/officeDocument/relationships" xmlns:m="http://purl.oclc.org/ooxml/officeDocument/math" xmlns:v="urn:schemas-microsoft-com:vml" xmlns:wp14="http://schemas.microsoft.com/office/word/2010/wordprocessingDrawing" xmlns:wp="http://purl.oclc.org/ooxml/drawingml/wordprocessingDrawing" xmlns:w10="urn:schemas-microsoft-com:office:word" xmlns:w="http://purl.oclc.org/ooxml/wordprocessingml/main" xmlns:w14="http://schemas.microsoft.com/office/word/2010/wordml" xmlns:w15="http://schemas.microsoft.com/office/word/2012/wordml" xmlns:w16cex="http://schemas.microsoft.com/office/word/2018/wordml/cex" xmlns:w16cid="http://schemas.microsoft.com/office/word/2016/wordml/cid" xmlns:w16="http://schemas.microsoft.com/office/word/2018/wordml" xmlns:w16sdtdh="http://schemas.microsoft.com/office/word/2020/wordml/sdtdatahash" xmlns:w16se="http://schemas.microsoft.com/office/word/2015/wordml/symex" xmlns:wpi="http://schemas.microsoft.com/office/word/2010/wordprocessingInk" xmlns:wne="http://schemas.microsoft.com/office/word/2006/wordml" mc:Ignorable="w14 w15 w16se w16cid w16 w16cex w16sdtdh wne wp14">
   <w:endnote w:type="separator" w:id="-1">
     <w:p>
       <w:r>
@@ -7619,7 +9791,7 @@
 </file>
 
 <file path=word/footer1.xml><?xml version="1.0" encoding="utf-8"?>
-<w:ftr xmlns:cx="http://schemas.microsoft.com/office/drawing/2014/chartex" xmlns:mc="http://schemas.openxmlformats.org/markup-compatibility/2006" xmlns:o="urn:schemas-microsoft-com:office:office" xmlns:r="http://purl.oclc.org/ooxml/officeDocument/relationships" xmlns:m="http://purl.oclc.org/ooxml/officeDocument/math" xmlns:v="urn:schemas-microsoft-com:vml" xmlns:wp14="http://schemas.microsoft.com/office/word/2010/wordprocessingDrawing" xmlns:wp="http://purl.oclc.org/ooxml/drawingml/wordprocessingDrawing" xmlns:w10="urn:schemas-microsoft-com:office:word" xmlns:w="http://purl.oclc.org/ooxml/wordprocessingml/main" xmlns:w14="http://schemas.microsoft.com/office/word/2010/wordml" xmlns:w15="http://schemas.microsoft.com/office/word/2012/wordml" xmlns:w16se="http://schemas.microsoft.com/office/word/2015/wordml/symex" xmlns:wpi="http://schemas.microsoft.com/office/word/2010/wordprocessingInk" xmlns:wne="http://schemas.microsoft.com/office/word/2006/wordml" mc:Ignorable="w14 w15 w16se wne wp14">
+<w:ftr xmlns:cx="http://schemas.microsoft.com/office/drawing/2014/chartex" xmlns:cx1="http://schemas.microsoft.com/office/drawing/2015/9/8/chartex" xmlns:cx2="http://schemas.microsoft.com/office/drawing/2015/10/21/chartex" xmlns:cx3="http://schemas.microsoft.com/office/drawing/2016/5/9/chartex" xmlns:cx4="http://schemas.microsoft.com/office/drawing/2016/5/10/chartex" xmlns:cx5="http://schemas.microsoft.com/office/drawing/2016/5/11/chartex" xmlns:cx6="http://schemas.microsoft.com/office/drawing/2016/5/12/chartex" xmlns:cx7="http://schemas.microsoft.com/office/drawing/2016/5/13/chartex" xmlns:cx8="http://schemas.microsoft.com/office/drawing/2016/5/14/chartex" xmlns:mc="http://schemas.openxmlformats.org/markup-compatibility/2006" xmlns:aink="http://schemas.microsoft.com/office/drawing/2016/ink" xmlns:am3d="http://schemas.microsoft.com/office/drawing/2017/model3d" xmlns:o="urn:schemas-microsoft-com:office:office" xmlns:oel="http://schemas.microsoft.com/office/2019/extlst" xmlns:r="http://purl.oclc.org/ooxml/officeDocument/relationships" xmlns:m="http://purl.oclc.org/ooxml/officeDocument/math" xmlns:v="urn:schemas-microsoft-com:vml" xmlns:wp14="http://schemas.microsoft.com/office/word/2010/wordprocessingDrawing" xmlns:wp="http://purl.oclc.org/ooxml/drawingml/wordprocessingDrawing" xmlns:w10="urn:schemas-microsoft-com:office:word" xmlns:w="http://purl.oclc.org/ooxml/wordprocessingml/main" xmlns:w14="http://schemas.microsoft.com/office/word/2010/wordml" xmlns:w15="http://schemas.microsoft.com/office/word/2012/wordml" xmlns:w16cex="http://schemas.microsoft.com/office/word/2018/wordml/cex" xmlns:w16cid="http://schemas.microsoft.com/office/word/2016/wordml/cid" xmlns:w16="http://schemas.microsoft.com/office/word/2018/wordml" xmlns:w16sdtdh="http://schemas.microsoft.com/office/word/2020/wordml/sdtdatahash" xmlns:w16se="http://schemas.microsoft.com/office/word/2015/wordml/symex" xmlns:wpi="http://schemas.microsoft.com/office/word/2010/wordprocessingInk" xmlns:wne="http://schemas.microsoft.com/office/word/2006/wordml" mc:Ignorable="w14 w15 w16se w16cid w16 w16cex w16sdtdh wne wp14">
   <w:p>
     <w:pPr>
       <w:pStyle w:val="Footer"/>
@@ -7634,7 +9806,7 @@
 </file>
 
 <file path=word/footnotes.xml><?xml version="1.0" encoding="utf-8"?>
-<w:footnotes xmlns:cx="http://schemas.microsoft.com/office/drawing/2014/chartex" xmlns:mc="http://schemas.openxmlformats.org/markup-compatibility/2006" xmlns:o="urn:schemas-microsoft-com:office:office" xmlns:r="http://purl.oclc.org/ooxml/officeDocument/relationships" xmlns:m="http://purl.oclc.org/ooxml/officeDocument/math" xmlns:v="urn:schemas-microsoft-com:vml" xmlns:wp14="http://schemas.microsoft.com/office/word/2010/wordprocessingDrawing" xmlns:wp="http://purl.oclc.org/ooxml/drawingml/wordprocessingDrawing" xmlns:w10="urn:schemas-microsoft-com:office:word" xmlns:w="http://purl.oclc.org/ooxml/wordprocessingml/main" xmlns:w14="http://schemas.microsoft.com/office/word/2010/wordml" xmlns:w15="http://schemas.microsoft.com/office/word/2012/wordml" xmlns:w16se="http://schemas.microsoft.com/office/word/2015/wordml/symex" xmlns:wpi="http://schemas.microsoft.com/office/word/2010/wordprocessingInk" xmlns:wne="http://schemas.microsoft.com/office/word/2006/wordml" mc:Ignorable="w14 w15 w16se wne wp14">
+<w:footnotes xmlns:cx="http://schemas.microsoft.com/office/drawing/2014/chartex" xmlns:cx1="http://schemas.microsoft.com/office/drawing/2015/9/8/chartex" xmlns:cx2="http://schemas.microsoft.com/office/drawing/2015/10/21/chartex" xmlns:cx3="http://schemas.microsoft.com/office/drawing/2016/5/9/chartex" xmlns:cx4="http://schemas.microsoft.com/office/drawing/2016/5/10/chartex" xmlns:cx5="http://schemas.microsoft.com/office/drawing/2016/5/11/chartex" xmlns:cx6="http://schemas.microsoft.com/office/drawing/2016/5/12/chartex" xmlns:cx7="http://schemas.microsoft.com/office/drawing/2016/5/13/chartex" xmlns:cx8="http://schemas.microsoft.com/office/drawing/2016/5/14/chartex" xmlns:mc="http://schemas.openxmlformats.org/markup-compatibility/2006" xmlns:aink="http://schemas.microsoft.com/office/drawing/2016/ink" xmlns:am3d="http://schemas.microsoft.com/office/drawing/2017/model3d" xmlns:o="urn:schemas-microsoft-com:office:office" xmlns:oel="http://schemas.microsoft.com/office/2019/extlst" xmlns:r="http://purl.oclc.org/ooxml/officeDocument/relationships" xmlns:m="http://purl.oclc.org/ooxml/officeDocument/math" xmlns:v="urn:schemas-microsoft-com:vml" xmlns:wp14="http://schemas.microsoft.com/office/word/2010/wordprocessingDrawing" xmlns:wp="http://purl.oclc.org/ooxml/drawingml/wordprocessingDrawing" xmlns:w10="urn:schemas-microsoft-com:office:word" xmlns:w="http://purl.oclc.org/ooxml/wordprocessingml/main" xmlns:w14="http://schemas.microsoft.com/office/word/2010/wordml" xmlns:w15="http://schemas.microsoft.com/office/word/2012/wordml" xmlns:w16cex="http://schemas.microsoft.com/office/word/2018/wordml/cex" xmlns:w16cid="http://schemas.microsoft.com/office/word/2016/wordml/cid" xmlns:w16="http://schemas.microsoft.com/office/word/2018/wordml" xmlns:w16sdtdh="http://schemas.microsoft.com/office/word/2020/wordml/sdtdatahash" xmlns:w16se="http://schemas.microsoft.com/office/word/2015/wordml/symex" xmlns:wpi="http://schemas.microsoft.com/office/word/2010/wordprocessingInk" xmlns:wne="http://schemas.microsoft.com/office/word/2006/wordml" mc:Ignorable="w14 w15 w16se w16cid w16 w16cex w16sdtdh wne wp14">
   <w:footnote w:type="separator" w:id="-1">
     <w:p>
       <w:r>
@@ -7653,7 +9825,7 @@
 </file>
 
 <file path=word/numbering.xml><?xml version="1.0" encoding="utf-8"?>
-<w:numbering xmlns:cx="http://schemas.microsoft.com/office/drawing/2014/chartex" xmlns:mc="http://schemas.openxmlformats.org/markup-compatibility/2006" xmlns:o="urn:schemas-microsoft-com:office:office" xmlns:r="http://purl.oclc.org/ooxml/officeDocument/relationships" xmlns:m="http://purl.oclc.org/ooxml/officeDocument/math" xmlns:v="urn:schemas-microsoft-com:vml" xmlns:wp14="http://schemas.microsoft.com/office/word/2010/wordprocessingDrawing" xmlns:wp="http://purl.oclc.org/ooxml/drawingml/wordprocessingDrawing" xmlns:w10="urn:schemas-microsoft-com:office:word" xmlns:w="http://purl.oclc.org/ooxml/wordprocessingml/main" xmlns:w14="http://schemas.microsoft.com/office/word/2010/wordml" xmlns:w15="http://schemas.microsoft.com/office/word/2012/wordml" xmlns:w16se="http://schemas.microsoft.com/office/word/2015/wordml/symex" xmlns:wpi="http://schemas.microsoft.com/office/word/2010/wordprocessingInk" xmlns:wne="http://schemas.microsoft.com/office/word/2006/wordml" mc:Ignorable="w14 w15 w16se wne wp14">
+<w:numbering xmlns:cx="http://schemas.microsoft.com/office/drawing/2014/chartex" xmlns:cx1="http://schemas.microsoft.com/office/drawing/2015/9/8/chartex" xmlns:cx2="http://schemas.microsoft.com/office/drawing/2015/10/21/chartex" xmlns:cx3="http://schemas.microsoft.com/office/drawing/2016/5/9/chartex" xmlns:cx4="http://schemas.microsoft.com/office/drawing/2016/5/10/chartex" xmlns:cx5="http://schemas.microsoft.com/office/drawing/2016/5/11/chartex" xmlns:cx6="http://schemas.microsoft.com/office/drawing/2016/5/12/chartex" xmlns:cx7="http://schemas.microsoft.com/office/drawing/2016/5/13/chartex" xmlns:cx8="http://schemas.microsoft.com/office/drawing/2016/5/14/chartex" xmlns:mc="http://schemas.openxmlformats.org/markup-compatibility/2006" xmlns:aink="http://schemas.microsoft.com/office/drawing/2016/ink" xmlns:am3d="http://schemas.microsoft.com/office/drawing/2017/model3d" xmlns:o="urn:schemas-microsoft-com:office:office" xmlns:oel="http://schemas.microsoft.com/office/2019/extlst" xmlns:r="http://purl.oclc.org/ooxml/officeDocument/relationships" xmlns:m="http://purl.oclc.org/ooxml/officeDocument/math" xmlns:v="urn:schemas-microsoft-com:vml" xmlns:wp14="http://schemas.microsoft.com/office/word/2010/wordprocessingDrawing" xmlns:wp="http://purl.oclc.org/ooxml/drawingml/wordprocessingDrawing" xmlns:w10="urn:schemas-microsoft-com:office:word" xmlns:w="http://purl.oclc.org/ooxml/wordprocessingml/main" xmlns:w14="http://schemas.microsoft.com/office/word/2010/wordml" xmlns:w15="http://schemas.microsoft.com/office/word/2012/wordml" xmlns:w16cex="http://schemas.microsoft.com/office/word/2018/wordml/cex" xmlns:w16cid="http://schemas.microsoft.com/office/word/2016/wordml/cid" xmlns:w16="http://schemas.microsoft.com/office/word/2018/wordml" xmlns:w16sdtdh="http://schemas.microsoft.com/office/word/2020/wordml/sdtdatahash" xmlns:w16se="http://schemas.microsoft.com/office/word/2015/wordml/symex" xmlns:wpi="http://schemas.microsoft.com/office/word/2010/wordprocessingInk" xmlns:wne="http://schemas.microsoft.com/office/word/2006/wordml" mc:Ignorable="w14 w15 w16se w16cid w16 w16cex w16sdtdh wne wp14">
   <w:abstractNum w:abstractNumId="0" w15:restartNumberingAfterBreak="0">
     <w:nsid w:val="FFFFFF1D"/>
     <w:multiLevelType w:val="multilevel"/>
@@ -10061,128 +12233,125 @@
       </w:rPr>
     </w:lvl>
   </w:abstractNum>
-  <w:num w:numId="1">
+  <w:num w:numId="1" w16cid:durableId="2083679979">
     <w:abstractNumId w:val="19"/>
   </w:num>
-  <w:num w:numId="2">
+  <w:num w:numId="2" w16cid:durableId="1998654669">
     <w:abstractNumId w:val="25"/>
   </w:num>
-  <w:num w:numId="3">
+  <w:num w:numId="3" w16cid:durableId="1085106803">
     <w:abstractNumId w:val="16"/>
   </w:num>
-  <w:num w:numId="4">
+  <w:num w:numId="4" w16cid:durableId="141124798">
     <w:abstractNumId w:val="21"/>
   </w:num>
-  <w:num w:numId="5">
+  <w:num w:numId="5" w16cid:durableId="970400611">
     <w:abstractNumId w:val="21"/>
   </w:num>
-  <w:num w:numId="6">
+  <w:num w:numId="6" w16cid:durableId="959726555">
     <w:abstractNumId w:val="21"/>
   </w:num>
-  <w:num w:numId="7">
+  <w:num w:numId="7" w16cid:durableId="495540163">
     <w:abstractNumId w:val="21"/>
   </w:num>
-  <w:num w:numId="8">
+  <w:num w:numId="8" w16cid:durableId="305941546">
     <w:abstractNumId w:val="23"/>
   </w:num>
-  <w:num w:numId="9">
+  <w:num w:numId="9" w16cid:durableId="507910766">
     <w:abstractNumId w:val="26"/>
   </w:num>
-  <w:num w:numId="10">
+  <w:num w:numId="10" w16cid:durableId="1398432089">
     <w:abstractNumId w:val="20"/>
   </w:num>
-  <w:num w:numId="11">
+  <w:num w:numId="11" w16cid:durableId="856580605">
     <w:abstractNumId w:val="14"/>
   </w:num>
-  <w:num w:numId="12">
+  <w:num w:numId="12" w16cid:durableId="1231381374">
     <w:abstractNumId w:val="13"/>
   </w:num>
-  <w:num w:numId="13">
+  <w:num w:numId="13" w16cid:durableId="193885175">
     <w:abstractNumId w:val="0"/>
   </w:num>
-  <w:num w:numId="14">
+  <w:num w:numId="14" w16cid:durableId="1051542967">
     <w:abstractNumId w:val="10"/>
   </w:num>
-  <w:num w:numId="15">
+  <w:num w:numId="15" w16cid:durableId="1062020624">
     <w:abstractNumId w:val="8"/>
   </w:num>
-  <w:num w:numId="16">
+  <w:num w:numId="16" w16cid:durableId="378407827">
     <w:abstractNumId w:val="7"/>
   </w:num>
-  <w:num w:numId="17">
+  <w:num w:numId="17" w16cid:durableId="1021709304">
     <w:abstractNumId w:val="6"/>
   </w:num>
-  <w:num w:numId="18">
+  <w:num w:numId="18" w16cid:durableId="562374616">
     <w:abstractNumId w:val="5"/>
   </w:num>
-  <w:num w:numId="19">
+  <w:num w:numId="19" w16cid:durableId="399987702">
     <w:abstractNumId w:val="9"/>
   </w:num>
-  <w:num w:numId="20">
+  <w:num w:numId="20" w16cid:durableId="1004554535">
     <w:abstractNumId w:val="4"/>
   </w:num>
-  <w:num w:numId="21">
+  <w:num w:numId="21" w16cid:durableId="889075270">
     <w:abstractNumId w:val="3"/>
   </w:num>
-  <w:num w:numId="22">
+  <w:num w:numId="22" w16cid:durableId="1772890699">
     <w:abstractNumId w:val="2"/>
   </w:num>
-  <w:num w:numId="23">
+  <w:num w:numId="23" w16cid:durableId="1762799601">
     <w:abstractNumId w:val="1"/>
   </w:num>
-  <w:num w:numId="24">
+  <w:num w:numId="24" w16cid:durableId="2035032551">
     <w:abstractNumId w:val="22"/>
   </w:num>
-  <w:num w:numId="25">
+  <w:num w:numId="25" w16cid:durableId="1509246151">
     <w:abstractNumId w:val="15"/>
   </w:num>
-  <w:num w:numId="26">
+  <w:num w:numId="26" w16cid:durableId="1518348042">
     <w:abstractNumId w:val="26"/>
   </w:num>
-  <w:num w:numId="27">
+  <w:num w:numId="27" w16cid:durableId="2020691007">
     <w:abstractNumId w:val="12"/>
   </w:num>
-  <w:num w:numId="28">
+  <w:num w:numId="28" w16cid:durableId="395974132">
     <w:abstractNumId w:val="18"/>
   </w:num>
-  <w:num w:numId="29">
+  <w:num w:numId="29" w16cid:durableId="931164450">
     <w:abstractNumId w:val="24"/>
   </w:num>
-  <w:num w:numId="30">
+  <w:num w:numId="30" w16cid:durableId="406417695">
     <w:abstractNumId w:val="29"/>
   </w:num>
-  <w:num w:numId="31">
+  <w:num w:numId="31" w16cid:durableId="1563903518">
     <w:abstractNumId w:val="27"/>
   </w:num>
-  <w:num w:numId="32">
+  <w:num w:numId="32" w16cid:durableId="1067916111">
     <w:abstractNumId w:val="17"/>
   </w:num>
-  <w:num w:numId="33">
+  <w:num w:numId="33" w16cid:durableId="821507763">
     <w:abstractNumId w:val="11"/>
   </w:num>
-  <w:num w:numId="34">
+  <w:num w:numId="34" w16cid:durableId="423065932">
     <w:abstractNumId w:val="28"/>
   </w:num>
-  <w:num w:numId="35">
+  <w:num w:numId="35" w16cid:durableId="1860119570">
     <w:abstractNumId w:val="25"/>
   </w:num>
-  <w:num w:numId="36">
+  <w:num w:numId="36" w16cid:durableId="1926070000">
     <w:abstractNumId w:val="25"/>
   </w:num>
-  <w:num w:numId="37">
+  <w:num w:numId="37" w16cid:durableId="1626690854">
     <w:abstractNumId w:val="25"/>
   </w:num>
-  <w:num w:numId="38">
-    <w:abstractNumId w:val="25"/>
-  </w:num>
-  <w:num w:numId="39">
+  <w:num w:numId="38" w16cid:durableId="2114279191">
     <w:abstractNumId w:val="25"/>
   </w:num>
 </w:numbering>
 </file>
 
 <file path=word/styles.xml><?xml version="1.0" encoding="utf-8"?>
-<w:styles xmlns:mc="http://schemas.openxmlformats.org/markup-compatibility/2006" xmlns:r="http://purl.oclc.org/ooxml/officeDocument/relationships" xmlns:w="http://purl.oclc.org/ooxml/wordprocessingml/main" xmlns:w14="http://schemas.microsoft.com/office/word/2010/wordml" xmlns:w15="http://schemas.microsoft.com/office/word/2012/wordml" xmlns:w16se="http://schemas.microsoft.com/office/word/2015/wordml/symex" mc:Ignorable="w14 w15 w16se">
+<w:styles xmlns:mc="http://schemas.openxmlformats.org/markup-compatibility/2006" xmlns:r="http://purl.oclc.org/ooxml/officeDocument/relationships" xmlns:w="http://purl.oclc.org/ooxml/wordprocessingml/main" xmlns:w14="http://schemas.microsoft.com/office/word/2010/wordml" xmlns:w15="http://schemas.microsoft.com/office/word/2012/wordml" xmlns:w16cex="http://schemas.microsoft.com/office/word/2018/wordml/cex" xmlns:w16cid="http://schemas.microsoft.com/office/word/2016/wordml/cid" xmlns:w16="http://schemas.microsoft.com/office/word/2018/wordml" xmlns:w16sdtdh="http://schemas.microsoft.com/office/word/2020/wordml/sdtdatahash" xmlns:w16se="http://schemas.microsoft.com/office/word/2015/wordml/symex" mc:Ignorable="w14 w15 w16se w16cid w16 w16cex w16sdtdh">
   <w:docDefaults>
     <w:rPrDefault>
       <w:rPr>
@@ -10192,7 +12361,7 @@
     </w:rPrDefault>
     <w:pPrDefault/>
   </w:docDefaults>
-  <w:latentStyles w:defLockedState="0" w:defUIPriority="0" w:defSemiHidden="0" w:defUnhideWhenUsed="0" w:defQFormat="0" w:count="371">
+  <w:latentStyles w:defLockedState="0" w:defUIPriority="0" w:defSemiHidden="0" w:defUnhideWhenUsed="0" w:defQFormat="0" w:count="376">
     <w:lsdException w:name="Normal" w:qFormat="1"/>
     <w:lsdException w:name="heading 1" w:qFormat="1"/>
     <w:lsdException w:name="heading 2" w:qFormat="1"/>
@@ -10474,6 +12643,11 @@
     <w:lsdException w:name="List Table 5 Dark Accent 6" w:uiPriority="50"/>
     <w:lsdException w:name="List Table 6 Colorful Accent 6" w:uiPriority="51"/>
     <w:lsdException w:name="List Table 7 Colorful Accent 6" w:uiPriority="52"/>
+    <w:lsdException w:name="Mention" w:semiHidden="1" w:uiPriority="99" w:unhideWhenUsed="1"/>
+    <w:lsdException w:name="Smart Hyperlink" w:semiHidden="1" w:uiPriority="99" w:unhideWhenUsed="1"/>
+    <w:lsdException w:name="Hashtag" w:semiHidden="1" w:uiPriority="99" w:unhideWhenUsed="1"/>
+    <w:lsdException w:name="Unresolved Mention" w:semiHidden="1" w:uiPriority="99" w:unhideWhenUsed="1"/>
+    <w:lsdException w:name="Smart Link" w:semiHidden="1" w:uiPriority="99" w:unhideWhenUsed="1"/>
   </w:latentStyles>
   <w:style w:type="paragraph" w:default="1" w:styleId="Normal">
     <w:name w:val="Normal"/>
@@ -10977,6 +13151,16 @@
       <w:u w:val="single"/>
     </w:rPr>
   </w:style>
+  <w:style w:type="character" w:styleId="PlaceholderText">
+    <w:name w:val="Placeholder Text"/>
+    <w:basedOn w:val="DefaultParagraphFont"/>
+    <w:uiPriority w:val="99"/>
+    <w:semiHidden/>
+    <w:rsid w:val="008F327D"/>
+    <w:rPr>
+      <w:color w:val="808080"/>
+    </w:rPr>
+  </w:style>
 </w:styles>
 </file>
 
@@ -11246,7 +13430,7 @@
 </file>
 
 <file path=customXml/itemProps1.xml><?xml version="1.0" encoding="utf-8"?>
-<ds:datastoreItem xmlns:ds="http://purl.oclc.org/ooxml/officeDocument/customXml" ds:itemID="{4E619FBB-1133-4C9A-9936-BCA506B9E800}">
+<ds:datastoreItem xmlns:ds="http://purl.oclc.org/ooxml/officeDocument/customXml" ds:itemID="{EC37D871-8C7C-4AA0-A318-8B690C0B7892}">
   <ds:schemaRefs>
     <ds:schemaRef ds:uri="http://schemas.openxmlformats.org/officeDocument/2006/bibliography"/>
   </ds:schemaRefs>

</xml_diff>

<commit_message>
Opisan SVM u poglavlju III
</commit_message>
<xml_diff>
--- a/templateNOVI.docx
+++ b/templateNOVI.docx
@@ -161,23 +161,7 @@
           <w:iCs/>
           <w:lang w:val="hr-HR"/>
         </w:rPr>
-        <w:t xml:space="preserve">Najbolje rezultate dala je arhitektura EfficientNetVL2, sa značajno većom točnosti od arhitekture </w:t>
-      </w:r>
-      <w:proofErr w:type="spellStart"/>
-      <w:r>
-        <w:rPr>
-          <w:iCs/>
-          <w:lang w:val="hr-HR"/>
-        </w:rPr>
-        <w:t>GoogLeNet</w:t>
-      </w:r>
-      <w:proofErr w:type="spellEnd"/>
-      <w:r>
-        <w:rPr>
-          <w:iCs/>
-          <w:lang w:val="hr-HR"/>
-        </w:rPr>
-        <w:t>. Model SVM je očekivano značajno lošije preciznosti od modela dubokog učenja koji se danas učestalo rabe pri različitim problemima klasifikacije slika.</w:t>
+        <w:t>Najbolje rezultate dala je arhitektura EfficientNetVL2, sa značajno većom točnosti od arhitekture GoogLeNet. Model SVM je očekivano značajno lošije preciznosti od modela dubokog učenja koji se danas učestalo rabe pri različitim problemima klasifikacije slika.</w:t>
       </w:r>
     </w:p>
     <w:p>
@@ -451,21 +435,7 @@
         <w:rPr>
           <w:lang w:val="hr-HR"/>
         </w:rPr>
-        <w:t xml:space="preserve"> Peter </w:t>
-      </w:r>
-      <w:proofErr w:type="spellStart"/>
-      <w:r>
-        <w:rPr>
-          <w:lang w:val="hr-HR"/>
-        </w:rPr>
-        <w:t>Mansfield</w:t>
-      </w:r>
-      <w:proofErr w:type="spellEnd"/>
-      <w:r>
-        <w:rPr>
-          <w:lang w:val="hr-HR"/>
-        </w:rPr>
-        <w:t xml:space="preserve"> predstavio </w:t>
+        <w:t xml:space="preserve"> Peter Mansfield predstavio </w:t>
       </w:r>
       <w:r>
         <w:rPr>
@@ -618,52 +588,14 @@
         </w:rPr>
         <w:t xml:space="preserve">i tradicionalni pristupi strojnog učenja poput modela stroja potpornih vektora (engl. </w:t>
       </w:r>
-      <w:proofErr w:type="spellStart"/>
       <w:r>
         <w:rPr>
           <w:i/>
           <w:iCs/>
           <w:lang w:val="hr-HR"/>
         </w:rPr>
-        <w:t>support</w:t>
-      </w:r>
-      <w:proofErr w:type="spellEnd"/>
-      <w:r>
-        <w:rPr>
-          <w:i/>
-          <w:iCs/>
-          <w:lang w:val="hr-HR"/>
-        </w:rPr>
-        <w:t xml:space="preserve"> </w:t>
-      </w:r>
-      <w:proofErr w:type="spellStart"/>
-      <w:r>
-        <w:rPr>
-          <w:i/>
-          <w:iCs/>
-          <w:lang w:val="hr-HR"/>
-        </w:rPr>
-        <w:t>vector</w:t>
-      </w:r>
-      <w:proofErr w:type="spellEnd"/>
-      <w:r>
-        <w:rPr>
-          <w:i/>
-          <w:iCs/>
-          <w:lang w:val="hr-HR"/>
-        </w:rPr>
-        <w:t xml:space="preserve"> </w:t>
-      </w:r>
-      <w:proofErr w:type="spellStart"/>
-      <w:r>
-        <w:rPr>
-          <w:i/>
-          <w:iCs/>
-          <w:lang w:val="hr-HR"/>
-        </w:rPr>
-        <w:t>machine</w:t>
-      </w:r>
-      <w:proofErr w:type="spellEnd"/>
+        <w:t>support vector machine</w:t>
+      </w:r>
       <w:r>
         <w:rPr>
           <w:lang w:val="hr-HR"/>
@@ -970,14 +902,12 @@
         </w:rPr>
         <w:t xml:space="preserve"> </w:t>
       </w:r>
-      <w:proofErr w:type="spellStart"/>
       <w:r>
         <w:rPr>
           <w:lang w:val="hr-HR"/>
         </w:rPr>
         <w:t>pogljavlju</w:t>
       </w:r>
-      <w:proofErr w:type="spellEnd"/>
       <w:r>
         <w:rPr>
           <w:lang w:val="hr-HR"/>
@@ -2775,39 +2705,7 @@
           <w:spacing w:val="-1"/>
           <w:lang w:val="hr-HR" w:eastAsia="x-none"/>
         </w:rPr>
-        <w:t xml:space="preserve">u 3 grupe: </w:t>
-      </w:r>
-      <w:proofErr w:type="spellStart"/>
-      <w:r>
-        <w:rPr>
-          <w:spacing w:val="-1"/>
-          <w:lang w:val="hr-HR" w:eastAsia="x-none"/>
-        </w:rPr>
-        <w:t>gliomi</w:t>
-      </w:r>
-      <w:proofErr w:type="spellEnd"/>
-      <w:r>
-        <w:rPr>
-          <w:spacing w:val="-1"/>
-          <w:lang w:val="hr-HR" w:eastAsia="x-none"/>
-        </w:rPr>
-        <w:t xml:space="preserve">, </w:t>
-      </w:r>
-      <w:proofErr w:type="spellStart"/>
-      <w:r>
-        <w:rPr>
-          <w:spacing w:val="-1"/>
-          <w:lang w:val="hr-HR" w:eastAsia="x-none"/>
-        </w:rPr>
-        <w:t>meningeomi</w:t>
-      </w:r>
-      <w:proofErr w:type="spellEnd"/>
-      <w:r>
-        <w:rPr>
-          <w:spacing w:val="-1"/>
-          <w:lang w:val="hr-HR" w:eastAsia="x-none"/>
-        </w:rPr>
-        <w:t xml:space="preserve"> i tumor hipofize.</w:t>
+        <w:t>u 3 grupe: gliomi, meningeomi i tumor hipofize.</w:t>
       </w:r>
       <w:r>
         <w:rPr>
@@ -3916,34 +3814,14 @@
         </w:rPr>
         <w:t xml:space="preserve"> 2 gusta sloja (engl. </w:t>
       </w:r>
-      <w:proofErr w:type="spellStart"/>
       <w:r>
         <w:rPr>
           <w:i/>
           <w:iCs/>
           <w:lang w:val="hr-HR"/>
         </w:rPr>
-        <w:t>dense</w:t>
-      </w:r>
-      <w:proofErr w:type="spellEnd"/>
-      <w:r>
-        <w:rPr>
-          <w:i/>
-          <w:iCs/>
-          <w:lang w:val="hr-HR"/>
-        </w:rPr>
-        <w:t xml:space="preserve"> </w:t>
-      </w:r>
-      <w:proofErr w:type="spellStart"/>
-      <w:r>
-        <w:rPr>
-          <w:i/>
-          <w:iCs/>
-          <w:lang w:val="hr-HR"/>
-        </w:rPr>
-        <w:t>layer</w:t>
-      </w:r>
-      <w:proofErr w:type="spellEnd"/>
+        <w:t>dense layer</w:t>
+      </w:r>
       <w:r>
         <w:rPr>
           <w:lang w:val="hr-HR"/>
@@ -4241,7 +4119,6 @@
         </w:rPr>
         <w:t xml:space="preserve">sa stranice </w:t>
       </w:r>
-      <w:proofErr w:type="spellStart"/>
       <w:r>
         <w:rPr>
           <w:i/>
@@ -4250,7 +4127,6 @@
         </w:rPr>
         <w:t>Kaggle</w:t>
       </w:r>
-      <w:proofErr w:type="spellEnd"/>
       <w:r>
         <w:rPr>
           <w:lang w:val="hr-HR"/>
@@ -4500,23 +4376,13 @@
         </w:rPr>
         <w:t xml:space="preserve">Za to je korištena je funkcija </w:t>
       </w:r>
-      <w:proofErr w:type="spellStart"/>
       <w:r>
         <w:rPr>
           <w:i/>
           <w:iCs/>
           <w:lang w:val="hr-HR"/>
         </w:rPr>
-        <w:t>train_test_split</w:t>
-      </w:r>
-      <w:proofErr w:type="spellEnd"/>
-      <w:r>
-        <w:rPr>
-          <w:i/>
-          <w:iCs/>
-          <w:lang w:val="hr-HR"/>
-        </w:rPr>
-        <w:t>.</w:t>
+        <w:t>train_test_split.</w:t>
       </w:r>
     </w:p>
     <w:p>
@@ -4939,7 +4805,6 @@
         </w:rPr>
         <w:t xml:space="preserve">), a 9 od njih su slojevi početnih modula (engl. </w:t>
       </w:r>
-      <w:proofErr w:type="spellStart"/>
       <w:r>
         <w:rPr>
           <w:i/>
@@ -4954,25 +4819,53 @@
           <w:iCs/>
           <w:lang w:val="hr-HR"/>
         </w:rPr>
-        <w:t>nception</w:t>
-      </w:r>
-      <w:proofErr w:type="spellEnd"/>
+        <w:t xml:space="preserve">nception </w:t>
+      </w:r>
       <w:r>
         <w:rPr>
           <w:i/>
           <w:iCs/>
           <w:lang w:val="hr-HR"/>
         </w:rPr>
-        <w:t xml:space="preserve"> </w:t>
-      </w:r>
-      <w:proofErr w:type="spellStart"/>
+        <w:t>m</w:t>
+      </w:r>
       <w:r>
         <w:rPr>
           <w:i/>
           <w:iCs/>
           <w:lang w:val="hr-HR"/>
         </w:rPr>
-        <w:t>m</w:t>
+        <w:t>odules</w:t>
+      </w:r>
+      <w:r>
+        <w:rPr>
+          <w:lang w:val="hr-HR"/>
+        </w:rPr>
+        <w:t xml:space="preserve">). </w:t>
+      </w:r>
+      <w:r>
+        <w:rPr>
+          <w:lang w:val="hr-HR"/>
+        </w:rPr>
+        <w:t>Odabrana veličina slika za izgradnju ovog modela je 224x224</w:t>
+      </w:r>
+      <w:r>
+        <w:rPr>
+          <w:lang w:val="hr-HR"/>
+        </w:rPr>
+        <w:t>,</w:t>
+      </w:r>
+      <w:r>
+        <w:rPr>
+          <w:lang w:val="hr-HR"/>
+        </w:rPr>
+        <w:t xml:space="preserve"> što je preporučeno za GoogLeNet arhitekturu. Odabrani broj epoha je 25, a </w:t>
+      </w:r>
+      <w:r>
+        <w:rPr>
+          <w:lang w:val="hr-HR"/>
+        </w:rPr>
+        <w:t xml:space="preserve">veličina grupe (engl. </w:t>
       </w:r>
       <w:r>
         <w:rPr>
@@ -4980,290 +4873,224 @@
           <w:iCs/>
           <w:lang w:val="hr-HR"/>
         </w:rPr>
-        <w:t>odules</w:t>
-      </w:r>
-      <w:proofErr w:type="spellEnd"/>
-      <w:r>
-        <w:rPr>
-          <w:lang w:val="hr-HR"/>
-        </w:rPr>
-        <w:t xml:space="preserve">). </w:t>
-      </w:r>
-      <w:r>
-        <w:rPr>
-          <w:lang w:val="hr-HR"/>
-        </w:rPr>
-        <w:t>Odabrana veličina slika za izgradnju ovog modela je 224x224</w:t>
-      </w:r>
-      <w:r>
-        <w:rPr>
-          <w:lang w:val="hr-HR"/>
-        </w:rPr>
-        <w:t>,</w:t>
-      </w:r>
-      <w:r>
-        <w:rPr>
-          <w:lang w:val="hr-HR"/>
-        </w:rPr>
-        <w:t xml:space="preserve"> što je preporučeno za GoogLeNet arhitekturu. Odabrani broj epoha je 25, a </w:t>
-      </w:r>
-      <w:r>
-        <w:rPr>
-          <w:lang w:val="hr-HR"/>
-        </w:rPr>
-        <w:t xml:space="preserve">veličina grupe (engl. </w:t>
-      </w:r>
-      <w:proofErr w:type="spellStart"/>
+        <w:t>batch size</w:t>
+      </w:r>
+      <w:r>
+        <w:rPr>
+          <w:lang w:val="hr-HR"/>
+        </w:rPr>
+        <w:t xml:space="preserve">) </w:t>
+      </w:r>
+      <w:r>
+        <w:rPr>
+          <w:lang w:val="hr-HR"/>
+        </w:rPr>
+        <w:t>korišten</w:t>
+      </w:r>
+      <w:r>
+        <w:rPr>
+          <w:lang w:val="hr-HR"/>
+        </w:rPr>
+        <w:t>a</w:t>
+      </w:r>
+      <w:r>
+        <w:rPr>
+          <w:lang w:val="hr-HR"/>
+        </w:rPr>
+        <w:t xml:space="preserve"> u </w:t>
+      </w:r>
+      <w:r>
+        <w:rPr>
+          <w:lang w:val="hr-HR"/>
+        </w:rPr>
+        <w:t>svakoj</w:t>
+      </w:r>
+      <w:r>
+        <w:rPr>
+          <w:lang w:val="hr-HR"/>
+        </w:rPr>
+        <w:t xml:space="preserve"> iteraciji je 30. Korištene aktivacijske funkcije su ReLu i softmax. Softmax se koristi samo kod izlaznog sloja kako </w:t>
+      </w:r>
+      <w:r>
+        <w:rPr>
+          <w:lang w:val="hr-HR"/>
+        </w:rPr>
+        <w:t xml:space="preserve">bi </w:t>
+      </w:r>
+      <w:r>
+        <w:rPr>
+          <w:lang w:val="hr-HR"/>
+        </w:rPr>
+        <w:t xml:space="preserve">se dobila vjerojatnost pripadnosti određenoj klasi. Učenje modela trajalo je </w:t>
+      </w:r>
+      <w:r>
+        <w:rPr>
+          <w:lang w:val="hr-HR"/>
+        </w:rPr>
+        <w:t>75</w:t>
+      </w:r>
+      <w:r>
+        <w:rPr>
+          <w:lang w:val="hr-HR"/>
+        </w:rPr>
+        <w:t xml:space="preserve"> minuta</w:t>
+      </w:r>
+      <w:r>
+        <w:rPr>
+          <w:lang w:val="hr-HR"/>
+        </w:rPr>
+        <w:t xml:space="preserve">. </w:t>
+      </w:r>
+    </w:p>
+    <w:p>
+      <w:pPr>
+        <w:pStyle w:val="Heading2"/>
+        <w:rPr>
+          <w:lang w:val="hr-HR"/>
+        </w:rPr>
+      </w:pPr>
+      <w:r>
+        <w:rPr>
+          <w:lang w:val="hr-HR"/>
+        </w:rPr>
+        <w:t>EfficientNetV2L</w:t>
+      </w:r>
+    </w:p>
+    <w:p>
+      <w:pPr>
+        <w:pStyle w:val="BodyText"/>
+        <w:rPr>
+          <w:lang w:val="hr-HR"/>
+        </w:rPr>
+      </w:pPr>
+      <w:r>
+        <w:rPr>
+          <w:highlight w:val="yellow"/>
+          <w:lang w:val="hr-HR"/>
+        </w:rPr>
+        <w:t xml:space="preserve">EfficientNetV2L arhitektura… </w:t>
+      </w:r>
+      <w:r>
+        <w:rPr>
+          <w:highlight w:val="yellow"/>
+          <w:lang w:val="hr-HR"/>
+        </w:rPr>
+        <w:t>Odabrana veličina slika je 112</w:t>
+      </w:r>
+      <w:r>
+        <w:rPr>
+          <w:highlight w:val="yellow"/>
+          <w:lang w:val="hr-HR"/>
+        </w:rPr>
+        <w:t>x112.</w:t>
+      </w:r>
+      <w:r>
+        <w:rPr>
+          <w:lang w:val="hr-HR"/>
+        </w:rPr>
+        <w:t xml:space="preserve"> </w:t>
+      </w:r>
+    </w:p>
+    <w:p>
+      <w:pPr>
+        <w:pStyle w:val="Heading2"/>
+        <w:rPr>
+          <w:lang w:val="hr-HR"/>
+        </w:rPr>
+      </w:pPr>
+      <w:r>
+        <w:rPr>
+          <w:lang w:val="hr-HR"/>
+        </w:rPr>
+        <w:t>Stroj potpornih vektora</w:t>
+      </w:r>
+    </w:p>
+    <w:p>
+      <w:pPr>
+        <w:pStyle w:val="BodyText"/>
+        <w:rPr>
+          <w:lang w:val="hr-HR"/>
+        </w:rPr>
+      </w:pPr>
+      <w:r>
+        <w:rPr>
+          <w:lang w:val="hr-HR"/>
+        </w:rPr>
+        <w:t xml:space="preserve">SVM ili stroj potpornih vektora </w:t>
+      </w:r>
+      <w:r>
+        <w:rPr>
+          <w:lang w:val="hr-HR"/>
+        </w:rPr>
+        <w:t xml:space="preserve">(engl. </w:t>
+      </w:r>
       <w:r>
         <w:rPr>
           <w:i/>
           <w:iCs/>
           <w:lang w:val="hr-HR"/>
         </w:rPr>
-        <w:t>batch</w:t>
-      </w:r>
-      <w:proofErr w:type="spellEnd"/>
-      <w:r>
-        <w:rPr>
-          <w:i/>
-          <w:iCs/>
+        <w:t xml:space="preserve">Support Vector Machine) </w:t>
+      </w:r>
+      <w:r>
+        <w:rPr>
+          <w:lang w:val="hr-HR"/>
+        </w:rPr>
+        <w:t>je</w:t>
+      </w:r>
+      <w:r>
+        <w:rPr>
           <w:lang w:val="hr-HR"/>
         </w:rPr>
         <w:t xml:space="preserve"> </w:t>
       </w:r>
-      <w:proofErr w:type="spellStart"/>
-      <w:r>
-        <w:rPr>
-          <w:i/>
-          <w:iCs/>
-          <w:lang w:val="hr-HR"/>
-        </w:rPr>
-        <w:t>size</w:t>
-      </w:r>
-      <w:proofErr w:type="spellEnd"/>
-      <w:r>
-        <w:rPr>
-          <w:lang w:val="hr-HR"/>
-        </w:rPr>
-        <w:t xml:space="preserve">) </w:t>
-      </w:r>
-      <w:r>
-        <w:rPr>
-          <w:lang w:val="hr-HR"/>
-        </w:rPr>
-        <w:t>korišten</w:t>
-      </w:r>
-      <w:r>
-        <w:rPr>
-          <w:lang w:val="hr-HR"/>
-        </w:rPr>
-        <w:t>a</w:t>
-      </w:r>
-      <w:r>
-        <w:rPr>
-          <w:lang w:val="hr-HR"/>
-        </w:rPr>
-        <w:t xml:space="preserve"> u </w:t>
-      </w:r>
-      <w:r>
-        <w:rPr>
-          <w:lang w:val="hr-HR"/>
-        </w:rPr>
-        <w:t>svakoj</w:t>
-      </w:r>
-      <w:r>
-        <w:rPr>
-          <w:lang w:val="hr-HR"/>
-        </w:rPr>
-        <w:t xml:space="preserve"> iteraciji je 30. Korištene aktivacijske funkcije su ReLu i softmax. Softmax se koristi samo kod izlaznog sloja kako </w:t>
-      </w:r>
-      <w:r>
-        <w:rPr>
-          <w:lang w:val="hr-HR"/>
-        </w:rPr>
-        <w:t xml:space="preserve">bi </w:t>
-      </w:r>
-      <w:r>
-        <w:rPr>
-          <w:lang w:val="hr-HR"/>
-        </w:rPr>
-        <w:t xml:space="preserve">se dobila vjerojatnost pripadnosti određenoj klasi. Učenje modela trajalo je </w:t>
-      </w:r>
-      <w:r>
-        <w:rPr>
-          <w:lang w:val="hr-HR"/>
-        </w:rPr>
-        <w:t>75</w:t>
-      </w:r>
-      <w:r>
-        <w:rPr>
-          <w:lang w:val="hr-HR"/>
-        </w:rPr>
-        <w:t xml:space="preserve"> minuta</w:t>
-      </w:r>
-      <w:r>
-        <w:rPr>
-          <w:lang w:val="hr-HR"/>
-        </w:rPr>
-        <w:t xml:space="preserve">. </w:t>
-      </w:r>
-    </w:p>
-    <w:p>
-      <w:pPr>
-        <w:pStyle w:val="Heading2"/>
-        <w:rPr>
-          <w:lang w:val="hr-HR"/>
-        </w:rPr>
-      </w:pPr>
-      <w:r>
-        <w:rPr>
-          <w:lang w:val="hr-HR"/>
-        </w:rPr>
-        <w:t>EfficientNetV2L</w:t>
-      </w:r>
-    </w:p>
-    <w:p>
-      <w:pPr>
-        <w:pStyle w:val="BodyText"/>
-        <w:rPr>
-          <w:lang w:val="hr-HR"/>
-        </w:rPr>
-      </w:pPr>
-      <w:r>
-        <w:rPr>
-          <w:highlight w:val="yellow"/>
-          <w:lang w:val="hr-HR"/>
-        </w:rPr>
-        <w:t xml:space="preserve">EfficientNetV2L arhitektura… </w:t>
-      </w:r>
-      <w:r>
-        <w:rPr>
-          <w:highlight w:val="yellow"/>
-          <w:lang w:val="hr-HR"/>
-        </w:rPr>
-        <w:t>Odabrana veličina slika je 112</w:t>
-      </w:r>
-      <w:r>
-        <w:rPr>
-          <w:highlight w:val="yellow"/>
-          <w:lang w:val="hr-HR"/>
-        </w:rPr>
-        <w:t>x112.</w:t>
-      </w:r>
       <w:r>
         <w:rPr>
           <w:lang w:val="hr-HR"/>
         </w:rPr>
         <w:t xml:space="preserve"> </w:t>
       </w:r>
-    </w:p>
-    <w:p>
-      <w:pPr>
-        <w:pStyle w:val="Heading2"/>
-        <w:rPr>
-          <w:lang w:val="hr-HR"/>
-        </w:rPr>
-      </w:pPr>
-      <w:r>
-        <w:rPr>
-          <w:lang w:val="hr-HR"/>
-        </w:rPr>
-        <w:t>Stroj potpornih vektora</w:t>
-      </w:r>
-    </w:p>
-    <w:p>
-      <w:pPr>
-        <w:pStyle w:val="BodyText"/>
-        <w:rPr>
-          <w:lang w:val="hr-HR"/>
-        </w:rPr>
-      </w:pPr>
-      <w:r>
-        <w:rPr>
-          <w:highlight w:val="yellow"/>
-          <w:lang w:val="hr-HR"/>
-        </w:rPr>
-        <w:t xml:space="preserve">SVM ili stroj potpornih vektora </w:t>
-      </w:r>
-      <w:r>
-        <w:rPr>
-          <w:highlight w:val="yellow"/>
-          <w:lang w:val="hr-HR"/>
-        </w:rPr>
-        <w:t xml:space="preserve">(engl. </w:t>
-      </w:r>
-      <w:proofErr w:type="spellStart"/>
-      <w:r>
-        <w:rPr>
-          <w:i/>
-          <w:iCs/>
-          <w:highlight w:val="yellow"/>
-          <w:lang w:val="hr-HR"/>
-        </w:rPr>
-        <w:t>Support</w:t>
-      </w:r>
-      <w:proofErr w:type="spellEnd"/>
-      <w:r>
-        <w:rPr>
-          <w:i/>
-          <w:iCs/>
-          <w:highlight w:val="yellow"/>
-          <w:lang w:val="hr-HR"/>
-        </w:rPr>
-        <w:t xml:space="preserve"> </w:t>
-      </w:r>
-      <w:proofErr w:type="spellStart"/>
-      <w:r>
-        <w:rPr>
-          <w:i/>
-          <w:iCs/>
-          <w:highlight w:val="yellow"/>
-          <w:lang w:val="hr-HR"/>
-        </w:rPr>
-        <w:t>Vector</w:t>
-      </w:r>
-      <w:proofErr w:type="spellEnd"/>
-      <w:r>
-        <w:rPr>
-          <w:i/>
-          <w:iCs/>
-          <w:highlight w:val="yellow"/>
-          <w:lang w:val="hr-HR"/>
-        </w:rPr>
-        <w:t xml:space="preserve"> </w:t>
-      </w:r>
-      <w:proofErr w:type="spellStart"/>
-      <w:r>
-        <w:rPr>
-          <w:i/>
-          <w:iCs/>
-          <w:highlight w:val="yellow"/>
-          <w:lang w:val="hr-HR"/>
-        </w:rPr>
-        <w:t>Machine</w:t>
-      </w:r>
-      <w:proofErr w:type="spellEnd"/>
-      <w:r>
-        <w:rPr>
-          <w:i/>
-          <w:iCs/>
-          <w:highlight w:val="yellow"/>
-          <w:lang w:val="hr-HR"/>
-        </w:rPr>
-        <w:t xml:space="preserve">) </w:t>
-      </w:r>
-      <w:r>
-        <w:rPr>
-          <w:highlight w:val="yellow"/>
-          <w:lang w:val="hr-HR"/>
-        </w:rPr>
-        <w:t>je…</w:t>
-      </w:r>
-      <w:r>
-        <w:rPr>
-          <w:lang w:val="hr-HR"/>
-        </w:rPr>
-        <w:t xml:space="preserve"> </w:t>
+      <w:r>
+        <w:rPr>
+          <w:lang w:val="hr-HR"/>
+        </w:rPr>
+        <w:t xml:space="preserve">vrlo učinkovit klasifikacijski i regresijski algoritam koji je dugo vremena dominirao na sceni strojnog učenja. SVM je linearan model koji pronalazi najbolju granicu </w:t>
+      </w:r>
+      <w:r>
+        <w:rPr>
+          <w:lang w:val="hr-HR"/>
+        </w:rPr>
+        <w:t xml:space="preserve"> za razdvajanje podataka u klase. Granica je odabrana kako bi se maksimizirala margina, što je udaljenost između granice i najbližih</w:t>
+      </w:r>
+      <w:r>
+        <w:rPr>
+          <w:lang w:val="hr-HR"/>
+        </w:rPr>
+        <w:t xml:space="preserve"> točaka iz svake klase.</w:t>
+      </w:r>
+      <w:r>
+        <w:rPr>
+          <w:lang w:val="hr-HR"/>
+        </w:rPr>
+        <w:t xml:space="preserve"> SVM koristi jezgreni trik kako bi projicirao </w:t>
+      </w:r>
+      <w:r>
+        <w:rPr>
+          <w:lang w:val="hr-HR"/>
+        </w:rPr>
+        <w:t xml:space="preserve">podataka u prostor više dimenzije, gdje se mogu lako odvojiti. </w:t>
+      </w:r>
+      <w:r>
+        <w:rPr>
+          <w:lang w:val="hr-HR"/>
+        </w:rPr>
+        <w:t xml:space="preserve"> Veličina slika je 150x150 što je preporučeno za SVM.</w:t>
+      </w:r>
+      <w:r>
+        <w:rPr>
+          <w:lang w:val="hr-HR"/>
+        </w:rPr>
+        <w:t xml:space="preserve"> Učenje modela je trajalo 5 minuta što je iznimno brzo. </w:t>
       </w:r>
     </w:p>
     <w:p>
@@ -5671,21 +5498,7 @@
         <w:rPr>
           <w:lang w:val="hr-HR"/>
         </w:rPr>
-        <w:t xml:space="preserve"> preciznost ima klasa tumor </w:t>
-      </w:r>
-      <w:proofErr w:type="spellStart"/>
-      <w:r>
-        <w:rPr>
-          <w:lang w:val="hr-HR"/>
-        </w:rPr>
-        <w:t>gliomi</w:t>
-      </w:r>
-      <w:proofErr w:type="spellEnd"/>
-      <w:r>
-        <w:rPr>
-          <w:lang w:val="hr-HR"/>
-        </w:rPr>
-        <w:t>, a naj</w:t>
+        <w:t xml:space="preserve"> preciznost ima klasa tumor gliomi, a naj</w:t>
       </w:r>
       <w:r>
         <w:rPr>
@@ -5697,21 +5510,7 @@
         <w:rPr>
           <w:lang w:val="hr-HR"/>
         </w:rPr>
-        <w:t xml:space="preserve"> odziv klasa tumora </w:t>
-      </w:r>
-      <w:proofErr w:type="spellStart"/>
-      <w:r>
-        <w:rPr>
-          <w:lang w:val="hr-HR"/>
-        </w:rPr>
-        <w:t>meningeomi</w:t>
-      </w:r>
-      <w:proofErr w:type="spellEnd"/>
-      <w:r>
-        <w:rPr>
-          <w:lang w:val="hr-HR"/>
-        </w:rPr>
-        <w:t>. F1-vrijednost je najbolja za klasu tumora hipofize i iznosi 97%. Za preostale klase F1-vrijednost iznosi 92%. Uoč</w:t>
+        <w:t xml:space="preserve"> odziv klasa tumora meningeomi. F1-vrijednost je najbolja za klasu tumora hipofize i iznosi 97%. Za preostale klase F1-vrijednost iznosi 92%. Uoč</w:t>
       </w:r>
       <w:r>
         <w:rPr>
@@ -5729,6 +5528,7 @@
         <w:rPr>
           <w:lang w:val="hr-HR"/>
         </w:rPr>
+        <w:lastRenderedPageBreak/>
         <w:t>bolju</w:t>
       </w:r>
       <w:r>
@@ -5823,27 +5623,7 @@
           <w:szCs w:val="15"/>
           <w:lang w:val="hr-HR"/>
         </w:rPr>
-        <w:t xml:space="preserve">. Prikaz mjera validacije za model izgrađen </w:t>
-      </w:r>
-      <w:proofErr w:type="spellStart"/>
-      <w:r>
-        <w:rPr>
-          <w:color w:val="000000" w:themeColor="text1"/>
-          <w:sz w:val="15"/>
-          <w:szCs w:val="15"/>
-          <w:lang w:val="hr-HR"/>
-        </w:rPr>
-        <w:t>GoogLeNet</w:t>
-      </w:r>
-      <w:proofErr w:type="spellEnd"/>
-      <w:r>
-        <w:rPr>
-          <w:color w:val="000000" w:themeColor="text1"/>
-          <w:sz w:val="15"/>
-          <w:szCs w:val="15"/>
-          <w:lang w:val="hr-HR"/>
-        </w:rPr>
-        <w:t xml:space="preserve"> arhitekturom</w:t>
+        <w:t>. Prikaz mjera validacije za model izgrađen GoogLeNet arhitekturom</w:t>
       </w:r>
     </w:p>
     <w:tbl>
@@ -6195,7 +5975,6 @@
                 <w:lang w:val="hr-HR"/>
               </w:rPr>
             </w:pPr>
-            <w:proofErr w:type="spellStart"/>
             <w:r>
               <w:rPr>
                 <w:b/>
@@ -6206,7 +5985,6 @@
               </w:rPr>
               <w:t>meningeomi</w:t>
             </w:r>
-            <w:proofErr w:type="spellEnd"/>
           </w:p>
         </w:tc>
         <w:tc>
@@ -6336,7 +6114,6 @@
                 <w:lang w:val="hr-HR"/>
               </w:rPr>
             </w:pPr>
-            <w:proofErr w:type="spellStart"/>
             <w:r>
               <w:rPr>
                 <w:b/>
@@ -6345,10 +6122,8 @@
                 <w:szCs w:val="15"/>
                 <w:lang w:val="hr-HR"/>
               </w:rPr>
-              <w:lastRenderedPageBreak/>
               <w:t>gliomi</w:t>
             </w:r>
-            <w:proofErr w:type="spellEnd"/>
           </w:p>
         </w:tc>
         <w:tc>
@@ -7157,7 +6932,6 @@
                 <w:lang w:val="hr-HR"/>
               </w:rPr>
             </w:pPr>
-            <w:proofErr w:type="spellStart"/>
             <w:r>
               <w:rPr>
                 <w:b/>
@@ -7168,7 +6942,6 @@
               </w:rPr>
               <w:t>meningeomi</w:t>
             </w:r>
-            <w:proofErr w:type="spellEnd"/>
           </w:p>
         </w:tc>
         <w:tc>
@@ -7298,7 +7071,6 @@
                 <w:lang w:val="hr-HR"/>
               </w:rPr>
             </w:pPr>
-            <w:proofErr w:type="spellStart"/>
             <w:r>
               <w:rPr>
                 <w:b/>
@@ -7309,7 +7081,6 @@
               </w:rPr>
               <w:t>gliomi</w:t>
             </w:r>
-            <w:proofErr w:type="spellEnd"/>
           </w:p>
         </w:tc>
         <w:tc>
@@ -8143,7 +7914,6 @@
                 <w:lang w:val="hr-HR"/>
               </w:rPr>
             </w:pPr>
-            <w:proofErr w:type="spellStart"/>
             <w:r>
               <w:rPr>
                 <w:b/>
@@ -8154,7 +7924,6 @@
               </w:rPr>
               <w:t>meningeomi</w:t>
             </w:r>
-            <w:proofErr w:type="spellEnd"/>
           </w:p>
         </w:tc>
         <w:tc>
@@ -8308,7 +8077,6 @@
                 <w:lang w:val="hr-HR"/>
               </w:rPr>
             </w:pPr>
-            <w:proofErr w:type="spellStart"/>
             <w:r>
               <w:rPr>
                 <w:b/>
@@ -8319,7 +8087,6 @@
               </w:rPr>
               <w:t>gliomi</w:t>
             </w:r>
-            <w:proofErr w:type="spellEnd"/>
           </w:p>
         </w:tc>
         <w:tc>
@@ -8702,21 +8469,7 @@
         <w:rPr>
           <w:lang w:val="hr-HR"/>
         </w:rPr>
-        <w:t xml:space="preserve">Točnost isprobanih </w:t>
-      </w:r>
-      <w:proofErr w:type="spellStart"/>
-      <w:r>
-        <w:rPr>
-          <w:lang w:val="hr-HR"/>
-        </w:rPr>
-        <w:t>klasifikatora</w:t>
-      </w:r>
-      <w:proofErr w:type="spellEnd"/>
-      <w:r>
-        <w:rPr>
-          <w:lang w:val="hr-HR"/>
-        </w:rPr>
-        <w:t xml:space="preserve"> na skupu za testiranje je prikazana na slici 3. </w:t>
+        <w:t xml:space="preserve">Točnost isprobanih klasifikatora na skupu za testiranje je prikazana na slici 3. </w:t>
       </w:r>
       <w:r>
         <w:rPr>
@@ -8724,7 +8477,6 @@
         </w:rPr>
         <w:t xml:space="preserve">Model izgrađen pomoću </w:t>
       </w:r>
-      <w:proofErr w:type="spellStart"/>
       <w:r>
         <w:rPr>
           <w:i/>
@@ -8733,18 +8485,11 @@
         </w:rPr>
         <w:t>GoogLeNet</w:t>
       </w:r>
-      <w:proofErr w:type="spellEnd"/>
-      <w:r>
-        <w:rPr>
-          <w:lang w:val="hr-HR"/>
-        </w:rPr>
-        <w:t xml:space="preserve"> </w:t>
-      </w:r>
-      <w:r>
-        <w:rPr>
-          <w:lang w:val="hr-HR"/>
-        </w:rPr>
-        <w:t>arhitekture ima</w:t>
+      <w:r>
+        <w:rPr>
+          <w:lang w:val="hr-HR"/>
+        </w:rPr>
+        <w:t xml:space="preserve"> arhitekture ima</w:t>
       </w:r>
       <w:r>
         <w:rPr>
@@ -8890,7 +8635,6 @@
         </w:rPr>
         <w:t xml:space="preserve"> dao najbolje rezultate. Dobivena točnost veća je od točnosti dobivene </w:t>
       </w:r>
-      <w:proofErr w:type="spellStart"/>
       <w:r>
         <w:rPr>
           <w:i/>
@@ -8899,7 +8643,6 @@
         </w:rPr>
         <w:t>GoogLeNet</w:t>
       </w:r>
-      <w:proofErr w:type="spellEnd"/>
       <w:r>
         <w:rPr>
           <w:lang w:val="hr-HR"/>
@@ -8932,7 +8675,6 @@
         </w:rPr>
         <w:t xml:space="preserve">za 9,5 % manje od </w:t>
       </w:r>
-      <w:proofErr w:type="spellStart"/>
       <w:r>
         <w:rPr>
           <w:i/>
@@ -8941,7 +8683,6 @@
         </w:rPr>
         <w:t>GoogLeNet</w:t>
       </w:r>
-      <w:proofErr w:type="spellEnd"/>
       <w:r>
         <w:rPr>
           <w:lang w:val="hr-HR"/>
@@ -8974,21 +8715,7 @@
         <w:rPr>
           <w:lang w:val="hr-HR"/>
         </w:rPr>
-        <w:t xml:space="preserve">Prikladno daljnje istraživanje moglo bi biti usmjereno na povećavanje i augmentaciju skupa podataka, bilo snimanjem novih slika, ili </w:t>
-      </w:r>
-      <w:proofErr w:type="spellStart"/>
-      <w:r>
-        <w:rPr>
-          <w:lang w:val="hr-HR"/>
-        </w:rPr>
-        <w:t>predobradom</w:t>
-      </w:r>
-      <w:proofErr w:type="spellEnd"/>
-      <w:r>
-        <w:rPr>
-          <w:lang w:val="hr-HR"/>
-        </w:rPr>
-        <w:t xml:space="preserve"> postojećih slika.</w:t>
+        <w:t>Prikladno daljnje istraživanje moglo bi biti usmjereno na povećavanje i augmentaciju skupa podataka, bilo snimanjem novih slika, ili predobradom postojećih slika.</w:t>
       </w:r>
     </w:p>
     <w:p>
@@ -9112,6 +8839,7 @@
         <w:rPr>
           <w:lang w:val="hr-HR"/>
         </w:rPr>
+        <w:lastRenderedPageBreak/>
         <w:t xml:space="preserve">Arhitektura </w:t>
       </w:r>
       <w:r>
@@ -9142,7 +8870,6 @@
         </w:rPr>
         <w:t xml:space="preserve"> 97,9 %. Nešto lošije rezultate dala je arhitektura </w:t>
       </w:r>
-      <w:proofErr w:type="spellStart"/>
       <w:r>
         <w:rPr>
           <w:i/>
@@ -9151,7 +8878,6 @@
         </w:rPr>
         <w:t>GoogLeNet</w:t>
       </w:r>
-      <w:proofErr w:type="spellEnd"/>
       <w:r>
         <w:rPr>
           <w:lang w:val="hr-HR"/>
@@ -9512,7 +9238,6 @@
         <w:rPr>
           <w:lang w:val="hr-HR"/>
         </w:rPr>
-        <w:lastRenderedPageBreak/>
         <w:t xml:space="preserve">Posjećeno: 5.1.2023. </w:t>
       </w:r>
     </w:p>

</xml_diff>

<commit_message>
Dopisano EfficientNetV2 u poglavlju III
</commit_message>
<xml_diff>
--- a/templateNOVI.docx
+++ b/templateNOVI.docx
@@ -1,6 +1,6 @@
 
 <file path=word/document.xml><?xml version="1.0" encoding="utf-8"?>
-<w:document xmlns:cx="http://schemas.microsoft.com/office/drawing/2014/chartex" xmlns:cx1="http://schemas.microsoft.com/office/drawing/2015/9/8/chartex" xmlns:cx2="http://schemas.microsoft.com/office/drawing/2015/10/21/chartex" xmlns:cx3="http://schemas.microsoft.com/office/drawing/2016/5/9/chartex" xmlns:cx4="http://schemas.microsoft.com/office/drawing/2016/5/10/chartex" xmlns:cx5="http://schemas.microsoft.com/office/drawing/2016/5/11/chartex" xmlns:cx6="http://schemas.microsoft.com/office/drawing/2016/5/12/chartex" xmlns:cx7="http://schemas.microsoft.com/office/drawing/2016/5/13/chartex" xmlns:cx8="http://schemas.microsoft.com/office/drawing/2016/5/14/chartex" xmlns:mc="http://schemas.openxmlformats.org/markup-compatibility/2006" xmlns:aink="http://schemas.microsoft.com/office/drawing/2016/ink" xmlns:am3d="http://schemas.microsoft.com/office/drawing/2017/model3d" xmlns:o="urn:schemas-microsoft-com:office:office" xmlns:oel="http://schemas.microsoft.com/office/2019/extlst" xmlns:r="http://purl.oclc.org/ooxml/officeDocument/relationships" xmlns:m="http://purl.oclc.org/ooxml/officeDocument/math" xmlns:v="urn:schemas-microsoft-com:vml" xmlns:wp14="http://schemas.microsoft.com/office/word/2010/wordprocessingDrawing" xmlns:wp="http://purl.oclc.org/ooxml/drawingml/wordprocessingDrawing" xmlns:w10="urn:schemas-microsoft-com:office:word" xmlns:w="http://purl.oclc.org/ooxml/wordprocessingml/main" xmlns:w14="http://schemas.microsoft.com/office/word/2010/wordml" xmlns:w15="http://schemas.microsoft.com/office/word/2012/wordml" xmlns:w16cex="http://schemas.microsoft.com/office/word/2018/wordml/cex" xmlns:w16cid="http://schemas.microsoft.com/office/word/2016/wordml/cid" xmlns:w16="http://schemas.microsoft.com/office/word/2018/wordml" xmlns:w16sdtdh="http://schemas.microsoft.com/office/word/2020/wordml/sdtdatahash" xmlns:w16se="http://schemas.microsoft.com/office/word/2015/wordml/symex" xmlns:wpi="http://schemas.microsoft.com/office/word/2010/wordprocessingInk" xmlns:wne="http://schemas.microsoft.com/office/word/2006/wordml" mc:Ignorable="w14 w15 w16se w16cid w16 w16cex w16sdtdh wne wp14" w:conformance="strict">
+<w:document xmlns:cx="http://schemas.microsoft.com/office/drawing/2014/chartex" xmlns:mc="http://schemas.openxmlformats.org/markup-compatibility/2006" xmlns:o="urn:schemas-microsoft-com:office:office" xmlns:r="http://purl.oclc.org/ooxml/officeDocument/relationships" xmlns:m="http://purl.oclc.org/ooxml/officeDocument/math" xmlns:v="urn:schemas-microsoft-com:vml" xmlns:wp14="http://schemas.microsoft.com/office/word/2010/wordprocessingDrawing" xmlns:wp="http://purl.oclc.org/ooxml/drawingml/wordprocessingDrawing" xmlns:w10="urn:schemas-microsoft-com:office:word" xmlns:w="http://purl.oclc.org/ooxml/wordprocessingml/main" xmlns:w14="http://schemas.microsoft.com/office/word/2010/wordml" xmlns:w15="http://schemas.microsoft.com/office/word/2012/wordml" xmlns:w16se="http://schemas.microsoft.com/office/word/2015/wordml/symex" xmlns:wpi="http://schemas.microsoft.com/office/word/2010/wordprocessingInk" xmlns:wne="http://schemas.microsoft.com/office/word/2006/wordml" mc:Ignorable="w14 w15 w16se wne wp14" w:conformance="strict">
   <w:body>
     <w:p>
       <w:pPr>
@@ -116,6 +116,7 @@
           <w:iCs/>
           <w:lang w:val="hr-HR"/>
         </w:rPr>
+        <w:lastRenderedPageBreak/>
         <w:t>Sažetak</w:t>
       </w:r>
       <w:r>
@@ -154,7 +155,35 @@
           <w:iCs/>
           <w:lang w:val="hr-HR"/>
         </w:rPr>
-        <w:t xml:space="preserve">Za klasifikaciju slika najčešće se koriste konvolucijske neuronske mreže, u ovom su radu isprobane 2 arhitekture konvolucijskih neuronskih mreža: EfficientNetVL2 i GoogLeNet. Osim navedenih mreža čije se treniranje temelji na prijenosnom učenju, isproban je i tracionalan model strojnog učenja: stroj potpornih vektora (SVM). </w:t>
+        <w:t xml:space="preserve">Za klasifikaciju slika najčešće se koriste konvolucijske neuronske mreže, u ovom su radu isprobane 2 arhitekture konvolucijskih </w:t>
+      </w:r>
+      <w:r>
+        <w:rPr>
+          <w:iCs/>
+          <w:lang w:val="hr-HR"/>
+        </w:rPr>
+        <w:t>neuronskih mreža: EfficientNetV</w:t>
+      </w:r>
+      <w:r>
+        <w:rPr>
+          <w:iCs/>
+          <w:lang w:val="hr-HR"/>
+        </w:rPr>
+        <w:t>2</w:t>
+      </w:r>
+      <w:r>
+        <w:rPr>
+          <w:iCs/>
+          <w:lang w:val="hr-HR"/>
+        </w:rPr>
+        <w:t>L</w:t>
+      </w:r>
+      <w:r>
+        <w:rPr>
+          <w:iCs/>
+          <w:lang w:val="hr-HR"/>
+        </w:rPr>
+        <w:t xml:space="preserve"> i GoogLeNet. Osim navedenih mreža čije se treniranje temelji na prijenosnom učenju, isproban je i tracionalan model strojnog učenja: stroj potpornih vektora (SVM). </w:t>
       </w:r>
       <w:r>
         <w:rPr>
@@ -180,7 +209,7 @@
     </w:p>
     <w:p>
       <w:pPr>
-        <w:pStyle w:val="Heading1"/>
+        <w:pStyle w:val="Naslov1"/>
         <w:rPr>
           <w:lang w:val="hr-HR"/>
         </w:rPr>
@@ -586,6 +615,7 @@
         <w:rPr>
           <w:lang w:val="hr-HR"/>
         </w:rPr>
+        <w:lastRenderedPageBreak/>
         <w:t xml:space="preserve">i tradicionalni pristupi strojnog učenja poput modela stroja potpornih vektora (engl. </w:t>
       </w:r>
       <w:r>
@@ -739,7 +769,28 @@
           <w:iCs/>
           <w:lang w:val="hr-HR"/>
         </w:rPr>
-        <w:t>EfficientNetVL2 i GoogLeNet</w:t>
+        <w:t>EfficientNetV</w:t>
+      </w:r>
+      <w:r>
+        <w:rPr>
+          <w:iCs/>
+          <w:lang w:val="hr-HR"/>
+        </w:rPr>
+        <w:t>2</w:t>
+      </w:r>
+      <w:r>
+        <w:rPr>
+          <w:iCs/>
+          <w:lang w:val="hr-HR"/>
+        </w:rPr>
+        <w:t>L</w:t>
+      </w:r>
+      <w:r>
+        <w:rPr>
+          <w:iCs/>
+          <w:lang w:val="hr-HR"/>
+        </w:rPr>
+        <w:t xml:space="preserve"> i GoogLeNet</w:t>
       </w:r>
       <w:r>
         <w:rPr>
@@ -810,7 +861,19 @@
         <w:rPr>
           <w:lang w:val="hr-HR"/>
         </w:rPr>
-        <w:t xml:space="preserve">U nastavku rada dan je pregled postojećih pristupa klasfikacije slika moždanih tumora. U </w:t>
+        <w:t>U nastavku rada dan je pregled postojećih pristupa klas</w:t>
+      </w:r>
+      <w:r>
+        <w:rPr>
+          <w:lang w:val="hr-HR"/>
+        </w:rPr>
+        <w:t>i</w:t>
+      </w:r>
+      <w:r>
+        <w:rPr>
+          <w:lang w:val="hr-HR"/>
+        </w:rPr>
+        <w:t xml:space="preserve">fikacije slika moždanih tumora. U </w:t>
       </w:r>
       <w:r>
         <w:rPr>
@@ -864,7 +927,13 @@
         <w:rPr>
           <w:lang w:val="hr-HR"/>
         </w:rPr>
-        <w:t>peto</w:t>
+        <w:t>P</w:t>
+      </w:r>
+      <w:r>
+        <w:rPr>
+          <w:lang w:val="hr-HR"/>
+        </w:rPr>
+        <w:t>eto</w:t>
       </w:r>
       <w:r>
         <w:rPr>
@@ -924,7 +993,7 @@
     </w:p>
     <w:p>
       <w:pPr>
-        <w:pStyle w:val="Heading1"/>
+        <w:pStyle w:val="Naslov1"/>
         <w:rPr>
           <w:lang w:val="hr-HR"/>
         </w:rPr>
@@ -971,7 +1040,7 @@
     </w:p>
     <w:p>
       <w:pPr>
-        <w:pStyle w:val="ListParagraph"/>
+        <w:pStyle w:val="Odlomakpopisa"/>
         <w:numPr>
           <w:ilvl w:val="0"/>
           <w:numId w:val="25"/>
@@ -1002,7 +1071,7 @@
     </w:p>
     <w:p>
       <w:pPr>
-        <w:pStyle w:val="ListParagraph"/>
+        <w:pStyle w:val="Odlomakpopisa"/>
         <w:numPr>
           <w:ilvl w:val="0"/>
           <w:numId w:val="25"/>
@@ -1385,7 +1454,7 @@
     </w:p>
     <w:tbl>
       <w:tblPr>
-        <w:tblStyle w:val="TableGrid"/>
+        <w:tblStyle w:val="Reetkatablice"/>
         <w:tblW w:w="0pt" w:type="dxa"/>
         <w:tblLayout w:type="fixed"/>
         <w:tblLook w:firstRow="1" w:lastRow="0" w:firstColumn="1" w:lastColumn="0" w:noHBand="0" w:noVBand="1"/>
@@ -3039,6 +3108,7 @@
           <w:spacing w:val="-1"/>
           <w:lang w:val="hr-HR" w:eastAsia="x-none"/>
         </w:rPr>
+        <w:lastRenderedPageBreak/>
         <w:t xml:space="preserve">pritom sljedeće tehnike: rotacija, zrcaljenje i </w:t>
       </w:r>
       <w:r>
@@ -3182,7 +3252,21 @@
           <w:spacing w:val="-1"/>
           <w:lang w:val="hr-HR" w:eastAsia="x-none"/>
         </w:rPr>
-        <w:t xml:space="preserve"> k-NN algoritmom.  Korištene značajke su: centorid (na temelju x i y koordinata središta tumora određene su 2 diskretne koordinate tumora) i površina objekta (udio površine</w:t>
+        <w:t xml:space="preserve"> k-</w:t>
+      </w:r>
+      <w:r>
+        <w:rPr>
+          <w:spacing w:val="-1"/>
+          <w:lang w:val="hr-HR" w:eastAsia="x-none"/>
+        </w:rPr>
+        <w:t>NN</w:t>
+      </w:r>
+      <w:r>
+        <w:rPr>
+          <w:spacing w:val="-1"/>
+          <w:lang w:val="hr-HR" w:eastAsia="x-none"/>
+        </w:rPr>
+        <w:t xml:space="preserve"> algoritmom.  Korištene značajke su: centorid (na temelju x i y koordinata središta tumora određene su 2 diskretne koordinate tumora) i površina objekta (udio površine</w:t>
       </w:r>
       <w:r>
         <w:rPr>
@@ -3210,7 +3294,21 @@
           <w:spacing w:val="-1"/>
           <w:lang w:val="hr-HR" w:eastAsia="x-none"/>
         </w:rPr>
-        <w:t xml:space="preserve"> osim algoritma najbližih susjeda (k</w:t>
+        <w:t xml:space="preserve"> osim algoritma </w:t>
+      </w:r>
+      <w:r>
+        <w:rPr>
+          <w:spacing w:val="-1"/>
+          <w:lang w:val="hr-HR" w:eastAsia="x-none"/>
+        </w:rPr>
+        <w:t>k-sredina</w:t>
+      </w:r>
+      <w:r>
+        <w:rPr>
+          <w:spacing w:val="-1"/>
+          <w:lang w:val="hr-HR" w:eastAsia="x-none"/>
+        </w:rPr>
+        <w:t xml:space="preserve"> (k</w:t>
       </w:r>
       <w:r>
         <w:rPr>
@@ -3224,7 +3322,14 @@
           <w:spacing w:val="-1"/>
           <w:lang w:val="hr-HR" w:eastAsia="x-none"/>
         </w:rPr>
-        <w:t>NN) isproba</w:t>
+        <w:t>NN</w:t>
+      </w:r>
+      <w:r>
+        <w:rPr>
+          <w:spacing w:val="-1"/>
+          <w:lang w:val="hr-HR" w:eastAsia="x-none"/>
+        </w:rPr>
+        <w:t>) isproba</w:t>
       </w:r>
       <w:r>
         <w:rPr>
@@ -3289,7 +3394,14 @@
           <w:spacing w:val="-1"/>
           <w:lang w:val="hr-HR" w:eastAsia="x-none"/>
         </w:rPr>
-        <w:t>algoritma k-NN</w:t>
+        <w:t>algoritma k-</w:t>
+      </w:r>
+      <w:r>
+        <w:rPr>
+          <w:spacing w:val="-1"/>
+          <w:lang w:val="hr-HR" w:eastAsia="x-none"/>
+        </w:rPr>
+        <w:t>NN</w:t>
       </w:r>
       <w:r>
         <w:rPr>
@@ -4026,7 +4138,7 @@
     </w:p>
     <w:p>
       <w:pPr>
-        <w:pStyle w:val="Heading1"/>
+        <w:pStyle w:val="Naslov1"/>
         <w:rPr>
           <w:lang w:val="hr-HR"/>
         </w:rPr>
@@ -4040,7 +4152,7 @@
     </w:p>
     <w:p>
       <w:pPr>
-        <w:pStyle w:val="BodyText"/>
+        <w:pStyle w:val="Tijeloteksta"/>
         <w:keepNext/>
         <w:rPr>
           <w:lang w:val="hr-HR"/>
@@ -4304,7 +4416,7 @@
     </w:p>
     <w:p>
       <w:pPr>
-        <w:pStyle w:val="BodyText"/>
+        <w:pStyle w:val="Tijeloteksta"/>
         <w:keepNext/>
         <w:rPr>
           <w:lang w:val="hr-HR"/>
@@ -4387,7 +4499,7 @@
     </w:p>
     <w:p>
       <w:pPr>
-        <w:pStyle w:val="BodyText"/>
+        <w:pStyle w:val="Tijeloteksta"/>
         <w:keepNext/>
         <w:ind w:firstLine="0pt"/>
         <w:rPr>
@@ -4397,6 +4509,7 @@
       <w:r>
         <w:rPr>
           <w:noProof/>
+          <w:lang w:val="hr-HR" w:eastAsia="hr-HR"/>
         </w:rPr>
         <w:drawing>
           <wp:inline distT="0" distB="0" distL="0" distR="0" wp14:anchorId="4876B320" wp14:editId="76B2A83D">
@@ -4504,7 +4617,7 @@
     </w:p>
     <w:p>
       <w:pPr>
-        <w:pStyle w:val="BodyText"/>
+        <w:pStyle w:val="Tijeloteksta"/>
         <w:rPr>
           <w:lang w:val="hr-HR"/>
         </w:rPr>
@@ -4703,6 +4816,7 @@
         <w:rPr>
           <w:lang w:val="hr-HR"/>
         </w:rPr>
+        <w:lastRenderedPageBreak/>
         <w:t xml:space="preserve">vrijednost (engl. </w:t>
       </w:r>
       <w:r>
@@ -4722,7 +4836,7 @@
     </w:p>
     <w:p>
       <w:pPr>
-        <w:pStyle w:val="BodyText"/>
+        <w:pStyle w:val="Tijeloteksta"/>
         <w:rPr>
           <w:lang w:val="hr-HR"/>
         </w:rPr>
@@ -4730,7 +4844,7 @@
     </w:p>
     <w:p>
       <w:pPr>
-        <w:pStyle w:val="Heading2"/>
+        <w:pStyle w:val="Naslov2"/>
         <w:rPr>
           <w:lang w:val="hr-HR"/>
         </w:rPr>
@@ -4744,7 +4858,7 @@
     </w:p>
     <w:p>
       <w:pPr>
-        <w:pStyle w:val="BodyText"/>
+        <w:pStyle w:val="Tijeloteksta"/>
         <w:rPr>
           <w:lang w:val="hr-HR"/>
         </w:rPr>
@@ -4944,7 +5058,7 @@
     </w:p>
     <w:p>
       <w:pPr>
-        <w:pStyle w:val="Heading2"/>
+        <w:pStyle w:val="Naslov2"/>
         <w:rPr>
           <w:lang w:val="hr-HR"/>
         </w:rPr>
@@ -4958,42 +5072,75 @@
     </w:p>
     <w:p>
       <w:pPr>
-        <w:pStyle w:val="BodyText"/>
-        <w:rPr>
-          <w:lang w:val="hr-HR"/>
-        </w:rPr>
-      </w:pPr>
-      <w:r>
-        <w:rPr>
-          <w:highlight w:val="yellow"/>
-          <w:lang w:val="hr-HR"/>
-        </w:rPr>
-        <w:t xml:space="preserve">EfficientNetV2L arhitektura… </w:t>
-      </w:r>
-      <w:r>
-        <w:rPr>
-          <w:highlight w:val="yellow"/>
-          <w:lang w:val="hr-HR"/>
-        </w:rPr>
-        <w:t>Odabrana veličina slika je 112</w:t>
-      </w:r>
-      <w:r>
-        <w:rPr>
-          <w:highlight w:val="yellow"/>
-          <w:lang w:val="hr-HR"/>
-        </w:rPr>
-        <w:t>x112.</w:t>
+        <w:pStyle w:val="Tijeloteksta"/>
+        <w:rPr>
+          <w:lang w:val="hr-HR"/>
+        </w:rPr>
+      </w:pPr>
+      <w:r>
+        <w:rPr>
+          <w:lang w:val="hr-HR"/>
+        </w:rPr>
+        <w:t>EfficientNetV2L arhitektura, kao i GoogLeNet zasnovana je na temelju konvolucijskih neuronskih mreža te generalno ima kraće vrijeme učenja modela</w:t>
+      </w:r>
+      <w:r>
+        <w:rPr>
+          <w:lang w:val="hr-HR"/>
+        </w:rPr>
+        <w:t xml:space="preserve"> (premda ovo nije zakon, kao što ćemo imati priliku vidjeti na našem primjeru)</w:t>
+      </w:r>
+      <w:r>
+        <w:rPr>
+          <w:lang w:val="hr-HR"/>
+        </w:rPr>
+        <w:t xml:space="preserve"> te veću efikasnost od svojih prethodnika.</w:t>
+      </w:r>
+      <w:r>
+        <w:rPr>
+          <w:lang w:val="hr-HR"/>
+        </w:rPr>
+        <w:t xml:space="preserve"> Obično koriste 3x3 ili 5x5 konvolucijsku jezgru, te je u našem primjeru sukladno korištena jezgra 3x3.</w:t>
       </w:r>
       <w:r>
         <w:rPr>
           <w:lang w:val="hr-HR"/>
         </w:rPr>
         <w:t xml:space="preserve"> </w:t>
+      </w:r>
+      <w:r>
+        <w:rPr>
+          <w:lang w:val="hr-HR"/>
+        </w:rPr>
+        <w:t xml:space="preserve">Po uzoru na navedene pristupe klasifikaciji, odabran broj epoha je bio 10, dok je veličina grupe 32. </w:t>
+      </w:r>
+      <w:r>
+        <w:rPr>
+          <w:lang w:val="hr-HR"/>
+        </w:rPr>
+        <w:t xml:space="preserve">Odabrana veličina slike je 112x112. </w:t>
+      </w:r>
+      <w:r>
+        <w:rPr>
+          <w:lang w:val="hr-HR"/>
+        </w:rPr>
+        <w:t>Vrijeme treniranja trajalo je</w:t>
+      </w:r>
+      <w:r>
+        <w:rPr>
+          <w:lang w:val="hr-HR"/>
+        </w:rPr>
+        <w:t xml:space="preserve"> nešto više od</w:t>
+      </w:r>
+      <w:r>
+        <w:rPr>
+          <w:lang w:val="hr-HR"/>
+        </w:rPr>
+        <w:t xml:space="preserve"> 152 minute, a pretpostavka je da su odgovorni za to manji broj epoha od prethodne mreže kao i manja veličina slike.</w:t>
       </w:r>
     </w:p>
     <w:p>
       <w:pPr>
-        <w:pStyle w:val="Heading2"/>
+        <w:pStyle w:val="Naslov2"/>
         <w:rPr>
           <w:lang w:val="hr-HR"/>
         </w:rPr>
@@ -5007,7 +5154,7 @@
     </w:p>
     <w:p>
       <w:pPr>
-        <w:pStyle w:val="BodyText"/>
+        <w:pStyle w:val="Tijeloteksta"/>
         <w:rPr>
           <w:lang w:val="hr-HR"/>
         </w:rPr>
@@ -5102,7 +5249,7 @@
     </w:p>
     <w:p>
       <w:pPr>
-        <w:pStyle w:val="Heading1"/>
+        <w:pStyle w:val="Naslov1"/>
         <w:rPr>
           <w:lang w:val="hr-HR"/>
         </w:rPr>
@@ -5116,7 +5263,7 @@
     </w:p>
     <w:p>
       <w:pPr>
-        <w:pStyle w:val="BodyText"/>
+        <w:pStyle w:val="Tijeloteksta"/>
         <w:spacing w:line="12pt" w:lineRule="auto"/>
         <w:rPr>
           <w:lang w:val="hr-HR"/>
@@ -5382,7 +5529,7 @@
     </w:p>
     <w:p>
       <w:pPr>
-        <w:pStyle w:val="BodyText"/>
+        <w:pStyle w:val="Tijeloteksta"/>
         <w:spacing w:line="12pt" w:lineRule="auto"/>
         <w:rPr>
           <w:lang w:val="hr-HR"/>
@@ -5397,21 +5544,22 @@
     </w:p>
     <w:p>
       <w:pPr>
-        <w:pStyle w:val="Heading2"/>
-        <w:rPr>
-          <w:lang w:val="hr-HR"/>
-        </w:rPr>
-      </w:pPr>
-      <w:r>
-        <w:rPr>
-          <w:lang w:val="hr-HR"/>
-        </w:rPr>
+        <w:pStyle w:val="Naslov2"/>
+        <w:rPr>
+          <w:lang w:val="hr-HR"/>
+        </w:rPr>
+      </w:pPr>
+      <w:r>
+        <w:rPr>
+          <w:lang w:val="hr-HR"/>
+        </w:rPr>
+        <w:lastRenderedPageBreak/>
         <w:t>GoogLeNet</w:t>
       </w:r>
     </w:p>
     <w:p>
       <w:pPr>
-        <w:pStyle w:val="BodyText"/>
+        <w:pStyle w:val="Tijeloteksta"/>
         <w:rPr>
           <w:lang w:val="hr-HR"/>
         </w:rPr>
@@ -5528,7 +5676,6 @@
         <w:rPr>
           <w:lang w:val="hr-HR"/>
         </w:rPr>
-        <w:lastRenderedPageBreak/>
         <w:t>bolju</w:t>
       </w:r>
       <w:r>
@@ -5552,7 +5699,7 @@
     </w:p>
     <w:p>
       <w:pPr>
-        <w:pStyle w:val="Caption"/>
+        <w:pStyle w:val="Opisslike"/>
         <w:keepNext/>
         <w:rPr>
           <w:color w:val="000000" w:themeColor="text1"/>
@@ -5628,7 +5775,7 @@
     </w:p>
     <w:tbl>
       <w:tblPr>
-        <w:tblStyle w:val="TableGrid"/>
+        <w:tblStyle w:val="Reetkatablice"/>
         <w:tblW w:w="0pt" w:type="dxa"/>
         <w:tblLook w:firstRow="1" w:lastRow="0" w:firstColumn="1" w:lastColumn="0" w:noHBand="0" w:noVBand="1"/>
       </w:tblPr>
@@ -5650,7 +5797,7 @@
           </w:tcPr>
           <w:p>
             <w:pPr>
-              <w:pStyle w:val="BodyText"/>
+              <w:pStyle w:val="Tijeloteksta"/>
               <w:ind w:firstLine="0pt"/>
               <w:jc w:val="center"/>
               <w:rPr>
@@ -5684,7 +5831,7 @@
           </w:tcPr>
           <w:p>
             <w:pPr>
-              <w:pStyle w:val="BodyText"/>
+              <w:pStyle w:val="Tijeloteksta"/>
               <w:ind w:firstLine="0pt"/>
               <w:jc w:val="center"/>
               <w:rPr>
@@ -5718,7 +5865,7 @@
           </w:tcPr>
           <w:p>
             <w:pPr>
-              <w:pStyle w:val="BodyText"/>
+              <w:pStyle w:val="Tijeloteksta"/>
               <w:ind w:firstLine="0pt"/>
               <w:jc w:val="center"/>
               <w:rPr>
@@ -5752,7 +5899,7 @@
           </w:tcPr>
           <w:p>
             <w:pPr>
-              <w:pStyle w:val="BodyText"/>
+              <w:pStyle w:val="Tijeloteksta"/>
               <w:ind w:firstLine="0pt"/>
               <w:jc w:val="center"/>
               <w:rPr>
@@ -5786,7 +5933,7 @@
           </w:tcPr>
           <w:p>
             <w:pPr>
-              <w:pStyle w:val="BodyText"/>
+              <w:pStyle w:val="Tijeloteksta"/>
               <w:ind w:firstLine="0pt"/>
               <w:jc w:val="center"/>
               <w:rPr>
@@ -5825,7 +5972,7 @@
           </w:tcPr>
           <w:p>
             <w:pPr>
-              <w:pStyle w:val="BodyText"/>
+              <w:pStyle w:val="Tijeloteksta"/>
               <w:ind w:firstLine="0pt"/>
               <w:jc w:val="center"/>
               <w:rPr>
@@ -5855,7 +6002,7 @@
           </w:tcPr>
           <w:p>
             <w:pPr>
-              <w:pStyle w:val="BodyText"/>
+              <w:pStyle w:val="Tijeloteksta"/>
               <w:ind w:firstLine="0pt"/>
               <w:jc w:val="center"/>
               <w:rPr>
@@ -5881,7 +6028,7 @@
           </w:tcPr>
           <w:p>
             <w:pPr>
-              <w:pStyle w:val="BodyText"/>
+              <w:pStyle w:val="Tijeloteksta"/>
               <w:ind w:firstLine="0pt"/>
               <w:jc w:val="center"/>
               <w:rPr>
@@ -5907,7 +6054,7 @@
           </w:tcPr>
           <w:p>
             <w:pPr>
-              <w:pStyle w:val="BodyText"/>
+              <w:pStyle w:val="Tijeloteksta"/>
               <w:ind w:firstLine="0pt"/>
               <w:jc w:val="center"/>
               <w:rPr>
@@ -5933,7 +6080,7 @@
           </w:tcPr>
           <w:p>
             <w:pPr>
-              <w:pStyle w:val="BodyText"/>
+              <w:pStyle w:val="Tijeloteksta"/>
               <w:ind w:firstLine="0pt"/>
               <w:jc w:val="center"/>
               <w:rPr>
@@ -5964,7 +6111,7 @@
           </w:tcPr>
           <w:p>
             <w:pPr>
-              <w:pStyle w:val="BodyText"/>
+              <w:pStyle w:val="Tijeloteksta"/>
               <w:ind w:firstLine="0pt"/>
               <w:jc w:val="center"/>
               <w:rPr>
@@ -5994,7 +6141,7 @@
           </w:tcPr>
           <w:p>
             <w:pPr>
-              <w:pStyle w:val="BodyText"/>
+              <w:pStyle w:val="Tijeloteksta"/>
               <w:ind w:firstLine="0pt"/>
               <w:jc w:val="center"/>
               <w:rPr>
@@ -6020,7 +6167,7 @@
           </w:tcPr>
           <w:p>
             <w:pPr>
-              <w:pStyle w:val="BodyText"/>
+              <w:pStyle w:val="Tijeloteksta"/>
               <w:ind w:firstLine="0pt"/>
               <w:jc w:val="center"/>
               <w:rPr>
@@ -6046,7 +6193,7 @@
           </w:tcPr>
           <w:p>
             <w:pPr>
-              <w:pStyle w:val="BodyText"/>
+              <w:pStyle w:val="Tijeloteksta"/>
               <w:ind w:firstLine="0pt"/>
               <w:jc w:val="center"/>
               <w:rPr>
@@ -6072,7 +6219,7 @@
           </w:tcPr>
           <w:p>
             <w:pPr>
-              <w:pStyle w:val="BodyText"/>
+              <w:pStyle w:val="Tijeloteksta"/>
               <w:ind w:firstLine="0pt"/>
               <w:jc w:val="center"/>
               <w:rPr>
@@ -6103,7 +6250,7 @@
           </w:tcPr>
           <w:p>
             <w:pPr>
-              <w:pStyle w:val="BodyText"/>
+              <w:pStyle w:val="Tijeloteksta"/>
               <w:ind w:firstLine="0pt"/>
               <w:jc w:val="center"/>
               <w:rPr>
@@ -6133,7 +6280,7 @@
           </w:tcPr>
           <w:p>
             <w:pPr>
-              <w:pStyle w:val="BodyText"/>
+              <w:pStyle w:val="Tijeloteksta"/>
               <w:ind w:firstLine="0pt"/>
               <w:jc w:val="center"/>
               <w:rPr>
@@ -6159,7 +6306,7 @@
           </w:tcPr>
           <w:p>
             <w:pPr>
-              <w:pStyle w:val="BodyText"/>
+              <w:pStyle w:val="Tijeloteksta"/>
               <w:ind w:firstLine="0pt"/>
               <w:jc w:val="center"/>
               <w:rPr>
@@ -6185,7 +6332,7 @@
           </w:tcPr>
           <w:p>
             <w:pPr>
-              <w:pStyle w:val="BodyText"/>
+              <w:pStyle w:val="Tijeloteksta"/>
               <w:ind w:firstLine="0pt"/>
               <w:jc w:val="center"/>
               <w:rPr>
@@ -6211,7 +6358,7 @@
           </w:tcPr>
           <w:p>
             <w:pPr>
-              <w:pStyle w:val="BodyText"/>
+              <w:pStyle w:val="Tijeloteksta"/>
               <w:ind w:firstLine="0pt"/>
               <w:jc w:val="center"/>
               <w:rPr>
@@ -6242,7 +6389,7 @@
           </w:tcPr>
           <w:p>
             <w:pPr>
-              <w:pStyle w:val="BodyText"/>
+              <w:pStyle w:val="Tijeloteksta"/>
               <w:ind w:firstLine="0pt"/>
               <w:jc w:val="center"/>
               <w:rPr>
@@ -6272,7 +6419,7 @@
           </w:tcPr>
           <w:p>
             <w:pPr>
-              <w:pStyle w:val="BodyText"/>
+              <w:pStyle w:val="Tijeloteksta"/>
               <w:ind w:firstLine="0pt"/>
               <w:jc w:val="center"/>
               <w:rPr>
@@ -6298,7 +6445,7 @@
           </w:tcPr>
           <w:p>
             <w:pPr>
-              <w:pStyle w:val="BodyText"/>
+              <w:pStyle w:val="Tijeloteksta"/>
               <w:ind w:firstLine="0pt"/>
               <w:jc w:val="center"/>
               <w:rPr>
@@ -6324,7 +6471,7 @@
           </w:tcPr>
           <w:p>
             <w:pPr>
-              <w:pStyle w:val="BodyText"/>
+              <w:pStyle w:val="Tijeloteksta"/>
               <w:ind w:firstLine="0pt"/>
               <w:jc w:val="center"/>
               <w:rPr>
@@ -6350,7 +6497,7 @@
           </w:tcPr>
           <w:p>
             <w:pPr>
-              <w:pStyle w:val="BodyText"/>
+              <w:pStyle w:val="Tijeloteksta"/>
               <w:ind w:firstLine="0pt"/>
               <w:jc w:val="center"/>
               <w:rPr>
@@ -6373,7 +6520,7 @@
     </w:tbl>
     <w:p>
       <w:pPr>
-        <w:pStyle w:val="BodyText"/>
+        <w:pStyle w:val="Tijeloteksta"/>
         <w:ind w:firstLine="0pt"/>
         <w:rPr>
           <w:lang w:val="hr-HR"/>
@@ -6382,7 +6529,7 @@
     </w:p>
     <w:p>
       <w:pPr>
-        <w:pStyle w:val="Heading2"/>
+        <w:pStyle w:val="Naslov2"/>
         <w:rPr>
           <w:lang w:val="hr-HR"/>
         </w:rPr>
@@ -6396,7 +6543,7 @@
     </w:p>
     <w:p>
       <w:pPr>
-        <w:pStyle w:val="BodyText"/>
+        <w:pStyle w:val="Tijeloteksta"/>
         <w:ind w:firstLine="0pt"/>
         <w:rPr>
           <w:lang w:val="hr-HR"/>
@@ -6425,7 +6572,7 @@
     </w:p>
     <w:p>
       <w:pPr>
-        <w:pStyle w:val="Caption"/>
+        <w:pStyle w:val="Opisslike"/>
         <w:keepNext/>
         <w:rPr>
           <w:color w:val="000000" w:themeColor="text1"/>
@@ -6433,23 +6580,13 @@
           <w:szCs w:val="13"/>
         </w:rPr>
       </w:pPr>
-      <w:proofErr w:type="spellStart"/>
       <w:r>
         <w:rPr>
           <w:color w:val="000000" w:themeColor="text1"/>
           <w:sz w:val="13"/>
           <w:szCs w:val="13"/>
         </w:rPr>
-        <w:t>Tablica</w:t>
-      </w:r>
-      <w:proofErr w:type="spellEnd"/>
-      <w:r>
-        <w:rPr>
-          <w:color w:val="000000" w:themeColor="text1"/>
-          <w:sz w:val="13"/>
-          <w:szCs w:val="13"/>
-        </w:rPr>
-        <w:t xml:space="preserve"> </w:t>
+        <w:t xml:space="preserve">Tablica </w:t>
       </w:r>
       <w:r>
         <w:rPr>
@@ -6498,94 +6635,12 @@
           <w:sz w:val="13"/>
           <w:szCs w:val="13"/>
         </w:rPr>
-        <w:t xml:space="preserve">.  </w:t>
-      </w:r>
-      <w:proofErr w:type="spellStart"/>
-      <w:r>
-        <w:rPr>
-          <w:color w:val="000000" w:themeColor="text1"/>
-          <w:sz w:val="13"/>
-          <w:szCs w:val="13"/>
-        </w:rPr>
-        <w:t>Prikaz</w:t>
-      </w:r>
-      <w:proofErr w:type="spellEnd"/>
-      <w:r>
-        <w:rPr>
-          <w:color w:val="000000" w:themeColor="text1"/>
-          <w:sz w:val="13"/>
-          <w:szCs w:val="13"/>
-        </w:rPr>
-        <w:t xml:space="preserve"> </w:t>
-      </w:r>
-      <w:proofErr w:type="spellStart"/>
-      <w:r>
-        <w:rPr>
-          <w:color w:val="000000" w:themeColor="text1"/>
-          <w:sz w:val="13"/>
-          <w:szCs w:val="13"/>
-        </w:rPr>
-        <w:t>mjera</w:t>
-      </w:r>
-      <w:proofErr w:type="spellEnd"/>
-      <w:r>
-        <w:rPr>
-          <w:color w:val="000000" w:themeColor="text1"/>
-          <w:sz w:val="13"/>
-          <w:szCs w:val="13"/>
-        </w:rPr>
-        <w:t xml:space="preserve"> </w:t>
-      </w:r>
-      <w:proofErr w:type="spellStart"/>
-      <w:r>
-        <w:rPr>
-          <w:color w:val="000000" w:themeColor="text1"/>
-          <w:sz w:val="13"/>
-          <w:szCs w:val="13"/>
-        </w:rPr>
-        <w:t>validacije</w:t>
-      </w:r>
-      <w:proofErr w:type="spellEnd"/>
-      <w:r>
-        <w:rPr>
-          <w:color w:val="000000" w:themeColor="text1"/>
-          <w:sz w:val="13"/>
-          <w:szCs w:val="13"/>
-        </w:rPr>
-        <w:t xml:space="preserve"> za model </w:t>
-      </w:r>
-      <w:proofErr w:type="spellStart"/>
-      <w:r>
-        <w:rPr>
-          <w:color w:val="000000" w:themeColor="text1"/>
-          <w:sz w:val="13"/>
-          <w:szCs w:val="13"/>
-        </w:rPr>
-        <w:t>izgrađen</w:t>
-      </w:r>
-      <w:proofErr w:type="spellEnd"/>
-      <w:r>
-        <w:rPr>
-          <w:color w:val="000000" w:themeColor="text1"/>
-          <w:sz w:val="13"/>
-          <w:szCs w:val="13"/>
-        </w:rPr>
-        <w:t xml:space="preserve"> EfficientNetV2L </w:t>
-      </w:r>
-      <w:proofErr w:type="spellStart"/>
-      <w:r>
-        <w:rPr>
-          <w:color w:val="000000" w:themeColor="text1"/>
-          <w:sz w:val="13"/>
-          <w:szCs w:val="13"/>
-        </w:rPr>
-        <w:t>arhitekturom</w:t>
-      </w:r>
-      <w:proofErr w:type="spellEnd"/>
+        <w:t>.  Prikaz mjera validacije za model izgrađen EfficientNetV2L arhitekturom</w:t>
+      </w:r>
     </w:p>
     <w:tbl>
       <w:tblPr>
-        <w:tblStyle w:val="TableGrid"/>
+        <w:tblStyle w:val="Reetkatablice"/>
         <w:tblW w:w="0pt" w:type="dxa"/>
         <w:tblLook w:firstRow="1" w:lastRow="0" w:firstColumn="1" w:lastColumn="0" w:noHBand="0" w:noVBand="1"/>
       </w:tblPr>
@@ -6607,7 +6662,7 @@
           </w:tcPr>
           <w:p>
             <w:pPr>
-              <w:pStyle w:val="BodyText"/>
+              <w:pStyle w:val="Tijeloteksta"/>
               <w:ind w:firstLine="0pt"/>
               <w:jc w:val="center"/>
               <w:rPr>
@@ -6641,7 +6696,7 @@
           </w:tcPr>
           <w:p>
             <w:pPr>
-              <w:pStyle w:val="BodyText"/>
+              <w:pStyle w:val="Tijeloteksta"/>
               <w:ind w:firstLine="0pt"/>
               <w:jc w:val="center"/>
               <w:rPr>
@@ -6675,7 +6730,7 @@
           </w:tcPr>
           <w:p>
             <w:pPr>
-              <w:pStyle w:val="BodyText"/>
+              <w:pStyle w:val="Tijeloteksta"/>
               <w:ind w:firstLine="0pt"/>
               <w:jc w:val="center"/>
               <w:rPr>
@@ -6709,7 +6764,7 @@
           </w:tcPr>
           <w:p>
             <w:pPr>
-              <w:pStyle w:val="BodyText"/>
+              <w:pStyle w:val="Tijeloteksta"/>
               <w:ind w:firstLine="0pt"/>
               <w:jc w:val="center"/>
               <w:rPr>
@@ -6743,7 +6798,7 @@
           </w:tcPr>
           <w:p>
             <w:pPr>
-              <w:pStyle w:val="BodyText"/>
+              <w:pStyle w:val="Tijeloteksta"/>
               <w:ind w:firstLine="0pt"/>
               <w:jc w:val="center"/>
               <w:rPr>
@@ -6782,7 +6837,7 @@
           </w:tcPr>
           <w:p>
             <w:pPr>
-              <w:pStyle w:val="BodyText"/>
+              <w:pStyle w:val="Tijeloteksta"/>
               <w:ind w:firstLine="0pt"/>
               <w:jc w:val="center"/>
               <w:rPr>
@@ -6812,7 +6867,7 @@
           </w:tcPr>
           <w:p>
             <w:pPr>
-              <w:pStyle w:val="BodyText"/>
+              <w:pStyle w:val="Tijeloteksta"/>
               <w:ind w:firstLine="0pt"/>
               <w:jc w:val="center"/>
               <w:rPr>
@@ -6838,7 +6893,7 @@
           </w:tcPr>
           <w:p>
             <w:pPr>
-              <w:pStyle w:val="BodyText"/>
+              <w:pStyle w:val="Tijeloteksta"/>
               <w:ind w:firstLine="0pt"/>
               <w:jc w:val="center"/>
               <w:rPr>
@@ -6864,7 +6919,7 @@
           </w:tcPr>
           <w:p>
             <w:pPr>
-              <w:pStyle w:val="BodyText"/>
+              <w:pStyle w:val="Tijeloteksta"/>
               <w:ind w:firstLine="0pt"/>
               <w:jc w:val="center"/>
               <w:rPr>
@@ -6890,7 +6945,7 @@
           </w:tcPr>
           <w:p>
             <w:pPr>
-              <w:pStyle w:val="BodyText"/>
+              <w:pStyle w:val="Tijeloteksta"/>
               <w:ind w:firstLine="0pt"/>
               <w:jc w:val="center"/>
               <w:rPr>
@@ -6921,7 +6976,7 @@
           </w:tcPr>
           <w:p>
             <w:pPr>
-              <w:pStyle w:val="BodyText"/>
+              <w:pStyle w:val="Tijeloteksta"/>
               <w:ind w:firstLine="0pt"/>
               <w:jc w:val="center"/>
               <w:rPr>
@@ -6951,7 +7006,7 @@
           </w:tcPr>
           <w:p>
             <w:pPr>
-              <w:pStyle w:val="BodyText"/>
+              <w:pStyle w:val="Tijeloteksta"/>
               <w:ind w:firstLine="0pt"/>
               <w:jc w:val="center"/>
               <w:rPr>
@@ -6977,7 +7032,7 @@
           </w:tcPr>
           <w:p>
             <w:pPr>
-              <w:pStyle w:val="BodyText"/>
+              <w:pStyle w:val="Tijeloteksta"/>
               <w:ind w:firstLine="0pt"/>
               <w:jc w:val="center"/>
               <w:rPr>
@@ -7003,7 +7058,7 @@
           </w:tcPr>
           <w:p>
             <w:pPr>
-              <w:pStyle w:val="BodyText"/>
+              <w:pStyle w:val="Tijeloteksta"/>
               <w:ind w:firstLine="0pt"/>
               <w:jc w:val="center"/>
               <w:rPr>
@@ -7029,7 +7084,7 @@
           </w:tcPr>
           <w:p>
             <w:pPr>
-              <w:pStyle w:val="BodyText"/>
+              <w:pStyle w:val="Tijeloteksta"/>
               <w:ind w:firstLine="0pt"/>
               <w:jc w:val="center"/>
               <w:rPr>
@@ -7060,7 +7115,7 @@
           </w:tcPr>
           <w:p>
             <w:pPr>
-              <w:pStyle w:val="BodyText"/>
+              <w:pStyle w:val="Tijeloteksta"/>
               <w:ind w:firstLine="0pt"/>
               <w:jc w:val="center"/>
               <w:rPr>
@@ -7090,7 +7145,7 @@
           </w:tcPr>
           <w:p>
             <w:pPr>
-              <w:pStyle w:val="BodyText"/>
+              <w:pStyle w:val="Tijeloteksta"/>
               <w:ind w:firstLine="0pt"/>
               <w:jc w:val="center"/>
               <w:rPr>
@@ -7116,7 +7171,7 @@
           </w:tcPr>
           <w:p>
             <w:pPr>
-              <w:pStyle w:val="BodyText"/>
+              <w:pStyle w:val="Tijeloteksta"/>
               <w:ind w:firstLine="0pt"/>
               <w:jc w:val="center"/>
               <w:rPr>
@@ -7142,7 +7197,7 @@
           </w:tcPr>
           <w:p>
             <w:pPr>
-              <w:pStyle w:val="BodyText"/>
+              <w:pStyle w:val="Tijeloteksta"/>
               <w:ind w:firstLine="0pt"/>
               <w:jc w:val="center"/>
               <w:rPr>
@@ -7168,7 +7223,7 @@
           </w:tcPr>
           <w:p>
             <w:pPr>
-              <w:pStyle w:val="BodyText"/>
+              <w:pStyle w:val="Tijeloteksta"/>
               <w:ind w:firstLine="0pt"/>
               <w:jc w:val="center"/>
               <w:rPr>
@@ -7199,7 +7254,7 @@
           </w:tcPr>
           <w:p>
             <w:pPr>
-              <w:pStyle w:val="BodyText"/>
+              <w:pStyle w:val="Tijeloteksta"/>
               <w:ind w:firstLine="0pt"/>
               <w:jc w:val="center"/>
               <w:rPr>
@@ -7229,7 +7284,7 @@
           </w:tcPr>
           <w:p>
             <w:pPr>
-              <w:pStyle w:val="BodyText"/>
+              <w:pStyle w:val="Tijeloteksta"/>
               <w:ind w:firstLine="0pt"/>
               <w:jc w:val="center"/>
               <w:rPr>
@@ -7255,7 +7310,7 @@
           </w:tcPr>
           <w:p>
             <w:pPr>
-              <w:pStyle w:val="BodyText"/>
+              <w:pStyle w:val="Tijeloteksta"/>
               <w:ind w:firstLine="0pt"/>
               <w:jc w:val="center"/>
               <w:rPr>
@@ -7281,7 +7336,7 @@
           </w:tcPr>
           <w:p>
             <w:pPr>
-              <w:pStyle w:val="BodyText"/>
+              <w:pStyle w:val="Tijeloteksta"/>
               <w:ind w:firstLine="0pt"/>
               <w:jc w:val="center"/>
               <w:rPr>
@@ -7307,7 +7362,7 @@
           </w:tcPr>
           <w:p>
             <w:pPr>
-              <w:pStyle w:val="BodyText"/>
+              <w:pStyle w:val="Tijeloteksta"/>
               <w:ind w:firstLine="0pt"/>
               <w:jc w:val="center"/>
               <w:rPr>
@@ -7330,7 +7385,7 @@
     </w:tbl>
     <w:p>
       <w:pPr>
-        <w:pStyle w:val="BodyText"/>
+        <w:pStyle w:val="Tijeloteksta"/>
         <w:ind w:firstLine="0pt"/>
         <w:rPr>
           <w:lang w:val="hr-HR"/>
@@ -7339,7 +7394,7 @@
     </w:p>
     <w:p>
       <w:pPr>
-        <w:pStyle w:val="Heading2"/>
+        <w:pStyle w:val="Naslov2"/>
         <w:rPr>
           <w:lang w:val="hr-HR"/>
         </w:rPr>
@@ -7375,7 +7430,7 @@
     </w:p>
     <w:p>
       <w:pPr>
-        <w:pStyle w:val="Caption"/>
+        <w:pStyle w:val="Opisslike"/>
         <w:keepNext/>
         <w:rPr>
           <w:color w:val="000000" w:themeColor="text1"/>
@@ -7383,23 +7438,13 @@
           <w:szCs w:val="15"/>
         </w:rPr>
       </w:pPr>
-      <w:proofErr w:type="spellStart"/>
       <w:r>
         <w:rPr>
           <w:color w:val="000000" w:themeColor="text1"/>
           <w:sz w:val="15"/>
           <w:szCs w:val="15"/>
         </w:rPr>
-        <w:t>Tablica</w:t>
-      </w:r>
-      <w:proofErr w:type="spellEnd"/>
-      <w:r>
-        <w:rPr>
-          <w:color w:val="000000" w:themeColor="text1"/>
-          <w:sz w:val="15"/>
-          <w:szCs w:val="15"/>
-        </w:rPr>
-        <w:t xml:space="preserve"> </w:t>
+        <w:t xml:space="preserve">Tablica </w:t>
       </w:r>
       <w:r>
         <w:rPr>
@@ -7448,102 +7493,12 @@
           <w:sz w:val="15"/>
           <w:szCs w:val="15"/>
         </w:rPr>
-        <w:t xml:space="preserve">.  </w:t>
-      </w:r>
-      <w:proofErr w:type="spellStart"/>
-      <w:r>
-        <w:rPr>
-          <w:color w:val="000000" w:themeColor="text1"/>
-          <w:sz w:val="15"/>
-          <w:szCs w:val="15"/>
-        </w:rPr>
-        <w:t>Prikaz</w:t>
-      </w:r>
-      <w:proofErr w:type="spellEnd"/>
-      <w:r>
-        <w:rPr>
-          <w:color w:val="000000" w:themeColor="text1"/>
-          <w:sz w:val="15"/>
-          <w:szCs w:val="15"/>
-        </w:rPr>
-        <w:t xml:space="preserve"> </w:t>
-      </w:r>
-      <w:proofErr w:type="spellStart"/>
-      <w:r>
-        <w:rPr>
-          <w:color w:val="000000" w:themeColor="text1"/>
-          <w:sz w:val="15"/>
-          <w:szCs w:val="15"/>
-        </w:rPr>
-        <w:t>mjera</w:t>
-      </w:r>
-      <w:proofErr w:type="spellEnd"/>
-      <w:r>
-        <w:rPr>
-          <w:color w:val="000000" w:themeColor="text1"/>
-          <w:sz w:val="15"/>
-          <w:szCs w:val="15"/>
-        </w:rPr>
-        <w:t xml:space="preserve"> </w:t>
-      </w:r>
-      <w:proofErr w:type="spellStart"/>
-      <w:r>
-        <w:rPr>
-          <w:color w:val="000000" w:themeColor="text1"/>
-          <w:sz w:val="15"/>
-          <w:szCs w:val="15"/>
-        </w:rPr>
-        <w:t>validacije</w:t>
-      </w:r>
-      <w:proofErr w:type="spellEnd"/>
-      <w:r>
-        <w:rPr>
-          <w:color w:val="000000" w:themeColor="text1"/>
-          <w:sz w:val="15"/>
-          <w:szCs w:val="15"/>
-        </w:rPr>
-        <w:t xml:space="preserve"> za model </w:t>
-      </w:r>
-      <w:proofErr w:type="spellStart"/>
-      <w:r>
-        <w:rPr>
-          <w:color w:val="000000" w:themeColor="text1"/>
-          <w:sz w:val="15"/>
-          <w:szCs w:val="15"/>
-        </w:rPr>
-        <w:t>izgrađen</w:t>
-      </w:r>
-      <w:proofErr w:type="spellEnd"/>
-      <w:r>
-        <w:rPr>
-          <w:color w:val="000000" w:themeColor="text1"/>
-          <w:sz w:val="15"/>
-          <w:szCs w:val="15"/>
-        </w:rPr>
-        <w:t xml:space="preserve"> </w:t>
-      </w:r>
-      <w:proofErr w:type="spellStart"/>
-      <w:r>
-        <w:rPr>
-          <w:color w:val="000000" w:themeColor="text1"/>
-          <w:sz w:val="15"/>
-          <w:szCs w:val="15"/>
-        </w:rPr>
-        <w:t>algoritmom</w:t>
-      </w:r>
-      <w:proofErr w:type="spellEnd"/>
-      <w:r>
-        <w:rPr>
-          <w:color w:val="000000" w:themeColor="text1"/>
-          <w:sz w:val="15"/>
-          <w:szCs w:val="15"/>
-        </w:rPr>
-        <w:t xml:space="preserve"> SVM</w:t>
+        <w:t>.  Prikaz mjera validacije za model izgrađen algoritmom SVM</w:t>
       </w:r>
     </w:p>
     <w:tbl>
       <w:tblPr>
-        <w:tblStyle w:val="TableGrid"/>
+        <w:tblStyle w:val="Reetkatablice"/>
         <w:tblW w:w="0pt" w:type="dxa"/>
         <w:tblLook w:firstRow="1" w:lastRow="0" w:firstColumn="1" w:lastColumn="0" w:noHBand="0" w:noVBand="1"/>
       </w:tblPr>
@@ -7565,7 +7520,7 @@
           </w:tcPr>
           <w:p>
             <w:pPr>
-              <w:pStyle w:val="BodyText"/>
+              <w:pStyle w:val="Tijeloteksta"/>
               <w:ind w:firstLine="0pt"/>
               <w:jc w:val="center"/>
               <w:rPr>
@@ -7599,7 +7554,7 @@
           </w:tcPr>
           <w:p>
             <w:pPr>
-              <w:pStyle w:val="BodyText"/>
+              <w:pStyle w:val="Tijeloteksta"/>
               <w:ind w:firstLine="0pt"/>
               <w:jc w:val="center"/>
               <w:rPr>
@@ -7633,7 +7588,7 @@
           </w:tcPr>
           <w:p>
             <w:pPr>
-              <w:pStyle w:val="BodyText"/>
+              <w:pStyle w:val="Tijeloteksta"/>
               <w:ind w:firstLine="0pt"/>
               <w:jc w:val="center"/>
               <w:rPr>
@@ -7667,7 +7622,7 @@
           </w:tcPr>
           <w:p>
             <w:pPr>
-              <w:pStyle w:val="BodyText"/>
+              <w:pStyle w:val="Tijeloteksta"/>
               <w:ind w:firstLine="0pt"/>
               <w:jc w:val="center"/>
               <w:rPr>
@@ -7701,7 +7656,7 @@
           </w:tcPr>
           <w:p>
             <w:pPr>
-              <w:pStyle w:val="BodyText"/>
+              <w:pStyle w:val="Tijeloteksta"/>
               <w:ind w:firstLine="0pt"/>
               <w:jc w:val="center"/>
               <w:rPr>
@@ -7740,7 +7695,7 @@
           </w:tcPr>
           <w:p>
             <w:pPr>
-              <w:pStyle w:val="BodyText"/>
+              <w:pStyle w:val="Tijeloteksta"/>
               <w:ind w:firstLine="0pt"/>
               <w:jc w:val="center"/>
               <w:rPr>
@@ -7770,7 +7725,7 @@
           </w:tcPr>
           <w:p>
             <w:pPr>
-              <w:pStyle w:val="BodyText"/>
+              <w:pStyle w:val="Tijeloteksta"/>
               <w:ind w:firstLine="0pt"/>
               <w:jc w:val="center"/>
               <w:rPr>
@@ -7804,7 +7759,7 @@
           </w:tcPr>
           <w:p>
             <w:pPr>
-              <w:pStyle w:val="BodyText"/>
+              <w:pStyle w:val="Tijeloteksta"/>
               <w:ind w:firstLine="0pt"/>
               <w:jc w:val="center"/>
               <w:rPr>
@@ -7830,7 +7785,7 @@
           </w:tcPr>
           <w:p>
             <w:pPr>
-              <w:pStyle w:val="BodyText"/>
+              <w:pStyle w:val="Tijeloteksta"/>
               <w:ind w:firstLine="0pt"/>
               <w:jc w:val="center"/>
               <w:rPr>
@@ -7864,7 +7819,7 @@
           </w:tcPr>
           <w:p>
             <w:pPr>
-              <w:pStyle w:val="BodyText"/>
+              <w:pStyle w:val="Tijeloteksta"/>
               <w:ind w:firstLine="0pt"/>
               <w:jc w:val="center"/>
               <w:rPr>
@@ -7903,7 +7858,7 @@
           </w:tcPr>
           <w:p>
             <w:pPr>
-              <w:pStyle w:val="BodyText"/>
+              <w:pStyle w:val="Tijeloteksta"/>
               <w:ind w:firstLine="0pt"/>
               <w:jc w:val="center"/>
               <w:rPr>
@@ -7933,7 +7888,7 @@
           </w:tcPr>
           <w:p>
             <w:pPr>
-              <w:pStyle w:val="BodyText"/>
+              <w:pStyle w:val="Tijeloteksta"/>
               <w:ind w:firstLine="0pt"/>
               <w:jc w:val="center"/>
               <w:rPr>
@@ -7967,7 +7922,7 @@
           </w:tcPr>
           <w:p>
             <w:pPr>
-              <w:pStyle w:val="BodyText"/>
+              <w:pStyle w:val="Tijeloteksta"/>
               <w:ind w:firstLine="0pt"/>
               <w:jc w:val="center"/>
               <w:rPr>
@@ -8001,7 +7956,7 @@
           </w:tcPr>
           <w:p>
             <w:pPr>
-              <w:pStyle w:val="BodyText"/>
+              <w:pStyle w:val="Tijeloteksta"/>
               <w:ind w:firstLine="0pt"/>
               <w:jc w:val="center"/>
               <w:rPr>
@@ -8035,7 +7990,7 @@
           </w:tcPr>
           <w:p>
             <w:pPr>
-              <w:pStyle w:val="BodyText"/>
+              <w:pStyle w:val="Tijeloteksta"/>
               <w:ind w:firstLine="0pt"/>
               <w:jc w:val="center"/>
               <w:rPr>
@@ -8066,7 +8021,7 @@
           </w:tcPr>
           <w:p>
             <w:pPr>
-              <w:pStyle w:val="BodyText"/>
+              <w:pStyle w:val="Tijeloteksta"/>
               <w:ind w:firstLine="0pt"/>
               <w:jc w:val="center"/>
               <w:rPr>
@@ -8096,7 +8051,7 @@
           </w:tcPr>
           <w:p>
             <w:pPr>
-              <w:pStyle w:val="BodyText"/>
+              <w:pStyle w:val="Tijeloteksta"/>
               <w:ind w:firstLine="0pt"/>
               <w:jc w:val="center"/>
               <w:rPr>
@@ -8122,7 +8077,7 @@
           </w:tcPr>
           <w:p>
             <w:pPr>
-              <w:pStyle w:val="BodyText"/>
+              <w:pStyle w:val="Tijeloteksta"/>
               <w:ind w:firstLine="0pt"/>
               <w:jc w:val="center"/>
               <w:rPr>
@@ -8148,7 +8103,7 @@
           </w:tcPr>
           <w:p>
             <w:pPr>
-              <w:pStyle w:val="BodyText"/>
+              <w:pStyle w:val="Tijeloteksta"/>
               <w:ind w:firstLine="0pt"/>
               <w:jc w:val="center"/>
               <w:rPr>
@@ -8174,7 +8129,7 @@
           </w:tcPr>
           <w:p>
             <w:pPr>
-              <w:pStyle w:val="BodyText"/>
+              <w:pStyle w:val="Tijeloteksta"/>
               <w:ind w:firstLine="0pt"/>
               <w:jc w:val="center"/>
               <w:rPr>
@@ -8205,7 +8160,7 @@
           </w:tcPr>
           <w:p>
             <w:pPr>
-              <w:pStyle w:val="BodyText"/>
+              <w:pStyle w:val="Tijeloteksta"/>
               <w:ind w:firstLine="0pt"/>
               <w:jc w:val="center"/>
               <w:rPr>
@@ -8235,7 +8190,7 @@
           </w:tcPr>
           <w:p>
             <w:pPr>
-              <w:pStyle w:val="BodyText"/>
+              <w:pStyle w:val="Tijeloteksta"/>
               <w:ind w:firstLine="0pt"/>
               <w:jc w:val="center"/>
               <w:rPr>
@@ -8269,7 +8224,7 @@
           </w:tcPr>
           <w:p>
             <w:pPr>
-              <w:pStyle w:val="BodyText"/>
+              <w:pStyle w:val="Tijeloteksta"/>
               <w:ind w:firstLine="0pt"/>
               <w:jc w:val="center"/>
               <w:rPr>
@@ -8303,7 +8258,7 @@
           </w:tcPr>
           <w:p>
             <w:pPr>
-              <w:pStyle w:val="BodyText"/>
+              <w:pStyle w:val="Tijeloteksta"/>
               <w:ind w:firstLine="0pt"/>
               <w:jc w:val="center"/>
               <w:rPr>
@@ -8337,7 +8292,7 @@
           </w:tcPr>
           <w:p>
             <w:pPr>
-              <w:pStyle w:val="BodyText"/>
+              <w:pStyle w:val="Tijeloteksta"/>
               <w:ind w:firstLine="0pt"/>
               <w:jc w:val="center"/>
               <w:rPr>
@@ -8376,7 +8331,7 @@
     </w:p>
     <w:p>
       <w:pPr>
-        <w:pStyle w:val="BodyText"/>
+        <w:pStyle w:val="Tijeloteksta"/>
         <w:keepNext/>
       </w:pPr>
       <w:r>
@@ -8384,6 +8339,7 @@
           <w:noProof/>
           <w:lang w:val="hr-HR" w:eastAsia="hr-HR"/>
         </w:rPr>
+        <w:lastRenderedPageBreak/>
         <w:drawing>
           <wp:inline distT="0" distB="0" distL="0" distR="0" wp14:anchorId="77739EA2" wp14:editId="29999886">
             <wp:extent cx="2743848" cy="2455452"/>
@@ -8460,7 +8416,7 @@
     </w:p>
     <w:p>
       <w:pPr>
-        <w:pStyle w:val="BodyText"/>
+        <w:pStyle w:val="Tijeloteksta"/>
         <w:rPr>
           <w:lang w:val="hr-HR"/>
         </w:rPr>
@@ -8596,7 +8552,7 @@
     </w:p>
     <w:p>
       <w:pPr>
-        <w:pStyle w:val="Heading1"/>
+        <w:pStyle w:val="Naslov1"/>
         <w:rPr>
           <w:lang w:val="hr-HR"/>
         </w:rPr>
@@ -8610,7 +8566,7 @@
     </w:p>
     <w:p>
       <w:pPr>
-        <w:pStyle w:val="BodyText"/>
+        <w:pStyle w:val="Tijeloteksta"/>
         <w:rPr>
           <w:lang w:val="hr-HR"/>
         </w:rPr>
@@ -8658,7 +8614,7 @@
     </w:p>
     <w:p>
       <w:pPr>
-        <w:pStyle w:val="BodyText"/>
+        <w:pStyle w:val="Tijeloteksta"/>
         <w:rPr>
           <w:lang w:val="hr-HR"/>
         </w:rPr>
@@ -8706,7 +8662,7 @@
     </w:p>
     <w:p>
       <w:pPr>
-        <w:pStyle w:val="BodyText"/>
+        <w:pStyle w:val="Tijeloteksta"/>
         <w:rPr>
           <w:lang w:val="hr-HR"/>
         </w:rPr>
@@ -8720,7 +8676,7 @@
     </w:p>
     <w:p>
       <w:pPr>
-        <w:pStyle w:val="Heading1"/>
+        <w:pStyle w:val="Naslov1"/>
         <w:rPr>
           <w:lang w:val="hr-HR"/>
         </w:rPr>
@@ -8734,7 +8690,7 @@
     </w:p>
     <w:p>
       <w:pPr>
-        <w:pStyle w:val="BodyText"/>
+        <w:pStyle w:val="Tijeloteksta"/>
         <w:ind w:firstLine="0pt"/>
         <w:rPr>
           <w:lang w:val="hr-HR"/>
@@ -8786,7 +8742,7 @@
     </w:p>
     <w:p>
       <w:pPr>
-        <w:pStyle w:val="BodyText"/>
+        <w:pStyle w:val="Tijeloteksta"/>
         <w:ind w:firstLine="0pt"/>
         <w:rPr>
           <w:lang w:val="hr-HR"/>
@@ -8829,7 +8785,7 @@
     </w:p>
     <w:p>
       <w:pPr>
-        <w:pStyle w:val="BodyText"/>
+        <w:pStyle w:val="Tijeloteksta"/>
         <w:ind w:firstLine="0pt"/>
         <w:rPr>
           <w:lang w:val="hr-HR"/>
@@ -8887,7 +8843,7 @@
     </w:p>
     <w:p>
       <w:pPr>
-        <w:pStyle w:val="BodyText"/>
+        <w:pStyle w:val="Tijeloteksta"/>
         <w:ind w:firstLine="0pt"/>
         <w:rPr>
           <w:lang w:val="hr-HR"/>
@@ -8974,7 +8930,7 @@
     </w:p>
     <w:p>
       <w:pPr>
-        <w:pStyle w:val="Heading5"/>
+        <w:pStyle w:val="Naslov5"/>
         <w:rPr>
           <w:lang w:val="hr-HR"/>
         </w:rPr>
@@ -9046,7 +9002,7 @@
       <w:hyperlink r:id="rId12" w:history="1">
         <w:r>
           <w:rPr>
-            <w:rStyle w:val="Hyperlink"/>
+            <w:rStyle w:val="Hiperveza"/>
             <w:lang w:val="hr-HR"/>
           </w:rPr>
           <w:t>https://www.cancer.net/cancer-types/brain-tumor/statistics</w:t>
@@ -9208,7 +9164,7 @@
       <w:hyperlink r:id="rId13" w:history="1">
         <w:r>
           <w:rPr>
-            <w:rStyle w:val="Hyperlink"/>
+            <w:rStyle w:val="Hiperveza"/>
             <w:lang w:val="hr-HR"/>
           </w:rPr>
           <w:t>https://figshare.com/articles/dataset/brain_tumor_dataset/1512427</w:t>
@@ -9238,6 +9194,7 @@
         <w:rPr>
           <w:lang w:val="hr-HR"/>
         </w:rPr>
+        <w:lastRenderedPageBreak/>
         <w:t xml:space="preserve">Posjećeno: 5.1.2023. </w:t>
       </w:r>
     </w:p>
@@ -9289,7 +9246,7 @@
       <w:hyperlink r:id="rId14" w:history="1">
         <w:r>
           <w:rPr>
-            <w:rStyle w:val="Hyperlink"/>
+            <w:rStyle w:val="Hiperveza"/>
             <w:lang w:val="hr-HR"/>
           </w:rPr>
           <w:t>https://www.kaggle.com/dsv/1183165</w:t>
@@ -9497,7 +9454,7 @@
 </file>
 
 <file path=word/endnotes.xml><?xml version="1.0" encoding="utf-8"?>
-<w:endnotes xmlns:cx="http://schemas.microsoft.com/office/drawing/2014/chartex" xmlns:cx1="http://schemas.microsoft.com/office/drawing/2015/9/8/chartex" xmlns:cx2="http://schemas.microsoft.com/office/drawing/2015/10/21/chartex" xmlns:cx3="http://schemas.microsoft.com/office/drawing/2016/5/9/chartex" xmlns:cx4="http://schemas.microsoft.com/office/drawing/2016/5/10/chartex" xmlns:cx5="http://schemas.microsoft.com/office/drawing/2016/5/11/chartex" xmlns:cx6="http://schemas.microsoft.com/office/drawing/2016/5/12/chartex" xmlns:cx7="http://schemas.microsoft.com/office/drawing/2016/5/13/chartex" xmlns:cx8="http://schemas.microsoft.com/office/drawing/2016/5/14/chartex" xmlns:mc="http://schemas.openxmlformats.org/markup-compatibility/2006" xmlns:aink="http://schemas.microsoft.com/office/drawing/2016/ink" xmlns:am3d="http://schemas.microsoft.com/office/drawing/2017/model3d" xmlns:o="urn:schemas-microsoft-com:office:office" xmlns:oel="http://schemas.microsoft.com/office/2019/extlst" xmlns:r="http://purl.oclc.org/ooxml/officeDocument/relationships" xmlns:m="http://purl.oclc.org/ooxml/officeDocument/math" xmlns:v="urn:schemas-microsoft-com:vml" xmlns:wp14="http://schemas.microsoft.com/office/word/2010/wordprocessingDrawing" xmlns:wp="http://purl.oclc.org/ooxml/drawingml/wordprocessingDrawing" xmlns:w10="urn:schemas-microsoft-com:office:word" xmlns:w="http://purl.oclc.org/ooxml/wordprocessingml/main" xmlns:w14="http://schemas.microsoft.com/office/word/2010/wordml" xmlns:w15="http://schemas.microsoft.com/office/word/2012/wordml" xmlns:w16cex="http://schemas.microsoft.com/office/word/2018/wordml/cex" xmlns:w16cid="http://schemas.microsoft.com/office/word/2016/wordml/cid" xmlns:w16="http://schemas.microsoft.com/office/word/2018/wordml" xmlns:w16sdtdh="http://schemas.microsoft.com/office/word/2020/wordml/sdtdatahash" xmlns:w16se="http://schemas.microsoft.com/office/word/2015/wordml/symex" xmlns:wpi="http://schemas.microsoft.com/office/word/2010/wordprocessingInk" xmlns:wne="http://schemas.microsoft.com/office/word/2006/wordml" mc:Ignorable="w14 w15 w16se w16cid w16 w16cex w16sdtdh wne wp14">
+<w:endnotes xmlns:cx="http://schemas.microsoft.com/office/drawing/2014/chartex" xmlns:mc="http://schemas.openxmlformats.org/markup-compatibility/2006" xmlns:o="urn:schemas-microsoft-com:office:office" xmlns:r="http://purl.oclc.org/ooxml/officeDocument/relationships" xmlns:m="http://purl.oclc.org/ooxml/officeDocument/math" xmlns:v="urn:schemas-microsoft-com:vml" xmlns:wp14="http://schemas.microsoft.com/office/word/2010/wordprocessingDrawing" xmlns:wp="http://purl.oclc.org/ooxml/drawingml/wordprocessingDrawing" xmlns:w10="urn:schemas-microsoft-com:office:word" xmlns:w="http://purl.oclc.org/ooxml/wordprocessingml/main" xmlns:w14="http://schemas.microsoft.com/office/word/2010/wordml" xmlns:w15="http://schemas.microsoft.com/office/word/2012/wordml" xmlns:w16se="http://schemas.microsoft.com/office/word/2015/wordml/symex" xmlns:wpi="http://schemas.microsoft.com/office/word/2010/wordprocessingInk" xmlns:wne="http://schemas.microsoft.com/office/word/2006/wordml" mc:Ignorable="w14 w15 w16se wne wp14">
   <w:endnote w:type="separator" w:id="-1">
     <w:p>
       <w:r>
@@ -9516,10 +9473,10 @@
 </file>
 
 <file path=word/footer1.xml><?xml version="1.0" encoding="utf-8"?>
-<w:ftr xmlns:cx="http://schemas.microsoft.com/office/drawing/2014/chartex" xmlns:cx1="http://schemas.microsoft.com/office/drawing/2015/9/8/chartex" xmlns:cx2="http://schemas.microsoft.com/office/drawing/2015/10/21/chartex" xmlns:cx3="http://schemas.microsoft.com/office/drawing/2016/5/9/chartex" xmlns:cx4="http://schemas.microsoft.com/office/drawing/2016/5/10/chartex" xmlns:cx5="http://schemas.microsoft.com/office/drawing/2016/5/11/chartex" xmlns:cx6="http://schemas.microsoft.com/office/drawing/2016/5/12/chartex" xmlns:cx7="http://schemas.microsoft.com/office/drawing/2016/5/13/chartex" xmlns:cx8="http://schemas.microsoft.com/office/drawing/2016/5/14/chartex" xmlns:mc="http://schemas.openxmlformats.org/markup-compatibility/2006" xmlns:aink="http://schemas.microsoft.com/office/drawing/2016/ink" xmlns:am3d="http://schemas.microsoft.com/office/drawing/2017/model3d" xmlns:o="urn:schemas-microsoft-com:office:office" xmlns:oel="http://schemas.microsoft.com/office/2019/extlst" xmlns:r="http://purl.oclc.org/ooxml/officeDocument/relationships" xmlns:m="http://purl.oclc.org/ooxml/officeDocument/math" xmlns:v="urn:schemas-microsoft-com:vml" xmlns:wp14="http://schemas.microsoft.com/office/word/2010/wordprocessingDrawing" xmlns:wp="http://purl.oclc.org/ooxml/drawingml/wordprocessingDrawing" xmlns:w10="urn:schemas-microsoft-com:office:word" xmlns:w="http://purl.oclc.org/ooxml/wordprocessingml/main" xmlns:w14="http://schemas.microsoft.com/office/word/2010/wordml" xmlns:w15="http://schemas.microsoft.com/office/word/2012/wordml" xmlns:w16cex="http://schemas.microsoft.com/office/word/2018/wordml/cex" xmlns:w16cid="http://schemas.microsoft.com/office/word/2016/wordml/cid" xmlns:w16="http://schemas.microsoft.com/office/word/2018/wordml" xmlns:w16sdtdh="http://schemas.microsoft.com/office/word/2020/wordml/sdtdatahash" xmlns:w16se="http://schemas.microsoft.com/office/word/2015/wordml/symex" xmlns:wpi="http://schemas.microsoft.com/office/word/2010/wordprocessingInk" xmlns:wne="http://schemas.microsoft.com/office/word/2006/wordml" mc:Ignorable="w14 w15 w16se w16cid w16 w16cex w16sdtdh wne wp14">
+<w:ftr xmlns:cx="http://schemas.microsoft.com/office/drawing/2014/chartex" xmlns:mc="http://schemas.openxmlformats.org/markup-compatibility/2006" xmlns:o="urn:schemas-microsoft-com:office:office" xmlns:r="http://purl.oclc.org/ooxml/officeDocument/relationships" xmlns:m="http://purl.oclc.org/ooxml/officeDocument/math" xmlns:v="urn:schemas-microsoft-com:vml" xmlns:wp14="http://schemas.microsoft.com/office/word/2010/wordprocessingDrawing" xmlns:wp="http://purl.oclc.org/ooxml/drawingml/wordprocessingDrawing" xmlns:w10="urn:schemas-microsoft-com:office:word" xmlns:w="http://purl.oclc.org/ooxml/wordprocessingml/main" xmlns:w14="http://schemas.microsoft.com/office/word/2010/wordml" xmlns:w15="http://schemas.microsoft.com/office/word/2012/wordml" xmlns:w16se="http://schemas.microsoft.com/office/word/2015/wordml/symex" xmlns:wpi="http://schemas.microsoft.com/office/word/2010/wordprocessingInk" xmlns:wne="http://schemas.microsoft.com/office/word/2006/wordml" mc:Ignorable="w14 w15 w16se wne wp14">
   <w:p>
     <w:pPr>
-      <w:pStyle w:val="Footer"/>
+      <w:pStyle w:val="Podnoje"/>
       <w:jc w:val="start"/>
       <w:rPr>
         <w:sz w:val="16"/>
@@ -9531,7 +9488,7 @@
 </file>
 
 <file path=word/footnotes.xml><?xml version="1.0" encoding="utf-8"?>
-<w:footnotes xmlns:cx="http://schemas.microsoft.com/office/drawing/2014/chartex" xmlns:cx1="http://schemas.microsoft.com/office/drawing/2015/9/8/chartex" xmlns:cx2="http://schemas.microsoft.com/office/drawing/2015/10/21/chartex" xmlns:cx3="http://schemas.microsoft.com/office/drawing/2016/5/9/chartex" xmlns:cx4="http://schemas.microsoft.com/office/drawing/2016/5/10/chartex" xmlns:cx5="http://schemas.microsoft.com/office/drawing/2016/5/11/chartex" xmlns:cx6="http://schemas.microsoft.com/office/drawing/2016/5/12/chartex" xmlns:cx7="http://schemas.microsoft.com/office/drawing/2016/5/13/chartex" xmlns:cx8="http://schemas.microsoft.com/office/drawing/2016/5/14/chartex" xmlns:mc="http://schemas.openxmlformats.org/markup-compatibility/2006" xmlns:aink="http://schemas.microsoft.com/office/drawing/2016/ink" xmlns:am3d="http://schemas.microsoft.com/office/drawing/2017/model3d" xmlns:o="urn:schemas-microsoft-com:office:office" xmlns:oel="http://schemas.microsoft.com/office/2019/extlst" xmlns:r="http://purl.oclc.org/ooxml/officeDocument/relationships" xmlns:m="http://purl.oclc.org/ooxml/officeDocument/math" xmlns:v="urn:schemas-microsoft-com:vml" xmlns:wp14="http://schemas.microsoft.com/office/word/2010/wordprocessingDrawing" xmlns:wp="http://purl.oclc.org/ooxml/drawingml/wordprocessingDrawing" xmlns:w10="urn:schemas-microsoft-com:office:word" xmlns:w="http://purl.oclc.org/ooxml/wordprocessingml/main" xmlns:w14="http://schemas.microsoft.com/office/word/2010/wordml" xmlns:w15="http://schemas.microsoft.com/office/word/2012/wordml" xmlns:w16cex="http://schemas.microsoft.com/office/word/2018/wordml/cex" xmlns:w16cid="http://schemas.microsoft.com/office/word/2016/wordml/cid" xmlns:w16="http://schemas.microsoft.com/office/word/2018/wordml" xmlns:w16sdtdh="http://schemas.microsoft.com/office/word/2020/wordml/sdtdatahash" xmlns:w16se="http://schemas.microsoft.com/office/word/2015/wordml/symex" xmlns:wpi="http://schemas.microsoft.com/office/word/2010/wordprocessingInk" xmlns:wne="http://schemas.microsoft.com/office/word/2006/wordml" mc:Ignorable="w14 w15 w16se w16cid w16 w16cex w16sdtdh wne wp14">
+<w:footnotes xmlns:cx="http://schemas.microsoft.com/office/drawing/2014/chartex" xmlns:mc="http://schemas.openxmlformats.org/markup-compatibility/2006" xmlns:o="urn:schemas-microsoft-com:office:office" xmlns:r="http://purl.oclc.org/ooxml/officeDocument/relationships" xmlns:m="http://purl.oclc.org/ooxml/officeDocument/math" xmlns:v="urn:schemas-microsoft-com:vml" xmlns:wp14="http://schemas.microsoft.com/office/word/2010/wordprocessingDrawing" xmlns:wp="http://purl.oclc.org/ooxml/drawingml/wordprocessingDrawing" xmlns:w10="urn:schemas-microsoft-com:office:word" xmlns:w="http://purl.oclc.org/ooxml/wordprocessingml/main" xmlns:w14="http://schemas.microsoft.com/office/word/2010/wordml" xmlns:w15="http://schemas.microsoft.com/office/word/2012/wordml" xmlns:w16se="http://schemas.microsoft.com/office/word/2015/wordml/symex" xmlns:wpi="http://schemas.microsoft.com/office/word/2010/wordprocessingInk" xmlns:wne="http://schemas.microsoft.com/office/word/2006/wordml" mc:Ignorable="w14 w15 w16se wne wp14">
   <w:footnote w:type="separator" w:id="-1">
     <w:p>
       <w:r>
@@ -9550,7 +9507,7 @@
 </file>
 
 <file path=word/numbering.xml><?xml version="1.0" encoding="utf-8"?>
-<w:numbering xmlns:cx="http://schemas.microsoft.com/office/drawing/2014/chartex" xmlns:cx1="http://schemas.microsoft.com/office/drawing/2015/9/8/chartex" xmlns:cx2="http://schemas.microsoft.com/office/drawing/2015/10/21/chartex" xmlns:cx3="http://schemas.microsoft.com/office/drawing/2016/5/9/chartex" xmlns:cx4="http://schemas.microsoft.com/office/drawing/2016/5/10/chartex" xmlns:cx5="http://schemas.microsoft.com/office/drawing/2016/5/11/chartex" xmlns:cx6="http://schemas.microsoft.com/office/drawing/2016/5/12/chartex" xmlns:cx7="http://schemas.microsoft.com/office/drawing/2016/5/13/chartex" xmlns:cx8="http://schemas.microsoft.com/office/drawing/2016/5/14/chartex" xmlns:mc="http://schemas.openxmlformats.org/markup-compatibility/2006" xmlns:aink="http://schemas.microsoft.com/office/drawing/2016/ink" xmlns:am3d="http://schemas.microsoft.com/office/drawing/2017/model3d" xmlns:o="urn:schemas-microsoft-com:office:office" xmlns:oel="http://schemas.microsoft.com/office/2019/extlst" xmlns:r="http://purl.oclc.org/ooxml/officeDocument/relationships" xmlns:m="http://purl.oclc.org/ooxml/officeDocument/math" xmlns:v="urn:schemas-microsoft-com:vml" xmlns:wp14="http://schemas.microsoft.com/office/word/2010/wordprocessingDrawing" xmlns:wp="http://purl.oclc.org/ooxml/drawingml/wordprocessingDrawing" xmlns:w10="urn:schemas-microsoft-com:office:word" xmlns:w="http://purl.oclc.org/ooxml/wordprocessingml/main" xmlns:w14="http://schemas.microsoft.com/office/word/2010/wordml" xmlns:w15="http://schemas.microsoft.com/office/word/2012/wordml" xmlns:w16cex="http://schemas.microsoft.com/office/word/2018/wordml/cex" xmlns:w16cid="http://schemas.microsoft.com/office/word/2016/wordml/cid" xmlns:w16="http://schemas.microsoft.com/office/word/2018/wordml" xmlns:w16sdtdh="http://schemas.microsoft.com/office/word/2020/wordml/sdtdatahash" xmlns:w16se="http://schemas.microsoft.com/office/word/2015/wordml/symex" xmlns:wpi="http://schemas.microsoft.com/office/word/2010/wordprocessingInk" xmlns:wne="http://schemas.microsoft.com/office/word/2006/wordml" mc:Ignorable="w14 w15 w16se w16cid w16 w16cex w16sdtdh wne wp14">
+<w:numbering xmlns:cx="http://schemas.microsoft.com/office/drawing/2014/chartex" xmlns:mc="http://schemas.openxmlformats.org/markup-compatibility/2006" xmlns:o="urn:schemas-microsoft-com:office:office" xmlns:r="http://purl.oclc.org/ooxml/officeDocument/relationships" xmlns:m="http://purl.oclc.org/ooxml/officeDocument/math" xmlns:v="urn:schemas-microsoft-com:vml" xmlns:wp14="http://schemas.microsoft.com/office/word/2010/wordprocessingDrawing" xmlns:wp="http://purl.oclc.org/ooxml/drawingml/wordprocessingDrawing" xmlns:w10="urn:schemas-microsoft-com:office:word" xmlns:w="http://purl.oclc.org/ooxml/wordprocessingml/main" xmlns:w14="http://schemas.microsoft.com/office/word/2010/wordml" xmlns:w15="http://schemas.microsoft.com/office/word/2012/wordml" xmlns:w16se="http://schemas.microsoft.com/office/word/2015/wordml/symex" xmlns:wpi="http://schemas.microsoft.com/office/word/2010/wordprocessingInk" xmlns:wne="http://schemas.microsoft.com/office/word/2006/wordml" mc:Ignorable="w14 w15 w16se wne wp14">
   <w:abstractNum w:abstractNumId="0" w15:restartNumberingAfterBreak="0">
     <w:nsid w:val="FFFFFF1D"/>
     <w:multiLevelType w:val="multilevel"/>
@@ -10997,7 +10954,7 @@
     <w:lvl w:ilvl="0">
       <w:start w:val="1"/>
       <w:numFmt w:val="upperRoman"/>
-      <w:pStyle w:val="Heading1"/>
+      <w:pStyle w:val="Naslov1"/>
       <w:lvlText w:val="%1."/>
       <w:lvlJc w:val="center"/>
       <w:pPr>
@@ -11029,7 +10986,7 @@
     <w:lvl w:ilvl="1">
       <w:start w:val="1"/>
       <w:numFmt w:val="upperLetter"/>
-      <w:pStyle w:val="Heading2"/>
+      <w:pStyle w:val="Naslov2"/>
       <w:lvlText w:val="%2."/>
       <w:lvlJc w:val="start"/>
       <w:pPr>
@@ -11065,7 +11022,7 @@
     <w:lvl w:ilvl="2">
       <w:start w:val="1"/>
       <w:numFmt w:val="decimal"/>
-      <w:pStyle w:val="Heading3"/>
+      <w:pStyle w:val="Naslov3"/>
       <w:lvlText w:val="%3)"/>
       <w:lvlJc w:val="start"/>
       <w:pPr>
@@ -11101,7 +11058,7 @@
     <w:lvl w:ilvl="3">
       <w:start w:val="1"/>
       <w:numFmt w:val="lowerLetter"/>
-      <w:pStyle w:val="Heading4"/>
+      <w:pStyle w:val="Naslov4"/>
       <w:lvlText w:val="%4)"/>
       <w:lvlJc w:val="start"/>
       <w:pPr>
@@ -11958,125 +11915,125 @@
       </w:rPr>
     </w:lvl>
   </w:abstractNum>
-  <w:num w:numId="1" w16cid:durableId="2083679979">
+  <w:num w:numId="1">
     <w:abstractNumId w:val="19"/>
   </w:num>
-  <w:num w:numId="2" w16cid:durableId="1998654669">
+  <w:num w:numId="2">
     <w:abstractNumId w:val="25"/>
   </w:num>
-  <w:num w:numId="3" w16cid:durableId="1085106803">
+  <w:num w:numId="3">
     <w:abstractNumId w:val="16"/>
   </w:num>
-  <w:num w:numId="4" w16cid:durableId="141124798">
+  <w:num w:numId="4">
     <w:abstractNumId w:val="21"/>
   </w:num>
-  <w:num w:numId="5" w16cid:durableId="970400611">
+  <w:num w:numId="5">
     <w:abstractNumId w:val="21"/>
   </w:num>
-  <w:num w:numId="6" w16cid:durableId="959726555">
+  <w:num w:numId="6">
     <w:abstractNumId w:val="21"/>
   </w:num>
-  <w:num w:numId="7" w16cid:durableId="495540163">
+  <w:num w:numId="7">
     <w:abstractNumId w:val="21"/>
   </w:num>
-  <w:num w:numId="8" w16cid:durableId="305941546">
+  <w:num w:numId="8">
     <w:abstractNumId w:val="23"/>
   </w:num>
-  <w:num w:numId="9" w16cid:durableId="507910766">
+  <w:num w:numId="9">
     <w:abstractNumId w:val="26"/>
   </w:num>
-  <w:num w:numId="10" w16cid:durableId="1398432089">
+  <w:num w:numId="10">
     <w:abstractNumId w:val="20"/>
   </w:num>
-  <w:num w:numId="11" w16cid:durableId="856580605">
+  <w:num w:numId="11">
     <w:abstractNumId w:val="14"/>
   </w:num>
-  <w:num w:numId="12" w16cid:durableId="1231381374">
+  <w:num w:numId="12">
     <w:abstractNumId w:val="13"/>
   </w:num>
-  <w:num w:numId="13" w16cid:durableId="193885175">
+  <w:num w:numId="13">
     <w:abstractNumId w:val="0"/>
   </w:num>
-  <w:num w:numId="14" w16cid:durableId="1051542967">
+  <w:num w:numId="14">
     <w:abstractNumId w:val="10"/>
   </w:num>
-  <w:num w:numId="15" w16cid:durableId="1062020624">
+  <w:num w:numId="15">
     <w:abstractNumId w:val="8"/>
   </w:num>
-  <w:num w:numId="16" w16cid:durableId="378407827">
+  <w:num w:numId="16">
     <w:abstractNumId w:val="7"/>
   </w:num>
-  <w:num w:numId="17" w16cid:durableId="1021709304">
+  <w:num w:numId="17">
     <w:abstractNumId w:val="6"/>
   </w:num>
-  <w:num w:numId="18" w16cid:durableId="562374616">
+  <w:num w:numId="18">
     <w:abstractNumId w:val="5"/>
   </w:num>
-  <w:num w:numId="19" w16cid:durableId="399987702">
+  <w:num w:numId="19">
     <w:abstractNumId w:val="9"/>
   </w:num>
-  <w:num w:numId="20" w16cid:durableId="1004554535">
+  <w:num w:numId="20">
     <w:abstractNumId w:val="4"/>
   </w:num>
-  <w:num w:numId="21" w16cid:durableId="889075270">
+  <w:num w:numId="21">
     <w:abstractNumId w:val="3"/>
   </w:num>
-  <w:num w:numId="22" w16cid:durableId="1772890699">
+  <w:num w:numId="22">
     <w:abstractNumId w:val="2"/>
   </w:num>
-  <w:num w:numId="23" w16cid:durableId="1762799601">
+  <w:num w:numId="23">
     <w:abstractNumId w:val="1"/>
   </w:num>
-  <w:num w:numId="24" w16cid:durableId="2035032551">
+  <w:num w:numId="24">
     <w:abstractNumId w:val="22"/>
   </w:num>
-  <w:num w:numId="25" w16cid:durableId="1509246151">
+  <w:num w:numId="25">
     <w:abstractNumId w:val="15"/>
   </w:num>
-  <w:num w:numId="26" w16cid:durableId="1518348042">
+  <w:num w:numId="26">
     <w:abstractNumId w:val="26"/>
   </w:num>
-  <w:num w:numId="27" w16cid:durableId="2020691007">
+  <w:num w:numId="27">
     <w:abstractNumId w:val="12"/>
   </w:num>
-  <w:num w:numId="28" w16cid:durableId="395974132">
+  <w:num w:numId="28">
     <w:abstractNumId w:val="18"/>
   </w:num>
-  <w:num w:numId="29" w16cid:durableId="931164450">
+  <w:num w:numId="29">
     <w:abstractNumId w:val="24"/>
   </w:num>
-  <w:num w:numId="30" w16cid:durableId="406417695">
+  <w:num w:numId="30">
     <w:abstractNumId w:val="29"/>
   </w:num>
-  <w:num w:numId="31" w16cid:durableId="1563903518">
+  <w:num w:numId="31">
     <w:abstractNumId w:val="27"/>
   </w:num>
-  <w:num w:numId="32" w16cid:durableId="1067916111">
+  <w:num w:numId="32">
     <w:abstractNumId w:val="17"/>
   </w:num>
-  <w:num w:numId="33" w16cid:durableId="821507763">
+  <w:num w:numId="33">
     <w:abstractNumId w:val="11"/>
   </w:num>
-  <w:num w:numId="34" w16cid:durableId="423065932">
+  <w:num w:numId="34">
     <w:abstractNumId w:val="28"/>
   </w:num>
-  <w:num w:numId="35" w16cid:durableId="1860119570">
+  <w:num w:numId="35">
     <w:abstractNumId w:val="25"/>
   </w:num>
-  <w:num w:numId="36" w16cid:durableId="1926070000">
+  <w:num w:numId="36">
     <w:abstractNumId w:val="25"/>
   </w:num>
-  <w:num w:numId="37" w16cid:durableId="1626690854">
+  <w:num w:numId="37">
     <w:abstractNumId w:val="25"/>
   </w:num>
-  <w:num w:numId="38" w16cid:durableId="2114279191">
+  <w:num w:numId="38">
     <w:abstractNumId w:val="25"/>
   </w:num>
 </w:numbering>
 </file>
 
 <file path=word/styles.xml><?xml version="1.0" encoding="utf-8"?>
-<w:styles xmlns:mc="http://schemas.openxmlformats.org/markup-compatibility/2006" xmlns:r="http://purl.oclc.org/ooxml/officeDocument/relationships" xmlns:w="http://purl.oclc.org/ooxml/wordprocessingml/main" xmlns:w14="http://schemas.microsoft.com/office/word/2010/wordml" xmlns:w15="http://schemas.microsoft.com/office/word/2012/wordml" xmlns:w16cex="http://schemas.microsoft.com/office/word/2018/wordml/cex" xmlns:w16cid="http://schemas.microsoft.com/office/word/2016/wordml/cid" xmlns:w16="http://schemas.microsoft.com/office/word/2018/wordml" xmlns:w16sdtdh="http://schemas.microsoft.com/office/word/2020/wordml/sdtdatahash" xmlns:w16se="http://schemas.microsoft.com/office/word/2015/wordml/symex" mc:Ignorable="w14 w15 w16se w16cid w16 w16cex w16sdtdh">
+<w:styles xmlns:mc="http://schemas.openxmlformats.org/markup-compatibility/2006" xmlns:r="http://purl.oclc.org/ooxml/officeDocument/relationships" xmlns:w="http://purl.oclc.org/ooxml/wordprocessingml/main" xmlns:w14="http://schemas.microsoft.com/office/word/2010/wordml" xmlns:w15="http://schemas.microsoft.com/office/word/2012/wordml" xmlns:w16se="http://schemas.microsoft.com/office/word/2015/wordml/symex" mc:Ignorable="w14 w15 w16se">
   <w:docDefaults>
     <w:rPrDefault>
       <w:rPr>
@@ -12086,7 +12043,7 @@
     </w:rPrDefault>
     <w:pPrDefault/>
   </w:docDefaults>
-  <w:latentStyles w:defLockedState="0" w:defUIPriority="0" w:defSemiHidden="0" w:defUnhideWhenUsed="0" w:defQFormat="0" w:count="376">
+  <w:latentStyles w:defLockedState="0" w:defUIPriority="0" w:defSemiHidden="0" w:defUnhideWhenUsed="0" w:defQFormat="0" w:count="371">
     <w:lsdException w:name="Normal" w:qFormat="1"/>
     <w:lsdException w:name="heading 1" w:qFormat="1"/>
     <w:lsdException w:name="heading 2" w:qFormat="1"/>
@@ -12368,11 +12325,6 @@
     <w:lsdException w:name="List Table 5 Dark Accent 6" w:uiPriority="50"/>
     <w:lsdException w:name="List Table 6 Colorful Accent 6" w:uiPriority="51"/>
     <w:lsdException w:name="List Table 7 Colorful Accent 6" w:uiPriority="52"/>
-    <w:lsdException w:name="Mention" w:semiHidden="1" w:uiPriority="99" w:unhideWhenUsed="1"/>
-    <w:lsdException w:name="Smart Hyperlink" w:semiHidden="1" w:uiPriority="99" w:unhideWhenUsed="1"/>
-    <w:lsdException w:name="Hashtag" w:semiHidden="1" w:uiPriority="99" w:unhideWhenUsed="1"/>
-    <w:lsdException w:name="Unresolved Mention" w:semiHidden="1" w:uiPriority="99" w:unhideWhenUsed="1"/>
-    <w:lsdException w:name="Smart Link" w:semiHidden="1" w:uiPriority="99" w:unhideWhenUsed="1"/>
   </w:latentStyles>
   <w:style w:type="paragraph" w:default="1" w:styleId="Normal">
     <w:name w:val="Normal"/>
@@ -12381,7 +12333,7 @@
       <w:jc w:val="center"/>
     </w:pPr>
   </w:style>
-  <w:style w:type="paragraph" w:styleId="Heading1">
+  <w:style w:type="paragraph" w:styleId="Naslov1">
     <w:name w:val="heading 1"/>
     <w:basedOn w:val="Normal"/>
     <w:next w:val="Normal"/>
@@ -12405,7 +12357,7 @@
       <w:noProof/>
     </w:rPr>
   </w:style>
-  <w:style w:type="paragraph" w:styleId="Heading2">
+  <w:style w:type="paragraph" w:styleId="Naslov2">
     <w:name w:val="heading 2"/>
     <w:basedOn w:val="Normal"/>
     <w:next w:val="Normal"/>
@@ -12432,7 +12384,7 @@
       <w:noProof/>
     </w:rPr>
   </w:style>
-  <w:style w:type="paragraph" w:styleId="Heading3">
+  <w:style w:type="paragraph" w:styleId="Naslov3">
     <w:name w:val="heading 3"/>
     <w:basedOn w:val="Normal"/>
     <w:next w:val="Normal"/>
@@ -12454,7 +12406,7 @@
       <w:noProof/>
     </w:rPr>
   </w:style>
-  <w:style w:type="paragraph" w:styleId="Heading4">
+  <w:style w:type="paragraph" w:styleId="Naslov4">
     <w:name w:val="heading 4"/>
     <w:basedOn w:val="Normal"/>
     <w:next w:val="Normal"/>
@@ -12480,7 +12432,7 @@
       <w:noProof/>
     </w:rPr>
   </w:style>
-  <w:style w:type="paragraph" w:styleId="Heading5">
+  <w:style w:type="paragraph" w:styleId="Naslov5">
     <w:name w:val="heading 5"/>
     <w:basedOn w:val="Normal"/>
     <w:next w:val="Normal"/>
@@ -12497,13 +12449,13 @@
       <w:noProof/>
     </w:rPr>
   </w:style>
-  <w:style w:type="character" w:default="1" w:styleId="DefaultParagraphFont">
+  <w:style w:type="character" w:default="1" w:styleId="Zadanifontodlomka">
     <w:name w:val="Default Paragraph Font"/>
     <w:uiPriority w:val="1"/>
     <w:semiHidden/>
     <w:unhideWhenUsed/>
   </w:style>
-  <w:style w:type="table" w:default="1" w:styleId="TableNormal">
+  <w:style w:type="table" w:default="1" w:styleId="Obinatablica">
     <w:name w:val="Normal Table"/>
     <w:uiPriority w:val="99"/>
     <w:semiHidden/>
@@ -12518,7 +12470,7 @@
       </w:tblCellMar>
     </w:tblPr>
   </w:style>
-  <w:style w:type="numbering" w:default="1" w:styleId="NoList">
+  <w:style w:type="numbering" w:default="1" w:styleId="Bezpopisa">
     <w:name w:val="No List"/>
     <w:uiPriority w:val="99"/>
     <w:semiHidden/>
@@ -12557,10 +12509,10 @@
       <w:szCs w:val="22"/>
     </w:rPr>
   </w:style>
-  <w:style w:type="paragraph" w:styleId="BodyText">
+  <w:style w:type="paragraph" w:styleId="Tijeloteksta">
     <w:name w:val="Body Text"/>
     <w:basedOn w:val="Normal"/>
-    <w:link w:val="BodyTextChar"/>
+    <w:link w:val="TijelotekstaChar"/>
     <w:rsid w:val="00E7596C"/>
     <w:pPr>
       <w:tabs>
@@ -12575,9 +12527,9 @@
       <w:lang w:val="x-none" w:eastAsia="x-none"/>
     </w:rPr>
   </w:style>
-  <w:style w:type="character" w:customStyle="1" w:styleId="BodyTextChar">
-    <w:name w:val="Body Text Char"/>
-    <w:link w:val="BodyText"/>
+  <w:style w:type="character" w:customStyle="1" w:styleId="TijelotekstaChar">
+    <w:name w:val="Tijelo teksta Char"/>
+    <w:link w:val="Tijeloteksta"/>
     <w:rsid w:val="00E7596C"/>
     <w:rPr>
       <w:spacing w:val="-1"/>
@@ -12586,7 +12538,7 @@
   </w:style>
   <w:style w:type="paragraph" w:customStyle="1" w:styleId="bulletlist">
     <w:name w:val="bullet list"/>
-    <w:basedOn w:val="BodyText"/>
+    <w:basedOn w:val="Tijeloteksta"/>
     <w:rsid w:val="001B67DC"/>
     <w:pPr>
       <w:numPr>
@@ -12778,10 +12730,10 @@
       <w:i/>
     </w:rPr>
   </w:style>
-  <w:style w:type="paragraph" w:styleId="Header">
+  <w:style w:type="paragraph" w:styleId="Zaglavlje">
     <w:name w:val="header"/>
     <w:basedOn w:val="Normal"/>
-    <w:link w:val="HeaderChar"/>
+    <w:link w:val="ZaglavljeChar"/>
     <w:rsid w:val="001A3B3D"/>
     <w:pPr>
       <w:tabs>
@@ -12790,16 +12742,16 @@
       </w:tabs>
     </w:pPr>
   </w:style>
-  <w:style w:type="character" w:customStyle="1" w:styleId="HeaderChar">
-    <w:name w:val="Header Char"/>
-    <w:basedOn w:val="DefaultParagraphFont"/>
-    <w:link w:val="Header"/>
+  <w:style w:type="character" w:customStyle="1" w:styleId="ZaglavljeChar">
+    <w:name w:val="Zaglavlje Char"/>
+    <w:basedOn w:val="Zadanifontodlomka"/>
+    <w:link w:val="Zaglavlje"/>
     <w:rsid w:val="001A3B3D"/>
   </w:style>
-  <w:style w:type="paragraph" w:styleId="Footer">
+  <w:style w:type="paragraph" w:styleId="Podnoje">
     <w:name w:val="footer"/>
     <w:basedOn w:val="Normal"/>
-    <w:link w:val="FooterChar"/>
+    <w:link w:val="PodnojeChar"/>
     <w:rsid w:val="001A3B3D"/>
     <w:pPr>
       <w:tabs>
@@ -12808,13 +12760,13 @@
       </w:tabs>
     </w:pPr>
   </w:style>
-  <w:style w:type="character" w:customStyle="1" w:styleId="FooterChar">
-    <w:name w:val="Footer Char"/>
-    <w:basedOn w:val="DefaultParagraphFont"/>
-    <w:link w:val="Footer"/>
+  <w:style w:type="character" w:customStyle="1" w:styleId="PodnojeChar">
+    <w:name w:val="Podnožje Char"/>
+    <w:basedOn w:val="Zadanifontodlomka"/>
+    <w:link w:val="Podnoje"/>
     <w:rsid w:val="001A3B3D"/>
   </w:style>
-  <w:style w:type="paragraph" w:styleId="ListParagraph">
+  <w:style w:type="paragraph" w:styleId="Odlomakpopisa">
     <w:name w:val="List Paragraph"/>
     <w:basedOn w:val="Normal"/>
     <w:uiPriority w:val="34"/>
@@ -12825,9 +12777,9 @@
       <w:contextualSpacing/>
     </w:pPr>
   </w:style>
-  <w:style w:type="table" w:styleId="TableGrid">
+  <w:style w:type="table" w:styleId="Reetkatablice">
     <w:name w:val="Table Grid"/>
-    <w:basedOn w:val="TableNormal"/>
+    <w:basedOn w:val="Obinatablica"/>
     <w:rsid w:val="00562C49"/>
     <w:tblPr>
       <w:tblBorders>
@@ -12840,16 +12792,16 @@
       </w:tblBorders>
     </w:tblPr>
   </w:style>
-  <w:style w:type="character" w:styleId="Hyperlink">
+  <w:style w:type="character" w:styleId="Hiperveza">
     <w:name w:val="Hyperlink"/>
-    <w:basedOn w:val="DefaultParagraphFont"/>
+    <w:basedOn w:val="Zadanifontodlomka"/>
     <w:rsid w:val="00F61639"/>
     <w:rPr>
       <w:color w:val="0563C1" w:themeColor="hyperlink"/>
       <w:u w:val="single"/>
     </w:rPr>
   </w:style>
-  <w:style w:type="paragraph" w:styleId="Caption">
+  <w:style w:type="paragraph" w:styleId="Opisslike">
     <w:name w:val="caption"/>
     <w:basedOn w:val="Normal"/>
     <w:next w:val="Normal"/>
@@ -12867,18 +12819,18 @@
       <w:szCs w:val="18"/>
     </w:rPr>
   </w:style>
-  <w:style w:type="character" w:styleId="FollowedHyperlink">
+  <w:style w:type="character" w:styleId="SlijeenaHiperveza">
     <w:name w:val="FollowedHyperlink"/>
-    <w:basedOn w:val="DefaultParagraphFont"/>
+    <w:basedOn w:val="Zadanifontodlomka"/>
     <w:rsid w:val="00110E21"/>
     <w:rPr>
       <w:color w:val="954F72" w:themeColor="followedHyperlink"/>
       <w:u w:val="single"/>
     </w:rPr>
   </w:style>
-  <w:style w:type="character" w:styleId="PlaceholderText">
+  <w:style w:type="character" w:styleId="Tekstrezerviranogmjesta">
     <w:name w:val="Placeholder Text"/>
-    <w:basedOn w:val="DefaultParagraphFont"/>
+    <w:basedOn w:val="Zadanifontodlomka"/>
     <w:uiPriority w:val="99"/>
     <w:semiHidden/>
     <w:rsid w:val="008F327D"/>
@@ -13155,7 +13107,7 @@
 </file>
 
 <file path=customXml/itemProps1.xml><?xml version="1.0" encoding="utf-8"?>
-<ds:datastoreItem xmlns:ds="http://purl.oclc.org/ooxml/officeDocument/customXml" ds:itemID="{EC37D871-8C7C-4AA0-A318-8B690C0B7892}">
+<ds:datastoreItem xmlns:ds="http://purl.oclc.org/ooxml/officeDocument/customXml" ds:itemID="{26EF0750-28A3-40E4-8BB7-F815265091E2}">
   <ds:schemaRefs>
     <ds:schemaRef ds:uri="http://schemas.openxmlformats.org/officeDocument/2006/bibliography"/>
   </ds:schemaRefs>

</xml_diff>

<commit_message>
mala promjena u tekstu uvoda
</commit_message>
<xml_diff>
--- a/templateNOVI.docx
+++ b/templateNOVI.docx
@@ -116,7 +116,6 @@
           <w:iCs/>
           <w:lang w:val="hr-HR"/>
         </w:rPr>
-        <w:lastRenderedPageBreak/>
         <w:t>Sažetak</w:t>
       </w:r>
       <w:r>
@@ -223,7 +222,7 @@
     </w:p>
     <w:p>
       <w:pPr>
-        <w:pStyle w:val="Naslov1"/>
+        <w:pStyle w:val="Heading1"/>
         <w:rPr>
           <w:lang w:val="hr-HR"/>
         </w:rPr>
@@ -659,14 +658,7 @@
         <w:rPr>
           <w:lang w:val="hr-HR"/>
         </w:rPr>
-        <w:t xml:space="preserve">koristiti </w:t>
-      </w:r>
-      <w:r>
-        <w:rPr>
-          <w:lang w:val="hr-HR"/>
-        </w:rPr>
-        <w:lastRenderedPageBreak/>
-        <w:t xml:space="preserve">i tradicionalni pristupi strojnog učenja poput modela stroja potpornih vektora (engl. </w:t>
+        <w:t xml:space="preserve">koristiti i tradicionalni pristupi strojnog učenja poput modela stroja potpornih vektora (engl. </w:t>
       </w:r>
       <w:r>
         <w:rPr>
@@ -1025,13 +1017,19 @@
         <w:rPr>
           <w:lang w:val="hr-HR"/>
         </w:rPr>
-        <w:t xml:space="preserve"> poglavlje sadrži diskusiju dobivenih rezultatu uz us</w:t>
-      </w:r>
-      <w:r>
-        <w:rPr>
-          <w:lang w:val="hr-HR"/>
-        </w:rPr>
-        <w:t>poredbu s postojećim pristupima. Zaključak rada je naveden</w:t>
+        <w:t xml:space="preserve"> poglavlje sadr</w:t>
+      </w:r>
+      <w:r>
+        <w:rPr>
+          <w:lang w:val="hr-HR"/>
+        </w:rPr>
+        <w:t>ži diskusiju dobivenih rezultata, a z</w:t>
+      </w:r>
+      <w:r>
+        <w:rPr>
+          <w:lang w:val="hr-HR"/>
+        </w:rPr>
+        <w:t>aključak rada je naveden</w:t>
       </w:r>
       <w:r>
         <w:rPr>
@@ -1085,7 +1083,7 @@
     </w:p>
     <w:p>
       <w:pPr>
-        <w:pStyle w:val="Naslov1"/>
+        <w:pStyle w:val="Heading1"/>
         <w:rPr>
           <w:lang w:val="hr-HR"/>
         </w:rPr>
@@ -1132,7 +1130,7 @@
     </w:p>
     <w:p>
       <w:pPr>
-        <w:pStyle w:val="Odlomakpopisa"/>
+        <w:pStyle w:val="ListParagraph"/>
         <w:numPr>
           <w:ilvl w:val="0"/>
           <w:numId w:val="25"/>
@@ -1163,7 +1161,7 @@
     </w:p>
     <w:p>
       <w:pPr>
-        <w:pStyle w:val="Odlomakpopisa"/>
+        <w:pStyle w:val="ListParagraph"/>
         <w:numPr>
           <w:ilvl w:val="0"/>
           <w:numId w:val="25"/>
@@ -1461,14 +1459,7 @@
         <w:rPr>
           <w:lang w:val="hr-HR"/>
         </w:rPr>
-        <w:t xml:space="preserve">stvenih članaka navodi </w:t>
-      </w:r>
-      <w:r>
-        <w:rPr>
-          <w:lang w:val="hr-HR"/>
-        </w:rPr>
-        <w:lastRenderedPageBreak/>
-        <w:t>i primjenu neparametarskog tradicionalnog modela k-NN</w:t>
+        <w:t>stvenih članaka navodi i primjenu neparametarskog tradicionalnog modela k-NN</w:t>
       </w:r>
       <w:r>
         <w:rPr>
@@ -1564,7 +1555,7 @@
     </w:p>
     <w:tbl>
       <w:tblPr>
-        <w:tblStyle w:val="Reetkatablice"/>
+        <w:tblStyle w:val="TableGrid"/>
         <w:tblW w:w="0pt" w:type="dxa"/>
         <w:tblLayout w:type="fixed"/>
         <w:tblLook w:firstRow="1" w:lastRow="0" w:firstColumn="1" w:lastColumn="0" w:noHBand="0" w:noVBand="1"/>
@@ -3247,15 +3238,7 @@
           <w:spacing w:val="-1"/>
           <w:lang w:val="hr-HR" w:eastAsia="x-none"/>
         </w:rPr>
-        <w:t xml:space="preserve">koristeći </w:t>
-      </w:r>
-      <w:r>
-        <w:rPr>
-          <w:spacing w:val="-1"/>
-          <w:lang w:val="hr-HR" w:eastAsia="x-none"/>
-        </w:rPr>
-        <w:lastRenderedPageBreak/>
-        <w:t xml:space="preserve">pritom sljedeće tehnike: rotacija, zrcaljenje i </w:t>
+        <w:t xml:space="preserve">koristeći pritom sljedeće tehnike: rotacija, zrcaljenje i </w:t>
       </w:r>
       <w:r>
         <w:rPr>
@@ -4264,15 +4247,7 @@
           <w:spacing w:val="-1"/>
           <w:lang w:val="hr-HR" w:eastAsia="x-none"/>
         </w:rPr>
-        <w:t xml:space="preserve">traje 1950 minuta. </w:t>
-      </w:r>
-      <w:r>
-        <w:rPr>
-          <w:spacing w:val="-1"/>
-          <w:lang w:val="hr-HR" w:eastAsia="x-none"/>
-        </w:rPr>
-        <w:lastRenderedPageBreak/>
-        <w:t xml:space="preserve">S druge strane, treniranje mreže AlexNet u 90 epoha </w:t>
+        <w:t xml:space="preserve">traje 1950 minuta. S druge strane, treniranje mreže AlexNet u 90 epoha </w:t>
       </w:r>
       <w:r>
         <w:rPr>
@@ -4319,7 +4294,7 @@
     </w:p>
     <w:p>
       <w:pPr>
-        <w:pStyle w:val="Naslov1"/>
+        <w:pStyle w:val="Heading1"/>
         <w:rPr>
           <w:lang w:val="hr-HR"/>
         </w:rPr>
@@ -4333,7 +4308,7 @@
     </w:p>
     <w:p>
       <w:pPr>
-        <w:pStyle w:val="Tijeloteksta"/>
+        <w:pStyle w:val="BodyText"/>
         <w:keepNext/>
         <w:rPr>
           <w:lang w:val="hr-HR"/>
@@ -4609,7 +4584,7 @@
     </w:p>
     <w:p>
       <w:pPr>
-        <w:pStyle w:val="Tijeloteksta"/>
+        <w:pStyle w:val="BodyText"/>
         <w:keepNext/>
         <w:rPr>
           <w:lang w:val="hr-HR"/>
@@ -4692,7 +4667,7 @@
     </w:p>
     <w:p>
       <w:pPr>
-        <w:pStyle w:val="Tijeloteksta"/>
+        <w:pStyle w:val="BodyText"/>
         <w:keepNext/>
         <w:ind w:firstLine="0pt"/>
         <w:rPr>
@@ -4810,7 +4785,7 @@
     </w:p>
     <w:p>
       <w:pPr>
-        <w:pStyle w:val="Tijeloteksta"/>
+        <w:pStyle w:val="BodyText"/>
         <w:rPr>
           <w:lang w:val="hr-HR"/>
         </w:rPr>
@@ -5003,14 +4978,7 @@
         <w:rPr>
           <w:lang w:val="hr-HR"/>
         </w:rPr>
-        <w:t>) i F1-</w:t>
-      </w:r>
-      <w:r>
-        <w:rPr>
-          <w:lang w:val="hr-HR"/>
-        </w:rPr>
-        <w:lastRenderedPageBreak/>
-        <w:t xml:space="preserve">vrijednost (engl. </w:t>
+        <w:t xml:space="preserve">) i F1-vrijednost (engl. </w:t>
       </w:r>
       <w:r>
         <w:rPr>
@@ -5029,15 +4997,15 @@
     </w:p>
     <w:p>
       <w:pPr>
-        <w:pStyle w:val="Tijeloteksta"/>
-        <w:rPr>
-          <w:lang w:val="hr-HR"/>
-        </w:rPr>
-      </w:pPr>
-    </w:p>
-    <w:p>
-      <w:pPr>
-        <w:pStyle w:val="Naslov2"/>
+        <w:pStyle w:val="BodyText"/>
+        <w:rPr>
+          <w:lang w:val="hr-HR"/>
+        </w:rPr>
+      </w:pPr>
+    </w:p>
+    <w:p>
+      <w:pPr>
+        <w:pStyle w:val="Heading2"/>
         <w:rPr>
           <w:lang w:val="hr-HR"/>
         </w:rPr>
@@ -5051,7 +5019,7 @@
     </w:p>
     <w:p>
       <w:pPr>
-        <w:pStyle w:val="Tijeloteksta"/>
+        <w:pStyle w:val="BodyText"/>
         <w:rPr>
           <w:lang w:val="hr-HR"/>
         </w:rPr>
@@ -5251,7 +5219,7 @@
     </w:p>
     <w:p>
       <w:pPr>
-        <w:pStyle w:val="Naslov2"/>
+        <w:pStyle w:val="Heading2"/>
         <w:rPr>
           <w:lang w:val="hr-HR"/>
         </w:rPr>
@@ -5265,7 +5233,7 @@
     </w:p>
     <w:p>
       <w:pPr>
-        <w:pStyle w:val="Tijeloteksta"/>
+        <w:pStyle w:val="BodyText"/>
         <w:rPr>
           <w:lang w:val="hr-HR"/>
         </w:rPr>
@@ -5333,7 +5301,7 @@
     </w:p>
     <w:p>
       <w:pPr>
-        <w:pStyle w:val="Naslov2"/>
+        <w:pStyle w:val="Heading2"/>
         <w:rPr>
           <w:lang w:val="hr-HR"/>
         </w:rPr>
@@ -5347,7 +5315,7 @@
     </w:p>
     <w:p>
       <w:pPr>
-        <w:pStyle w:val="Tijeloteksta"/>
+        <w:pStyle w:val="BodyText"/>
         <w:rPr>
           <w:lang w:val="hr-HR"/>
         </w:rPr>
@@ -5442,7 +5410,7 @@
     </w:p>
     <w:p>
       <w:pPr>
-        <w:pStyle w:val="Naslov1"/>
+        <w:pStyle w:val="Heading1"/>
         <w:rPr>
           <w:lang w:val="hr-HR"/>
         </w:rPr>
@@ -5456,7 +5424,7 @@
     </w:p>
     <w:p>
       <w:pPr>
-        <w:pStyle w:val="Tijeloteksta"/>
+        <w:pStyle w:val="BodyText"/>
         <w:spacing w:line="12pt" w:lineRule="auto"/>
         <w:rPr>
           <w:lang w:val="hr-HR"/>
@@ -5734,7 +5702,7 @@
     </w:p>
     <w:p>
       <w:pPr>
-        <w:pStyle w:val="Tijeloteksta"/>
+        <w:pStyle w:val="BodyText"/>
         <w:spacing w:line="12pt" w:lineRule="auto"/>
         <w:rPr>
           <w:lang w:val="hr-HR"/>
@@ -5749,22 +5717,21 @@
     </w:p>
     <w:p>
       <w:pPr>
-        <w:pStyle w:val="Naslov2"/>
-        <w:rPr>
-          <w:lang w:val="hr-HR"/>
-        </w:rPr>
-      </w:pPr>
-      <w:r>
-        <w:rPr>
-          <w:lang w:val="hr-HR"/>
-        </w:rPr>
-        <w:lastRenderedPageBreak/>
+        <w:pStyle w:val="Heading2"/>
+        <w:rPr>
+          <w:lang w:val="hr-HR"/>
+        </w:rPr>
+      </w:pPr>
+      <w:r>
+        <w:rPr>
+          <w:lang w:val="hr-HR"/>
+        </w:rPr>
         <w:t>GoogLeNet</w:t>
       </w:r>
     </w:p>
     <w:p>
       <w:pPr>
-        <w:pStyle w:val="Tijeloteksta"/>
+        <w:pStyle w:val="BodyText"/>
         <w:rPr>
           <w:lang w:val="hr-HR"/>
         </w:rPr>
@@ -5904,7 +5871,7 @@
     </w:p>
     <w:p>
       <w:pPr>
-        <w:pStyle w:val="Opisslike"/>
+        <w:pStyle w:val="Caption"/>
         <w:keepNext/>
         <w:rPr>
           <w:color w:val="000000" w:themeColor="text1"/>
@@ -5980,7 +5947,7 @@
     </w:p>
     <w:tbl>
       <w:tblPr>
-        <w:tblStyle w:val="Reetkatablice"/>
+        <w:tblStyle w:val="TableGrid"/>
         <w:tblW w:w="0pt" w:type="dxa"/>
         <w:tblLook w:firstRow="1" w:lastRow="0" w:firstColumn="1" w:lastColumn="0" w:noHBand="0" w:noVBand="1"/>
       </w:tblPr>
@@ -6002,7 +5969,7 @@
           </w:tcPr>
           <w:p>
             <w:pPr>
-              <w:pStyle w:val="Tijeloteksta"/>
+              <w:pStyle w:val="BodyText"/>
               <w:ind w:firstLine="0pt"/>
               <w:jc w:val="center"/>
               <w:rPr>
@@ -6036,7 +6003,7 @@
           </w:tcPr>
           <w:p>
             <w:pPr>
-              <w:pStyle w:val="Tijeloteksta"/>
+              <w:pStyle w:val="BodyText"/>
               <w:ind w:firstLine="0pt"/>
               <w:jc w:val="center"/>
               <w:rPr>
@@ -6070,7 +6037,7 @@
           </w:tcPr>
           <w:p>
             <w:pPr>
-              <w:pStyle w:val="Tijeloteksta"/>
+              <w:pStyle w:val="BodyText"/>
               <w:ind w:firstLine="0pt"/>
               <w:jc w:val="center"/>
               <w:rPr>
@@ -6104,7 +6071,7 @@
           </w:tcPr>
           <w:p>
             <w:pPr>
-              <w:pStyle w:val="Tijeloteksta"/>
+              <w:pStyle w:val="BodyText"/>
               <w:ind w:firstLine="0pt"/>
               <w:jc w:val="center"/>
               <w:rPr>
@@ -6138,7 +6105,7 @@
           </w:tcPr>
           <w:p>
             <w:pPr>
-              <w:pStyle w:val="Tijeloteksta"/>
+              <w:pStyle w:val="BodyText"/>
               <w:ind w:firstLine="0pt"/>
               <w:jc w:val="center"/>
               <w:rPr>
@@ -6177,7 +6144,7 @@
           </w:tcPr>
           <w:p>
             <w:pPr>
-              <w:pStyle w:val="Tijeloteksta"/>
+              <w:pStyle w:val="BodyText"/>
               <w:ind w:firstLine="0pt"/>
               <w:jc w:val="center"/>
               <w:rPr>
@@ -6207,7 +6174,7 @@
           </w:tcPr>
           <w:p>
             <w:pPr>
-              <w:pStyle w:val="Tijeloteksta"/>
+              <w:pStyle w:val="BodyText"/>
               <w:ind w:firstLine="0pt"/>
               <w:jc w:val="center"/>
               <w:rPr>
@@ -6233,7 +6200,7 @@
           </w:tcPr>
           <w:p>
             <w:pPr>
-              <w:pStyle w:val="Tijeloteksta"/>
+              <w:pStyle w:val="BodyText"/>
               <w:ind w:firstLine="0pt"/>
               <w:jc w:val="center"/>
               <w:rPr>
@@ -6259,7 +6226,7 @@
           </w:tcPr>
           <w:p>
             <w:pPr>
-              <w:pStyle w:val="Tijeloteksta"/>
+              <w:pStyle w:val="BodyText"/>
               <w:ind w:firstLine="0pt"/>
               <w:jc w:val="center"/>
               <w:rPr>
@@ -6285,7 +6252,7 @@
           </w:tcPr>
           <w:p>
             <w:pPr>
-              <w:pStyle w:val="Tijeloteksta"/>
+              <w:pStyle w:val="BodyText"/>
               <w:ind w:firstLine="0pt"/>
               <w:jc w:val="center"/>
               <w:rPr>
@@ -6316,7 +6283,7 @@
           </w:tcPr>
           <w:p>
             <w:pPr>
-              <w:pStyle w:val="Tijeloteksta"/>
+              <w:pStyle w:val="BodyText"/>
               <w:ind w:firstLine="0pt"/>
               <w:jc w:val="center"/>
               <w:rPr>
@@ -6346,7 +6313,7 @@
           </w:tcPr>
           <w:p>
             <w:pPr>
-              <w:pStyle w:val="Tijeloteksta"/>
+              <w:pStyle w:val="BodyText"/>
               <w:ind w:firstLine="0pt"/>
               <w:jc w:val="center"/>
               <w:rPr>
@@ -6372,7 +6339,7 @@
           </w:tcPr>
           <w:p>
             <w:pPr>
-              <w:pStyle w:val="Tijeloteksta"/>
+              <w:pStyle w:val="BodyText"/>
               <w:ind w:firstLine="0pt"/>
               <w:jc w:val="center"/>
               <w:rPr>
@@ -6398,7 +6365,7 @@
           </w:tcPr>
           <w:p>
             <w:pPr>
-              <w:pStyle w:val="Tijeloteksta"/>
+              <w:pStyle w:val="BodyText"/>
               <w:ind w:firstLine="0pt"/>
               <w:jc w:val="center"/>
               <w:rPr>
@@ -6424,7 +6391,7 @@
           </w:tcPr>
           <w:p>
             <w:pPr>
-              <w:pStyle w:val="Tijeloteksta"/>
+              <w:pStyle w:val="BodyText"/>
               <w:ind w:firstLine="0pt"/>
               <w:jc w:val="center"/>
               <w:rPr>
@@ -6455,7 +6422,7 @@
           </w:tcPr>
           <w:p>
             <w:pPr>
-              <w:pStyle w:val="Tijeloteksta"/>
+              <w:pStyle w:val="BodyText"/>
               <w:ind w:firstLine="0pt"/>
               <w:jc w:val="center"/>
               <w:rPr>
@@ -6485,7 +6452,7 @@
           </w:tcPr>
           <w:p>
             <w:pPr>
-              <w:pStyle w:val="Tijeloteksta"/>
+              <w:pStyle w:val="BodyText"/>
               <w:ind w:firstLine="0pt"/>
               <w:jc w:val="center"/>
               <w:rPr>
@@ -6511,7 +6478,7 @@
           </w:tcPr>
           <w:p>
             <w:pPr>
-              <w:pStyle w:val="Tijeloteksta"/>
+              <w:pStyle w:val="BodyText"/>
               <w:ind w:firstLine="0pt"/>
               <w:jc w:val="center"/>
               <w:rPr>
@@ -6537,7 +6504,7 @@
           </w:tcPr>
           <w:p>
             <w:pPr>
-              <w:pStyle w:val="Tijeloteksta"/>
+              <w:pStyle w:val="BodyText"/>
               <w:ind w:firstLine="0pt"/>
               <w:jc w:val="center"/>
               <w:rPr>
@@ -6563,7 +6530,7 @@
           </w:tcPr>
           <w:p>
             <w:pPr>
-              <w:pStyle w:val="Tijeloteksta"/>
+              <w:pStyle w:val="BodyText"/>
               <w:ind w:firstLine="0pt"/>
               <w:jc w:val="center"/>
               <w:rPr>
@@ -6594,7 +6561,7 @@
           </w:tcPr>
           <w:p>
             <w:pPr>
-              <w:pStyle w:val="Tijeloteksta"/>
+              <w:pStyle w:val="BodyText"/>
               <w:ind w:firstLine="0pt"/>
               <w:jc w:val="center"/>
               <w:rPr>
@@ -6624,7 +6591,7 @@
           </w:tcPr>
           <w:p>
             <w:pPr>
-              <w:pStyle w:val="Tijeloteksta"/>
+              <w:pStyle w:val="BodyText"/>
               <w:ind w:firstLine="0pt"/>
               <w:jc w:val="center"/>
               <w:rPr>
@@ -6650,7 +6617,7 @@
           </w:tcPr>
           <w:p>
             <w:pPr>
-              <w:pStyle w:val="Tijeloteksta"/>
+              <w:pStyle w:val="BodyText"/>
               <w:ind w:firstLine="0pt"/>
               <w:jc w:val="center"/>
               <w:rPr>
@@ -6676,7 +6643,7 @@
           </w:tcPr>
           <w:p>
             <w:pPr>
-              <w:pStyle w:val="Tijeloteksta"/>
+              <w:pStyle w:val="BodyText"/>
               <w:ind w:firstLine="0pt"/>
               <w:jc w:val="center"/>
               <w:rPr>
@@ -6702,7 +6669,7 @@
           </w:tcPr>
           <w:p>
             <w:pPr>
-              <w:pStyle w:val="Tijeloteksta"/>
+              <w:pStyle w:val="BodyText"/>
               <w:ind w:firstLine="0pt"/>
               <w:jc w:val="center"/>
               <w:rPr>
@@ -6725,7 +6692,7 @@
     </w:tbl>
     <w:p>
       <w:pPr>
-        <w:pStyle w:val="Tijeloteksta"/>
+        <w:pStyle w:val="BodyText"/>
         <w:ind w:firstLine="0pt"/>
         <w:rPr>
           <w:lang w:val="hr-HR"/>
@@ -6734,7 +6701,7 @@
     </w:p>
     <w:p>
       <w:pPr>
-        <w:pStyle w:val="Naslov2"/>
+        <w:pStyle w:val="Heading2"/>
         <w:rPr>
           <w:lang w:val="hr-HR"/>
         </w:rPr>
@@ -6748,7 +6715,7 @@
     </w:p>
     <w:p>
       <w:pPr>
-        <w:pStyle w:val="Tijeloteksta"/>
+        <w:pStyle w:val="BodyText"/>
         <w:ind w:firstLine="0pt"/>
         <w:rPr>
           <w:lang w:val="hr-HR"/>
@@ -6777,7 +6744,7 @@
     </w:p>
     <w:p>
       <w:pPr>
-        <w:pStyle w:val="Opisslike"/>
+        <w:pStyle w:val="Caption"/>
         <w:keepNext/>
         <w:rPr>
           <w:color w:val="000000" w:themeColor="text1"/>
@@ -6785,13 +6752,23 @@
           <w:szCs w:val="13"/>
         </w:rPr>
       </w:pPr>
+      <w:proofErr w:type="spellStart"/>
       <w:r>
         <w:rPr>
           <w:color w:val="000000" w:themeColor="text1"/>
           <w:sz w:val="13"/>
           <w:szCs w:val="13"/>
         </w:rPr>
-        <w:t xml:space="preserve">Tablica </w:t>
+        <w:t>Tablica</w:t>
+      </w:r>
+      <w:proofErr w:type="spellEnd"/>
+      <w:r>
+        <w:rPr>
+          <w:color w:val="000000" w:themeColor="text1"/>
+          <w:sz w:val="13"/>
+          <w:szCs w:val="13"/>
+        </w:rPr>
+        <w:t xml:space="preserve"> </w:t>
       </w:r>
       <w:r>
         <w:rPr>
@@ -6840,12 +6817,112 @@
           <w:sz w:val="13"/>
           <w:szCs w:val="13"/>
         </w:rPr>
-        <w:t>.  Prikaz mjera validacije za model izgrađen EfficientNetV2L arhitekturom</w:t>
-      </w:r>
+        <w:t xml:space="preserve">.  </w:t>
+      </w:r>
+      <w:proofErr w:type="spellStart"/>
+      <w:r>
+        <w:rPr>
+          <w:color w:val="000000" w:themeColor="text1"/>
+          <w:sz w:val="13"/>
+          <w:szCs w:val="13"/>
+        </w:rPr>
+        <w:t>Prikaz</w:t>
+      </w:r>
+      <w:proofErr w:type="spellEnd"/>
+      <w:r>
+        <w:rPr>
+          <w:color w:val="000000" w:themeColor="text1"/>
+          <w:sz w:val="13"/>
+          <w:szCs w:val="13"/>
+        </w:rPr>
+        <w:t xml:space="preserve"> </w:t>
+      </w:r>
+      <w:proofErr w:type="spellStart"/>
+      <w:r>
+        <w:rPr>
+          <w:color w:val="000000" w:themeColor="text1"/>
+          <w:sz w:val="13"/>
+          <w:szCs w:val="13"/>
+        </w:rPr>
+        <w:t>mjera</w:t>
+      </w:r>
+      <w:proofErr w:type="spellEnd"/>
+      <w:r>
+        <w:rPr>
+          <w:color w:val="000000" w:themeColor="text1"/>
+          <w:sz w:val="13"/>
+          <w:szCs w:val="13"/>
+        </w:rPr>
+        <w:t xml:space="preserve"> </w:t>
+      </w:r>
+      <w:proofErr w:type="spellStart"/>
+      <w:r>
+        <w:rPr>
+          <w:color w:val="000000" w:themeColor="text1"/>
+          <w:sz w:val="13"/>
+          <w:szCs w:val="13"/>
+        </w:rPr>
+        <w:t>validacije</w:t>
+      </w:r>
+      <w:proofErr w:type="spellEnd"/>
+      <w:r>
+        <w:rPr>
+          <w:color w:val="000000" w:themeColor="text1"/>
+          <w:sz w:val="13"/>
+          <w:szCs w:val="13"/>
+        </w:rPr>
+        <w:t xml:space="preserve"> </w:t>
+      </w:r>
+      <w:proofErr w:type="spellStart"/>
+      <w:r>
+        <w:rPr>
+          <w:color w:val="000000" w:themeColor="text1"/>
+          <w:sz w:val="13"/>
+          <w:szCs w:val="13"/>
+        </w:rPr>
+        <w:t>za</w:t>
+      </w:r>
+      <w:proofErr w:type="spellEnd"/>
+      <w:r>
+        <w:rPr>
+          <w:color w:val="000000" w:themeColor="text1"/>
+          <w:sz w:val="13"/>
+          <w:szCs w:val="13"/>
+        </w:rPr>
+        <w:t xml:space="preserve"> model </w:t>
+      </w:r>
+      <w:proofErr w:type="spellStart"/>
+      <w:r>
+        <w:rPr>
+          <w:color w:val="000000" w:themeColor="text1"/>
+          <w:sz w:val="13"/>
+          <w:szCs w:val="13"/>
+        </w:rPr>
+        <w:t>izgrađen</w:t>
+      </w:r>
+      <w:proofErr w:type="spellEnd"/>
+      <w:r>
+        <w:rPr>
+          <w:color w:val="000000" w:themeColor="text1"/>
+          <w:sz w:val="13"/>
+          <w:szCs w:val="13"/>
+        </w:rPr>
+        <w:t xml:space="preserve"> EfficientNetV2L </w:t>
+      </w:r>
+      <w:proofErr w:type="spellStart"/>
+      <w:r>
+        <w:rPr>
+          <w:color w:val="000000" w:themeColor="text1"/>
+          <w:sz w:val="13"/>
+          <w:szCs w:val="13"/>
+        </w:rPr>
+        <w:t>arhitekturom</w:t>
+      </w:r>
+      <w:proofErr w:type="spellEnd"/>
     </w:p>
     <w:tbl>
       <w:tblPr>
-        <w:tblStyle w:val="Reetkatablice"/>
+        <w:tblStyle w:val="TableGrid"/>
         <w:tblW w:w="0pt" w:type="dxa"/>
         <w:tblLook w:firstRow="1" w:lastRow="0" w:firstColumn="1" w:lastColumn="0" w:noHBand="0" w:noVBand="1"/>
       </w:tblPr>
@@ -6867,7 +6944,7 @@
           </w:tcPr>
           <w:p>
             <w:pPr>
-              <w:pStyle w:val="Tijeloteksta"/>
+              <w:pStyle w:val="BodyText"/>
               <w:ind w:firstLine="0pt"/>
               <w:jc w:val="center"/>
               <w:rPr>
@@ -6901,7 +6978,7 @@
           </w:tcPr>
           <w:p>
             <w:pPr>
-              <w:pStyle w:val="Tijeloteksta"/>
+              <w:pStyle w:val="BodyText"/>
               <w:ind w:firstLine="0pt"/>
               <w:jc w:val="center"/>
               <w:rPr>
@@ -6935,7 +7012,7 @@
           </w:tcPr>
           <w:p>
             <w:pPr>
-              <w:pStyle w:val="Tijeloteksta"/>
+              <w:pStyle w:val="BodyText"/>
               <w:ind w:firstLine="0pt"/>
               <w:jc w:val="center"/>
               <w:rPr>
@@ -6969,7 +7046,7 @@
           </w:tcPr>
           <w:p>
             <w:pPr>
-              <w:pStyle w:val="Tijeloteksta"/>
+              <w:pStyle w:val="BodyText"/>
               <w:ind w:firstLine="0pt"/>
               <w:jc w:val="center"/>
               <w:rPr>
@@ -7003,7 +7080,7 @@
           </w:tcPr>
           <w:p>
             <w:pPr>
-              <w:pStyle w:val="Tijeloteksta"/>
+              <w:pStyle w:val="BodyText"/>
               <w:ind w:firstLine="0pt"/>
               <w:jc w:val="center"/>
               <w:rPr>
@@ -7042,7 +7119,7 @@
           </w:tcPr>
           <w:p>
             <w:pPr>
-              <w:pStyle w:val="Tijeloteksta"/>
+              <w:pStyle w:val="BodyText"/>
               <w:ind w:firstLine="0pt"/>
               <w:jc w:val="center"/>
               <w:rPr>
@@ -7072,7 +7149,7 @@
           </w:tcPr>
           <w:p>
             <w:pPr>
-              <w:pStyle w:val="Tijeloteksta"/>
+              <w:pStyle w:val="BodyText"/>
               <w:ind w:firstLine="0pt"/>
               <w:jc w:val="center"/>
               <w:rPr>
@@ -7098,7 +7175,7 @@
           </w:tcPr>
           <w:p>
             <w:pPr>
-              <w:pStyle w:val="Tijeloteksta"/>
+              <w:pStyle w:val="BodyText"/>
               <w:ind w:firstLine="0pt"/>
               <w:jc w:val="center"/>
               <w:rPr>
@@ -7124,7 +7201,7 @@
           </w:tcPr>
           <w:p>
             <w:pPr>
-              <w:pStyle w:val="Tijeloteksta"/>
+              <w:pStyle w:val="BodyText"/>
               <w:ind w:firstLine="0pt"/>
               <w:jc w:val="center"/>
               <w:rPr>
@@ -7150,7 +7227,7 @@
           </w:tcPr>
           <w:p>
             <w:pPr>
-              <w:pStyle w:val="Tijeloteksta"/>
+              <w:pStyle w:val="BodyText"/>
               <w:ind w:firstLine="0pt"/>
               <w:jc w:val="center"/>
               <w:rPr>
@@ -7181,7 +7258,7 @@
           </w:tcPr>
           <w:p>
             <w:pPr>
-              <w:pStyle w:val="Tijeloteksta"/>
+              <w:pStyle w:val="BodyText"/>
               <w:ind w:firstLine="0pt"/>
               <w:jc w:val="center"/>
               <w:rPr>
@@ -7211,7 +7288,7 @@
           </w:tcPr>
           <w:p>
             <w:pPr>
-              <w:pStyle w:val="Tijeloteksta"/>
+              <w:pStyle w:val="BodyText"/>
               <w:ind w:firstLine="0pt"/>
               <w:jc w:val="center"/>
               <w:rPr>
@@ -7237,7 +7314,7 @@
           </w:tcPr>
           <w:p>
             <w:pPr>
-              <w:pStyle w:val="Tijeloteksta"/>
+              <w:pStyle w:val="BodyText"/>
               <w:ind w:firstLine="0pt"/>
               <w:jc w:val="center"/>
               <w:rPr>
@@ -7263,7 +7340,7 @@
           </w:tcPr>
           <w:p>
             <w:pPr>
-              <w:pStyle w:val="Tijeloteksta"/>
+              <w:pStyle w:val="BodyText"/>
               <w:ind w:firstLine="0pt"/>
               <w:jc w:val="center"/>
               <w:rPr>
@@ -7289,7 +7366,7 @@
           </w:tcPr>
           <w:p>
             <w:pPr>
-              <w:pStyle w:val="Tijeloteksta"/>
+              <w:pStyle w:val="BodyText"/>
               <w:ind w:firstLine="0pt"/>
               <w:jc w:val="center"/>
               <w:rPr>
@@ -7320,7 +7397,7 @@
           </w:tcPr>
           <w:p>
             <w:pPr>
-              <w:pStyle w:val="Tijeloteksta"/>
+              <w:pStyle w:val="BodyText"/>
               <w:ind w:firstLine="0pt"/>
               <w:jc w:val="center"/>
               <w:rPr>
@@ -7350,7 +7427,7 @@
           </w:tcPr>
           <w:p>
             <w:pPr>
-              <w:pStyle w:val="Tijeloteksta"/>
+              <w:pStyle w:val="BodyText"/>
               <w:ind w:firstLine="0pt"/>
               <w:jc w:val="center"/>
               <w:rPr>
@@ -7376,7 +7453,7 @@
           </w:tcPr>
           <w:p>
             <w:pPr>
-              <w:pStyle w:val="Tijeloteksta"/>
+              <w:pStyle w:val="BodyText"/>
               <w:ind w:firstLine="0pt"/>
               <w:jc w:val="center"/>
               <w:rPr>
@@ -7402,7 +7479,7 @@
           </w:tcPr>
           <w:p>
             <w:pPr>
-              <w:pStyle w:val="Tijeloteksta"/>
+              <w:pStyle w:val="BodyText"/>
               <w:ind w:firstLine="0pt"/>
               <w:jc w:val="center"/>
               <w:rPr>
@@ -7428,7 +7505,7 @@
           </w:tcPr>
           <w:p>
             <w:pPr>
-              <w:pStyle w:val="Tijeloteksta"/>
+              <w:pStyle w:val="BodyText"/>
               <w:ind w:firstLine="0pt"/>
               <w:jc w:val="center"/>
               <w:rPr>
@@ -7459,7 +7536,7 @@
           </w:tcPr>
           <w:p>
             <w:pPr>
-              <w:pStyle w:val="Tijeloteksta"/>
+              <w:pStyle w:val="BodyText"/>
               <w:ind w:firstLine="0pt"/>
               <w:jc w:val="center"/>
               <w:rPr>
@@ -7489,7 +7566,7 @@
           </w:tcPr>
           <w:p>
             <w:pPr>
-              <w:pStyle w:val="Tijeloteksta"/>
+              <w:pStyle w:val="BodyText"/>
               <w:ind w:firstLine="0pt"/>
               <w:jc w:val="center"/>
               <w:rPr>
@@ -7515,7 +7592,7 @@
           </w:tcPr>
           <w:p>
             <w:pPr>
-              <w:pStyle w:val="Tijeloteksta"/>
+              <w:pStyle w:val="BodyText"/>
               <w:ind w:firstLine="0pt"/>
               <w:jc w:val="center"/>
               <w:rPr>
@@ -7541,7 +7618,7 @@
           </w:tcPr>
           <w:p>
             <w:pPr>
-              <w:pStyle w:val="Tijeloteksta"/>
+              <w:pStyle w:val="BodyText"/>
               <w:ind w:firstLine="0pt"/>
               <w:jc w:val="center"/>
               <w:rPr>
@@ -7567,7 +7644,7 @@
           </w:tcPr>
           <w:p>
             <w:pPr>
-              <w:pStyle w:val="Tijeloteksta"/>
+              <w:pStyle w:val="BodyText"/>
               <w:ind w:firstLine="0pt"/>
               <w:jc w:val="center"/>
               <w:rPr>
@@ -7590,7 +7667,7 @@
     </w:tbl>
     <w:p>
       <w:pPr>
-        <w:pStyle w:val="Tijeloteksta"/>
+        <w:pStyle w:val="BodyText"/>
         <w:ind w:firstLine="0pt"/>
         <w:rPr>
           <w:lang w:val="hr-HR"/>
@@ -7599,7 +7676,7 @@
     </w:p>
     <w:p>
       <w:pPr>
-        <w:pStyle w:val="Naslov2"/>
+        <w:pStyle w:val="Heading2"/>
         <w:rPr>
           <w:lang w:val="hr-HR"/>
         </w:rPr>
@@ -7635,7 +7712,7 @@
     </w:p>
     <w:p>
       <w:pPr>
-        <w:pStyle w:val="Opisslike"/>
+        <w:pStyle w:val="Caption"/>
         <w:keepNext/>
         <w:rPr>
           <w:color w:val="000000" w:themeColor="text1"/>
@@ -7643,13 +7720,23 @@
           <w:szCs w:val="15"/>
         </w:rPr>
       </w:pPr>
+      <w:proofErr w:type="spellStart"/>
       <w:r>
         <w:rPr>
           <w:color w:val="000000" w:themeColor="text1"/>
           <w:sz w:val="15"/>
           <w:szCs w:val="15"/>
         </w:rPr>
-        <w:t xml:space="preserve">Tablica </w:t>
+        <w:t>Tablica</w:t>
+      </w:r>
+      <w:proofErr w:type="spellEnd"/>
+      <w:r>
+        <w:rPr>
+          <w:color w:val="000000" w:themeColor="text1"/>
+          <w:sz w:val="15"/>
+          <w:szCs w:val="15"/>
+        </w:rPr>
+        <w:t xml:space="preserve"> </w:t>
       </w:r>
       <w:r>
         <w:rPr>
@@ -7698,12 +7785,120 @@
           <w:sz w:val="15"/>
           <w:szCs w:val="15"/>
         </w:rPr>
-        <w:t>.  Prikaz mjera validacije za model izgrađen algoritmom SVM</w:t>
+        <w:t xml:space="preserve">.  </w:t>
+      </w:r>
+      <w:proofErr w:type="spellStart"/>
+      <w:r>
+        <w:rPr>
+          <w:color w:val="000000" w:themeColor="text1"/>
+          <w:sz w:val="15"/>
+          <w:szCs w:val="15"/>
+        </w:rPr>
+        <w:t>Prikaz</w:t>
+      </w:r>
+      <w:proofErr w:type="spellEnd"/>
+      <w:r>
+        <w:rPr>
+          <w:color w:val="000000" w:themeColor="text1"/>
+          <w:sz w:val="15"/>
+          <w:szCs w:val="15"/>
+        </w:rPr>
+        <w:t xml:space="preserve"> </w:t>
+      </w:r>
+      <w:proofErr w:type="spellStart"/>
+      <w:r>
+        <w:rPr>
+          <w:color w:val="000000" w:themeColor="text1"/>
+          <w:sz w:val="15"/>
+          <w:szCs w:val="15"/>
+        </w:rPr>
+        <w:t>mjera</w:t>
+      </w:r>
+      <w:proofErr w:type="spellEnd"/>
+      <w:r>
+        <w:rPr>
+          <w:color w:val="000000" w:themeColor="text1"/>
+          <w:sz w:val="15"/>
+          <w:szCs w:val="15"/>
+        </w:rPr>
+        <w:t xml:space="preserve"> </w:t>
+      </w:r>
+      <w:proofErr w:type="spellStart"/>
+      <w:r>
+        <w:rPr>
+          <w:color w:val="000000" w:themeColor="text1"/>
+          <w:sz w:val="15"/>
+          <w:szCs w:val="15"/>
+        </w:rPr>
+        <w:t>validacije</w:t>
+      </w:r>
+      <w:proofErr w:type="spellEnd"/>
+      <w:r>
+        <w:rPr>
+          <w:color w:val="000000" w:themeColor="text1"/>
+          <w:sz w:val="15"/>
+          <w:szCs w:val="15"/>
+        </w:rPr>
+        <w:t xml:space="preserve"> </w:t>
+      </w:r>
+      <w:proofErr w:type="spellStart"/>
+      <w:r>
+        <w:rPr>
+          <w:color w:val="000000" w:themeColor="text1"/>
+          <w:sz w:val="15"/>
+          <w:szCs w:val="15"/>
+        </w:rPr>
+        <w:t>za</w:t>
+      </w:r>
+      <w:proofErr w:type="spellEnd"/>
+      <w:r>
+        <w:rPr>
+          <w:color w:val="000000" w:themeColor="text1"/>
+          <w:sz w:val="15"/>
+          <w:szCs w:val="15"/>
+        </w:rPr>
+        <w:t xml:space="preserve"> model </w:t>
+      </w:r>
+      <w:proofErr w:type="spellStart"/>
+      <w:r>
+        <w:rPr>
+          <w:color w:val="000000" w:themeColor="text1"/>
+          <w:sz w:val="15"/>
+          <w:szCs w:val="15"/>
+        </w:rPr>
+        <w:t>izgrađen</w:t>
+      </w:r>
+      <w:proofErr w:type="spellEnd"/>
+      <w:r>
+        <w:rPr>
+          <w:color w:val="000000" w:themeColor="text1"/>
+          <w:sz w:val="15"/>
+          <w:szCs w:val="15"/>
+        </w:rPr>
+        <w:t xml:space="preserve"> </w:t>
+      </w:r>
+      <w:proofErr w:type="spellStart"/>
+      <w:r>
+        <w:rPr>
+          <w:color w:val="000000" w:themeColor="text1"/>
+          <w:sz w:val="15"/>
+          <w:szCs w:val="15"/>
+        </w:rPr>
+        <w:t>algoritmom</w:t>
+      </w:r>
+      <w:proofErr w:type="spellEnd"/>
+      <w:r>
+        <w:rPr>
+          <w:color w:val="000000" w:themeColor="text1"/>
+          <w:sz w:val="15"/>
+          <w:szCs w:val="15"/>
+        </w:rPr>
+        <w:t xml:space="preserve"> SVM</w:t>
       </w:r>
     </w:p>
     <w:tbl>
       <w:tblPr>
-        <w:tblStyle w:val="Reetkatablice"/>
+        <w:tblStyle w:val="TableGrid"/>
         <w:tblW w:w="0pt" w:type="dxa"/>
         <w:tblLook w:firstRow="1" w:lastRow="0" w:firstColumn="1" w:lastColumn="0" w:noHBand="0" w:noVBand="1"/>
       </w:tblPr>
@@ -7725,7 +7920,7 @@
           </w:tcPr>
           <w:p>
             <w:pPr>
-              <w:pStyle w:val="Tijeloteksta"/>
+              <w:pStyle w:val="BodyText"/>
               <w:ind w:firstLine="0pt"/>
               <w:jc w:val="center"/>
               <w:rPr>
@@ -7759,7 +7954,7 @@
           </w:tcPr>
           <w:p>
             <w:pPr>
-              <w:pStyle w:val="Tijeloteksta"/>
+              <w:pStyle w:val="BodyText"/>
               <w:ind w:firstLine="0pt"/>
               <w:jc w:val="center"/>
               <w:rPr>
@@ -7793,7 +7988,7 @@
           </w:tcPr>
           <w:p>
             <w:pPr>
-              <w:pStyle w:val="Tijeloteksta"/>
+              <w:pStyle w:val="BodyText"/>
               <w:ind w:firstLine="0pt"/>
               <w:jc w:val="center"/>
               <w:rPr>
@@ -7827,7 +8022,7 @@
           </w:tcPr>
           <w:p>
             <w:pPr>
-              <w:pStyle w:val="Tijeloteksta"/>
+              <w:pStyle w:val="BodyText"/>
               <w:ind w:firstLine="0pt"/>
               <w:jc w:val="center"/>
               <w:rPr>
@@ -7861,7 +8056,7 @@
           </w:tcPr>
           <w:p>
             <w:pPr>
-              <w:pStyle w:val="Tijeloteksta"/>
+              <w:pStyle w:val="BodyText"/>
               <w:ind w:firstLine="0pt"/>
               <w:jc w:val="center"/>
               <w:rPr>
@@ -7900,7 +8095,7 @@
           </w:tcPr>
           <w:p>
             <w:pPr>
-              <w:pStyle w:val="Tijeloteksta"/>
+              <w:pStyle w:val="BodyText"/>
               <w:ind w:firstLine="0pt"/>
               <w:jc w:val="center"/>
               <w:rPr>
@@ -7930,7 +8125,7 @@
           </w:tcPr>
           <w:p>
             <w:pPr>
-              <w:pStyle w:val="Tijeloteksta"/>
+              <w:pStyle w:val="BodyText"/>
               <w:ind w:firstLine="0pt"/>
               <w:jc w:val="center"/>
               <w:rPr>
@@ -7964,7 +8159,7 @@
           </w:tcPr>
           <w:p>
             <w:pPr>
-              <w:pStyle w:val="Tijeloteksta"/>
+              <w:pStyle w:val="BodyText"/>
               <w:ind w:firstLine="0pt"/>
               <w:jc w:val="center"/>
               <w:rPr>
@@ -7990,7 +8185,7 @@
           </w:tcPr>
           <w:p>
             <w:pPr>
-              <w:pStyle w:val="Tijeloteksta"/>
+              <w:pStyle w:val="BodyText"/>
               <w:ind w:firstLine="0pt"/>
               <w:jc w:val="center"/>
               <w:rPr>
@@ -8024,7 +8219,7 @@
           </w:tcPr>
           <w:p>
             <w:pPr>
-              <w:pStyle w:val="Tijeloteksta"/>
+              <w:pStyle w:val="BodyText"/>
               <w:ind w:firstLine="0pt"/>
               <w:jc w:val="center"/>
               <w:rPr>
@@ -8063,7 +8258,7 @@
           </w:tcPr>
           <w:p>
             <w:pPr>
-              <w:pStyle w:val="Tijeloteksta"/>
+              <w:pStyle w:val="BodyText"/>
               <w:ind w:firstLine="0pt"/>
               <w:jc w:val="center"/>
               <w:rPr>
@@ -8093,7 +8288,7 @@
           </w:tcPr>
           <w:p>
             <w:pPr>
-              <w:pStyle w:val="Tijeloteksta"/>
+              <w:pStyle w:val="BodyText"/>
               <w:ind w:firstLine="0pt"/>
               <w:jc w:val="center"/>
               <w:rPr>
@@ -8127,7 +8322,7 @@
           </w:tcPr>
           <w:p>
             <w:pPr>
-              <w:pStyle w:val="Tijeloteksta"/>
+              <w:pStyle w:val="BodyText"/>
               <w:ind w:firstLine="0pt"/>
               <w:jc w:val="center"/>
               <w:rPr>
@@ -8161,7 +8356,7 @@
           </w:tcPr>
           <w:p>
             <w:pPr>
-              <w:pStyle w:val="Tijeloteksta"/>
+              <w:pStyle w:val="BodyText"/>
               <w:ind w:firstLine="0pt"/>
               <w:jc w:val="center"/>
               <w:rPr>
@@ -8195,7 +8390,7 @@
           </w:tcPr>
           <w:p>
             <w:pPr>
-              <w:pStyle w:val="Tijeloteksta"/>
+              <w:pStyle w:val="BodyText"/>
               <w:ind w:firstLine="0pt"/>
               <w:jc w:val="center"/>
               <w:rPr>
@@ -8226,7 +8421,7 @@
           </w:tcPr>
           <w:p>
             <w:pPr>
-              <w:pStyle w:val="Tijeloteksta"/>
+              <w:pStyle w:val="BodyText"/>
               <w:ind w:firstLine="0pt"/>
               <w:jc w:val="center"/>
               <w:rPr>
@@ -8256,7 +8451,7 @@
           </w:tcPr>
           <w:p>
             <w:pPr>
-              <w:pStyle w:val="Tijeloteksta"/>
+              <w:pStyle w:val="BodyText"/>
               <w:ind w:firstLine="0pt"/>
               <w:jc w:val="center"/>
               <w:rPr>
@@ -8282,7 +8477,7 @@
           </w:tcPr>
           <w:p>
             <w:pPr>
-              <w:pStyle w:val="Tijeloteksta"/>
+              <w:pStyle w:val="BodyText"/>
               <w:ind w:firstLine="0pt"/>
               <w:jc w:val="center"/>
               <w:rPr>
@@ -8308,7 +8503,7 @@
           </w:tcPr>
           <w:p>
             <w:pPr>
-              <w:pStyle w:val="Tijeloteksta"/>
+              <w:pStyle w:val="BodyText"/>
               <w:ind w:firstLine="0pt"/>
               <w:jc w:val="center"/>
               <w:rPr>
@@ -8334,7 +8529,7 @@
           </w:tcPr>
           <w:p>
             <w:pPr>
-              <w:pStyle w:val="Tijeloteksta"/>
+              <w:pStyle w:val="BodyText"/>
               <w:ind w:firstLine="0pt"/>
               <w:jc w:val="center"/>
               <w:rPr>
@@ -8365,7 +8560,7 @@
           </w:tcPr>
           <w:p>
             <w:pPr>
-              <w:pStyle w:val="Tijeloteksta"/>
+              <w:pStyle w:val="BodyText"/>
               <w:ind w:firstLine="0pt"/>
               <w:jc w:val="center"/>
               <w:rPr>
@@ -8395,7 +8590,7 @@
           </w:tcPr>
           <w:p>
             <w:pPr>
-              <w:pStyle w:val="Tijeloteksta"/>
+              <w:pStyle w:val="BodyText"/>
               <w:ind w:firstLine="0pt"/>
               <w:jc w:val="center"/>
               <w:rPr>
@@ -8429,7 +8624,7 @@
           </w:tcPr>
           <w:p>
             <w:pPr>
-              <w:pStyle w:val="Tijeloteksta"/>
+              <w:pStyle w:val="BodyText"/>
               <w:ind w:firstLine="0pt"/>
               <w:jc w:val="center"/>
               <w:rPr>
@@ -8463,7 +8658,7 @@
           </w:tcPr>
           <w:p>
             <w:pPr>
-              <w:pStyle w:val="Tijeloteksta"/>
+              <w:pStyle w:val="BodyText"/>
               <w:ind w:firstLine="0pt"/>
               <w:jc w:val="center"/>
               <w:rPr>
@@ -8497,7 +8692,7 @@
           </w:tcPr>
           <w:p>
             <w:pPr>
-              <w:pStyle w:val="Tijeloteksta"/>
+              <w:pStyle w:val="BodyText"/>
               <w:ind w:firstLine="0pt"/>
               <w:jc w:val="center"/>
               <w:rPr>
@@ -8536,7 +8731,7 @@
     </w:p>
     <w:p>
       <w:pPr>
-        <w:pStyle w:val="Tijeloteksta"/>
+        <w:pStyle w:val="BodyText"/>
         <w:keepNext/>
       </w:pPr>
       <w:r>
@@ -8544,7 +8739,6 @@
           <w:noProof/>
           <w:lang w:val="hr-HR" w:eastAsia="hr-HR"/>
         </w:rPr>
-        <w:lastRenderedPageBreak/>
         <w:drawing>
           <wp:inline distT="0" distB="0" distL="0" distR="0" wp14:anchorId="77739EA2" wp14:editId="29999886">
             <wp:extent cx="2743848" cy="2455452"/>
@@ -8621,7 +8815,7 @@
     </w:p>
     <w:p>
       <w:pPr>
-        <w:pStyle w:val="Tijeloteksta"/>
+        <w:pStyle w:val="BodyText"/>
         <w:rPr>
           <w:lang w:val="hr-HR"/>
         </w:rPr>
@@ -8757,7 +8951,7 @@
     </w:p>
     <w:p>
       <w:pPr>
-        <w:pStyle w:val="Naslov1"/>
+        <w:pStyle w:val="Heading1"/>
         <w:rPr>
           <w:lang w:val="hr-HR"/>
         </w:rPr>
@@ -8771,7 +8965,7 @@
     </w:p>
     <w:p>
       <w:pPr>
-        <w:pStyle w:val="Tijeloteksta"/>
+        <w:pStyle w:val="BodyText"/>
         <w:rPr>
           <w:lang w:val="hr-HR"/>
         </w:rPr>
@@ -8819,7 +9013,7 @@
     </w:p>
     <w:p>
       <w:pPr>
-        <w:pStyle w:val="Tijeloteksta"/>
+        <w:pStyle w:val="BodyText"/>
         <w:rPr>
           <w:lang w:val="hr-HR"/>
         </w:rPr>
@@ -8867,7 +9061,7 @@
     </w:p>
     <w:p>
       <w:pPr>
-        <w:pStyle w:val="Tijeloteksta"/>
+        <w:pStyle w:val="BodyText"/>
         <w:rPr>
           <w:lang w:val="hr-HR"/>
         </w:rPr>
@@ -8881,7 +9075,7 @@
     </w:p>
     <w:p>
       <w:pPr>
-        <w:pStyle w:val="Naslov1"/>
+        <w:pStyle w:val="Heading1"/>
         <w:rPr>
           <w:lang w:val="hr-HR"/>
         </w:rPr>
@@ -8895,7 +9089,7 @@
     </w:p>
     <w:p>
       <w:pPr>
-        <w:pStyle w:val="Tijeloteksta"/>
+        <w:pStyle w:val="BodyText"/>
         <w:ind w:firstLine="0pt"/>
         <w:rPr>
           <w:lang w:val="hr-HR"/>
@@ -8947,7 +9141,7 @@
     </w:p>
     <w:p>
       <w:pPr>
-        <w:pStyle w:val="Tijeloteksta"/>
+        <w:pStyle w:val="BodyText"/>
         <w:ind w:firstLine="0pt"/>
         <w:rPr>
           <w:lang w:val="hr-HR"/>
@@ -9002,7 +9196,7 @@
     </w:p>
     <w:p>
       <w:pPr>
-        <w:pStyle w:val="Tijeloteksta"/>
+        <w:pStyle w:val="BodyText"/>
         <w:ind w:firstLine="0pt"/>
         <w:rPr>
           <w:lang w:val="hr-HR"/>
@@ -9012,7 +9206,6 @@
         <w:rPr>
           <w:lang w:val="hr-HR"/>
         </w:rPr>
-        <w:lastRenderedPageBreak/>
         <w:t xml:space="preserve">Arhitektura </w:t>
       </w:r>
       <w:r>
@@ -9060,7 +9253,7 @@
     </w:p>
     <w:p>
       <w:pPr>
-        <w:pStyle w:val="Tijeloteksta"/>
+        <w:pStyle w:val="BodyText"/>
         <w:ind w:firstLine="0pt"/>
         <w:rPr>
           <w:lang w:val="hr-HR"/>
@@ -9159,7 +9352,7 @@
     </w:p>
     <w:p>
       <w:pPr>
-        <w:pStyle w:val="Naslov5"/>
+        <w:pStyle w:val="Heading5"/>
         <w:rPr>
           <w:lang w:val="hr-HR"/>
         </w:rPr>
@@ -9231,7 +9424,7 @@
       <w:hyperlink r:id="rId12" w:history="1">
         <w:r>
           <w:rPr>
-            <w:rStyle w:val="Hiperveza"/>
+            <w:rStyle w:val="Hyperlink"/>
             <w:lang w:val="hr-HR"/>
           </w:rPr>
           <w:t>https://www.cancer.net/cancer-types/brain-tumor/statistics</w:t>
@@ -9393,7 +9586,7 @@
       <w:hyperlink r:id="rId13" w:history="1">
         <w:r>
           <w:rPr>
-            <w:rStyle w:val="Hiperveza"/>
+            <w:rStyle w:val="Hyperlink"/>
             <w:lang w:val="hr-HR"/>
           </w:rPr>
           <w:t>https://figshare.com/articles/dataset/brain_tumor_dataset/1512427</w:t>
@@ -9423,14 +9616,502 @@
         <w:rPr>
           <w:lang w:val="hr-HR"/>
         </w:rPr>
-        <w:lastRenderedPageBreak/>
-        <w:t xml:space="preserve">Posjećeno: 5.1.2023. </w:t>
+        <w:t>Posjećeno: 5.1.2023.</w:t>
       </w:r>
     </w:p>
     <w:p>
       <w:pPr>
         <w:pStyle w:val="references"/>
+        <w:numPr>
+          <w:ilvl w:val="0"/>
+          <w:numId w:val="0"/>
+        </w:numPr>
+        <w:ind w:start="18pt"/>
         <w:jc w:val="start"/>
+        <w:rPr>
+          <w:lang w:val="hr-HR"/>
+        </w:rPr>
+      </w:pPr>
+    </w:p>
+    <w:p>
+      <w:pPr>
+        <w:pStyle w:val="references"/>
+        <w:numPr>
+          <w:ilvl w:val="0"/>
+          <w:numId w:val="0"/>
+        </w:numPr>
+        <w:ind w:start="18pt"/>
+        <w:jc w:val="start"/>
+        <w:rPr>
+          <w:lang w:val="hr-HR"/>
+        </w:rPr>
+      </w:pPr>
+    </w:p>
+    <w:p>
+      <w:pPr>
+        <w:pStyle w:val="references"/>
+        <w:numPr>
+          <w:ilvl w:val="0"/>
+          <w:numId w:val="0"/>
+        </w:numPr>
+        <w:ind w:start="18pt"/>
+        <w:jc w:val="start"/>
+        <w:rPr>
+          <w:lang w:val="hr-HR"/>
+        </w:rPr>
+      </w:pPr>
+    </w:p>
+    <w:p>
+      <w:pPr>
+        <w:pStyle w:val="references"/>
+        <w:numPr>
+          <w:ilvl w:val="0"/>
+          <w:numId w:val="0"/>
+        </w:numPr>
+        <w:ind w:start="18pt"/>
+        <w:jc w:val="start"/>
+        <w:rPr>
+          <w:lang w:val="hr-HR"/>
+        </w:rPr>
+      </w:pPr>
+    </w:p>
+    <w:p>
+      <w:pPr>
+        <w:pStyle w:val="references"/>
+        <w:numPr>
+          <w:ilvl w:val="0"/>
+          <w:numId w:val="0"/>
+        </w:numPr>
+        <w:ind w:start="18pt"/>
+        <w:jc w:val="start"/>
+        <w:rPr>
+          <w:lang w:val="hr-HR"/>
+        </w:rPr>
+      </w:pPr>
+    </w:p>
+    <w:p>
+      <w:pPr>
+        <w:pStyle w:val="references"/>
+        <w:numPr>
+          <w:ilvl w:val="0"/>
+          <w:numId w:val="0"/>
+        </w:numPr>
+        <w:ind w:start="18pt"/>
+        <w:jc w:val="start"/>
+        <w:rPr>
+          <w:lang w:val="hr-HR"/>
+        </w:rPr>
+      </w:pPr>
+    </w:p>
+    <w:p>
+      <w:pPr>
+        <w:pStyle w:val="references"/>
+        <w:numPr>
+          <w:ilvl w:val="0"/>
+          <w:numId w:val="0"/>
+        </w:numPr>
+        <w:ind w:start="18pt"/>
+        <w:jc w:val="start"/>
+        <w:rPr>
+          <w:lang w:val="hr-HR"/>
+        </w:rPr>
+      </w:pPr>
+    </w:p>
+    <w:p>
+      <w:pPr>
+        <w:pStyle w:val="references"/>
+        <w:numPr>
+          <w:ilvl w:val="0"/>
+          <w:numId w:val="0"/>
+        </w:numPr>
+        <w:ind w:start="18pt"/>
+        <w:jc w:val="start"/>
+        <w:rPr>
+          <w:lang w:val="hr-HR"/>
+        </w:rPr>
+      </w:pPr>
+    </w:p>
+    <w:p>
+      <w:pPr>
+        <w:pStyle w:val="references"/>
+        <w:numPr>
+          <w:ilvl w:val="0"/>
+          <w:numId w:val="0"/>
+        </w:numPr>
+        <w:ind w:start="18pt"/>
+        <w:jc w:val="start"/>
+        <w:rPr>
+          <w:lang w:val="hr-HR"/>
+        </w:rPr>
+      </w:pPr>
+    </w:p>
+    <w:p>
+      <w:pPr>
+        <w:pStyle w:val="references"/>
+        <w:numPr>
+          <w:ilvl w:val="0"/>
+          <w:numId w:val="0"/>
+        </w:numPr>
+        <w:ind w:start="18pt"/>
+        <w:jc w:val="start"/>
+        <w:rPr>
+          <w:lang w:val="hr-HR"/>
+        </w:rPr>
+      </w:pPr>
+    </w:p>
+    <w:p>
+      <w:pPr>
+        <w:pStyle w:val="references"/>
+        <w:numPr>
+          <w:ilvl w:val="0"/>
+          <w:numId w:val="0"/>
+        </w:numPr>
+        <w:ind w:start="18pt"/>
+        <w:jc w:val="start"/>
+        <w:rPr>
+          <w:lang w:val="hr-HR"/>
+        </w:rPr>
+      </w:pPr>
+    </w:p>
+    <w:p>
+      <w:pPr>
+        <w:pStyle w:val="references"/>
+        <w:numPr>
+          <w:ilvl w:val="0"/>
+          <w:numId w:val="0"/>
+        </w:numPr>
+        <w:ind w:start="18pt"/>
+        <w:jc w:val="start"/>
+        <w:rPr>
+          <w:lang w:val="hr-HR"/>
+        </w:rPr>
+      </w:pPr>
+    </w:p>
+    <w:p>
+      <w:pPr>
+        <w:pStyle w:val="references"/>
+        <w:numPr>
+          <w:ilvl w:val="0"/>
+          <w:numId w:val="0"/>
+        </w:numPr>
+        <w:ind w:start="18pt"/>
+        <w:jc w:val="start"/>
+        <w:rPr>
+          <w:lang w:val="hr-HR"/>
+        </w:rPr>
+      </w:pPr>
+    </w:p>
+    <w:p>
+      <w:pPr>
+        <w:pStyle w:val="references"/>
+        <w:numPr>
+          <w:ilvl w:val="0"/>
+          <w:numId w:val="0"/>
+        </w:numPr>
+        <w:ind w:start="18pt"/>
+        <w:jc w:val="start"/>
+        <w:rPr>
+          <w:lang w:val="hr-HR"/>
+        </w:rPr>
+      </w:pPr>
+    </w:p>
+    <w:p>
+      <w:pPr>
+        <w:pStyle w:val="references"/>
+        <w:numPr>
+          <w:ilvl w:val="0"/>
+          <w:numId w:val="0"/>
+        </w:numPr>
+        <w:ind w:start="18pt"/>
+        <w:jc w:val="start"/>
+        <w:rPr>
+          <w:lang w:val="hr-HR"/>
+        </w:rPr>
+      </w:pPr>
+    </w:p>
+    <w:p>
+      <w:pPr>
+        <w:pStyle w:val="references"/>
+        <w:numPr>
+          <w:ilvl w:val="0"/>
+          <w:numId w:val="0"/>
+        </w:numPr>
+        <w:ind w:start="18pt"/>
+        <w:jc w:val="start"/>
+        <w:rPr>
+          <w:lang w:val="hr-HR"/>
+        </w:rPr>
+      </w:pPr>
+    </w:p>
+    <w:p>
+      <w:pPr>
+        <w:pStyle w:val="references"/>
+        <w:numPr>
+          <w:ilvl w:val="0"/>
+          <w:numId w:val="0"/>
+        </w:numPr>
+        <w:ind w:start="18pt"/>
+        <w:jc w:val="start"/>
+        <w:rPr>
+          <w:lang w:val="hr-HR"/>
+        </w:rPr>
+      </w:pPr>
+    </w:p>
+    <w:p>
+      <w:pPr>
+        <w:pStyle w:val="references"/>
+        <w:numPr>
+          <w:ilvl w:val="0"/>
+          <w:numId w:val="0"/>
+        </w:numPr>
+        <w:ind w:start="18pt"/>
+        <w:jc w:val="start"/>
+        <w:rPr>
+          <w:lang w:val="hr-HR"/>
+        </w:rPr>
+      </w:pPr>
+    </w:p>
+    <w:p>
+      <w:pPr>
+        <w:pStyle w:val="references"/>
+        <w:numPr>
+          <w:ilvl w:val="0"/>
+          <w:numId w:val="0"/>
+        </w:numPr>
+        <w:ind w:start="18pt"/>
+        <w:jc w:val="start"/>
+        <w:rPr>
+          <w:lang w:val="hr-HR"/>
+        </w:rPr>
+      </w:pPr>
+    </w:p>
+    <w:p>
+      <w:pPr>
+        <w:pStyle w:val="references"/>
+        <w:numPr>
+          <w:ilvl w:val="0"/>
+          <w:numId w:val="0"/>
+        </w:numPr>
+        <w:ind w:start="18pt"/>
+        <w:jc w:val="start"/>
+        <w:rPr>
+          <w:lang w:val="hr-HR"/>
+        </w:rPr>
+      </w:pPr>
+    </w:p>
+    <w:p>
+      <w:pPr>
+        <w:pStyle w:val="references"/>
+        <w:numPr>
+          <w:ilvl w:val="0"/>
+          <w:numId w:val="0"/>
+        </w:numPr>
+        <w:ind w:start="18pt"/>
+        <w:jc w:val="start"/>
+        <w:rPr>
+          <w:lang w:val="hr-HR"/>
+        </w:rPr>
+      </w:pPr>
+    </w:p>
+    <w:p>
+      <w:pPr>
+        <w:pStyle w:val="references"/>
+        <w:numPr>
+          <w:ilvl w:val="0"/>
+          <w:numId w:val="0"/>
+        </w:numPr>
+        <w:ind w:start="18pt"/>
+        <w:jc w:val="start"/>
+        <w:rPr>
+          <w:lang w:val="hr-HR"/>
+        </w:rPr>
+      </w:pPr>
+    </w:p>
+    <w:p>
+      <w:pPr>
+        <w:pStyle w:val="references"/>
+        <w:numPr>
+          <w:ilvl w:val="0"/>
+          <w:numId w:val="0"/>
+        </w:numPr>
+        <w:ind w:start="18pt"/>
+        <w:jc w:val="start"/>
+        <w:rPr>
+          <w:lang w:val="hr-HR"/>
+        </w:rPr>
+      </w:pPr>
+    </w:p>
+    <w:p>
+      <w:pPr>
+        <w:pStyle w:val="references"/>
+        <w:numPr>
+          <w:ilvl w:val="0"/>
+          <w:numId w:val="0"/>
+        </w:numPr>
+        <w:ind w:start="18pt"/>
+        <w:jc w:val="start"/>
+        <w:rPr>
+          <w:lang w:val="hr-HR"/>
+        </w:rPr>
+      </w:pPr>
+    </w:p>
+    <w:p>
+      <w:pPr>
+        <w:pStyle w:val="references"/>
+        <w:numPr>
+          <w:ilvl w:val="0"/>
+          <w:numId w:val="0"/>
+        </w:numPr>
+        <w:ind w:start="18pt"/>
+        <w:jc w:val="start"/>
+        <w:rPr>
+          <w:lang w:val="hr-HR"/>
+        </w:rPr>
+      </w:pPr>
+    </w:p>
+    <w:p>
+      <w:pPr>
+        <w:pStyle w:val="references"/>
+        <w:numPr>
+          <w:ilvl w:val="0"/>
+          <w:numId w:val="0"/>
+        </w:numPr>
+        <w:ind w:start="18pt"/>
+        <w:jc w:val="start"/>
+        <w:rPr>
+          <w:lang w:val="hr-HR"/>
+        </w:rPr>
+      </w:pPr>
+    </w:p>
+    <w:p>
+      <w:pPr>
+        <w:pStyle w:val="references"/>
+        <w:numPr>
+          <w:ilvl w:val="0"/>
+          <w:numId w:val="0"/>
+        </w:numPr>
+        <w:ind w:start="18pt"/>
+        <w:jc w:val="start"/>
+        <w:rPr>
+          <w:lang w:val="hr-HR"/>
+        </w:rPr>
+      </w:pPr>
+    </w:p>
+    <w:p>
+      <w:pPr>
+        <w:pStyle w:val="references"/>
+        <w:numPr>
+          <w:ilvl w:val="0"/>
+          <w:numId w:val="0"/>
+        </w:numPr>
+        <w:ind w:start="18pt"/>
+        <w:jc w:val="start"/>
+        <w:rPr>
+          <w:lang w:val="hr-HR"/>
+        </w:rPr>
+      </w:pPr>
+    </w:p>
+    <w:p>
+      <w:pPr>
+        <w:pStyle w:val="references"/>
+        <w:numPr>
+          <w:ilvl w:val="0"/>
+          <w:numId w:val="0"/>
+        </w:numPr>
+        <w:ind w:start="18pt"/>
+        <w:jc w:val="start"/>
+        <w:rPr>
+          <w:lang w:val="hr-HR"/>
+        </w:rPr>
+      </w:pPr>
+    </w:p>
+    <w:p>
+      <w:pPr>
+        <w:pStyle w:val="references"/>
+        <w:numPr>
+          <w:ilvl w:val="0"/>
+          <w:numId w:val="0"/>
+        </w:numPr>
+        <w:ind w:start="18pt"/>
+        <w:jc w:val="start"/>
+        <w:rPr>
+          <w:lang w:val="hr-HR"/>
+        </w:rPr>
+      </w:pPr>
+    </w:p>
+    <w:p>
+      <w:pPr>
+        <w:pStyle w:val="references"/>
+        <w:numPr>
+          <w:ilvl w:val="0"/>
+          <w:numId w:val="0"/>
+        </w:numPr>
+        <w:ind w:start="18pt"/>
+        <w:jc w:val="start"/>
+        <w:rPr>
+          <w:lang w:val="hr-HR"/>
+        </w:rPr>
+      </w:pPr>
+    </w:p>
+    <w:p>
+      <w:pPr>
+        <w:pStyle w:val="references"/>
+        <w:numPr>
+          <w:ilvl w:val="0"/>
+          <w:numId w:val="0"/>
+        </w:numPr>
+        <w:ind w:start="18pt"/>
+        <w:jc w:val="start"/>
+        <w:rPr>
+          <w:lang w:val="hr-HR"/>
+        </w:rPr>
+      </w:pPr>
+    </w:p>
+    <w:p>
+      <w:pPr>
+        <w:pStyle w:val="references"/>
+        <w:numPr>
+          <w:ilvl w:val="0"/>
+          <w:numId w:val="0"/>
+        </w:numPr>
+        <w:ind w:start="18pt"/>
+        <w:jc w:val="start"/>
+        <w:rPr>
+          <w:lang w:val="hr-HR"/>
+        </w:rPr>
+      </w:pPr>
+    </w:p>
+    <w:p>
+      <w:pPr>
+        <w:pStyle w:val="references"/>
+        <w:numPr>
+          <w:ilvl w:val="0"/>
+          <w:numId w:val="0"/>
+        </w:numPr>
+        <w:ind w:start="18pt"/>
+        <w:jc w:val="start"/>
+        <w:rPr>
+          <w:lang w:val="hr-HR"/>
+        </w:rPr>
+      </w:pPr>
+    </w:p>
+    <w:p>
+      <w:pPr>
+        <w:pStyle w:val="references"/>
+        <w:numPr>
+          <w:ilvl w:val="0"/>
+          <w:numId w:val="0"/>
+        </w:numPr>
+        <w:ind w:start="18pt"/>
+        <w:jc w:val="start"/>
+        <w:rPr>
+          <w:lang w:val="hr-HR"/>
+        </w:rPr>
+      </w:pPr>
+    </w:p>
+    <w:p>
+      <w:pPr>
+        <w:pStyle w:val="references"/>
         <w:rPr>
           <w:lang w:val="hr-HR"/>
         </w:rPr>
@@ -9475,7 +10156,7 @@
       <w:hyperlink r:id="rId14" w:history="1">
         <w:r>
           <w:rPr>
-            <w:rStyle w:val="Hiperveza"/>
+            <w:rStyle w:val="Hyperlink"/>
             <w:lang w:val="hr-HR"/>
           </w:rPr>
           <w:t>https://www.kaggle.com/dsv/1183165</w:t>
@@ -9630,6 +10311,524 @@
           <w:numId w:val="0"/>
         </w:numPr>
         <w:ind w:start="17.70pt"/>
+        <w:jc w:val="start"/>
+        <w:rPr>
+          <w:lang w:val="hr-HR"/>
+        </w:rPr>
+      </w:pPr>
+    </w:p>
+    <w:p>
+      <w:pPr>
+        <w:pStyle w:val="references"/>
+        <w:numPr>
+          <w:ilvl w:val="0"/>
+          <w:numId w:val="0"/>
+        </w:numPr>
+        <w:ind w:start="18pt" w:hanging="18pt"/>
+        <w:jc w:val="start"/>
+        <w:rPr>
+          <w:lang w:val="hr-HR"/>
+        </w:rPr>
+      </w:pPr>
+    </w:p>
+    <w:p>
+      <w:pPr>
+        <w:pStyle w:val="references"/>
+        <w:numPr>
+          <w:ilvl w:val="0"/>
+          <w:numId w:val="0"/>
+        </w:numPr>
+        <w:ind w:start="18pt"/>
+        <w:jc w:val="start"/>
+        <w:rPr>
+          <w:lang w:val="hr-HR"/>
+        </w:rPr>
+      </w:pPr>
+    </w:p>
+    <w:p>
+      <w:pPr>
+        <w:pStyle w:val="references"/>
+        <w:numPr>
+          <w:ilvl w:val="0"/>
+          <w:numId w:val="0"/>
+        </w:numPr>
+        <w:ind w:start="18pt"/>
+        <w:jc w:val="start"/>
+        <w:rPr>
+          <w:lang w:val="hr-HR"/>
+        </w:rPr>
+      </w:pPr>
+    </w:p>
+    <w:p>
+      <w:pPr>
+        <w:pStyle w:val="references"/>
+        <w:numPr>
+          <w:ilvl w:val="0"/>
+          <w:numId w:val="0"/>
+        </w:numPr>
+        <w:ind w:start="18pt"/>
+        <w:jc w:val="start"/>
+        <w:rPr>
+          <w:lang w:val="hr-HR"/>
+        </w:rPr>
+      </w:pPr>
+    </w:p>
+    <w:p>
+      <w:pPr>
+        <w:pStyle w:val="references"/>
+        <w:numPr>
+          <w:ilvl w:val="0"/>
+          <w:numId w:val="0"/>
+        </w:numPr>
+        <w:ind w:start="18pt"/>
+        <w:jc w:val="start"/>
+        <w:rPr>
+          <w:lang w:val="hr-HR"/>
+        </w:rPr>
+      </w:pPr>
+    </w:p>
+    <w:p>
+      <w:pPr>
+        <w:pStyle w:val="references"/>
+        <w:numPr>
+          <w:ilvl w:val="0"/>
+          <w:numId w:val="0"/>
+        </w:numPr>
+        <w:ind w:start="18pt"/>
+        <w:jc w:val="start"/>
+        <w:rPr>
+          <w:lang w:val="hr-HR"/>
+        </w:rPr>
+      </w:pPr>
+    </w:p>
+    <w:p>
+      <w:pPr>
+        <w:pStyle w:val="references"/>
+        <w:numPr>
+          <w:ilvl w:val="0"/>
+          <w:numId w:val="0"/>
+        </w:numPr>
+        <w:ind w:start="18pt"/>
+        <w:jc w:val="start"/>
+        <w:rPr>
+          <w:lang w:val="hr-HR"/>
+        </w:rPr>
+      </w:pPr>
+    </w:p>
+    <w:p>
+      <w:pPr>
+        <w:pStyle w:val="references"/>
+        <w:numPr>
+          <w:ilvl w:val="0"/>
+          <w:numId w:val="0"/>
+        </w:numPr>
+        <w:ind w:start="18pt"/>
+        <w:jc w:val="start"/>
+        <w:rPr>
+          <w:lang w:val="hr-HR"/>
+        </w:rPr>
+      </w:pPr>
+    </w:p>
+    <w:p>
+      <w:pPr>
+        <w:pStyle w:val="references"/>
+        <w:numPr>
+          <w:ilvl w:val="0"/>
+          <w:numId w:val="0"/>
+        </w:numPr>
+        <w:ind w:start="18pt"/>
+        <w:jc w:val="start"/>
+        <w:rPr>
+          <w:lang w:val="hr-HR"/>
+        </w:rPr>
+      </w:pPr>
+    </w:p>
+    <w:p>
+      <w:pPr>
+        <w:pStyle w:val="references"/>
+        <w:numPr>
+          <w:ilvl w:val="0"/>
+          <w:numId w:val="0"/>
+        </w:numPr>
+        <w:ind w:start="18pt"/>
+        <w:jc w:val="start"/>
+        <w:rPr>
+          <w:lang w:val="hr-HR"/>
+        </w:rPr>
+      </w:pPr>
+    </w:p>
+    <w:p>
+      <w:pPr>
+        <w:pStyle w:val="references"/>
+        <w:numPr>
+          <w:ilvl w:val="0"/>
+          <w:numId w:val="0"/>
+        </w:numPr>
+        <w:ind w:start="18pt"/>
+        <w:jc w:val="start"/>
+        <w:rPr>
+          <w:lang w:val="hr-HR"/>
+        </w:rPr>
+      </w:pPr>
+    </w:p>
+    <w:p>
+      <w:pPr>
+        <w:pStyle w:val="references"/>
+        <w:numPr>
+          <w:ilvl w:val="0"/>
+          <w:numId w:val="0"/>
+        </w:numPr>
+        <w:ind w:start="18pt"/>
+        <w:jc w:val="start"/>
+        <w:rPr>
+          <w:lang w:val="hr-HR"/>
+        </w:rPr>
+      </w:pPr>
+    </w:p>
+    <w:p>
+      <w:pPr>
+        <w:pStyle w:val="references"/>
+        <w:numPr>
+          <w:ilvl w:val="0"/>
+          <w:numId w:val="0"/>
+        </w:numPr>
+        <w:ind w:start="18pt"/>
+        <w:jc w:val="start"/>
+        <w:rPr>
+          <w:lang w:val="hr-HR"/>
+        </w:rPr>
+      </w:pPr>
+    </w:p>
+    <w:p>
+      <w:pPr>
+        <w:pStyle w:val="references"/>
+        <w:numPr>
+          <w:ilvl w:val="0"/>
+          <w:numId w:val="0"/>
+        </w:numPr>
+        <w:ind w:start="18pt"/>
+        <w:jc w:val="start"/>
+        <w:rPr>
+          <w:lang w:val="hr-HR"/>
+        </w:rPr>
+      </w:pPr>
+    </w:p>
+    <w:p>
+      <w:pPr>
+        <w:pStyle w:val="references"/>
+        <w:numPr>
+          <w:ilvl w:val="0"/>
+          <w:numId w:val="0"/>
+        </w:numPr>
+        <w:ind w:start="18pt"/>
+        <w:jc w:val="start"/>
+        <w:rPr>
+          <w:lang w:val="hr-HR"/>
+        </w:rPr>
+      </w:pPr>
+    </w:p>
+    <w:p>
+      <w:pPr>
+        <w:pStyle w:val="references"/>
+        <w:numPr>
+          <w:ilvl w:val="0"/>
+          <w:numId w:val="0"/>
+        </w:numPr>
+        <w:ind w:start="18pt"/>
+        <w:jc w:val="start"/>
+        <w:rPr>
+          <w:lang w:val="hr-HR"/>
+        </w:rPr>
+      </w:pPr>
+    </w:p>
+    <w:p>
+      <w:pPr>
+        <w:pStyle w:val="references"/>
+        <w:numPr>
+          <w:ilvl w:val="0"/>
+          <w:numId w:val="0"/>
+        </w:numPr>
+        <w:ind w:start="18pt"/>
+        <w:jc w:val="start"/>
+        <w:rPr>
+          <w:lang w:val="hr-HR"/>
+        </w:rPr>
+      </w:pPr>
+    </w:p>
+    <w:p>
+      <w:pPr>
+        <w:pStyle w:val="references"/>
+        <w:numPr>
+          <w:ilvl w:val="0"/>
+          <w:numId w:val="0"/>
+        </w:numPr>
+        <w:ind w:start="18pt"/>
+        <w:jc w:val="start"/>
+        <w:rPr>
+          <w:lang w:val="hr-HR"/>
+        </w:rPr>
+      </w:pPr>
+    </w:p>
+    <w:p>
+      <w:pPr>
+        <w:pStyle w:val="references"/>
+        <w:numPr>
+          <w:ilvl w:val="0"/>
+          <w:numId w:val="0"/>
+        </w:numPr>
+        <w:ind w:start="18pt"/>
+        <w:jc w:val="start"/>
+        <w:rPr>
+          <w:lang w:val="hr-HR"/>
+        </w:rPr>
+      </w:pPr>
+    </w:p>
+    <w:p>
+      <w:pPr>
+        <w:pStyle w:val="references"/>
+        <w:numPr>
+          <w:ilvl w:val="0"/>
+          <w:numId w:val="0"/>
+        </w:numPr>
+        <w:ind w:start="18pt"/>
+        <w:jc w:val="start"/>
+        <w:rPr>
+          <w:lang w:val="hr-HR"/>
+        </w:rPr>
+      </w:pPr>
+    </w:p>
+    <w:p>
+      <w:pPr>
+        <w:pStyle w:val="references"/>
+        <w:numPr>
+          <w:ilvl w:val="0"/>
+          <w:numId w:val="0"/>
+        </w:numPr>
+        <w:ind w:start="18pt"/>
+        <w:jc w:val="start"/>
+        <w:rPr>
+          <w:lang w:val="hr-HR"/>
+        </w:rPr>
+      </w:pPr>
+    </w:p>
+    <w:p>
+      <w:pPr>
+        <w:pStyle w:val="references"/>
+        <w:numPr>
+          <w:ilvl w:val="0"/>
+          <w:numId w:val="0"/>
+        </w:numPr>
+        <w:ind w:start="18pt"/>
+        <w:jc w:val="start"/>
+        <w:rPr>
+          <w:lang w:val="hr-HR"/>
+        </w:rPr>
+      </w:pPr>
+    </w:p>
+    <w:p>
+      <w:pPr>
+        <w:pStyle w:val="references"/>
+        <w:numPr>
+          <w:ilvl w:val="0"/>
+          <w:numId w:val="0"/>
+        </w:numPr>
+        <w:ind w:start="18pt"/>
+        <w:jc w:val="start"/>
+        <w:rPr>
+          <w:lang w:val="hr-HR"/>
+        </w:rPr>
+      </w:pPr>
+    </w:p>
+    <w:p>
+      <w:pPr>
+        <w:pStyle w:val="references"/>
+        <w:numPr>
+          <w:ilvl w:val="0"/>
+          <w:numId w:val="0"/>
+        </w:numPr>
+        <w:ind w:start="18pt"/>
+        <w:jc w:val="start"/>
+        <w:rPr>
+          <w:lang w:val="hr-HR"/>
+        </w:rPr>
+      </w:pPr>
+    </w:p>
+    <w:p>
+      <w:pPr>
+        <w:pStyle w:val="references"/>
+        <w:numPr>
+          <w:ilvl w:val="0"/>
+          <w:numId w:val="0"/>
+        </w:numPr>
+        <w:ind w:start="18pt"/>
+        <w:jc w:val="start"/>
+        <w:rPr>
+          <w:lang w:val="hr-HR"/>
+        </w:rPr>
+      </w:pPr>
+    </w:p>
+    <w:p>
+      <w:pPr>
+        <w:pStyle w:val="references"/>
+        <w:numPr>
+          <w:ilvl w:val="0"/>
+          <w:numId w:val="0"/>
+        </w:numPr>
+        <w:ind w:start="18pt"/>
+        <w:jc w:val="start"/>
+        <w:rPr>
+          <w:lang w:val="hr-HR"/>
+        </w:rPr>
+      </w:pPr>
+    </w:p>
+    <w:p>
+      <w:pPr>
+        <w:pStyle w:val="references"/>
+        <w:numPr>
+          <w:ilvl w:val="0"/>
+          <w:numId w:val="0"/>
+        </w:numPr>
+        <w:ind w:start="18pt"/>
+        <w:jc w:val="start"/>
+        <w:rPr>
+          <w:lang w:val="hr-HR"/>
+        </w:rPr>
+      </w:pPr>
+    </w:p>
+    <w:p>
+      <w:pPr>
+        <w:pStyle w:val="references"/>
+        <w:numPr>
+          <w:ilvl w:val="0"/>
+          <w:numId w:val="0"/>
+        </w:numPr>
+        <w:ind w:start="18pt"/>
+        <w:jc w:val="start"/>
+        <w:rPr>
+          <w:lang w:val="hr-HR"/>
+        </w:rPr>
+      </w:pPr>
+    </w:p>
+    <w:p>
+      <w:pPr>
+        <w:pStyle w:val="references"/>
+        <w:numPr>
+          <w:ilvl w:val="0"/>
+          <w:numId w:val="0"/>
+        </w:numPr>
+        <w:ind w:start="18pt"/>
+        <w:jc w:val="start"/>
+        <w:rPr>
+          <w:lang w:val="hr-HR"/>
+        </w:rPr>
+      </w:pPr>
+    </w:p>
+    <w:p>
+      <w:pPr>
+        <w:pStyle w:val="references"/>
+        <w:numPr>
+          <w:ilvl w:val="0"/>
+          <w:numId w:val="0"/>
+        </w:numPr>
+        <w:ind w:start="18pt"/>
+        <w:jc w:val="start"/>
+        <w:rPr>
+          <w:lang w:val="hr-HR"/>
+        </w:rPr>
+      </w:pPr>
+    </w:p>
+    <w:p>
+      <w:pPr>
+        <w:pStyle w:val="references"/>
+        <w:numPr>
+          <w:ilvl w:val="0"/>
+          <w:numId w:val="0"/>
+        </w:numPr>
+        <w:ind w:start="18pt"/>
+        <w:jc w:val="start"/>
+        <w:rPr>
+          <w:lang w:val="hr-HR"/>
+        </w:rPr>
+      </w:pPr>
+    </w:p>
+    <w:p>
+      <w:pPr>
+        <w:pStyle w:val="references"/>
+        <w:numPr>
+          <w:ilvl w:val="0"/>
+          <w:numId w:val="0"/>
+        </w:numPr>
+        <w:ind w:start="18pt"/>
+        <w:jc w:val="start"/>
+        <w:rPr>
+          <w:lang w:val="hr-HR"/>
+        </w:rPr>
+      </w:pPr>
+    </w:p>
+    <w:p>
+      <w:pPr>
+        <w:pStyle w:val="references"/>
+        <w:numPr>
+          <w:ilvl w:val="0"/>
+          <w:numId w:val="0"/>
+        </w:numPr>
+        <w:ind w:start="18pt"/>
+        <w:jc w:val="start"/>
+        <w:rPr>
+          <w:lang w:val="hr-HR"/>
+        </w:rPr>
+      </w:pPr>
+    </w:p>
+    <w:p>
+      <w:pPr>
+        <w:pStyle w:val="references"/>
+        <w:numPr>
+          <w:ilvl w:val="0"/>
+          <w:numId w:val="0"/>
+        </w:numPr>
+        <w:ind w:start="18pt"/>
+        <w:jc w:val="start"/>
+        <w:rPr>
+          <w:lang w:val="hr-HR"/>
+        </w:rPr>
+      </w:pPr>
+    </w:p>
+    <w:p>
+      <w:pPr>
+        <w:pStyle w:val="references"/>
+        <w:numPr>
+          <w:ilvl w:val="0"/>
+          <w:numId w:val="0"/>
+        </w:numPr>
+        <w:ind w:start="18pt"/>
+        <w:jc w:val="start"/>
+        <w:rPr>
+          <w:lang w:val="hr-HR"/>
+        </w:rPr>
+      </w:pPr>
+    </w:p>
+    <w:p>
+      <w:pPr>
+        <w:pStyle w:val="references"/>
+        <w:numPr>
+          <w:ilvl w:val="0"/>
+          <w:numId w:val="0"/>
+        </w:numPr>
+        <w:ind w:start="18pt"/>
+        <w:jc w:val="start"/>
+        <w:rPr>
+          <w:lang w:val="hr-HR"/>
+        </w:rPr>
+      </w:pPr>
+    </w:p>
+    <w:p>
+      <w:pPr>
+        <w:pStyle w:val="references"/>
+        <w:numPr>
+          <w:ilvl w:val="0"/>
+          <w:numId w:val="0"/>
+        </w:numPr>
+        <w:ind w:start="18pt"/>
         <w:jc w:val="start"/>
         <w:rPr>
           <w:lang w:val="hr-HR"/>
@@ -9705,7 +10904,7 @@
 <w:ftr xmlns:cx="http://schemas.microsoft.com/office/drawing/2014/chartex" xmlns:mc="http://schemas.openxmlformats.org/markup-compatibility/2006" xmlns:o="urn:schemas-microsoft-com:office:office" xmlns:r="http://purl.oclc.org/ooxml/officeDocument/relationships" xmlns:m="http://purl.oclc.org/ooxml/officeDocument/math" xmlns:v="urn:schemas-microsoft-com:vml" xmlns:wp14="http://schemas.microsoft.com/office/word/2010/wordprocessingDrawing" xmlns:wp="http://purl.oclc.org/ooxml/drawingml/wordprocessingDrawing" xmlns:w10="urn:schemas-microsoft-com:office:word" xmlns:w="http://purl.oclc.org/ooxml/wordprocessingml/main" xmlns:w14="http://schemas.microsoft.com/office/word/2010/wordml" xmlns:w15="http://schemas.microsoft.com/office/word/2012/wordml" xmlns:w16se="http://schemas.microsoft.com/office/word/2015/wordml/symex" xmlns:wpi="http://schemas.microsoft.com/office/word/2010/wordprocessingInk" xmlns:wne="http://schemas.microsoft.com/office/word/2006/wordml" mc:Ignorable="w14 w15 w16se wne wp14">
   <w:p>
     <w:pPr>
-      <w:pStyle w:val="Podnoje"/>
+      <w:pStyle w:val="Footer"/>
       <w:jc w:val="start"/>
       <w:rPr>
         <w:sz w:val="16"/>
@@ -11183,7 +12382,7 @@
     <w:lvl w:ilvl="0">
       <w:start w:val="1"/>
       <w:numFmt w:val="upperRoman"/>
-      <w:pStyle w:val="Naslov1"/>
+      <w:pStyle w:val="Heading1"/>
       <w:lvlText w:val="%1."/>
       <w:lvlJc w:val="center"/>
       <w:pPr>
@@ -11215,7 +12414,7 @@
     <w:lvl w:ilvl="1">
       <w:start w:val="1"/>
       <w:numFmt w:val="upperLetter"/>
-      <w:pStyle w:val="Naslov2"/>
+      <w:pStyle w:val="Heading2"/>
       <w:lvlText w:val="%2."/>
       <w:lvlJc w:val="start"/>
       <w:pPr>
@@ -11251,7 +12450,7 @@
     <w:lvl w:ilvl="2">
       <w:start w:val="1"/>
       <w:numFmt w:val="decimal"/>
-      <w:pStyle w:val="Naslov3"/>
+      <w:pStyle w:val="Heading3"/>
       <w:lvlText w:val="%3)"/>
       <w:lvlJc w:val="start"/>
       <w:pPr>
@@ -11287,7 +12486,7 @@
     <w:lvl w:ilvl="3">
       <w:start w:val="1"/>
       <w:numFmt w:val="lowerLetter"/>
-      <w:pStyle w:val="Naslov4"/>
+      <w:pStyle w:val="Heading4"/>
       <w:lvlText w:val="%4)"/>
       <w:lvlJc w:val="start"/>
       <w:pPr>
@@ -12562,7 +13761,7 @@
       <w:jc w:val="center"/>
     </w:pPr>
   </w:style>
-  <w:style w:type="paragraph" w:styleId="Naslov1">
+  <w:style w:type="paragraph" w:styleId="Heading1">
     <w:name w:val="heading 1"/>
     <w:basedOn w:val="Normal"/>
     <w:next w:val="Normal"/>
@@ -12586,7 +13785,7 @@
       <w:noProof/>
     </w:rPr>
   </w:style>
-  <w:style w:type="paragraph" w:styleId="Naslov2">
+  <w:style w:type="paragraph" w:styleId="Heading2">
     <w:name w:val="heading 2"/>
     <w:basedOn w:val="Normal"/>
     <w:next w:val="Normal"/>
@@ -12613,7 +13812,7 @@
       <w:noProof/>
     </w:rPr>
   </w:style>
-  <w:style w:type="paragraph" w:styleId="Naslov3">
+  <w:style w:type="paragraph" w:styleId="Heading3">
     <w:name w:val="heading 3"/>
     <w:basedOn w:val="Normal"/>
     <w:next w:val="Normal"/>
@@ -12635,7 +13834,7 @@
       <w:noProof/>
     </w:rPr>
   </w:style>
-  <w:style w:type="paragraph" w:styleId="Naslov4">
+  <w:style w:type="paragraph" w:styleId="Heading4">
     <w:name w:val="heading 4"/>
     <w:basedOn w:val="Normal"/>
     <w:next w:val="Normal"/>
@@ -12661,7 +13860,7 @@
       <w:noProof/>
     </w:rPr>
   </w:style>
-  <w:style w:type="paragraph" w:styleId="Naslov5">
+  <w:style w:type="paragraph" w:styleId="Heading5">
     <w:name w:val="heading 5"/>
     <w:basedOn w:val="Normal"/>
     <w:next w:val="Normal"/>
@@ -12678,13 +13877,13 @@
       <w:noProof/>
     </w:rPr>
   </w:style>
-  <w:style w:type="character" w:default="1" w:styleId="Zadanifontodlomka">
+  <w:style w:type="character" w:default="1" w:styleId="DefaultParagraphFont">
     <w:name w:val="Default Paragraph Font"/>
     <w:uiPriority w:val="1"/>
     <w:semiHidden/>
     <w:unhideWhenUsed/>
   </w:style>
-  <w:style w:type="table" w:default="1" w:styleId="Obinatablica">
+  <w:style w:type="table" w:default="1" w:styleId="TableNormal">
     <w:name w:val="Normal Table"/>
     <w:uiPriority w:val="99"/>
     <w:semiHidden/>
@@ -12699,7 +13898,7 @@
       </w:tblCellMar>
     </w:tblPr>
   </w:style>
-  <w:style w:type="numbering" w:default="1" w:styleId="Bezpopisa">
+  <w:style w:type="numbering" w:default="1" w:styleId="NoList">
     <w:name w:val="No List"/>
     <w:uiPriority w:val="99"/>
     <w:semiHidden/>
@@ -12738,10 +13937,10 @@
       <w:szCs w:val="22"/>
     </w:rPr>
   </w:style>
-  <w:style w:type="paragraph" w:styleId="Tijeloteksta">
+  <w:style w:type="paragraph" w:styleId="BodyText">
     <w:name w:val="Body Text"/>
     <w:basedOn w:val="Normal"/>
-    <w:link w:val="TijelotekstaChar"/>
+    <w:link w:val="BodyTextChar"/>
     <w:rsid w:val="00E7596C"/>
     <w:pPr>
       <w:tabs>
@@ -12756,9 +13955,9 @@
       <w:lang w:val="x-none" w:eastAsia="x-none"/>
     </w:rPr>
   </w:style>
-  <w:style w:type="character" w:customStyle="1" w:styleId="TijelotekstaChar">
-    <w:name w:val="Tijelo teksta Char"/>
-    <w:link w:val="Tijeloteksta"/>
+  <w:style w:type="character" w:customStyle="1" w:styleId="BodyTextChar">
+    <w:name w:val="Body Text Char"/>
+    <w:link w:val="BodyText"/>
     <w:rsid w:val="00E7596C"/>
     <w:rPr>
       <w:spacing w:val="-1"/>
@@ -12767,7 +13966,7 @@
   </w:style>
   <w:style w:type="paragraph" w:customStyle="1" w:styleId="bulletlist">
     <w:name w:val="bullet list"/>
-    <w:basedOn w:val="Tijeloteksta"/>
+    <w:basedOn w:val="BodyText"/>
     <w:rsid w:val="001B67DC"/>
     <w:pPr>
       <w:numPr>
@@ -12959,10 +14158,10 @@
       <w:i/>
     </w:rPr>
   </w:style>
-  <w:style w:type="paragraph" w:styleId="Zaglavlje">
+  <w:style w:type="paragraph" w:styleId="Header">
     <w:name w:val="header"/>
     <w:basedOn w:val="Normal"/>
-    <w:link w:val="ZaglavljeChar"/>
+    <w:link w:val="HeaderChar"/>
     <w:rsid w:val="001A3B3D"/>
     <w:pPr>
       <w:tabs>
@@ -12971,16 +14170,16 @@
       </w:tabs>
     </w:pPr>
   </w:style>
-  <w:style w:type="character" w:customStyle="1" w:styleId="ZaglavljeChar">
-    <w:name w:val="Zaglavlje Char"/>
-    <w:basedOn w:val="Zadanifontodlomka"/>
-    <w:link w:val="Zaglavlje"/>
+  <w:style w:type="character" w:customStyle="1" w:styleId="HeaderChar">
+    <w:name w:val="Header Char"/>
+    <w:basedOn w:val="DefaultParagraphFont"/>
+    <w:link w:val="Header"/>
     <w:rsid w:val="001A3B3D"/>
   </w:style>
-  <w:style w:type="paragraph" w:styleId="Podnoje">
+  <w:style w:type="paragraph" w:styleId="Footer">
     <w:name w:val="footer"/>
     <w:basedOn w:val="Normal"/>
-    <w:link w:val="PodnojeChar"/>
+    <w:link w:val="FooterChar"/>
     <w:rsid w:val="001A3B3D"/>
     <w:pPr>
       <w:tabs>
@@ -12989,13 +14188,13 @@
       </w:tabs>
     </w:pPr>
   </w:style>
-  <w:style w:type="character" w:customStyle="1" w:styleId="PodnojeChar">
-    <w:name w:val="Podnožje Char"/>
-    <w:basedOn w:val="Zadanifontodlomka"/>
-    <w:link w:val="Podnoje"/>
+  <w:style w:type="character" w:customStyle="1" w:styleId="FooterChar">
+    <w:name w:val="Footer Char"/>
+    <w:basedOn w:val="DefaultParagraphFont"/>
+    <w:link w:val="Footer"/>
     <w:rsid w:val="001A3B3D"/>
   </w:style>
-  <w:style w:type="paragraph" w:styleId="Odlomakpopisa">
+  <w:style w:type="paragraph" w:styleId="ListParagraph">
     <w:name w:val="List Paragraph"/>
     <w:basedOn w:val="Normal"/>
     <w:uiPriority w:val="34"/>
@@ -13006,9 +14205,9 @@
       <w:contextualSpacing/>
     </w:pPr>
   </w:style>
-  <w:style w:type="table" w:styleId="Reetkatablice">
+  <w:style w:type="table" w:styleId="TableGrid">
     <w:name w:val="Table Grid"/>
-    <w:basedOn w:val="Obinatablica"/>
+    <w:basedOn w:val="TableNormal"/>
     <w:rsid w:val="00562C49"/>
     <w:tblPr>
       <w:tblBorders>
@@ -13021,16 +14220,16 @@
       </w:tblBorders>
     </w:tblPr>
   </w:style>
-  <w:style w:type="character" w:styleId="Hiperveza">
+  <w:style w:type="character" w:styleId="Hyperlink">
     <w:name w:val="Hyperlink"/>
-    <w:basedOn w:val="Zadanifontodlomka"/>
+    <w:basedOn w:val="DefaultParagraphFont"/>
     <w:rsid w:val="00F61639"/>
     <w:rPr>
       <w:color w:val="0563C1" w:themeColor="hyperlink"/>
       <w:u w:val="single"/>
     </w:rPr>
   </w:style>
-  <w:style w:type="paragraph" w:styleId="Opisslike">
+  <w:style w:type="paragraph" w:styleId="Caption">
     <w:name w:val="caption"/>
     <w:basedOn w:val="Normal"/>
     <w:next w:val="Normal"/>
@@ -13048,18 +14247,18 @@
       <w:szCs w:val="18"/>
     </w:rPr>
   </w:style>
-  <w:style w:type="character" w:styleId="SlijeenaHiperveza">
+  <w:style w:type="character" w:styleId="FollowedHyperlink">
     <w:name w:val="FollowedHyperlink"/>
-    <w:basedOn w:val="Zadanifontodlomka"/>
+    <w:basedOn w:val="DefaultParagraphFont"/>
     <w:rsid w:val="00110E21"/>
     <w:rPr>
       <w:color w:val="954F72" w:themeColor="followedHyperlink"/>
       <w:u w:val="single"/>
     </w:rPr>
   </w:style>
-  <w:style w:type="character" w:styleId="Tekstrezerviranogmjesta">
+  <w:style w:type="character" w:styleId="PlaceholderText">
     <w:name w:val="Placeholder Text"/>
-    <w:basedOn w:val="Zadanifontodlomka"/>
+    <w:basedOn w:val="DefaultParagraphFont"/>
     <w:uiPriority w:val="99"/>
     <w:semiHidden/>
     <w:rsid w:val="008F327D"/>
@@ -13067,10 +14266,10 @@
       <w:color w:val="808080"/>
     </w:rPr>
   </w:style>
-  <w:style w:type="paragraph" w:styleId="Tekstbalonia">
+  <w:style w:type="paragraph" w:styleId="BalloonText">
     <w:name w:val="Balloon Text"/>
     <w:basedOn w:val="Normal"/>
-    <w:link w:val="TekstbaloniaChar"/>
+    <w:link w:val="BalloonTextChar"/>
     <w:semiHidden/>
     <w:unhideWhenUsed/>
     <w:rsid w:val="00CE08F4"/>
@@ -13080,10 +14279,10 @@
       <w:szCs w:val="18"/>
     </w:rPr>
   </w:style>
-  <w:style w:type="character" w:customStyle="1" w:styleId="TekstbaloniaChar">
-    <w:name w:val="Tekst balončića Char"/>
-    <w:basedOn w:val="Zadanifontodlomka"/>
-    <w:link w:val="Tekstbalonia"/>
+  <w:style w:type="character" w:customStyle="1" w:styleId="BalloonTextChar">
+    <w:name w:val="Balloon Text Char"/>
+    <w:basedOn w:val="DefaultParagraphFont"/>
+    <w:link w:val="BalloonText"/>
     <w:semiHidden/>
     <w:rsid w:val="00CE08F4"/>
     <w:rPr>
@@ -13361,7 +14560,7 @@
 </file>
 
 <file path=customXml/itemProps1.xml><?xml version="1.0" encoding="utf-8"?>
-<ds:datastoreItem xmlns:ds="http://purl.oclc.org/ooxml/officeDocument/customXml" ds:itemID="{D12729C3-316A-4FCF-A305-F6570CAABEE8}">
+<ds:datastoreItem xmlns:ds="http://purl.oclc.org/ooxml/officeDocument/customXml" ds:itemID="{A7E02F67-3D2E-4228-B1C6-5AC61B858532}">
   <ds:schemaRefs>
     <ds:schemaRef ds:uri="http://schemas.openxmlformats.org/officeDocument/2006/bibliography"/>
   </ds:schemaRefs>

</xml_diff>